<commit_message>
ml lab 2 done dm lab 2 update
</commit_message>
<xml_diff>
--- a/ibmML/2/Expt2_new_simple_linear_regression.docx
+++ b/ibmML/2/Expt2_new_simple_linear_regression.docx
@@ -1743,6 +1743,4076 @@
     </w:p>
     <w:p>
       <w:pPr>
+        <w:shd w:val="clear" w:color="auto" w:fill="1E1E1E"/>
+        <w:spacing w:after="0" w:line="285" w:lineRule="atLeast"/>
+        <w:rPr>
+          <w:rFonts w:ascii="Courier New" w:eastAsia="Times New Roman" w:hAnsi="Courier New" w:cs="Courier New"/>
+          <w:color w:val="D4D4D4"/>
+          <w:sz w:val="21"/>
+          <w:szCs w:val="21"/>
+        </w:rPr>
+      </w:pPr>
+      <w:r>
+        <w:rPr>
+          <w:rFonts w:ascii="Courier New" w:eastAsia="Times New Roman" w:hAnsi="Courier New" w:cs="Courier New"/>
+          <w:color w:val="C586C0"/>
+          <w:sz w:val="21"/>
+          <w:szCs w:val="21"/>
+        </w:rPr>
+        <w:t>import</w:t>
+      </w:r>
+      <w:r>
+        <w:rPr>
+          <w:rFonts w:ascii="Courier New" w:eastAsia="Times New Roman" w:hAnsi="Courier New" w:cs="Courier New"/>
+          <w:color w:val="D4D4D4"/>
+          <w:sz w:val="21"/>
+          <w:szCs w:val="21"/>
+        </w:rPr>
+        <w:t> </w:t>
+      </w:r>
+      <w:proofErr w:type="spellStart"/>
+      <w:r>
+        <w:rPr>
+          <w:rFonts w:ascii="Courier New" w:eastAsia="Times New Roman" w:hAnsi="Courier New" w:cs="Courier New"/>
+          <w:color w:val="D4D4D4"/>
+          <w:sz w:val="21"/>
+          <w:szCs w:val="21"/>
+        </w:rPr>
+        <w:t>numpy</w:t>
+      </w:r>
+      <w:proofErr w:type="spellEnd"/>
+      <w:r>
+        <w:rPr>
+          <w:rFonts w:ascii="Courier New" w:eastAsia="Times New Roman" w:hAnsi="Courier New" w:cs="Courier New"/>
+          <w:color w:val="D4D4D4"/>
+          <w:sz w:val="21"/>
+          <w:szCs w:val="21"/>
+        </w:rPr>
+        <w:t> </w:t>
+      </w:r>
+      <w:r>
+        <w:rPr>
+          <w:rFonts w:ascii="Courier New" w:eastAsia="Times New Roman" w:hAnsi="Courier New" w:cs="Courier New"/>
+          <w:color w:val="C586C0"/>
+          <w:sz w:val="21"/>
+          <w:szCs w:val="21"/>
+        </w:rPr>
+        <w:t>as</w:t>
+      </w:r>
+      <w:r>
+        <w:rPr>
+          <w:rFonts w:ascii="Courier New" w:eastAsia="Times New Roman" w:hAnsi="Courier New" w:cs="Courier New"/>
+          <w:color w:val="D4D4D4"/>
+          <w:sz w:val="21"/>
+          <w:szCs w:val="21"/>
+        </w:rPr>
+        <w:t> np</w:t>
+      </w:r>
+    </w:p>
+    <w:p>
+      <w:pPr>
+        <w:shd w:val="clear" w:color="auto" w:fill="1E1E1E"/>
+        <w:spacing w:after="0" w:line="285" w:lineRule="atLeast"/>
+        <w:rPr>
+          <w:rFonts w:ascii="Courier New" w:eastAsia="Times New Roman" w:hAnsi="Courier New" w:cs="Courier New"/>
+          <w:color w:val="D4D4D4"/>
+          <w:sz w:val="21"/>
+          <w:szCs w:val="21"/>
+        </w:rPr>
+      </w:pPr>
+      <w:r>
+        <w:rPr>
+          <w:rFonts w:ascii="Courier New" w:eastAsia="Times New Roman" w:hAnsi="Courier New" w:cs="Courier New"/>
+          <w:color w:val="C586C0"/>
+          <w:sz w:val="21"/>
+          <w:szCs w:val="21"/>
+        </w:rPr>
+        <w:t>from</w:t>
+      </w:r>
+      <w:r>
+        <w:rPr>
+          <w:rFonts w:ascii="Courier New" w:eastAsia="Times New Roman" w:hAnsi="Courier New" w:cs="Courier New"/>
+          <w:color w:val="D4D4D4"/>
+          <w:sz w:val="21"/>
+          <w:szCs w:val="21"/>
+        </w:rPr>
+        <w:t> </w:t>
+      </w:r>
+      <w:proofErr w:type="spellStart"/>
+      <w:proofErr w:type="gramStart"/>
+      <w:r>
+        <w:rPr>
+          <w:rFonts w:ascii="Courier New" w:eastAsia="Times New Roman" w:hAnsi="Courier New" w:cs="Courier New"/>
+          <w:color w:val="D4D4D4"/>
+          <w:sz w:val="21"/>
+          <w:szCs w:val="21"/>
+        </w:rPr>
+        <w:t>sklearn.linear</w:t>
+      </w:r>
+      <w:proofErr w:type="gramEnd"/>
+      <w:r>
+        <w:rPr>
+          <w:rFonts w:ascii="Courier New" w:eastAsia="Times New Roman" w:hAnsi="Courier New" w:cs="Courier New"/>
+          <w:color w:val="D4D4D4"/>
+          <w:sz w:val="21"/>
+          <w:szCs w:val="21"/>
+        </w:rPr>
+        <w:t>_model</w:t>
+      </w:r>
+      <w:proofErr w:type="spellEnd"/>
+      <w:r>
+        <w:rPr>
+          <w:rFonts w:ascii="Courier New" w:eastAsia="Times New Roman" w:hAnsi="Courier New" w:cs="Courier New"/>
+          <w:color w:val="D4D4D4"/>
+          <w:sz w:val="21"/>
+          <w:szCs w:val="21"/>
+        </w:rPr>
+        <w:t> </w:t>
+      </w:r>
+      <w:r>
+        <w:rPr>
+          <w:rFonts w:ascii="Courier New" w:eastAsia="Times New Roman" w:hAnsi="Courier New" w:cs="Courier New"/>
+          <w:color w:val="C586C0"/>
+          <w:sz w:val="21"/>
+          <w:szCs w:val="21"/>
+        </w:rPr>
+        <w:t>import</w:t>
+      </w:r>
+      <w:r>
+        <w:rPr>
+          <w:rFonts w:ascii="Courier New" w:eastAsia="Times New Roman" w:hAnsi="Courier New" w:cs="Courier New"/>
+          <w:color w:val="D4D4D4"/>
+          <w:sz w:val="21"/>
+          <w:szCs w:val="21"/>
+        </w:rPr>
+        <w:t> </w:t>
+      </w:r>
+      <w:proofErr w:type="spellStart"/>
+      <w:r>
+        <w:rPr>
+          <w:rFonts w:ascii="Courier New" w:eastAsia="Times New Roman" w:hAnsi="Courier New" w:cs="Courier New"/>
+          <w:color w:val="D4D4D4"/>
+          <w:sz w:val="21"/>
+          <w:szCs w:val="21"/>
+        </w:rPr>
+        <w:t>LinearRegression</w:t>
+      </w:r>
+      <w:proofErr w:type="spellEnd"/>
+    </w:p>
+    <w:p>
+      <w:pPr>
+        <w:shd w:val="clear" w:color="auto" w:fill="1E1E1E"/>
+        <w:spacing w:after="0" w:line="285" w:lineRule="atLeast"/>
+        <w:rPr>
+          <w:rFonts w:ascii="Courier New" w:eastAsia="Times New Roman" w:hAnsi="Courier New" w:cs="Courier New"/>
+          <w:color w:val="D4D4D4"/>
+          <w:sz w:val="21"/>
+          <w:szCs w:val="21"/>
+        </w:rPr>
+      </w:pPr>
+      <w:r>
+        <w:rPr>
+          <w:rFonts w:ascii="Courier New" w:eastAsia="Times New Roman" w:hAnsi="Courier New" w:cs="Courier New"/>
+          <w:color w:val="C586C0"/>
+          <w:sz w:val="21"/>
+          <w:szCs w:val="21"/>
+        </w:rPr>
+        <w:t>import</w:t>
+      </w:r>
+      <w:r>
+        <w:rPr>
+          <w:rFonts w:ascii="Courier New" w:eastAsia="Times New Roman" w:hAnsi="Courier New" w:cs="Courier New"/>
+          <w:color w:val="D4D4D4"/>
+          <w:sz w:val="21"/>
+          <w:szCs w:val="21"/>
+        </w:rPr>
+        <w:t> </w:t>
+      </w:r>
+      <w:proofErr w:type="spellStart"/>
+      <w:proofErr w:type="gramStart"/>
+      <w:r>
+        <w:rPr>
+          <w:rFonts w:ascii="Courier New" w:eastAsia="Times New Roman" w:hAnsi="Courier New" w:cs="Courier New"/>
+          <w:color w:val="D4D4D4"/>
+          <w:sz w:val="21"/>
+          <w:szCs w:val="21"/>
+        </w:rPr>
+        <w:t>matplotlib.pyplot</w:t>
+      </w:r>
+      <w:proofErr w:type="spellEnd"/>
+      <w:proofErr w:type="gramEnd"/>
+      <w:r>
+        <w:rPr>
+          <w:rFonts w:ascii="Courier New" w:eastAsia="Times New Roman" w:hAnsi="Courier New" w:cs="Courier New"/>
+          <w:color w:val="D4D4D4"/>
+          <w:sz w:val="21"/>
+          <w:szCs w:val="21"/>
+        </w:rPr>
+        <w:t> </w:t>
+      </w:r>
+      <w:r>
+        <w:rPr>
+          <w:rFonts w:ascii="Courier New" w:eastAsia="Times New Roman" w:hAnsi="Courier New" w:cs="Courier New"/>
+          <w:color w:val="C586C0"/>
+          <w:sz w:val="21"/>
+          <w:szCs w:val="21"/>
+        </w:rPr>
+        <w:t>as</w:t>
+      </w:r>
+      <w:r>
+        <w:rPr>
+          <w:rFonts w:ascii="Courier New" w:eastAsia="Times New Roman" w:hAnsi="Courier New" w:cs="Courier New"/>
+          <w:color w:val="D4D4D4"/>
+          <w:sz w:val="21"/>
+          <w:szCs w:val="21"/>
+        </w:rPr>
+        <w:t> </w:t>
+      </w:r>
+      <w:proofErr w:type="spellStart"/>
+      <w:r>
+        <w:rPr>
+          <w:rFonts w:ascii="Courier New" w:eastAsia="Times New Roman" w:hAnsi="Courier New" w:cs="Courier New"/>
+          <w:color w:val="D4D4D4"/>
+          <w:sz w:val="21"/>
+          <w:szCs w:val="21"/>
+        </w:rPr>
+        <w:t>plt</w:t>
+      </w:r>
+      <w:proofErr w:type="spellEnd"/>
+    </w:p>
+    <w:p>
+      <w:pPr>
+        <w:shd w:val="clear" w:color="auto" w:fill="1E1E1E"/>
+        <w:spacing w:after="0" w:line="285" w:lineRule="atLeast"/>
+        <w:rPr>
+          <w:rFonts w:ascii="Courier New" w:eastAsia="Times New Roman" w:hAnsi="Courier New" w:cs="Courier New"/>
+          <w:color w:val="D4D4D4"/>
+          <w:sz w:val="21"/>
+          <w:szCs w:val="21"/>
+        </w:rPr>
+      </w:pPr>
+      <w:r>
+        <w:rPr>
+          <w:rFonts w:ascii="Courier New" w:eastAsia="Times New Roman" w:hAnsi="Courier New" w:cs="Courier New"/>
+          <w:color w:val="D4D4D4"/>
+          <w:sz w:val="21"/>
+          <w:szCs w:val="21"/>
+        </w:rPr>
+        <w:t>x=</w:t>
+      </w:r>
+      <w:proofErr w:type="spellStart"/>
+      <w:proofErr w:type="gramStart"/>
+      <w:r>
+        <w:rPr>
+          <w:rFonts w:ascii="Courier New" w:eastAsia="Times New Roman" w:hAnsi="Courier New" w:cs="Courier New"/>
+          <w:color w:val="D4D4D4"/>
+          <w:sz w:val="21"/>
+          <w:szCs w:val="21"/>
+        </w:rPr>
+        <w:t>np.array</w:t>
+      </w:r>
+      <w:proofErr w:type="spellEnd"/>
+      <w:proofErr w:type="gramEnd"/>
+      <w:r>
+        <w:rPr>
+          <w:rFonts w:ascii="Courier New" w:eastAsia="Times New Roman" w:hAnsi="Courier New" w:cs="Courier New"/>
+          <w:color w:val="DCDCDC"/>
+          <w:sz w:val="21"/>
+          <w:szCs w:val="21"/>
+        </w:rPr>
+        <w:t>([</w:t>
+      </w:r>
+      <w:r>
+        <w:rPr>
+          <w:rFonts w:ascii="Courier New" w:eastAsia="Times New Roman" w:hAnsi="Courier New" w:cs="Courier New"/>
+          <w:color w:val="B5CEA8"/>
+          <w:sz w:val="21"/>
+          <w:szCs w:val="21"/>
+        </w:rPr>
+        <w:t>5</w:t>
+      </w:r>
+      <w:r>
+        <w:rPr>
+          <w:rFonts w:ascii="Courier New" w:eastAsia="Times New Roman" w:hAnsi="Courier New" w:cs="Courier New"/>
+          <w:color w:val="DCDCDC"/>
+          <w:sz w:val="21"/>
+          <w:szCs w:val="21"/>
+        </w:rPr>
+        <w:t>,</w:t>
+      </w:r>
+      <w:r>
+        <w:rPr>
+          <w:rFonts w:ascii="Courier New" w:eastAsia="Times New Roman" w:hAnsi="Courier New" w:cs="Courier New"/>
+          <w:color w:val="B5CEA8"/>
+          <w:sz w:val="21"/>
+          <w:szCs w:val="21"/>
+        </w:rPr>
+        <w:t>15</w:t>
+      </w:r>
+      <w:r>
+        <w:rPr>
+          <w:rFonts w:ascii="Courier New" w:eastAsia="Times New Roman" w:hAnsi="Courier New" w:cs="Courier New"/>
+          <w:color w:val="DCDCDC"/>
+          <w:sz w:val="21"/>
+          <w:szCs w:val="21"/>
+        </w:rPr>
+        <w:t>,</w:t>
+      </w:r>
+      <w:r>
+        <w:rPr>
+          <w:rFonts w:ascii="Courier New" w:eastAsia="Times New Roman" w:hAnsi="Courier New" w:cs="Courier New"/>
+          <w:color w:val="B5CEA8"/>
+          <w:sz w:val="21"/>
+          <w:szCs w:val="21"/>
+        </w:rPr>
+        <w:t>25</w:t>
+      </w:r>
+      <w:r>
+        <w:rPr>
+          <w:rFonts w:ascii="Courier New" w:eastAsia="Times New Roman" w:hAnsi="Courier New" w:cs="Courier New"/>
+          <w:color w:val="DCDCDC"/>
+          <w:sz w:val="21"/>
+          <w:szCs w:val="21"/>
+        </w:rPr>
+        <w:t>,</w:t>
+      </w:r>
+      <w:r>
+        <w:rPr>
+          <w:rFonts w:ascii="Courier New" w:eastAsia="Times New Roman" w:hAnsi="Courier New" w:cs="Courier New"/>
+          <w:color w:val="B5CEA8"/>
+          <w:sz w:val="21"/>
+          <w:szCs w:val="21"/>
+        </w:rPr>
+        <w:t>35</w:t>
+      </w:r>
+      <w:r>
+        <w:rPr>
+          <w:rFonts w:ascii="Courier New" w:eastAsia="Times New Roman" w:hAnsi="Courier New" w:cs="Courier New"/>
+          <w:color w:val="DCDCDC"/>
+          <w:sz w:val="21"/>
+          <w:szCs w:val="21"/>
+        </w:rPr>
+        <w:t>,</w:t>
+      </w:r>
+      <w:r>
+        <w:rPr>
+          <w:rFonts w:ascii="Courier New" w:eastAsia="Times New Roman" w:hAnsi="Courier New" w:cs="Courier New"/>
+          <w:color w:val="B5CEA8"/>
+          <w:sz w:val="21"/>
+          <w:szCs w:val="21"/>
+        </w:rPr>
+        <w:t>45</w:t>
+      </w:r>
+      <w:r>
+        <w:rPr>
+          <w:rFonts w:ascii="Courier New" w:eastAsia="Times New Roman" w:hAnsi="Courier New" w:cs="Courier New"/>
+          <w:color w:val="DCDCDC"/>
+          <w:sz w:val="21"/>
+          <w:szCs w:val="21"/>
+        </w:rPr>
+        <w:t>,</w:t>
+      </w:r>
+      <w:r>
+        <w:rPr>
+          <w:rFonts w:ascii="Courier New" w:eastAsia="Times New Roman" w:hAnsi="Courier New" w:cs="Courier New"/>
+          <w:color w:val="B5CEA8"/>
+          <w:sz w:val="21"/>
+          <w:szCs w:val="21"/>
+        </w:rPr>
+        <w:t>55</w:t>
+      </w:r>
+      <w:r>
+        <w:rPr>
+          <w:rFonts w:ascii="Courier New" w:eastAsia="Times New Roman" w:hAnsi="Courier New" w:cs="Courier New"/>
+          <w:color w:val="DCDCDC"/>
+          <w:sz w:val="21"/>
+          <w:szCs w:val="21"/>
+        </w:rPr>
+        <w:t>])</w:t>
+      </w:r>
+    </w:p>
+    <w:p>
+      <w:pPr>
+        <w:shd w:val="clear" w:color="auto" w:fill="1E1E1E"/>
+        <w:spacing w:after="0" w:line="285" w:lineRule="atLeast"/>
+        <w:rPr>
+          <w:rFonts w:ascii="Courier New" w:eastAsia="Times New Roman" w:hAnsi="Courier New" w:cs="Courier New"/>
+          <w:color w:val="D4D4D4"/>
+          <w:sz w:val="21"/>
+          <w:szCs w:val="21"/>
+        </w:rPr>
+      </w:pPr>
+      <w:proofErr w:type="spellStart"/>
+      <w:r>
+        <w:rPr>
+          <w:rFonts w:ascii="Courier New" w:eastAsia="Times New Roman" w:hAnsi="Courier New" w:cs="Courier New"/>
+          <w:color w:val="D4D4D4"/>
+          <w:sz w:val="21"/>
+          <w:szCs w:val="21"/>
+        </w:rPr>
+        <w:t>xm</w:t>
+      </w:r>
+      <w:proofErr w:type="spellEnd"/>
+      <w:r>
+        <w:rPr>
+          <w:rFonts w:ascii="Courier New" w:eastAsia="Times New Roman" w:hAnsi="Courier New" w:cs="Courier New"/>
+          <w:color w:val="D4D4D4"/>
+          <w:sz w:val="21"/>
+          <w:szCs w:val="21"/>
+        </w:rPr>
+        <w:t>=x</w:t>
+      </w:r>
+    </w:p>
+    <w:p>
+      <w:pPr>
+        <w:shd w:val="clear" w:color="auto" w:fill="1E1E1E"/>
+        <w:spacing w:after="0" w:line="285" w:lineRule="atLeast"/>
+        <w:rPr>
+          <w:rFonts w:ascii="Courier New" w:eastAsia="Times New Roman" w:hAnsi="Courier New" w:cs="Courier New"/>
+          <w:color w:val="D4D4D4"/>
+          <w:sz w:val="21"/>
+          <w:szCs w:val="21"/>
+        </w:rPr>
+      </w:pPr>
+      <w:r>
+        <w:rPr>
+          <w:rFonts w:ascii="Courier New" w:eastAsia="Times New Roman" w:hAnsi="Courier New" w:cs="Courier New"/>
+          <w:color w:val="D4D4D4"/>
+          <w:sz w:val="21"/>
+          <w:szCs w:val="21"/>
+        </w:rPr>
+        <w:t>x=</w:t>
+      </w:r>
+      <w:proofErr w:type="spellStart"/>
+      <w:proofErr w:type="gramStart"/>
+      <w:r>
+        <w:rPr>
+          <w:rFonts w:ascii="Courier New" w:eastAsia="Times New Roman" w:hAnsi="Courier New" w:cs="Courier New"/>
+          <w:color w:val="D4D4D4"/>
+          <w:sz w:val="21"/>
+          <w:szCs w:val="21"/>
+        </w:rPr>
+        <w:t>x.reshape</w:t>
+      </w:r>
+      <w:proofErr w:type="spellEnd"/>
+      <w:proofErr w:type="gramEnd"/>
+      <w:r>
+        <w:rPr>
+          <w:rFonts w:ascii="Courier New" w:eastAsia="Times New Roman" w:hAnsi="Courier New" w:cs="Courier New"/>
+          <w:color w:val="DCDCDC"/>
+          <w:sz w:val="21"/>
+          <w:szCs w:val="21"/>
+        </w:rPr>
+        <w:t>((</w:t>
+      </w:r>
+      <w:r>
+        <w:rPr>
+          <w:rFonts w:ascii="Courier New" w:eastAsia="Times New Roman" w:hAnsi="Courier New" w:cs="Courier New"/>
+          <w:color w:val="B5CEA8"/>
+          <w:sz w:val="21"/>
+          <w:szCs w:val="21"/>
+        </w:rPr>
+        <w:t>-1</w:t>
+      </w:r>
+      <w:r>
+        <w:rPr>
+          <w:rFonts w:ascii="Courier New" w:eastAsia="Times New Roman" w:hAnsi="Courier New" w:cs="Courier New"/>
+          <w:color w:val="DCDCDC"/>
+          <w:sz w:val="21"/>
+          <w:szCs w:val="21"/>
+        </w:rPr>
+        <w:t>,</w:t>
+      </w:r>
+      <w:r>
+        <w:rPr>
+          <w:rFonts w:ascii="Courier New" w:eastAsia="Times New Roman" w:hAnsi="Courier New" w:cs="Courier New"/>
+          <w:color w:val="B5CEA8"/>
+          <w:sz w:val="21"/>
+          <w:szCs w:val="21"/>
+        </w:rPr>
+        <w:t>1</w:t>
+      </w:r>
+      <w:r>
+        <w:rPr>
+          <w:rFonts w:ascii="Courier New" w:eastAsia="Times New Roman" w:hAnsi="Courier New" w:cs="Courier New"/>
+          <w:color w:val="DCDCDC"/>
+          <w:sz w:val="21"/>
+          <w:szCs w:val="21"/>
+        </w:rPr>
+        <w:t>))</w:t>
+      </w:r>
+    </w:p>
+    <w:p>
+      <w:pPr>
+        <w:shd w:val="clear" w:color="auto" w:fill="1E1E1E"/>
+        <w:spacing w:after="0" w:line="285" w:lineRule="atLeast"/>
+        <w:rPr>
+          <w:rFonts w:ascii="Courier New" w:eastAsia="Times New Roman" w:hAnsi="Courier New" w:cs="Courier New"/>
+          <w:color w:val="D4D4D4"/>
+          <w:sz w:val="21"/>
+          <w:szCs w:val="21"/>
+        </w:rPr>
+      </w:pPr>
+      <w:r>
+        <w:rPr>
+          <w:rFonts w:ascii="Courier New" w:eastAsia="Times New Roman" w:hAnsi="Courier New" w:cs="Courier New"/>
+          <w:color w:val="D4D4D4"/>
+          <w:sz w:val="21"/>
+          <w:szCs w:val="21"/>
+        </w:rPr>
+        <w:t>y=</w:t>
+      </w:r>
+      <w:proofErr w:type="spellStart"/>
+      <w:proofErr w:type="gramStart"/>
+      <w:r>
+        <w:rPr>
+          <w:rFonts w:ascii="Courier New" w:eastAsia="Times New Roman" w:hAnsi="Courier New" w:cs="Courier New"/>
+          <w:color w:val="D4D4D4"/>
+          <w:sz w:val="21"/>
+          <w:szCs w:val="21"/>
+        </w:rPr>
+        <w:t>np.array</w:t>
+      </w:r>
+      <w:proofErr w:type="spellEnd"/>
+      <w:proofErr w:type="gramEnd"/>
+      <w:r>
+        <w:rPr>
+          <w:rFonts w:ascii="Courier New" w:eastAsia="Times New Roman" w:hAnsi="Courier New" w:cs="Courier New"/>
+          <w:color w:val="DCDCDC"/>
+          <w:sz w:val="21"/>
+          <w:szCs w:val="21"/>
+        </w:rPr>
+        <w:t>([</w:t>
+      </w:r>
+      <w:r>
+        <w:rPr>
+          <w:rFonts w:ascii="Courier New" w:eastAsia="Times New Roman" w:hAnsi="Courier New" w:cs="Courier New"/>
+          <w:color w:val="B5CEA8"/>
+          <w:sz w:val="21"/>
+          <w:szCs w:val="21"/>
+        </w:rPr>
+        <w:t>11</w:t>
+      </w:r>
+      <w:r>
+        <w:rPr>
+          <w:rFonts w:ascii="Courier New" w:eastAsia="Times New Roman" w:hAnsi="Courier New" w:cs="Courier New"/>
+          <w:color w:val="DCDCDC"/>
+          <w:sz w:val="21"/>
+          <w:szCs w:val="21"/>
+        </w:rPr>
+        <w:t>,</w:t>
+      </w:r>
+      <w:r>
+        <w:rPr>
+          <w:rFonts w:ascii="Courier New" w:eastAsia="Times New Roman" w:hAnsi="Courier New" w:cs="Courier New"/>
+          <w:color w:val="B5CEA8"/>
+          <w:sz w:val="21"/>
+          <w:szCs w:val="21"/>
+        </w:rPr>
+        <w:t>16</w:t>
+      </w:r>
+      <w:r>
+        <w:rPr>
+          <w:rFonts w:ascii="Courier New" w:eastAsia="Times New Roman" w:hAnsi="Courier New" w:cs="Courier New"/>
+          <w:color w:val="DCDCDC"/>
+          <w:sz w:val="21"/>
+          <w:szCs w:val="21"/>
+        </w:rPr>
+        <w:t>,</w:t>
+      </w:r>
+      <w:r>
+        <w:rPr>
+          <w:rFonts w:ascii="Courier New" w:eastAsia="Times New Roman" w:hAnsi="Courier New" w:cs="Courier New"/>
+          <w:color w:val="B5CEA8"/>
+          <w:sz w:val="21"/>
+          <w:szCs w:val="21"/>
+        </w:rPr>
+        <w:t>18</w:t>
+      </w:r>
+      <w:r>
+        <w:rPr>
+          <w:rFonts w:ascii="Courier New" w:eastAsia="Times New Roman" w:hAnsi="Courier New" w:cs="Courier New"/>
+          <w:color w:val="DCDCDC"/>
+          <w:sz w:val="21"/>
+          <w:szCs w:val="21"/>
+        </w:rPr>
+        <w:t>,</w:t>
+      </w:r>
+      <w:r>
+        <w:rPr>
+          <w:rFonts w:ascii="Courier New" w:eastAsia="Times New Roman" w:hAnsi="Courier New" w:cs="Courier New"/>
+          <w:color w:val="B5CEA8"/>
+          <w:sz w:val="21"/>
+          <w:szCs w:val="21"/>
+        </w:rPr>
+        <w:t>30</w:t>
+      </w:r>
+      <w:r>
+        <w:rPr>
+          <w:rFonts w:ascii="Courier New" w:eastAsia="Times New Roman" w:hAnsi="Courier New" w:cs="Courier New"/>
+          <w:color w:val="DCDCDC"/>
+          <w:sz w:val="21"/>
+          <w:szCs w:val="21"/>
+        </w:rPr>
+        <w:t>,</w:t>
+      </w:r>
+      <w:r>
+        <w:rPr>
+          <w:rFonts w:ascii="Courier New" w:eastAsia="Times New Roman" w:hAnsi="Courier New" w:cs="Courier New"/>
+          <w:color w:val="B5CEA8"/>
+          <w:sz w:val="21"/>
+          <w:szCs w:val="21"/>
+        </w:rPr>
+        <w:t>22</w:t>
+      </w:r>
+      <w:r>
+        <w:rPr>
+          <w:rFonts w:ascii="Courier New" w:eastAsia="Times New Roman" w:hAnsi="Courier New" w:cs="Courier New"/>
+          <w:color w:val="DCDCDC"/>
+          <w:sz w:val="21"/>
+          <w:szCs w:val="21"/>
+        </w:rPr>
+        <w:t>,</w:t>
+      </w:r>
+      <w:r>
+        <w:rPr>
+          <w:rFonts w:ascii="Courier New" w:eastAsia="Times New Roman" w:hAnsi="Courier New" w:cs="Courier New"/>
+          <w:color w:val="B5CEA8"/>
+          <w:sz w:val="21"/>
+          <w:szCs w:val="21"/>
+        </w:rPr>
+        <w:t>38</w:t>
+      </w:r>
+      <w:r>
+        <w:rPr>
+          <w:rFonts w:ascii="Courier New" w:eastAsia="Times New Roman" w:hAnsi="Courier New" w:cs="Courier New"/>
+          <w:color w:val="DCDCDC"/>
+          <w:sz w:val="21"/>
+          <w:szCs w:val="21"/>
+        </w:rPr>
+        <w:t>])</w:t>
+      </w:r>
+    </w:p>
+    <w:p>
+      <w:pPr>
+        <w:shd w:val="clear" w:color="auto" w:fill="1E1E1E"/>
+        <w:spacing w:after="0" w:line="285" w:lineRule="atLeast"/>
+        <w:rPr>
+          <w:rFonts w:ascii="Courier New" w:eastAsia="Times New Roman" w:hAnsi="Courier New" w:cs="Courier New"/>
+          <w:color w:val="D4D4D4"/>
+          <w:sz w:val="21"/>
+          <w:szCs w:val="21"/>
+        </w:rPr>
+      </w:pPr>
+      <w:proofErr w:type="spellStart"/>
+      <w:r>
+        <w:rPr>
+          <w:rFonts w:ascii="Courier New" w:eastAsia="Times New Roman" w:hAnsi="Courier New" w:cs="Courier New"/>
+          <w:color w:val="D4D4D4"/>
+          <w:sz w:val="21"/>
+          <w:szCs w:val="21"/>
+        </w:rPr>
+        <w:t>ym</w:t>
+      </w:r>
+      <w:proofErr w:type="spellEnd"/>
+      <w:r>
+        <w:rPr>
+          <w:rFonts w:ascii="Courier New" w:eastAsia="Times New Roman" w:hAnsi="Courier New" w:cs="Courier New"/>
+          <w:color w:val="D4D4D4"/>
+          <w:sz w:val="21"/>
+          <w:szCs w:val="21"/>
+        </w:rPr>
+        <w:t>=y</w:t>
+      </w:r>
+    </w:p>
+    <w:p>
+      <w:pPr>
+        <w:shd w:val="clear" w:color="auto" w:fill="1E1E1E"/>
+        <w:spacing w:after="0" w:line="285" w:lineRule="atLeast"/>
+        <w:rPr>
+          <w:rFonts w:ascii="Courier New" w:eastAsia="Times New Roman" w:hAnsi="Courier New" w:cs="Courier New"/>
+          <w:color w:val="D4D4D4"/>
+          <w:sz w:val="21"/>
+          <w:szCs w:val="21"/>
+        </w:rPr>
+      </w:pPr>
+      <w:proofErr w:type="spellStart"/>
+      <w:proofErr w:type="gramStart"/>
+      <w:r>
+        <w:rPr>
+          <w:rFonts w:ascii="Courier New" w:eastAsia="Times New Roman" w:hAnsi="Courier New" w:cs="Courier New"/>
+          <w:color w:val="D4D4D4"/>
+          <w:sz w:val="21"/>
+          <w:szCs w:val="21"/>
+        </w:rPr>
+        <w:t>y.shape</w:t>
+      </w:r>
+      <w:proofErr w:type="spellEnd"/>
+      <w:proofErr w:type="gramEnd"/>
+    </w:p>
+    <w:p>
+      <w:pPr>
+        <w:shd w:val="clear" w:color="auto" w:fill="1E1E1E"/>
+        <w:spacing w:after="0" w:line="285" w:lineRule="atLeast"/>
+        <w:rPr>
+          <w:rFonts w:ascii="Courier New" w:eastAsia="Times New Roman" w:hAnsi="Courier New" w:cs="Courier New"/>
+          <w:color w:val="D4D4D4"/>
+          <w:sz w:val="21"/>
+          <w:szCs w:val="21"/>
+        </w:rPr>
+      </w:pPr>
+    </w:p>
+    <w:p>
+      <w:pPr>
+        <w:shd w:val="clear" w:color="auto" w:fill="1E1E1E"/>
+        <w:spacing w:after="0" w:line="285" w:lineRule="atLeast"/>
+        <w:rPr>
+          <w:rFonts w:ascii="Courier New" w:eastAsia="Times New Roman" w:hAnsi="Courier New" w:cs="Courier New"/>
+          <w:color w:val="D4D4D4"/>
+          <w:sz w:val="21"/>
+          <w:szCs w:val="21"/>
+        </w:rPr>
+      </w:pPr>
+      <w:proofErr w:type="spellStart"/>
+      <w:proofErr w:type="gramStart"/>
+      <w:r>
+        <w:rPr>
+          <w:rFonts w:ascii="Courier New" w:eastAsia="Times New Roman" w:hAnsi="Courier New" w:cs="Courier New"/>
+          <w:color w:val="D4D4D4"/>
+          <w:sz w:val="21"/>
+          <w:szCs w:val="21"/>
+        </w:rPr>
+        <w:t>plt.scatter</w:t>
+      </w:r>
+      <w:proofErr w:type="spellEnd"/>
+      <w:proofErr w:type="gramEnd"/>
+      <w:r>
+        <w:rPr>
+          <w:rFonts w:ascii="Courier New" w:eastAsia="Times New Roman" w:hAnsi="Courier New" w:cs="Courier New"/>
+          <w:color w:val="DCDCDC"/>
+          <w:sz w:val="21"/>
+          <w:szCs w:val="21"/>
+        </w:rPr>
+        <w:t>(</w:t>
+      </w:r>
+      <w:proofErr w:type="spellStart"/>
+      <w:r>
+        <w:rPr>
+          <w:rFonts w:ascii="Courier New" w:eastAsia="Times New Roman" w:hAnsi="Courier New" w:cs="Courier New"/>
+          <w:color w:val="D4D4D4"/>
+          <w:sz w:val="21"/>
+          <w:szCs w:val="21"/>
+        </w:rPr>
+        <w:t>x</w:t>
+      </w:r>
+      <w:r>
+        <w:rPr>
+          <w:rFonts w:ascii="Courier New" w:eastAsia="Times New Roman" w:hAnsi="Courier New" w:cs="Courier New"/>
+          <w:color w:val="DCDCDC"/>
+          <w:sz w:val="21"/>
+          <w:szCs w:val="21"/>
+        </w:rPr>
+        <w:t>,</w:t>
+      </w:r>
+      <w:r>
+        <w:rPr>
+          <w:rFonts w:ascii="Courier New" w:eastAsia="Times New Roman" w:hAnsi="Courier New" w:cs="Courier New"/>
+          <w:color w:val="D4D4D4"/>
+          <w:sz w:val="21"/>
+          <w:szCs w:val="21"/>
+        </w:rPr>
+        <w:t>y</w:t>
+      </w:r>
+      <w:proofErr w:type="spellEnd"/>
+      <w:r>
+        <w:rPr>
+          <w:rFonts w:ascii="Courier New" w:eastAsia="Times New Roman" w:hAnsi="Courier New" w:cs="Courier New"/>
+          <w:color w:val="DCDCDC"/>
+          <w:sz w:val="21"/>
+          <w:szCs w:val="21"/>
+        </w:rPr>
+        <w:t>)</w:t>
+      </w:r>
+    </w:p>
+    <w:p>
+      <w:pPr>
+        <w:shd w:val="clear" w:color="auto" w:fill="1E1E1E"/>
+        <w:spacing w:after="0" w:line="285" w:lineRule="atLeast"/>
+        <w:rPr>
+          <w:rFonts w:ascii="Courier New" w:eastAsia="Times New Roman" w:hAnsi="Courier New" w:cs="Courier New"/>
+          <w:color w:val="D4D4D4"/>
+          <w:sz w:val="21"/>
+          <w:szCs w:val="21"/>
+        </w:rPr>
+      </w:pPr>
+      <w:r>
+        <w:rPr>
+          <w:rFonts w:ascii="Courier New" w:eastAsia="Times New Roman" w:hAnsi="Courier New" w:cs="Courier New"/>
+          <w:color w:val="D4D4D4"/>
+          <w:sz w:val="21"/>
+          <w:szCs w:val="21"/>
+        </w:rPr>
+        <w:t>model = </w:t>
+      </w:r>
+      <w:proofErr w:type="spellStart"/>
+      <w:proofErr w:type="gramStart"/>
+      <w:r>
+        <w:rPr>
+          <w:rFonts w:ascii="Courier New" w:eastAsia="Times New Roman" w:hAnsi="Courier New" w:cs="Courier New"/>
+          <w:color w:val="D4D4D4"/>
+          <w:sz w:val="21"/>
+          <w:szCs w:val="21"/>
+        </w:rPr>
+        <w:t>LinearRegression</w:t>
+      </w:r>
+      <w:proofErr w:type="spellEnd"/>
+      <w:r>
+        <w:rPr>
+          <w:rFonts w:ascii="Courier New" w:eastAsia="Times New Roman" w:hAnsi="Courier New" w:cs="Courier New"/>
+          <w:color w:val="DCDCDC"/>
+          <w:sz w:val="21"/>
+          <w:szCs w:val="21"/>
+        </w:rPr>
+        <w:t>(</w:t>
+      </w:r>
+      <w:proofErr w:type="gramEnd"/>
+      <w:r>
+        <w:rPr>
+          <w:rFonts w:ascii="Courier New" w:eastAsia="Times New Roman" w:hAnsi="Courier New" w:cs="Courier New"/>
+          <w:color w:val="DCDCDC"/>
+          <w:sz w:val="21"/>
+          <w:szCs w:val="21"/>
+        </w:rPr>
+        <w:t>)</w:t>
+      </w:r>
+    </w:p>
+    <w:p>
+      <w:pPr>
+        <w:shd w:val="clear" w:color="auto" w:fill="1E1E1E"/>
+        <w:spacing w:after="0" w:line="285" w:lineRule="atLeast"/>
+        <w:rPr>
+          <w:rFonts w:ascii="Courier New" w:eastAsia="Times New Roman" w:hAnsi="Courier New" w:cs="Courier New"/>
+          <w:color w:val="D4D4D4"/>
+          <w:sz w:val="21"/>
+          <w:szCs w:val="21"/>
+        </w:rPr>
+      </w:pPr>
+      <w:r>
+        <w:rPr>
+          <w:rFonts w:ascii="Courier New" w:eastAsia="Times New Roman" w:hAnsi="Courier New" w:cs="Courier New"/>
+          <w:color w:val="D4D4D4"/>
+          <w:sz w:val="21"/>
+          <w:szCs w:val="21"/>
+        </w:rPr>
+        <w:t>model</w:t>
+      </w:r>
+    </w:p>
+    <w:p>
+      <w:pPr>
+        <w:shd w:val="clear" w:color="auto" w:fill="1E1E1E"/>
+        <w:spacing w:after="0" w:line="285" w:lineRule="atLeast"/>
+        <w:rPr>
+          <w:rFonts w:ascii="Courier New" w:eastAsia="Times New Roman" w:hAnsi="Courier New" w:cs="Courier New"/>
+          <w:color w:val="D4D4D4"/>
+          <w:sz w:val="21"/>
+          <w:szCs w:val="21"/>
+        </w:rPr>
+      </w:pPr>
+      <w:proofErr w:type="spellStart"/>
+      <w:r>
+        <w:rPr>
+          <w:rFonts w:ascii="Courier New" w:eastAsia="Times New Roman" w:hAnsi="Courier New" w:cs="Courier New"/>
+          <w:color w:val="D4D4D4"/>
+          <w:sz w:val="21"/>
+          <w:szCs w:val="21"/>
+        </w:rPr>
+        <w:t>model.fit</w:t>
+      </w:r>
+      <w:proofErr w:type="spellEnd"/>
+      <w:r>
+        <w:rPr>
+          <w:rFonts w:ascii="Courier New" w:eastAsia="Times New Roman" w:hAnsi="Courier New" w:cs="Courier New"/>
+          <w:color w:val="DCDCDC"/>
+          <w:sz w:val="21"/>
+          <w:szCs w:val="21"/>
+        </w:rPr>
+        <w:t>(</w:t>
+      </w:r>
+      <w:proofErr w:type="spellStart"/>
+      <w:proofErr w:type="gramStart"/>
+      <w:r>
+        <w:rPr>
+          <w:rFonts w:ascii="Courier New" w:eastAsia="Times New Roman" w:hAnsi="Courier New" w:cs="Courier New"/>
+          <w:color w:val="D4D4D4"/>
+          <w:sz w:val="21"/>
+          <w:szCs w:val="21"/>
+        </w:rPr>
+        <w:t>x</w:t>
+      </w:r>
+      <w:r>
+        <w:rPr>
+          <w:rFonts w:ascii="Courier New" w:eastAsia="Times New Roman" w:hAnsi="Courier New" w:cs="Courier New"/>
+          <w:color w:val="DCDCDC"/>
+          <w:sz w:val="21"/>
+          <w:szCs w:val="21"/>
+        </w:rPr>
+        <w:t>,</w:t>
+      </w:r>
+      <w:r>
+        <w:rPr>
+          <w:rFonts w:ascii="Courier New" w:eastAsia="Times New Roman" w:hAnsi="Courier New" w:cs="Courier New"/>
+          <w:color w:val="D4D4D4"/>
+          <w:sz w:val="21"/>
+          <w:szCs w:val="21"/>
+        </w:rPr>
+        <w:t>y</w:t>
+      </w:r>
+      <w:proofErr w:type="spellEnd"/>
+      <w:proofErr w:type="gramEnd"/>
+      <w:r>
+        <w:rPr>
+          <w:rFonts w:ascii="Courier New" w:eastAsia="Times New Roman" w:hAnsi="Courier New" w:cs="Courier New"/>
+          <w:color w:val="DCDCDC"/>
+          <w:sz w:val="21"/>
+          <w:szCs w:val="21"/>
+        </w:rPr>
+        <w:t>)</w:t>
+      </w:r>
+    </w:p>
+    <w:p>
+      <w:pPr>
+        <w:shd w:val="clear" w:color="auto" w:fill="1E1E1E"/>
+        <w:spacing w:after="0" w:line="285" w:lineRule="atLeast"/>
+        <w:rPr>
+          <w:rFonts w:ascii="Courier New" w:eastAsia="Times New Roman" w:hAnsi="Courier New" w:cs="Courier New"/>
+          <w:color w:val="D4D4D4"/>
+          <w:sz w:val="21"/>
+          <w:szCs w:val="21"/>
+        </w:rPr>
+      </w:pPr>
+      <w:proofErr w:type="spellStart"/>
+      <w:r>
+        <w:rPr>
+          <w:rFonts w:ascii="Courier New" w:eastAsia="Times New Roman" w:hAnsi="Courier New" w:cs="Courier New"/>
+          <w:color w:val="D4D4D4"/>
+          <w:sz w:val="21"/>
+          <w:szCs w:val="21"/>
+        </w:rPr>
+        <w:lastRenderedPageBreak/>
+        <w:t>r_sq</w:t>
+      </w:r>
+      <w:proofErr w:type="spellEnd"/>
+      <w:r>
+        <w:rPr>
+          <w:rFonts w:ascii="Courier New" w:eastAsia="Times New Roman" w:hAnsi="Courier New" w:cs="Courier New"/>
+          <w:color w:val="D4D4D4"/>
+          <w:sz w:val="21"/>
+          <w:szCs w:val="21"/>
+        </w:rPr>
+        <w:t>=</w:t>
+      </w:r>
+      <w:proofErr w:type="spellStart"/>
+      <w:proofErr w:type="gramStart"/>
+      <w:r>
+        <w:rPr>
+          <w:rFonts w:ascii="Courier New" w:eastAsia="Times New Roman" w:hAnsi="Courier New" w:cs="Courier New"/>
+          <w:color w:val="D4D4D4"/>
+          <w:sz w:val="21"/>
+          <w:szCs w:val="21"/>
+        </w:rPr>
+        <w:t>model.score</w:t>
+      </w:r>
+      <w:proofErr w:type="spellEnd"/>
+      <w:proofErr w:type="gramEnd"/>
+      <w:r>
+        <w:rPr>
+          <w:rFonts w:ascii="Courier New" w:eastAsia="Times New Roman" w:hAnsi="Courier New" w:cs="Courier New"/>
+          <w:color w:val="DCDCDC"/>
+          <w:sz w:val="21"/>
+          <w:szCs w:val="21"/>
+        </w:rPr>
+        <w:t>(</w:t>
+      </w:r>
+      <w:proofErr w:type="spellStart"/>
+      <w:r>
+        <w:rPr>
+          <w:rFonts w:ascii="Courier New" w:eastAsia="Times New Roman" w:hAnsi="Courier New" w:cs="Courier New"/>
+          <w:color w:val="D4D4D4"/>
+          <w:sz w:val="21"/>
+          <w:szCs w:val="21"/>
+        </w:rPr>
+        <w:t>x</w:t>
+      </w:r>
+      <w:r>
+        <w:rPr>
+          <w:rFonts w:ascii="Courier New" w:eastAsia="Times New Roman" w:hAnsi="Courier New" w:cs="Courier New"/>
+          <w:color w:val="DCDCDC"/>
+          <w:sz w:val="21"/>
+          <w:szCs w:val="21"/>
+        </w:rPr>
+        <w:t>,</w:t>
+      </w:r>
+      <w:r>
+        <w:rPr>
+          <w:rFonts w:ascii="Courier New" w:eastAsia="Times New Roman" w:hAnsi="Courier New" w:cs="Courier New"/>
+          <w:color w:val="D4D4D4"/>
+          <w:sz w:val="21"/>
+          <w:szCs w:val="21"/>
+        </w:rPr>
+        <w:t>y</w:t>
+      </w:r>
+      <w:proofErr w:type="spellEnd"/>
+      <w:r>
+        <w:rPr>
+          <w:rFonts w:ascii="Courier New" w:eastAsia="Times New Roman" w:hAnsi="Courier New" w:cs="Courier New"/>
+          <w:color w:val="DCDCDC"/>
+          <w:sz w:val="21"/>
+          <w:szCs w:val="21"/>
+        </w:rPr>
+        <w:t>)</w:t>
+      </w:r>
+    </w:p>
+    <w:p>
+      <w:pPr>
+        <w:shd w:val="clear" w:color="auto" w:fill="1E1E1E"/>
+        <w:spacing w:after="0" w:line="285" w:lineRule="atLeast"/>
+        <w:rPr>
+          <w:rFonts w:ascii="Courier New" w:eastAsia="Times New Roman" w:hAnsi="Courier New" w:cs="Courier New"/>
+          <w:color w:val="D4D4D4"/>
+          <w:sz w:val="21"/>
+          <w:szCs w:val="21"/>
+        </w:rPr>
+      </w:pPr>
+      <w:proofErr w:type="gramStart"/>
+      <w:r>
+        <w:rPr>
+          <w:rFonts w:ascii="Courier New" w:eastAsia="Times New Roman" w:hAnsi="Courier New" w:cs="Courier New"/>
+          <w:color w:val="DCDCAA"/>
+          <w:sz w:val="21"/>
+          <w:szCs w:val="21"/>
+        </w:rPr>
+        <w:t>print</w:t>
+      </w:r>
+      <w:r>
+        <w:rPr>
+          <w:rFonts w:ascii="Courier New" w:eastAsia="Times New Roman" w:hAnsi="Courier New" w:cs="Courier New"/>
+          <w:color w:val="DCDCDC"/>
+          <w:sz w:val="21"/>
+          <w:szCs w:val="21"/>
+        </w:rPr>
+        <w:t>(</w:t>
+      </w:r>
+      <w:proofErr w:type="gramEnd"/>
+      <w:r>
+        <w:rPr>
+          <w:rFonts w:ascii="Courier New" w:eastAsia="Times New Roman" w:hAnsi="Courier New" w:cs="Courier New"/>
+          <w:color w:val="CE9178"/>
+          <w:sz w:val="21"/>
+          <w:szCs w:val="21"/>
+        </w:rPr>
+        <w:t>"COEFF OF DETERMINATION = "</w:t>
+      </w:r>
+      <w:r>
+        <w:rPr>
+          <w:rFonts w:ascii="Courier New" w:eastAsia="Times New Roman" w:hAnsi="Courier New" w:cs="Courier New"/>
+          <w:color w:val="DCDCDC"/>
+          <w:sz w:val="21"/>
+          <w:szCs w:val="21"/>
+        </w:rPr>
+        <w:t>,</w:t>
+      </w:r>
+      <w:proofErr w:type="spellStart"/>
+      <w:r>
+        <w:rPr>
+          <w:rFonts w:ascii="Courier New" w:eastAsia="Times New Roman" w:hAnsi="Courier New" w:cs="Courier New"/>
+          <w:color w:val="D4D4D4"/>
+          <w:sz w:val="21"/>
+          <w:szCs w:val="21"/>
+        </w:rPr>
+        <w:t>r_sq</w:t>
+      </w:r>
+      <w:proofErr w:type="spellEnd"/>
+      <w:r>
+        <w:rPr>
+          <w:rFonts w:ascii="Courier New" w:eastAsia="Times New Roman" w:hAnsi="Courier New" w:cs="Courier New"/>
+          <w:color w:val="DCDCDC"/>
+          <w:sz w:val="21"/>
+          <w:szCs w:val="21"/>
+        </w:rPr>
+        <w:t>)</w:t>
+      </w:r>
+    </w:p>
+    <w:p>
+      <w:pPr>
+        <w:shd w:val="clear" w:color="auto" w:fill="1E1E1E"/>
+        <w:spacing w:after="0" w:line="285" w:lineRule="atLeast"/>
+        <w:rPr>
+          <w:rFonts w:ascii="Courier New" w:eastAsia="Times New Roman" w:hAnsi="Courier New" w:cs="Courier New"/>
+          <w:color w:val="D4D4D4"/>
+          <w:sz w:val="21"/>
+          <w:szCs w:val="21"/>
+        </w:rPr>
+      </w:pPr>
+      <w:r>
+        <w:rPr>
+          <w:rFonts w:ascii="Courier New" w:eastAsia="Times New Roman" w:hAnsi="Courier New" w:cs="Courier New"/>
+          <w:color w:val="D4D4D4"/>
+          <w:sz w:val="21"/>
+          <w:szCs w:val="21"/>
+        </w:rPr>
+        <w:t>intercept=</w:t>
+      </w:r>
+      <w:proofErr w:type="spellStart"/>
+      <w:proofErr w:type="gramStart"/>
+      <w:r>
+        <w:rPr>
+          <w:rFonts w:ascii="Courier New" w:eastAsia="Times New Roman" w:hAnsi="Courier New" w:cs="Courier New"/>
+          <w:color w:val="D4D4D4"/>
+          <w:sz w:val="21"/>
+          <w:szCs w:val="21"/>
+        </w:rPr>
+        <w:t>model.intercept</w:t>
+      </w:r>
+      <w:proofErr w:type="spellEnd"/>
+      <w:proofErr w:type="gramEnd"/>
+      <w:r>
+        <w:rPr>
+          <w:rFonts w:ascii="Courier New" w:eastAsia="Times New Roman" w:hAnsi="Courier New" w:cs="Courier New"/>
+          <w:color w:val="D4D4D4"/>
+          <w:sz w:val="21"/>
+          <w:szCs w:val="21"/>
+        </w:rPr>
+        <w:t>_</w:t>
+      </w:r>
+    </w:p>
+    <w:p>
+      <w:pPr>
+        <w:shd w:val="clear" w:color="auto" w:fill="1E1E1E"/>
+        <w:spacing w:after="0" w:line="285" w:lineRule="atLeast"/>
+        <w:rPr>
+          <w:rFonts w:ascii="Courier New" w:eastAsia="Times New Roman" w:hAnsi="Courier New" w:cs="Courier New"/>
+          <w:color w:val="D4D4D4"/>
+          <w:sz w:val="21"/>
+          <w:szCs w:val="21"/>
+        </w:rPr>
+      </w:pPr>
+      <w:proofErr w:type="gramStart"/>
+      <w:r>
+        <w:rPr>
+          <w:rFonts w:ascii="Courier New" w:eastAsia="Times New Roman" w:hAnsi="Courier New" w:cs="Courier New"/>
+          <w:color w:val="DCDCAA"/>
+          <w:sz w:val="21"/>
+          <w:szCs w:val="21"/>
+        </w:rPr>
+        <w:t>print</w:t>
+      </w:r>
+      <w:r>
+        <w:rPr>
+          <w:rFonts w:ascii="Courier New" w:eastAsia="Times New Roman" w:hAnsi="Courier New" w:cs="Courier New"/>
+          <w:color w:val="DCDCDC"/>
+          <w:sz w:val="21"/>
+          <w:szCs w:val="21"/>
+        </w:rPr>
+        <w:t>(</w:t>
+      </w:r>
+      <w:proofErr w:type="gramEnd"/>
+      <w:r>
+        <w:rPr>
+          <w:rFonts w:ascii="Courier New" w:eastAsia="Times New Roman" w:hAnsi="Courier New" w:cs="Courier New"/>
+          <w:color w:val="CE9178"/>
+          <w:sz w:val="21"/>
+          <w:szCs w:val="21"/>
+        </w:rPr>
+        <w:t>"intercept = "</w:t>
+      </w:r>
+      <w:r>
+        <w:rPr>
+          <w:rFonts w:ascii="Courier New" w:eastAsia="Times New Roman" w:hAnsi="Courier New" w:cs="Courier New"/>
+          <w:color w:val="DCDCDC"/>
+          <w:sz w:val="21"/>
+          <w:szCs w:val="21"/>
+        </w:rPr>
+        <w:t>,</w:t>
+      </w:r>
+      <w:r>
+        <w:rPr>
+          <w:rFonts w:ascii="Courier New" w:eastAsia="Times New Roman" w:hAnsi="Courier New" w:cs="Courier New"/>
+          <w:color w:val="D4D4D4"/>
+          <w:sz w:val="21"/>
+          <w:szCs w:val="21"/>
+        </w:rPr>
+        <w:t>intercept</w:t>
+      </w:r>
+      <w:r>
+        <w:rPr>
+          <w:rFonts w:ascii="Courier New" w:eastAsia="Times New Roman" w:hAnsi="Courier New" w:cs="Courier New"/>
+          <w:color w:val="DCDCDC"/>
+          <w:sz w:val="21"/>
+          <w:szCs w:val="21"/>
+        </w:rPr>
+        <w:t>)</w:t>
+      </w:r>
+    </w:p>
+    <w:p>
+      <w:pPr>
+        <w:shd w:val="clear" w:color="auto" w:fill="1E1E1E"/>
+        <w:spacing w:after="0" w:line="285" w:lineRule="atLeast"/>
+        <w:rPr>
+          <w:rFonts w:ascii="Courier New" w:eastAsia="Times New Roman" w:hAnsi="Courier New" w:cs="Courier New"/>
+          <w:color w:val="D4D4D4"/>
+          <w:sz w:val="21"/>
+          <w:szCs w:val="21"/>
+        </w:rPr>
+      </w:pPr>
+      <w:r>
+        <w:rPr>
+          <w:rFonts w:ascii="Courier New" w:eastAsia="Times New Roman" w:hAnsi="Courier New" w:cs="Courier New"/>
+          <w:color w:val="D4D4D4"/>
+          <w:sz w:val="21"/>
+          <w:szCs w:val="21"/>
+        </w:rPr>
+        <w:t>slope=</w:t>
+      </w:r>
+      <w:proofErr w:type="spellStart"/>
+      <w:proofErr w:type="gramStart"/>
+      <w:r>
+        <w:rPr>
+          <w:rFonts w:ascii="Courier New" w:eastAsia="Times New Roman" w:hAnsi="Courier New" w:cs="Courier New"/>
+          <w:color w:val="D4D4D4"/>
+          <w:sz w:val="21"/>
+          <w:szCs w:val="21"/>
+        </w:rPr>
+        <w:t>model.coef</w:t>
+      </w:r>
+      <w:proofErr w:type="spellEnd"/>
+      <w:proofErr w:type="gramEnd"/>
+      <w:r>
+        <w:rPr>
+          <w:rFonts w:ascii="Courier New" w:eastAsia="Times New Roman" w:hAnsi="Courier New" w:cs="Courier New"/>
+          <w:color w:val="D4D4D4"/>
+          <w:sz w:val="21"/>
+          <w:szCs w:val="21"/>
+        </w:rPr>
+        <w:t>_</w:t>
+      </w:r>
+    </w:p>
+    <w:p>
+      <w:pPr>
+        <w:shd w:val="clear" w:color="auto" w:fill="1E1E1E"/>
+        <w:spacing w:after="0" w:line="285" w:lineRule="atLeast"/>
+        <w:rPr>
+          <w:rFonts w:ascii="Courier New" w:eastAsia="Times New Roman" w:hAnsi="Courier New" w:cs="Courier New"/>
+          <w:color w:val="D4D4D4"/>
+          <w:sz w:val="21"/>
+          <w:szCs w:val="21"/>
+        </w:rPr>
+      </w:pPr>
+      <w:proofErr w:type="gramStart"/>
+      <w:r>
+        <w:rPr>
+          <w:rFonts w:ascii="Courier New" w:eastAsia="Times New Roman" w:hAnsi="Courier New" w:cs="Courier New"/>
+          <w:color w:val="DCDCAA"/>
+          <w:sz w:val="21"/>
+          <w:szCs w:val="21"/>
+        </w:rPr>
+        <w:t>print</w:t>
+      </w:r>
+      <w:r>
+        <w:rPr>
+          <w:rFonts w:ascii="Courier New" w:eastAsia="Times New Roman" w:hAnsi="Courier New" w:cs="Courier New"/>
+          <w:color w:val="DCDCDC"/>
+          <w:sz w:val="21"/>
+          <w:szCs w:val="21"/>
+        </w:rPr>
+        <w:t>(</w:t>
+      </w:r>
+      <w:proofErr w:type="gramEnd"/>
+      <w:r>
+        <w:rPr>
+          <w:rFonts w:ascii="Courier New" w:eastAsia="Times New Roman" w:hAnsi="Courier New" w:cs="Courier New"/>
+          <w:color w:val="CE9178"/>
+          <w:sz w:val="21"/>
+          <w:szCs w:val="21"/>
+        </w:rPr>
+        <w:t>"intercept = "</w:t>
+      </w:r>
+      <w:r>
+        <w:rPr>
+          <w:rFonts w:ascii="Courier New" w:eastAsia="Times New Roman" w:hAnsi="Courier New" w:cs="Courier New"/>
+          <w:color w:val="DCDCDC"/>
+          <w:sz w:val="21"/>
+          <w:szCs w:val="21"/>
+        </w:rPr>
+        <w:t>,</w:t>
+      </w:r>
+      <w:r>
+        <w:rPr>
+          <w:rFonts w:ascii="Courier New" w:eastAsia="Times New Roman" w:hAnsi="Courier New" w:cs="Courier New"/>
+          <w:color w:val="D4D4D4"/>
+          <w:sz w:val="21"/>
+          <w:szCs w:val="21"/>
+        </w:rPr>
+        <w:t>slope</w:t>
+      </w:r>
+      <w:r>
+        <w:rPr>
+          <w:rFonts w:ascii="Courier New" w:eastAsia="Times New Roman" w:hAnsi="Courier New" w:cs="Courier New"/>
+          <w:color w:val="DCDCDC"/>
+          <w:sz w:val="21"/>
+          <w:szCs w:val="21"/>
+        </w:rPr>
+        <w:t>)</w:t>
+      </w:r>
+    </w:p>
+    <w:p>
+      <w:pPr>
+        <w:shd w:val="clear" w:color="auto" w:fill="1E1E1E"/>
+        <w:spacing w:after="0" w:line="285" w:lineRule="atLeast"/>
+        <w:rPr>
+          <w:rFonts w:ascii="Courier New" w:eastAsia="Times New Roman" w:hAnsi="Courier New" w:cs="Courier New"/>
+          <w:color w:val="D4D4D4"/>
+          <w:sz w:val="21"/>
+          <w:szCs w:val="21"/>
+        </w:rPr>
+      </w:pPr>
+      <w:proofErr w:type="spellStart"/>
+      <w:r>
+        <w:rPr>
+          <w:rFonts w:ascii="Courier New" w:eastAsia="Times New Roman" w:hAnsi="Courier New" w:cs="Courier New"/>
+          <w:color w:val="D4D4D4"/>
+          <w:sz w:val="21"/>
+          <w:szCs w:val="21"/>
+        </w:rPr>
+        <w:t>x_predict</w:t>
+      </w:r>
+      <w:proofErr w:type="spellEnd"/>
+      <w:r>
+        <w:rPr>
+          <w:rFonts w:ascii="Courier New" w:eastAsia="Times New Roman" w:hAnsi="Courier New" w:cs="Courier New"/>
+          <w:color w:val="D4D4D4"/>
+          <w:sz w:val="21"/>
+          <w:szCs w:val="21"/>
+        </w:rPr>
+        <w:t> =x</w:t>
+      </w:r>
+    </w:p>
+    <w:p>
+      <w:pPr>
+        <w:shd w:val="clear" w:color="auto" w:fill="1E1E1E"/>
+        <w:spacing w:after="0" w:line="285" w:lineRule="atLeast"/>
+        <w:rPr>
+          <w:rFonts w:ascii="Courier New" w:eastAsia="Times New Roman" w:hAnsi="Courier New" w:cs="Courier New"/>
+          <w:color w:val="D4D4D4"/>
+          <w:sz w:val="21"/>
+          <w:szCs w:val="21"/>
+        </w:rPr>
+      </w:pPr>
+      <w:proofErr w:type="spellStart"/>
+      <w:r>
+        <w:rPr>
+          <w:rFonts w:ascii="Courier New" w:eastAsia="Times New Roman" w:hAnsi="Courier New" w:cs="Courier New"/>
+          <w:color w:val="D4D4D4"/>
+          <w:sz w:val="21"/>
+          <w:szCs w:val="21"/>
+        </w:rPr>
+        <w:t>y_predict</w:t>
+      </w:r>
+      <w:proofErr w:type="spellEnd"/>
+      <w:r>
+        <w:rPr>
+          <w:rFonts w:ascii="Courier New" w:eastAsia="Times New Roman" w:hAnsi="Courier New" w:cs="Courier New"/>
+          <w:color w:val="D4D4D4"/>
+          <w:sz w:val="21"/>
+          <w:szCs w:val="21"/>
+        </w:rPr>
+        <w:t> = </w:t>
+      </w:r>
+      <w:proofErr w:type="spellStart"/>
+      <w:proofErr w:type="gramStart"/>
+      <w:r>
+        <w:rPr>
+          <w:rFonts w:ascii="Courier New" w:eastAsia="Times New Roman" w:hAnsi="Courier New" w:cs="Courier New"/>
+          <w:color w:val="D4D4D4"/>
+          <w:sz w:val="21"/>
+          <w:szCs w:val="21"/>
+        </w:rPr>
+        <w:t>model.predict</w:t>
+      </w:r>
+      <w:proofErr w:type="spellEnd"/>
+      <w:proofErr w:type="gramEnd"/>
+      <w:r>
+        <w:rPr>
+          <w:rFonts w:ascii="Courier New" w:eastAsia="Times New Roman" w:hAnsi="Courier New" w:cs="Courier New"/>
+          <w:color w:val="DCDCDC"/>
+          <w:sz w:val="21"/>
+          <w:szCs w:val="21"/>
+        </w:rPr>
+        <w:t>(</w:t>
+      </w:r>
+      <w:proofErr w:type="spellStart"/>
+      <w:r>
+        <w:rPr>
+          <w:rFonts w:ascii="Courier New" w:eastAsia="Times New Roman" w:hAnsi="Courier New" w:cs="Courier New"/>
+          <w:color w:val="D4D4D4"/>
+          <w:sz w:val="21"/>
+          <w:szCs w:val="21"/>
+        </w:rPr>
+        <w:t>x_predict</w:t>
+      </w:r>
+      <w:proofErr w:type="spellEnd"/>
+      <w:r>
+        <w:rPr>
+          <w:rFonts w:ascii="Courier New" w:eastAsia="Times New Roman" w:hAnsi="Courier New" w:cs="Courier New"/>
+          <w:color w:val="DCDCDC"/>
+          <w:sz w:val="21"/>
+          <w:szCs w:val="21"/>
+        </w:rPr>
+        <w:t>)</w:t>
+      </w:r>
+    </w:p>
+    <w:p>
+      <w:pPr>
+        <w:shd w:val="clear" w:color="auto" w:fill="1E1E1E"/>
+        <w:spacing w:after="0" w:line="285" w:lineRule="atLeast"/>
+        <w:rPr>
+          <w:rFonts w:ascii="Courier New" w:eastAsia="Times New Roman" w:hAnsi="Courier New" w:cs="Courier New"/>
+          <w:color w:val="D4D4D4"/>
+          <w:sz w:val="21"/>
+          <w:szCs w:val="21"/>
+        </w:rPr>
+      </w:pPr>
+      <w:proofErr w:type="gramStart"/>
+      <w:r>
+        <w:rPr>
+          <w:rFonts w:ascii="Courier New" w:eastAsia="Times New Roman" w:hAnsi="Courier New" w:cs="Courier New"/>
+          <w:color w:val="DCDCAA"/>
+          <w:sz w:val="21"/>
+          <w:szCs w:val="21"/>
+        </w:rPr>
+        <w:t>print</w:t>
+      </w:r>
+      <w:r>
+        <w:rPr>
+          <w:rFonts w:ascii="Courier New" w:eastAsia="Times New Roman" w:hAnsi="Courier New" w:cs="Courier New"/>
+          <w:color w:val="DCDCDC"/>
+          <w:sz w:val="21"/>
+          <w:szCs w:val="21"/>
+        </w:rPr>
+        <w:t>(</w:t>
+      </w:r>
+      <w:proofErr w:type="gramEnd"/>
+      <w:r>
+        <w:rPr>
+          <w:rFonts w:ascii="Courier New" w:eastAsia="Times New Roman" w:hAnsi="Courier New" w:cs="Courier New"/>
+          <w:color w:val="CE9178"/>
+          <w:sz w:val="21"/>
+          <w:szCs w:val="21"/>
+        </w:rPr>
+        <w:t>"actual response:"</w:t>
+      </w:r>
+      <w:r>
+        <w:rPr>
+          <w:rFonts w:ascii="Courier New" w:eastAsia="Times New Roman" w:hAnsi="Courier New" w:cs="Courier New"/>
+          <w:color w:val="DCDCDC"/>
+          <w:sz w:val="21"/>
+          <w:szCs w:val="21"/>
+        </w:rPr>
+        <w:t>,</w:t>
+      </w:r>
+      <w:proofErr w:type="spellStart"/>
+      <w:r>
+        <w:rPr>
+          <w:rFonts w:ascii="Courier New" w:eastAsia="Times New Roman" w:hAnsi="Courier New" w:cs="Courier New"/>
+          <w:color w:val="D4D4D4"/>
+          <w:sz w:val="21"/>
+          <w:szCs w:val="21"/>
+        </w:rPr>
+        <w:t>y</w:t>
+      </w:r>
+      <w:r>
+        <w:rPr>
+          <w:rFonts w:ascii="Courier New" w:eastAsia="Times New Roman" w:hAnsi="Courier New" w:cs="Courier New"/>
+          <w:color w:val="DCDCDC"/>
+          <w:sz w:val="21"/>
+          <w:szCs w:val="21"/>
+        </w:rPr>
+        <w:t>,</w:t>
+      </w:r>
+      <w:r>
+        <w:rPr>
+          <w:rFonts w:ascii="Courier New" w:eastAsia="Times New Roman" w:hAnsi="Courier New" w:cs="Courier New"/>
+          <w:color w:val="D4D4D4"/>
+          <w:sz w:val="21"/>
+          <w:szCs w:val="21"/>
+        </w:rPr>
+        <w:t>sep</w:t>
+      </w:r>
+      <w:proofErr w:type="spellEnd"/>
+      <w:r>
+        <w:rPr>
+          <w:rFonts w:ascii="Courier New" w:eastAsia="Times New Roman" w:hAnsi="Courier New" w:cs="Courier New"/>
+          <w:color w:val="D4D4D4"/>
+          <w:sz w:val="21"/>
+          <w:szCs w:val="21"/>
+        </w:rPr>
+        <w:t>=</w:t>
+      </w:r>
+      <w:r>
+        <w:rPr>
+          <w:rFonts w:ascii="Courier New" w:eastAsia="Times New Roman" w:hAnsi="Courier New" w:cs="Courier New"/>
+          <w:color w:val="CE9178"/>
+          <w:sz w:val="21"/>
+          <w:szCs w:val="21"/>
+        </w:rPr>
+        <w:t>"\n"</w:t>
+      </w:r>
+      <w:r>
+        <w:rPr>
+          <w:rFonts w:ascii="Courier New" w:eastAsia="Times New Roman" w:hAnsi="Courier New" w:cs="Courier New"/>
+          <w:color w:val="DCDCDC"/>
+          <w:sz w:val="21"/>
+          <w:szCs w:val="21"/>
+        </w:rPr>
+        <w:t>)</w:t>
+      </w:r>
+    </w:p>
+    <w:p>
+      <w:pPr>
+        <w:shd w:val="clear" w:color="auto" w:fill="1E1E1E"/>
+        <w:spacing w:after="0" w:line="285" w:lineRule="atLeast"/>
+        <w:rPr>
+          <w:rFonts w:ascii="Courier New" w:eastAsia="Times New Roman" w:hAnsi="Courier New" w:cs="Courier New"/>
+          <w:color w:val="D4D4D4"/>
+          <w:sz w:val="21"/>
+          <w:szCs w:val="21"/>
+        </w:rPr>
+      </w:pPr>
+      <w:proofErr w:type="gramStart"/>
+      <w:r>
+        <w:rPr>
+          <w:rFonts w:ascii="Courier New" w:eastAsia="Times New Roman" w:hAnsi="Courier New" w:cs="Courier New"/>
+          <w:color w:val="DCDCAA"/>
+          <w:sz w:val="21"/>
+          <w:szCs w:val="21"/>
+        </w:rPr>
+        <w:t>print</w:t>
+      </w:r>
+      <w:r>
+        <w:rPr>
+          <w:rFonts w:ascii="Courier New" w:eastAsia="Times New Roman" w:hAnsi="Courier New" w:cs="Courier New"/>
+          <w:color w:val="DCDCDC"/>
+          <w:sz w:val="21"/>
+          <w:szCs w:val="21"/>
+        </w:rPr>
+        <w:t>(</w:t>
+      </w:r>
+      <w:proofErr w:type="gramEnd"/>
+      <w:r>
+        <w:rPr>
+          <w:rFonts w:ascii="Courier New" w:eastAsia="Times New Roman" w:hAnsi="Courier New" w:cs="Courier New"/>
+          <w:color w:val="CE9178"/>
+          <w:sz w:val="21"/>
+          <w:szCs w:val="21"/>
+        </w:rPr>
+        <w:t>"predict response:"</w:t>
+      </w:r>
+      <w:r>
+        <w:rPr>
+          <w:rFonts w:ascii="Courier New" w:eastAsia="Times New Roman" w:hAnsi="Courier New" w:cs="Courier New"/>
+          <w:color w:val="DCDCDC"/>
+          <w:sz w:val="21"/>
+          <w:szCs w:val="21"/>
+        </w:rPr>
+        <w:t>,</w:t>
+      </w:r>
+      <w:proofErr w:type="spellStart"/>
+      <w:r>
+        <w:rPr>
+          <w:rFonts w:ascii="Courier New" w:eastAsia="Times New Roman" w:hAnsi="Courier New" w:cs="Courier New"/>
+          <w:color w:val="D4D4D4"/>
+          <w:sz w:val="21"/>
+          <w:szCs w:val="21"/>
+        </w:rPr>
+        <w:t>y_predict</w:t>
+      </w:r>
+      <w:r>
+        <w:rPr>
+          <w:rFonts w:ascii="Courier New" w:eastAsia="Times New Roman" w:hAnsi="Courier New" w:cs="Courier New"/>
+          <w:color w:val="DCDCDC"/>
+          <w:sz w:val="21"/>
+          <w:szCs w:val="21"/>
+        </w:rPr>
+        <w:t>,</w:t>
+      </w:r>
+      <w:r>
+        <w:rPr>
+          <w:rFonts w:ascii="Courier New" w:eastAsia="Times New Roman" w:hAnsi="Courier New" w:cs="Courier New"/>
+          <w:color w:val="D4D4D4"/>
+          <w:sz w:val="21"/>
+          <w:szCs w:val="21"/>
+        </w:rPr>
+        <w:t>sep</w:t>
+      </w:r>
+      <w:proofErr w:type="spellEnd"/>
+      <w:r>
+        <w:rPr>
+          <w:rFonts w:ascii="Courier New" w:eastAsia="Times New Roman" w:hAnsi="Courier New" w:cs="Courier New"/>
+          <w:color w:val="D4D4D4"/>
+          <w:sz w:val="21"/>
+          <w:szCs w:val="21"/>
+        </w:rPr>
+        <w:t>=</w:t>
+      </w:r>
+      <w:r>
+        <w:rPr>
+          <w:rFonts w:ascii="Courier New" w:eastAsia="Times New Roman" w:hAnsi="Courier New" w:cs="Courier New"/>
+          <w:color w:val="CE9178"/>
+          <w:sz w:val="21"/>
+          <w:szCs w:val="21"/>
+        </w:rPr>
+        <w:t>"\n"</w:t>
+      </w:r>
+      <w:r>
+        <w:rPr>
+          <w:rFonts w:ascii="Courier New" w:eastAsia="Times New Roman" w:hAnsi="Courier New" w:cs="Courier New"/>
+          <w:color w:val="DCDCDC"/>
+          <w:sz w:val="21"/>
+          <w:szCs w:val="21"/>
+        </w:rPr>
+        <w:t>)</w:t>
+      </w:r>
+    </w:p>
+    <w:p>
+      <w:pPr>
+        <w:shd w:val="clear" w:color="auto" w:fill="1E1E1E"/>
+        <w:spacing w:after="0" w:line="285" w:lineRule="atLeast"/>
+        <w:rPr>
+          <w:rFonts w:ascii="Courier New" w:eastAsia="Times New Roman" w:hAnsi="Courier New" w:cs="Courier New"/>
+          <w:color w:val="D4D4D4"/>
+          <w:sz w:val="21"/>
+          <w:szCs w:val="21"/>
+        </w:rPr>
+      </w:pPr>
+      <w:proofErr w:type="spellStart"/>
+      <w:proofErr w:type="gramStart"/>
+      <w:r>
+        <w:rPr>
+          <w:rFonts w:ascii="Courier New" w:eastAsia="Times New Roman" w:hAnsi="Courier New" w:cs="Courier New"/>
+          <w:color w:val="D4D4D4"/>
+          <w:sz w:val="21"/>
+          <w:szCs w:val="21"/>
+        </w:rPr>
+        <w:t>plt.scatter</w:t>
+      </w:r>
+      <w:proofErr w:type="spellEnd"/>
+      <w:proofErr w:type="gramEnd"/>
+      <w:r>
+        <w:rPr>
+          <w:rFonts w:ascii="Courier New" w:eastAsia="Times New Roman" w:hAnsi="Courier New" w:cs="Courier New"/>
+          <w:color w:val="DCDCDC"/>
+          <w:sz w:val="21"/>
+          <w:szCs w:val="21"/>
+        </w:rPr>
+        <w:t>(</w:t>
+      </w:r>
+      <w:proofErr w:type="spellStart"/>
+      <w:r>
+        <w:rPr>
+          <w:rFonts w:ascii="Courier New" w:eastAsia="Times New Roman" w:hAnsi="Courier New" w:cs="Courier New"/>
+          <w:color w:val="D4D4D4"/>
+          <w:sz w:val="21"/>
+          <w:szCs w:val="21"/>
+        </w:rPr>
+        <w:t>x</w:t>
+      </w:r>
+      <w:r>
+        <w:rPr>
+          <w:rFonts w:ascii="Courier New" w:eastAsia="Times New Roman" w:hAnsi="Courier New" w:cs="Courier New"/>
+          <w:color w:val="DCDCDC"/>
+          <w:sz w:val="21"/>
+          <w:szCs w:val="21"/>
+        </w:rPr>
+        <w:t>,</w:t>
+      </w:r>
+      <w:r>
+        <w:rPr>
+          <w:rFonts w:ascii="Courier New" w:eastAsia="Times New Roman" w:hAnsi="Courier New" w:cs="Courier New"/>
+          <w:color w:val="D4D4D4"/>
+          <w:sz w:val="21"/>
+          <w:szCs w:val="21"/>
+        </w:rPr>
+        <w:t>y</w:t>
+      </w:r>
+      <w:proofErr w:type="spellEnd"/>
+      <w:r>
+        <w:rPr>
+          <w:rFonts w:ascii="Courier New" w:eastAsia="Times New Roman" w:hAnsi="Courier New" w:cs="Courier New"/>
+          <w:color w:val="DCDCDC"/>
+          <w:sz w:val="21"/>
+          <w:szCs w:val="21"/>
+        </w:rPr>
+        <w:t>)</w:t>
+      </w:r>
+    </w:p>
+    <w:p>
+      <w:pPr>
+        <w:shd w:val="clear" w:color="auto" w:fill="1E1E1E"/>
+        <w:spacing w:after="0" w:line="285" w:lineRule="atLeast"/>
+        <w:rPr>
+          <w:rFonts w:ascii="Courier New" w:eastAsia="Times New Roman" w:hAnsi="Courier New" w:cs="Courier New"/>
+          <w:color w:val="D4D4D4"/>
+          <w:sz w:val="21"/>
+          <w:szCs w:val="21"/>
+        </w:rPr>
+      </w:pPr>
+      <w:proofErr w:type="spellStart"/>
+      <w:proofErr w:type="gramStart"/>
+      <w:r>
+        <w:rPr>
+          <w:rFonts w:ascii="Courier New" w:eastAsia="Times New Roman" w:hAnsi="Courier New" w:cs="Courier New"/>
+          <w:color w:val="D4D4D4"/>
+          <w:sz w:val="21"/>
+          <w:szCs w:val="21"/>
+        </w:rPr>
+        <w:t>plt.plot</w:t>
+      </w:r>
+      <w:proofErr w:type="spellEnd"/>
+      <w:proofErr w:type="gramEnd"/>
+      <w:r>
+        <w:rPr>
+          <w:rFonts w:ascii="Courier New" w:eastAsia="Times New Roman" w:hAnsi="Courier New" w:cs="Courier New"/>
+          <w:color w:val="DCDCDC"/>
+          <w:sz w:val="21"/>
+          <w:szCs w:val="21"/>
+        </w:rPr>
+        <w:t>(</w:t>
+      </w:r>
+      <w:proofErr w:type="spellStart"/>
+      <w:r>
+        <w:rPr>
+          <w:rFonts w:ascii="Courier New" w:eastAsia="Times New Roman" w:hAnsi="Courier New" w:cs="Courier New"/>
+          <w:color w:val="D4D4D4"/>
+          <w:sz w:val="21"/>
+          <w:szCs w:val="21"/>
+        </w:rPr>
+        <w:t>x_predict</w:t>
+      </w:r>
+      <w:r>
+        <w:rPr>
+          <w:rFonts w:ascii="Courier New" w:eastAsia="Times New Roman" w:hAnsi="Courier New" w:cs="Courier New"/>
+          <w:color w:val="DCDCDC"/>
+          <w:sz w:val="21"/>
+          <w:szCs w:val="21"/>
+        </w:rPr>
+        <w:t>,</w:t>
+      </w:r>
+      <w:r>
+        <w:rPr>
+          <w:rFonts w:ascii="Courier New" w:eastAsia="Times New Roman" w:hAnsi="Courier New" w:cs="Courier New"/>
+          <w:color w:val="D4D4D4"/>
+          <w:sz w:val="21"/>
+          <w:szCs w:val="21"/>
+        </w:rPr>
+        <w:t>y_predict</w:t>
+      </w:r>
+      <w:r>
+        <w:rPr>
+          <w:rFonts w:ascii="Courier New" w:eastAsia="Times New Roman" w:hAnsi="Courier New" w:cs="Courier New"/>
+          <w:color w:val="DCDCDC"/>
+          <w:sz w:val="21"/>
+          <w:szCs w:val="21"/>
+        </w:rPr>
+        <w:t>,</w:t>
+      </w:r>
+      <w:r>
+        <w:rPr>
+          <w:rFonts w:ascii="Courier New" w:eastAsia="Times New Roman" w:hAnsi="Courier New" w:cs="Courier New"/>
+          <w:color w:val="CE9178"/>
+          <w:sz w:val="21"/>
+          <w:szCs w:val="21"/>
+        </w:rPr>
+        <w:t>"r</w:t>
+      </w:r>
+      <w:proofErr w:type="spellEnd"/>
+      <w:r>
+        <w:rPr>
+          <w:rFonts w:ascii="Courier New" w:eastAsia="Times New Roman" w:hAnsi="Courier New" w:cs="Courier New"/>
+          <w:color w:val="CE9178"/>
+          <w:sz w:val="21"/>
+          <w:szCs w:val="21"/>
+        </w:rPr>
+        <w:t>-"</w:t>
+      </w:r>
+      <w:r>
+        <w:rPr>
+          <w:rFonts w:ascii="Courier New" w:eastAsia="Times New Roman" w:hAnsi="Courier New" w:cs="Courier New"/>
+          <w:color w:val="DCDCDC"/>
+          <w:sz w:val="21"/>
+          <w:szCs w:val="21"/>
+        </w:rPr>
+        <w:t>)</w:t>
+      </w:r>
+    </w:p>
+    <w:p>
+      <w:pPr>
+        <w:shd w:val="clear" w:color="auto" w:fill="1E1E1E"/>
+        <w:spacing w:after="0" w:line="285" w:lineRule="atLeast"/>
+        <w:rPr>
+          <w:rFonts w:ascii="Courier New" w:eastAsia="Times New Roman" w:hAnsi="Courier New" w:cs="Courier New"/>
+          <w:color w:val="D4D4D4"/>
+          <w:sz w:val="21"/>
+          <w:szCs w:val="21"/>
+        </w:rPr>
+      </w:pPr>
+      <w:proofErr w:type="spellStart"/>
+      <w:proofErr w:type="gramStart"/>
+      <w:r>
+        <w:rPr>
+          <w:rFonts w:ascii="Courier New" w:eastAsia="Times New Roman" w:hAnsi="Courier New" w:cs="Courier New"/>
+          <w:color w:val="D4D4D4"/>
+          <w:sz w:val="21"/>
+          <w:szCs w:val="21"/>
+        </w:rPr>
+        <w:t>plt.xlabel</w:t>
+      </w:r>
+      <w:proofErr w:type="spellEnd"/>
+      <w:proofErr w:type="gramEnd"/>
+      <w:r>
+        <w:rPr>
+          <w:rFonts w:ascii="Courier New" w:eastAsia="Times New Roman" w:hAnsi="Courier New" w:cs="Courier New"/>
+          <w:color w:val="DCDCDC"/>
+          <w:sz w:val="21"/>
+          <w:szCs w:val="21"/>
+        </w:rPr>
+        <w:t>(</w:t>
+      </w:r>
+      <w:r>
+        <w:rPr>
+          <w:rFonts w:ascii="Courier New" w:eastAsia="Times New Roman" w:hAnsi="Courier New" w:cs="Courier New"/>
+          <w:color w:val="CE9178"/>
+          <w:sz w:val="21"/>
+          <w:szCs w:val="21"/>
+        </w:rPr>
+        <w:t>"independent Variable, x"</w:t>
+      </w:r>
+      <w:r>
+        <w:rPr>
+          <w:rFonts w:ascii="Courier New" w:eastAsia="Times New Roman" w:hAnsi="Courier New" w:cs="Courier New"/>
+          <w:color w:val="DCDCDC"/>
+          <w:sz w:val="21"/>
+          <w:szCs w:val="21"/>
+        </w:rPr>
+        <w:t>)</w:t>
+      </w:r>
+    </w:p>
+    <w:p>
+      <w:pPr>
+        <w:shd w:val="clear" w:color="auto" w:fill="1E1E1E"/>
+        <w:spacing w:after="0" w:line="285" w:lineRule="atLeast"/>
+        <w:rPr>
+          <w:rFonts w:ascii="Courier New" w:eastAsia="Times New Roman" w:hAnsi="Courier New" w:cs="Courier New"/>
+          <w:color w:val="D4D4D4"/>
+          <w:sz w:val="21"/>
+          <w:szCs w:val="21"/>
+        </w:rPr>
+      </w:pPr>
+      <w:proofErr w:type="spellStart"/>
+      <w:proofErr w:type="gramStart"/>
+      <w:r>
+        <w:rPr>
+          <w:rFonts w:ascii="Courier New" w:eastAsia="Times New Roman" w:hAnsi="Courier New" w:cs="Courier New"/>
+          <w:color w:val="D4D4D4"/>
+          <w:sz w:val="21"/>
+          <w:szCs w:val="21"/>
+        </w:rPr>
+        <w:t>plt.ylabel</w:t>
+      </w:r>
+      <w:proofErr w:type="spellEnd"/>
+      <w:proofErr w:type="gramEnd"/>
+      <w:r>
+        <w:rPr>
+          <w:rFonts w:ascii="Courier New" w:eastAsia="Times New Roman" w:hAnsi="Courier New" w:cs="Courier New"/>
+          <w:color w:val="DCDCDC"/>
+          <w:sz w:val="21"/>
+          <w:szCs w:val="21"/>
+        </w:rPr>
+        <w:t>(</w:t>
+      </w:r>
+      <w:r>
+        <w:rPr>
+          <w:rFonts w:ascii="Courier New" w:eastAsia="Times New Roman" w:hAnsi="Courier New" w:cs="Courier New"/>
+          <w:color w:val="CE9178"/>
+          <w:sz w:val="21"/>
+          <w:szCs w:val="21"/>
+        </w:rPr>
+        <w:t>"dependent Variable, y"</w:t>
+      </w:r>
+      <w:r>
+        <w:rPr>
+          <w:rFonts w:ascii="Courier New" w:eastAsia="Times New Roman" w:hAnsi="Courier New" w:cs="Courier New"/>
+          <w:color w:val="DCDCDC"/>
+          <w:sz w:val="21"/>
+          <w:szCs w:val="21"/>
+        </w:rPr>
+        <w:t>)</w:t>
+      </w:r>
+    </w:p>
+    <w:p>
+      <w:pPr>
+        <w:shd w:val="clear" w:color="auto" w:fill="1E1E1E"/>
+        <w:spacing w:after="0" w:line="285" w:lineRule="atLeast"/>
+        <w:rPr>
+          <w:rFonts w:ascii="Courier New" w:eastAsia="Times New Roman" w:hAnsi="Courier New" w:cs="Courier New"/>
+          <w:color w:val="D4D4D4"/>
+          <w:sz w:val="21"/>
+          <w:szCs w:val="21"/>
+        </w:rPr>
+      </w:pPr>
+      <w:proofErr w:type="spellStart"/>
+      <w:proofErr w:type="gramStart"/>
+      <w:r>
+        <w:rPr>
+          <w:rFonts w:ascii="Courier New" w:eastAsia="Times New Roman" w:hAnsi="Courier New" w:cs="Courier New"/>
+          <w:color w:val="D4D4D4"/>
+          <w:sz w:val="21"/>
+          <w:szCs w:val="21"/>
+        </w:rPr>
+        <w:t>plt.title</w:t>
+      </w:r>
+      <w:proofErr w:type="spellEnd"/>
+      <w:proofErr w:type="gramEnd"/>
+      <w:r>
+        <w:rPr>
+          <w:rFonts w:ascii="Courier New" w:eastAsia="Times New Roman" w:hAnsi="Courier New" w:cs="Courier New"/>
+          <w:color w:val="DCDCDC"/>
+          <w:sz w:val="21"/>
+          <w:szCs w:val="21"/>
+        </w:rPr>
+        <w:t>(</w:t>
+      </w:r>
+      <w:r>
+        <w:rPr>
+          <w:rFonts w:ascii="Courier New" w:eastAsia="Times New Roman" w:hAnsi="Courier New" w:cs="Courier New"/>
+          <w:color w:val="CE9178"/>
+          <w:sz w:val="21"/>
+          <w:szCs w:val="21"/>
+        </w:rPr>
+        <w:t>"DATA POINTS"</w:t>
+      </w:r>
+      <w:r>
+        <w:rPr>
+          <w:rFonts w:ascii="Courier New" w:eastAsia="Times New Roman" w:hAnsi="Courier New" w:cs="Courier New"/>
+          <w:color w:val="DCDCDC"/>
+          <w:sz w:val="21"/>
+          <w:szCs w:val="21"/>
+        </w:rPr>
+        <w:t>)</w:t>
+      </w:r>
+    </w:p>
+    <w:p>
+      <w:pPr>
+        <w:shd w:val="clear" w:color="auto" w:fill="1E1E1E"/>
+        <w:spacing w:after="0" w:line="285" w:lineRule="atLeast"/>
+        <w:rPr>
+          <w:rFonts w:ascii="Courier New" w:eastAsia="Times New Roman" w:hAnsi="Courier New" w:cs="Courier New"/>
+          <w:color w:val="D4D4D4"/>
+          <w:sz w:val="21"/>
+          <w:szCs w:val="21"/>
+        </w:rPr>
+      </w:pPr>
+      <w:proofErr w:type="spellStart"/>
+      <w:r>
+        <w:rPr>
+          <w:rFonts w:ascii="Courier New" w:eastAsia="Times New Roman" w:hAnsi="Courier New" w:cs="Courier New"/>
+          <w:color w:val="D4D4D4"/>
+          <w:sz w:val="21"/>
+          <w:szCs w:val="21"/>
+        </w:rPr>
+        <w:t>ybar</w:t>
+      </w:r>
+      <w:proofErr w:type="spellEnd"/>
+      <w:r>
+        <w:rPr>
+          <w:rFonts w:ascii="Courier New" w:eastAsia="Times New Roman" w:hAnsi="Courier New" w:cs="Courier New"/>
+          <w:color w:val="D4D4D4"/>
+          <w:sz w:val="21"/>
+          <w:szCs w:val="21"/>
+        </w:rPr>
+        <w:t> = </w:t>
+      </w:r>
+      <w:proofErr w:type="spellStart"/>
+      <w:proofErr w:type="gramStart"/>
+      <w:r>
+        <w:rPr>
+          <w:rFonts w:ascii="Courier New" w:eastAsia="Times New Roman" w:hAnsi="Courier New" w:cs="Courier New"/>
+          <w:color w:val="D4D4D4"/>
+          <w:sz w:val="21"/>
+          <w:szCs w:val="21"/>
+        </w:rPr>
+        <w:t>np.array</w:t>
+      </w:r>
+      <w:proofErr w:type="spellEnd"/>
+      <w:proofErr w:type="gramEnd"/>
+      <w:r>
+        <w:rPr>
+          <w:rFonts w:ascii="Courier New" w:eastAsia="Times New Roman" w:hAnsi="Courier New" w:cs="Courier New"/>
+          <w:color w:val="DCDCDC"/>
+          <w:sz w:val="21"/>
+          <w:szCs w:val="21"/>
+        </w:rPr>
+        <w:t>([</w:t>
+      </w:r>
+      <w:proofErr w:type="spellStart"/>
+      <w:r>
+        <w:rPr>
+          <w:rFonts w:ascii="Courier New" w:eastAsia="Times New Roman" w:hAnsi="Courier New" w:cs="Courier New"/>
+          <w:color w:val="D4D4D4"/>
+          <w:sz w:val="21"/>
+          <w:szCs w:val="21"/>
+        </w:rPr>
+        <w:t>np.mean</w:t>
+      </w:r>
+      <w:proofErr w:type="spellEnd"/>
+      <w:r>
+        <w:rPr>
+          <w:rFonts w:ascii="Courier New" w:eastAsia="Times New Roman" w:hAnsi="Courier New" w:cs="Courier New"/>
+          <w:color w:val="DCDCDC"/>
+          <w:sz w:val="21"/>
+          <w:szCs w:val="21"/>
+        </w:rPr>
+        <w:t>(</w:t>
+      </w:r>
+      <w:r>
+        <w:rPr>
+          <w:rFonts w:ascii="Courier New" w:eastAsia="Times New Roman" w:hAnsi="Courier New" w:cs="Courier New"/>
+          <w:color w:val="D4D4D4"/>
+          <w:sz w:val="21"/>
+          <w:szCs w:val="21"/>
+        </w:rPr>
+        <w:t>y</w:t>
+      </w:r>
+      <w:r>
+        <w:rPr>
+          <w:rFonts w:ascii="Courier New" w:eastAsia="Times New Roman" w:hAnsi="Courier New" w:cs="Courier New"/>
+          <w:color w:val="DCDCDC"/>
+          <w:sz w:val="21"/>
+          <w:szCs w:val="21"/>
+        </w:rPr>
+        <w:t>)]</w:t>
+      </w:r>
+      <w:r>
+        <w:rPr>
+          <w:rFonts w:ascii="Courier New" w:eastAsia="Times New Roman" w:hAnsi="Courier New" w:cs="Courier New"/>
+          <w:color w:val="D4D4D4"/>
+          <w:sz w:val="21"/>
+          <w:szCs w:val="21"/>
+        </w:rPr>
+        <w:t>*</w:t>
+      </w:r>
+      <w:r>
+        <w:rPr>
+          <w:rFonts w:ascii="Courier New" w:eastAsia="Times New Roman" w:hAnsi="Courier New" w:cs="Courier New"/>
+          <w:color w:val="B5CEA8"/>
+          <w:sz w:val="21"/>
+          <w:szCs w:val="21"/>
+        </w:rPr>
+        <w:t>6</w:t>
+      </w:r>
+      <w:r>
+        <w:rPr>
+          <w:rFonts w:ascii="Courier New" w:eastAsia="Times New Roman" w:hAnsi="Courier New" w:cs="Courier New"/>
+          <w:color w:val="DCDCDC"/>
+          <w:sz w:val="21"/>
+          <w:szCs w:val="21"/>
+        </w:rPr>
+        <w:t>)</w:t>
+      </w:r>
+    </w:p>
+    <w:p>
+      <w:pPr>
+        <w:shd w:val="clear" w:color="auto" w:fill="1E1E1E"/>
+        <w:spacing w:after="0" w:line="285" w:lineRule="atLeast"/>
+        <w:rPr>
+          <w:rFonts w:ascii="Courier New" w:eastAsia="Times New Roman" w:hAnsi="Courier New" w:cs="Courier New"/>
+          <w:color w:val="D4D4D4"/>
+          <w:sz w:val="21"/>
+          <w:szCs w:val="21"/>
+        </w:rPr>
+      </w:pPr>
+      <w:proofErr w:type="spellStart"/>
+      <w:proofErr w:type="gramStart"/>
+      <w:r>
+        <w:rPr>
+          <w:rFonts w:ascii="Courier New" w:eastAsia="Times New Roman" w:hAnsi="Courier New" w:cs="Courier New"/>
+          <w:color w:val="D4D4D4"/>
+          <w:sz w:val="21"/>
+          <w:szCs w:val="21"/>
+        </w:rPr>
+        <w:t>plt.plot</w:t>
+      </w:r>
+      <w:proofErr w:type="spellEnd"/>
+      <w:proofErr w:type="gramEnd"/>
+      <w:r>
+        <w:rPr>
+          <w:rFonts w:ascii="Courier New" w:eastAsia="Times New Roman" w:hAnsi="Courier New" w:cs="Courier New"/>
+          <w:color w:val="DCDCDC"/>
+          <w:sz w:val="21"/>
+          <w:szCs w:val="21"/>
+        </w:rPr>
+        <w:t>(</w:t>
+      </w:r>
+      <w:r>
+        <w:rPr>
+          <w:rFonts w:ascii="Courier New" w:eastAsia="Times New Roman" w:hAnsi="Courier New" w:cs="Courier New"/>
+          <w:color w:val="D4D4D4"/>
+          <w:sz w:val="21"/>
+          <w:szCs w:val="21"/>
+        </w:rPr>
+        <w:t>x_predict</w:t>
+      </w:r>
+      <w:r>
+        <w:rPr>
+          <w:rFonts w:ascii="Courier New" w:eastAsia="Times New Roman" w:hAnsi="Courier New" w:cs="Courier New"/>
+          <w:color w:val="DCDCDC"/>
+          <w:sz w:val="21"/>
+          <w:szCs w:val="21"/>
+        </w:rPr>
+        <w:t>,</w:t>
+      </w:r>
+      <w:proofErr w:type="spellStart"/>
+      <w:r>
+        <w:rPr>
+          <w:rFonts w:ascii="Courier New" w:eastAsia="Times New Roman" w:hAnsi="Courier New" w:cs="Courier New"/>
+          <w:color w:val="D4D4D4"/>
+          <w:sz w:val="21"/>
+          <w:szCs w:val="21"/>
+        </w:rPr>
+        <w:t>ybar</w:t>
+      </w:r>
+      <w:proofErr w:type="spellEnd"/>
+      <w:r>
+        <w:rPr>
+          <w:rFonts w:ascii="Courier New" w:eastAsia="Times New Roman" w:hAnsi="Courier New" w:cs="Courier New"/>
+          <w:color w:val="DCDCDC"/>
+          <w:sz w:val="21"/>
+          <w:szCs w:val="21"/>
+        </w:rPr>
+        <w:t>,</w:t>
+      </w:r>
+      <w:r>
+        <w:rPr>
+          <w:rFonts w:ascii="Courier New" w:eastAsia="Times New Roman" w:hAnsi="Courier New" w:cs="Courier New"/>
+          <w:color w:val="CE9178"/>
+          <w:sz w:val="21"/>
+          <w:szCs w:val="21"/>
+        </w:rPr>
+        <w:t>"g-"</w:t>
+      </w:r>
+      <w:r>
+        <w:rPr>
+          <w:rFonts w:ascii="Courier New" w:eastAsia="Times New Roman" w:hAnsi="Courier New" w:cs="Courier New"/>
+          <w:color w:val="DCDCDC"/>
+          <w:sz w:val="21"/>
+          <w:szCs w:val="21"/>
+        </w:rPr>
+        <w:t>)</w:t>
+      </w:r>
+    </w:p>
+    <w:p>
+      <w:pPr>
+        <w:shd w:val="clear" w:color="auto" w:fill="1E1E1E"/>
+        <w:spacing w:after="0" w:line="285" w:lineRule="atLeast"/>
+        <w:rPr>
+          <w:rFonts w:ascii="Courier New" w:eastAsia="Times New Roman" w:hAnsi="Courier New" w:cs="Courier New"/>
+          <w:color w:val="D4D4D4"/>
+          <w:sz w:val="21"/>
+          <w:szCs w:val="21"/>
+        </w:rPr>
+      </w:pPr>
+    </w:p>
+    <w:p>
+      <w:pPr>
+        <w:shd w:val="clear" w:color="auto" w:fill="1E1E1E"/>
+        <w:spacing w:after="0" w:line="285" w:lineRule="atLeast"/>
+        <w:rPr>
+          <w:rFonts w:ascii="Courier New" w:eastAsia="Times New Roman" w:hAnsi="Courier New" w:cs="Courier New"/>
+          <w:color w:val="D4D4D4"/>
+          <w:sz w:val="21"/>
+          <w:szCs w:val="21"/>
+        </w:rPr>
+      </w:pPr>
+      <w:r>
+        <w:rPr>
+          <w:rFonts w:ascii="Courier New" w:eastAsia="Times New Roman" w:hAnsi="Courier New" w:cs="Courier New"/>
+          <w:color w:val="D4D4D4"/>
+          <w:sz w:val="21"/>
+          <w:szCs w:val="21"/>
+        </w:rPr>
+        <w:t>x=</w:t>
+      </w:r>
+      <w:r>
+        <w:rPr>
+          <w:rFonts w:ascii="Courier New" w:eastAsia="Times New Roman" w:hAnsi="Courier New" w:cs="Courier New"/>
+          <w:color w:val="B5CEA8"/>
+          <w:sz w:val="21"/>
+          <w:szCs w:val="21"/>
+        </w:rPr>
+        <w:t>2</w:t>
+      </w:r>
+      <w:r>
+        <w:rPr>
+          <w:rFonts w:ascii="Courier New" w:eastAsia="Times New Roman" w:hAnsi="Courier New" w:cs="Courier New"/>
+          <w:color w:val="D4D4D4"/>
+          <w:sz w:val="21"/>
+          <w:szCs w:val="21"/>
+        </w:rPr>
+        <w:t>*</w:t>
+      </w:r>
+      <w:proofErr w:type="spellStart"/>
+      <w:proofErr w:type="gramStart"/>
+      <w:r>
+        <w:rPr>
+          <w:rFonts w:ascii="Courier New" w:eastAsia="Times New Roman" w:hAnsi="Courier New" w:cs="Courier New"/>
+          <w:color w:val="D4D4D4"/>
+          <w:sz w:val="21"/>
+          <w:szCs w:val="21"/>
+        </w:rPr>
+        <w:t>np.random</w:t>
+      </w:r>
+      <w:proofErr w:type="gramEnd"/>
+      <w:r>
+        <w:rPr>
+          <w:rFonts w:ascii="Courier New" w:eastAsia="Times New Roman" w:hAnsi="Courier New" w:cs="Courier New"/>
+          <w:color w:val="D4D4D4"/>
+          <w:sz w:val="21"/>
+          <w:szCs w:val="21"/>
+        </w:rPr>
+        <w:t>.rand</w:t>
+      </w:r>
+      <w:proofErr w:type="spellEnd"/>
+      <w:r>
+        <w:rPr>
+          <w:rFonts w:ascii="Courier New" w:eastAsia="Times New Roman" w:hAnsi="Courier New" w:cs="Courier New"/>
+          <w:color w:val="DCDCDC"/>
+          <w:sz w:val="21"/>
+          <w:szCs w:val="21"/>
+        </w:rPr>
+        <w:t>(</w:t>
+      </w:r>
+      <w:r>
+        <w:rPr>
+          <w:rFonts w:ascii="Courier New" w:eastAsia="Times New Roman" w:hAnsi="Courier New" w:cs="Courier New"/>
+          <w:color w:val="B5CEA8"/>
+          <w:sz w:val="21"/>
+          <w:szCs w:val="21"/>
+        </w:rPr>
+        <w:t>100</w:t>
+      </w:r>
+      <w:r>
+        <w:rPr>
+          <w:rFonts w:ascii="Courier New" w:eastAsia="Times New Roman" w:hAnsi="Courier New" w:cs="Courier New"/>
+          <w:color w:val="DCDCDC"/>
+          <w:sz w:val="21"/>
+          <w:szCs w:val="21"/>
+        </w:rPr>
+        <w:t>,</w:t>
+      </w:r>
+      <w:r>
+        <w:rPr>
+          <w:rFonts w:ascii="Courier New" w:eastAsia="Times New Roman" w:hAnsi="Courier New" w:cs="Courier New"/>
+          <w:color w:val="B5CEA8"/>
+          <w:sz w:val="21"/>
+          <w:szCs w:val="21"/>
+        </w:rPr>
+        <w:t>1</w:t>
+      </w:r>
+      <w:r>
+        <w:rPr>
+          <w:rFonts w:ascii="Courier New" w:eastAsia="Times New Roman" w:hAnsi="Courier New" w:cs="Courier New"/>
+          <w:color w:val="DCDCDC"/>
+          <w:sz w:val="21"/>
+          <w:szCs w:val="21"/>
+        </w:rPr>
+        <w:t>)</w:t>
+      </w:r>
+    </w:p>
+    <w:p>
+      <w:pPr>
+        <w:shd w:val="clear" w:color="auto" w:fill="1E1E1E"/>
+        <w:spacing w:after="0" w:line="285" w:lineRule="atLeast"/>
+        <w:rPr>
+          <w:rFonts w:ascii="Courier New" w:eastAsia="Times New Roman" w:hAnsi="Courier New" w:cs="Courier New"/>
+          <w:color w:val="D4D4D4"/>
+          <w:sz w:val="21"/>
+          <w:szCs w:val="21"/>
+        </w:rPr>
+      </w:pPr>
+      <w:r>
+        <w:rPr>
+          <w:rFonts w:ascii="Courier New" w:eastAsia="Times New Roman" w:hAnsi="Courier New" w:cs="Courier New"/>
+          <w:color w:val="D4D4D4"/>
+          <w:sz w:val="21"/>
+          <w:szCs w:val="21"/>
+        </w:rPr>
+        <w:t>y=</w:t>
+      </w:r>
+      <w:r>
+        <w:rPr>
+          <w:rFonts w:ascii="Courier New" w:eastAsia="Times New Roman" w:hAnsi="Courier New" w:cs="Courier New"/>
+          <w:color w:val="B5CEA8"/>
+          <w:sz w:val="21"/>
+          <w:szCs w:val="21"/>
+        </w:rPr>
+        <w:t>4</w:t>
+      </w:r>
+      <w:r>
+        <w:rPr>
+          <w:rFonts w:ascii="Courier New" w:eastAsia="Times New Roman" w:hAnsi="Courier New" w:cs="Courier New"/>
+          <w:color w:val="D4D4D4"/>
+          <w:sz w:val="21"/>
+          <w:szCs w:val="21"/>
+        </w:rPr>
+        <w:t> +</w:t>
+      </w:r>
+      <w:r>
+        <w:rPr>
+          <w:rFonts w:ascii="Courier New" w:eastAsia="Times New Roman" w:hAnsi="Courier New" w:cs="Courier New"/>
+          <w:color w:val="DCDCDC"/>
+          <w:sz w:val="21"/>
+          <w:szCs w:val="21"/>
+        </w:rPr>
+        <w:t>(</w:t>
+      </w:r>
+      <w:r>
+        <w:rPr>
+          <w:rFonts w:ascii="Courier New" w:eastAsia="Times New Roman" w:hAnsi="Courier New" w:cs="Courier New"/>
+          <w:color w:val="B5CEA8"/>
+          <w:sz w:val="21"/>
+          <w:szCs w:val="21"/>
+        </w:rPr>
+        <w:t>3</w:t>
+      </w:r>
+      <w:r>
+        <w:rPr>
+          <w:rFonts w:ascii="Courier New" w:eastAsia="Times New Roman" w:hAnsi="Courier New" w:cs="Courier New"/>
+          <w:color w:val="D4D4D4"/>
+          <w:sz w:val="21"/>
+          <w:szCs w:val="21"/>
+        </w:rPr>
+        <w:t>*x</w:t>
+      </w:r>
+      <w:r>
+        <w:rPr>
+          <w:rFonts w:ascii="Courier New" w:eastAsia="Times New Roman" w:hAnsi="Courier New" w:cs="Courier New"/>
+          <w:color w:val="DCDCDC"/>
+          <w:sz w:val="21"/>
+          <w:szCs w:val="21"/>
+        </w:rPr>
+        <w:t>)</w:t>
+      </w:r>
+      <w:r>
+        <w:rPr>
+          <w:rFonts w:ascii="Courier New" w:eastAsia="Times New Roman" w:hAnsi="Courier New" w:cs="Courier New"/>
+          <w:color w:val="D4D4D4"/>
+          <w:sz w:val="21"/>
+          <w:szCs w:val="21"/>
+        </w:rPr>
+        <w:t> + </w:t>
+      </w:r>
+      <w:r>
+        <w:rPr>
+          <w:rFonts w:ascii="Courier New" w:eastAsia="Times New Roman" w:hAnsi="Courier New" w:cs="Courier New"/>
+          <w:color w:val="DCDCDC"/>
+          <w:sz w:val="21"/>
+          <w:szCs w:val="21"/>
+        </w:rPr>
+        <w:t>(</w:t>
+      </w:r>
+      <w:r>
+        <w:rPr>
+          <w:rFonts w:ascii="Courier New" w:eastAsia="Times New Roman" w:hAnsi="Courier New" w:cs="Courier New"/>
+          <w:color w:val="B5CEA8"/>
+          <w:sz w:val="21"/>
+          <w:szCs w:val="21"/>
+        </w:rPr>
+        <w:t>2</w:t>
+      </w:r>
+      <w:r>
+        <w:rPr>
+          <w:rFonts w:ascii="Courier New" w:eastAsia="Times New Roman" w:hAnsi="Courier New" w:cs="Courier New"/>
+          <w:color w:val="D4D4D4"/>
+          <w:sz w:val="21"/>
+          <w:szCs w:val="21"/>
+        </w:rPr>
+        <w:t>*</w:t>
+      </w:r>
+      <w:proofErr w:type="spellStart"/>
+      <w:proofErr w:type="gramStart"/>
+      <w:r>
+        <w:rPr>
+          <w:rFonts w:ascii="Courier New" w:eastAsia="Times New Roman" w:hAnsi="Courier New" w:cs="Courier New"/>
+          <w:color w:val="D4D4D4"/>
+          <w:sz w:val="21"/>
+          <w:szCs w:val="21"/>
+        </w:rPr>
+        <w:t>np.random</w:t>
+      </w:r>
+      <w:proofErr w:type="gramEnd"/>
+      <w:r>
+        <w:rPr>
+          <w:rFonts w:ascii="Courier New" w:eastAsia="Times New Roman" w:hAnsi="Courier New" w:cs="Courier New"/>
+          <w:color w:val="D4D4D4"/>
+          <w:sz w:val="21"/>
+          <w:szCs w:val="21"/>
+        </w:rPr>
+        <w:t>.rand</w:t>
+      </w:r>
+      <w:proofErr w:type="spellEnd"/>
+      <w:r>
+        <w:rPr>
+          <w:rFonts w:ascii="Courier New" w:eastAsia="Times New Roman" w:hAnsi="Courier New" w:cs="Courier New"/>
+          <w:color w:val="DCDCDC"/>
+          <w:sz w:val="21"/>
+          <w:szCs w:val="21"/>
+        </w:rPr>
+        <w:t>(</w:t>
+      </w:r>
+      <w:r>
+        <w:rPr>
+          <w:rFonts w:ascii="Courier New" w:eastAsia="Times New Roman" w:hAnsi="Courier New" w:cs="Courier New"/>
+          <w:color w:val="B5CEA8"/>
+          <w:sz w:val="21"/>
+          <w:szCs w:val="21"/>
+        </w:rPr>
+        <w:t>100</w:t>
+      </w:r>
+      <w:r>
+        <w:rPr>
+          <w:rFonts w:ascii="Courier New" w:eastAsia="Times New Roman" w:hAnsi="Courier New" w:cs="Courier New"/>
+          <w:color w:val="DCDCDC"/>
+          <w:sz w:val="21"/>
+          <w:szCs w:val="21"/>
+        </w:rPr>
+        <w:t>,</w:t>
+      </w:r>
+      <w:r>
+        <w:rPr>
+          <w:rFonts w:ascii="Courier New" w:eastAsia="Times New Roman" w:hAnsi="Courier New" w:cs="Courier New"/>
+          <w:color w:val="B5CEA8"/>
+          <w:sz w:val="21"/>
+          <w:szCs w:val="21"/>
+        </w:rPr>
+        <w:t>1</w:t>
+      </w:r>
+      <w:r>
+        <w:rPr>
+          <w:rFonts w:ascii="Courier New" w:eastAsia="Times New Roman" w:hAnsi="Courier New" w:cs="Courier New"/>
+          <w:color w:val="DCDCDC"/>
+          <w:sz w:val="21"/>
+          <w:szCs w:val="21"/>
+        </w:rPr>
+        <w:t>))</w:t>
+      </w:r>
+    </w:p>
+    <w:p>
+      <w:pPr>
+        <w:shd w:val="clear" w:color="auto" w:fill="1E1E1E"/>
+        <w:spacing w:after="0" w:line="285" w:lineRule="atLeast"/>
+        <w:rPr>
+          <w:rFonts w:ascii="Courier New" w:eastAsia="Times New Roman" w:hAnsi="Courier New" w:cs="Courier New"/>
+          <w:color w:val="D4D4D4"/>
+          <w:sz w:val="21"/>
+          <w:szCs w:val="21"/>
+        </w:rPr>
+      </w:pPr>
+      <w:proofErr w:type="spellStart"/>
+      <w:proofErr w:type="gramStart"/>
+      <w:r>
+        <w:rPr>
+          <w:rFonts w:ascii="Courier New" w:eastAsia="Times New Roman" w:hAnsi="Courier New" w:cs="Courier New"/>
+          <w:color w:val="D4D4D4"/>
+          <w:sz w:val="21"/>
+          <w:szCs w:val="21"/>
+        </w:rPr>
+        <w:t>plt.scatter</w:t>
+      </w:r>
+      <w:proofErr w:type="spellEnd"/>
+      <w:proofErr w:type="gramEnd"/>
+      <w:r>
+        <w:rPr>
+          <w:rFonts w:ascii="Courier New" w:eastAsia="Times New Roman" w:hAnsi="Courier New" w:cs="Courier New"/>
+          <w:color w:val="DCDCDC"/>
+          <w:sz w:val="21"/>
+          <w:szCs w:val="21"/>
+        </w:rPr>
+        <w:t>(</w:t>
+      </w:r>
+      <w:proofErr w:type="spellStart"/>
+      <w:r>
+        <w:rPr>
+          <w:rFonts w:ascii="Courier New" w:eastAsia="Times New Roman" w:hAnsi="Courier New" w:cs="Courier New"/>
+          <w:color w:val="D4D4D4"/>
+          <w:sz w:val="21"/>
+          <w:szCs w:val="21"/>
+        </w:rPr>
+        <w:t>x</w:t>
+      </w:r>
+      <w:r>
+        <w:rPr>
+          <w:rFonts w:ascii="Courier New" w:eastAsia="Times New Roman" w:hAnsi="Courier New" w:cs="Courier New"/>
+          <w:color w:val="DCDCDC"/>
+          <w:sz w:val="21"/>
+          <w:szCs w:val="21"/>
+        </w:rPr>
+        <w:t>,</w:t>
+      </w:r>
+      <w:r>
+        <w:rPr>
+          <w:rFonts w:ascii="Courier New" w:eastAsia="Times New Roman" w:hAnsi="Courier New" w:cs="Courier New"/>
+          <w:color w:val="D4D4D4"/>
+          <w:sz w:val="21"/>
+          <w:szCs w:val="21"/>
+        </w:rPr>
+        <w:t>y</w:t>
+      </w:r>
+      <w:proofErr w:type="spellEnd"/>
+      <w:r>
+        <w:rPr>
+          <w:rFonts w:ascii="Courier New" w:eastAsia="Times New Roman" w:hAnsi="Courier New" w:cs="Courier New"/>
+          <w:color w:val="DCDCDC"/>
+          <w:sz w:val="21"/>
+          <w:szCs w:val="21"/>
+        </w:rPr>
+        <w:t>)</w:t>
+      </w:r>
+    </w:p>
+    <w:p>
+      <w:pPr>
+        <w:shd w:val="clear" w:color="auto" w:fill="1E1E1E"/>
+        <w:spacing w:after="0" w:line="285" w:lineRule="atLeast"/>
+        <w:rPr>
+          <w:rFonts w:ascii="Courier New" w:eastAsia="Times New Roman" w:hAnsi="Courier New" w:cs="Courier New"/>
+          <w:color w:val="D4D4D4"/>
+          <w:sz w:val="21"/>
+          <w:szCs w:val="21"/>
+        </w:rPr>
+      </w:pPr>
+      <w:r>
+        <w:rPr>
+          <w:rFonts w:ascii="Courier New" w:eastAsia="Times New Roman" w:hAnsi="Courier New" w:cs="Courier New"/>
+          <w:color w:val="D4D4D4"/>
+          <w:sz w:val="21"/>
+          <w:szCs w:val="21"/>
+        </w:rPr>
+        <w:t>x=</w:t>
+      </w:r>
+      <w:r>
+        <w:rPr>
+          <w:rFonts w:ascii="Courier New" w:eastAsia="Times New Roman" w:hAnsi="Courier New" w:cs="Courier New"/>
+          <w:color w:val="B5CEA8"/>
+          <w:sz w:val="21"/>
+          <w:szCs w:val="21"/>
+        </w:rPr>
+        <w:t>2</w:t>
+      </w:r>
+      <w:r>
+        <w:rPr>
+          <w:rFonts w:ascii="Courier New" w:eastAsia="Times New Roman" w:hAnsi="Courier New" w:cs="Courier New"/>
+          <w:color w:val="D4D4D4"/>
+          <w:sz w:val="21"/>
+          <w:szCs w:val="21"/>
+        </w:rPr>
+        <w:t>*</w:t>
+      </w:r>
+      <w:proofErr w:type="spellStart"/>
+      <w:proofErr w:type="gramStart"/>
+      <w:r>
+        <w:rPr>
+          <w:rFonts w:ascii="Courier New" w:eastAsia="Times New Roman" w:hAnsi="Courier New" w:cs="Courier New"/>
+          <w:color w:val="D4D4D4"/>
+          <w:sz w:val="21"/>
+          <w:szCs w:val="21"/>
+        </w:rPr>
+        <w:t>np.random</w:t>
+      </w:r>
+      <w:proofErr w:type="gramEnd"/>
+      <w:r>
+        <w:rPr>
+          <w:rFonts w:ascii="Courier New" w:eastAsia="Times New Roman" w:hAnsi="Courier New" w:cs="Courier New"/>
+          <w:color w:val="D4D4D4"/>
+          <w:sz w:val="21"/>
+          <w:szCs w:val="21"/>
+        </w:rPr>
+        <w:t>.rand</w:t>
+      </w:r>
+      <w:proofErr w:type="spellEnd"/>
+      <w:r>
+        <w:rPr>
+          <w:rFonts w:ascii="Courier New" w:eastAsia="Times New Roman" w:hAnsi="Courier New" w:cs="Courier New"/>
+          <w:color w:val="DCDCDC"/>
+          <w:sz w:val="21"/>
+          <w:szCs w:val="21"/>
+        </w:rPr>
+        <w:t>(</w:t>
+      </w:r>
+      <w:r>
+        <w:rPr>
+          <w:rFonts w:ascii="Courier New" w:eastAsia="Times New Roman" w:hAnsi="Courier New" w:cs="Courier New"/>
+          <w:color w:val="B5CEA8"/>
+          <w:sz w:val="21"/>
+          <w:szCs w:val="21"/>
+        </w:rPr>
+        <w:t>100</w:t>
+      </w:r>
+      <w:r>
+        <w:rPr>
+          <w:rFonts w:ascii="Courier New" w:eastAsia="Times New Roman" w:hAnsi="Courier New" w:cs="Courier New"/>
+          <w:color w:val="DCDCDC"/>
+          <w:sz w:val="21"/>
+          <w:szCs w:val="21"/>
+        </w:rPr>
+        <w:t>,</w:t>
+      </w:r>
+      <w:r>
+        <w:rPr>
+          <w:rFonts w:ascii="Courier New" w:eastAsia="Times New Roman" w:hAnsi="Courier New" w:cs="Courier New"/>
+          <w:color w:val="B5CEA8"/>
+          <w:sz w:val="21"/>
+          <w:szCs w:val="21"/>
+        </w:rPr>
+        <w:t>1</w:t>
+      </w:r>
+      <w:r>
+        <w:rPr>
+          <w:rFonts w:ascii="Courier New" w:eastAsia="Times New Roman" w:hAnsi="Courier New" w:cs="Courier New"/>
+          <w:color w:val="DCDCDC"/>
+          <w:sz w:val="21"/>
+          <w:szCs w:val="21"/>
+        </w:rPr>
+        <w:t>)</w:t>
+      </w:r>
+    </w:p>
+    <w:p>
+      <w:pPr>
+        <w:shd w:val="clear" w:color="auto" w:fill="1E1E1E"/>
+        <w:spacing w:after="0" w:line="285" w:lineRule="atLeast"/>
+        <w:rPr>
+          <w:rFonts w:ascii="Courier New" w:eastAsia="Times New Roman" w:hAnsi="Courier New" w:cs="Courier New"/>
+          <w:color w:val="D4D4D4"/>
+          <w:sz w:val="21"/>
+          <w:szCs w:val="21"/>
+        </w:rPr>
+      </w:pPr>
+      <w:r>
+        <w:rPr>
+          <w:rFonts w:ascii="Courier New" w:eastAsia="Times New Roman" w:hAnsi="Courier New" w:cs="Courier New"/>
+          <w:color w:val="D4D4D4"/>
+          <w:sz w:val="21"/>
+          <w:szCs w:val="21"/>
+        </w:rPr>
+        <w:t>y=</w:t>
+      </w:r>
+      <w:r>
+        <w:rPr>
+          <w:rFonts w:ascii="Courier New" w:eastAsia="Times New Roman" w:hAnsi="Courier New" w:cs="Courier New"/>
+          <w:color w:val="B5CEA8"/>
+          <w:sz w:val="21"/>
+          <w:szCs w:val="21"/>
+        </w:rPr>
+        <w:t>4</w:t>
+      </w:r>
+      <w:r>
+        <w:rPr>
+          <w:rFonts w:ascii="Courier New" w:eastAsia="Times New Roman" w:hAnsi="Courier New" w:cs="Courier New"/>
+          <w:color w:val="D4D4D4"/>
+          <w:sz w:val="21"/>
+          <w:szCs w:val="21"/>
+        </w:rPr>
+        <w:t> -</w:t>
+      </w:r>
+      <w:r>
+        <w:rPr>
+          <w:rFonts w:ascii="Courier New" w:eastAsia="Times New Roman" w:hAnsi="Courier New" w:cs="Courier New"/>
+          <w:color w:val="DCDCDC"/>
+          <w:sz w:val="21"/>
+          <w:szCs w:val="21"/>
+        </w:rPr>
+        <w:t>(</w:t>
+      </w:r>
+      <w:r>
+        <w:rPr>
+          <w:rFonts w:ascii="Courier New" w:eastAsia="Times New Roman" w:hAnsi="Courier New" w:cs="Courier New"/>
+          <w:color w:val="B5CEA8"/>
+          <w:sz w:val="21"/>
+          <w:szCs w:val="21"/>
+        </w:rPr>
+        <w:t>3</w:t>
+      </w:r>
+      <w:r>
+        <w:rPr>
+          <w:rFonts w:ascii="Courier New" w:eastAsia="Times New Roman" w:hAnsi="Courier New" w:cs="Courier New"/>
+          <w:color w:val="D4D4D4"/>
+          <w:sz w:val="21"/>
+          <w:szCs w:val="21"/>
+        </w:rPr>
+        <w:t>*x</w:t>
+      </w:r>
+      <w:r>
+        <w:rPr>
+          <w:rFonts w:ascii="Courier New" w:eastAsia="Times New Roman" w:hAnsi="Courier New" w:cs="Courier New"/>
+          <w:color w:val="DCDCDC"/>
+          <w:sz w:val="21"/>
+          <w:szCs w:val="21"/>
+        </w:rPr>
+        <w:t>)</w:t>
+      </w:r>
+      <w:r>
+        <w:rPr>
+          <w:rFonts w:ascii="Courier New" w:eastAsia="Times New Roman" w:hAnsi="Courier New" w:cs="Courier New"/>
+          <w:color w:val="D4D4D4"/>
+          <w:sz w:val="21"/>
+          <w:szCs w:val="21"/>
+        </w:rPr>
+        <w:t> + </w:t>
+      </w:r>
+      <w:r>
+        <w:rPr>
+          <w:rFonts w:ascii="Courier New" w:eastAsia="Times New Roman" w:hAnsi="Courier New" w:cs="Courier New"/>
+          <w:color w:val="DCDCDC"/>
+          <w:sz w:val="21"/>
+          <w:szCs w:val="21"/>
+        </w:rPr>
+        <w:t>(</w:t>
+      </w:r>
+      <w:r>
+        <w:rPr>
+          <w:rFonts w:ascii="Courier New" w:eastAsia="Times New Roman" w:hAnsi="Courier New" w:cs="Courier New"/>
+          <w:color w:val="B5CEA8"/>
+          <w:sz w:val="21"/>
+          <w:szCs w:val="21"/>
+        </w:rPr>
+        <w:t>2</w:t>
+      </w:r>
+      <w:r>
+        <w:rPr>
+          <w:rFonts w:ascii="Courier New" w:eastAsia="Times New Roman" w:hAnsi="Courier New" w:cs="Courier New"/>
+          <w:color w:val="D4D4D4"/>
+          <w:sz w:val="21"/>
+          <w:szCs w:val="21"/>
+        </w:rPr>
+        <w:t>*</w:t>
+      </w:r>
+      <w:proofErr w:type="spellStart"/>
+      <w:proofErr w:type="gramStart"/>
+      <w:r>
+        <w:rPr>
+          <w:rFonts w:ascii="Courier New" w:eastAsia="Times New Roman" w:hAnsi="Courier New" w:cs="Courier New"/>
+          <w:color w:val="D4D4D4"/>
+          <w:sz w:val="21"/>
+          <w:szCs w:val="21"/>
+        </w:rPr>
+        <w:t>np.random</w:t>
+      </w:r>
+      <w:proofErr w:type="gramEnd"/>
+      <w:r>
+        <w:rPr>
+          <w:rFonts w:ascii="Courier New" w:eastAsia="Times New Roman" w:hAnsi="Courier New" w:cs="Courier New"/>
+          <w:color w:val="D4D4D4"/>
+          <w:sz w:val="21"/>
+          <w:szCs w:val="21"/>
+        </w:rPr>
+        <w:t>.rand</w:t>
+      </w:r>
+      <w:proofErr w:type="spellEnd"/>
+      <w:r>
+        <w:rPr>
+          <w:rFonts w:ascii="Courier New" w:eastAsia="Times New Roman" w:hAnsi="Courier New" w:cs="Courier New"/>
+          <w:color w:val="DCDCDC"/>
+          <w:sz w:val="21"/>
+          <w:szCs w:val="21"/>
+        </w:rPr>
+        <w:t>(</w:t>
+      </w:r>
+      <w:r>
+        <w:rPr>
+          <w:rFonts w:ascii="Courier New" w:eastAsia="Times New Roman" w:hAnsi="Courier New" w:cs="Courier New"/>
+          <w:color w:val="B5CEA8"/>
+          <w:sz w:val="21"/>
+          <w:szCs w:val="21"/>
+        </w:rPr>
+        <w:t>100</w:t>
+      </w:r>
+      <w:r>
+        <w:rPr>
+          <w:rFonts w:ascii="Courier New" w:eastAsia="Times New Roman" w:hAnsi="Courier New" w:cs="Courier New"/>
+          <w:color w:val="DCDCDC"/>
+          <w:sz w:val="21"/>
+          <w:szCs w:val="21"/>
+        </w:rPr>
+        <w:t>,</w:t>
+      </w:r>
+      <w:r>
+        <w:rPr>
+          <w:rFonts w:ascii="Courier New" w:eastAsia="Times New Roman" w:hAnsi="Courier New" w:cs="Courier New"/>
+          <w:color w:val="B5CEA8"/>
+          <w:sz w:val="21"/>
+          <w:szCs w:val="21"/>
+        </w:rPr>
+        <w:t>1</w:t>
+      </w:r>
+      <w:r>
+        <w:rPr>
+          <w:rFonts w:ascii="Courier New" w:eastAsia="Times New Roman" w:hAnsi="Courier New" w:cs="Courier New"/>
+          <w:color w:val="DCDCDC"/>
+          <w:sz w:val="21"/>
+          <w:szCs w:val="21"/>
+        </w:rPr>
+        <w:t>))</w:t>
+      </w:r>
+    </w:p>
+    <w:p>
+      <w:pPr>
+        <w:shd w:val="clear" w:color="auto" w:fill="1E1E1E"/>
+        <w:spacing w:after="0" w:line="285" w:lineRule="atLeast"/>
+        <w:rPr>
+          <w:rFonts w:ascii="Courier New" w:eastAsia="Times New Roman" w:hAnsi="Courier New" w:cs="Courier New"/>
+          <w:color w:val="D4D4D4"/>
+          <w:sz w:val="21"/>
+          <w:szCs w:val="21"/>
+        </w:rPr>
+      </w:pPr>
+      <w:proofErr w:type="spellStart"/>
+      <w:proofErr w:type="gramStart"/>
+      <w:r>
+        <w:rPr>
+          <w:rFonts w:ascii="Courier New" w:eastAsia="Times New Roman" w:hAnsi="Courier New" w:cs="Courier New"/>
+          <w:color w:val="D4D4D4"/>
+          <w:sz w:val="21"/>
+          <w:szCs w:val="21"/>
+        </w:rPr>
+        <w:t>plt.scatter</w:t>
+      </w:r>
+      <w:proofErr w:type="spellEnd"/>
+      <w:proofErr w:type="gramEnd"/>
+      <w:r>
+        <w:rPr>
+          <w:rFonts w:ascii="Courier New" w:eastAsia="Times New Roman" w:hAnsi="Courier New" w:cs="Courier New"/>
+          <w:color w:val="DCDCDC"/>
+          <w:sz w:val="21"/>
+          <w:szCs w:val="21"/>
+        </w:rPr>
+        <w:t>(</w:t>
+      </w:r>
+      <w:proofErr w:type="spellStart"/>
+      <w:r>
+        <w:rPr>
+          <w:rFonts w:ascii="Courier New" w:eastAsia="Times New Roman" w:hAnsi="Courier New" w:cs="Courier New"/>
+          <w:color w:val="D4D4D4"/>
+          <w:sz w:val="21"/>
+          <w:szCs w:val="21"/>
+        </w:rPr>
+        <w:t>x</w:t>
+      </w:r>
+      <w:r>
+        <w:rPr>
+          <w:rFonts w:ascii="Courier New" w:eastAsia="Times New Roman" w:hAnsi="Courier New" w:cs="Courier New"/>
+          <w:color w:val="DCDCDC"/>
+          <w:sz w:val="21"/>
+          <w:szCs w:val="21"/>
+        </w:rPr>
+        <w:t>,</w:t>
+      </w:r>
+      <w:r>
+        <w:rPr>
+          <w:rFonts w:ascii="Courier New" w:eastAsia="Times New Roman" w:hAnsi="Courier New" w:cs="Courier New"/>
+          <w:color w:val="D4D4D4"/>
+          <w:sz w:val="21"/>
+          <w:szCs w:val="21"/>
+        </w:rPr>
+        <w:t>y</w:t>
+      </w:r>
+      <w:proofErr w:type="spellEnd"/>
+      <w:r>
+        <w:rPr>
+          <w:rFonts w:ascii="Courier New" w:eastAsia="Times New Roman" w:hAnsi="Courier New" w:cs="Courier New"/>
+          <w:color w:val="DCDCDC"/>
+          <w:sz w:val="21"/>
+          <w:szCs w:val="21"/>
+        </w:rPr>
+        <w:t>)</w:t>
+      </w:r>
+    </w:p>
+    <w:p>
+      <w:pPr>
+        <w:shd w:val="clear" w:color="auto" w:fill="1E1E1E"/>
+        <w:spacing w:after="0" w:line="285" w:lineRule="atLeast"/>
+        <w:rPr>
+          <w:rFonts w:ascii="Courier New" w:eastAsia="Times New Roman" w:hAnsi="Courier New" w:cs="Courier New"/>
+          <w:color w:val="D4D4D4"/>
+          <w:sz w:val="21"/>
+          <w:szCs w:val="21"/>
+        </w:rPr>
+      </w:pPr>
+      <w:r>
+        <w:rPr>
+          <w:rFonts w:ascii="Courier New" w:eastAsia="Times New Roman" w:hAnsi="Courier New" w:cs="Courier New"/>
+          <w:color w:val="D4D4D4"/>
+          <w:sz w:val="21"/>
+          <w:szCs w:val="21"/>
+        </w:rPr>
+        <w:t>x=</w:t>
+      </w:r>
+      <w:r>
+        <w:rPr>
+          <w:rFonts w:ascii="Courier New" w:eastAsia="Times New Roman" w:hAnsi="Courier New" w:cs="Courier New"/>
+          <w:color w:val="B5CEA8"/>
+          <w:sz w:val="21"/>
+          <w:szCs w:val="21"/>
+        </w:rPr>
+        <w:t>2</w:t>
+      </w:r>
+      <w:r>
+        <w:rPr>
+          <w:rFonts w:ascii="Courier New" w:eastAsia="Times New Roman" w:hAnsi="Courier New" w:cs="Courier New"/>
+          <w:color w:val="D4D4D4"/>
+          <w:sz w:val="21"/>
+          <w:szCs w:val="21"/>
+        </w:rPr>
+        <w:t>*</w:t>
+      </w:r>
+      <w:proofErr w:type="spellStart"/>
+      <w:proofErr w:type="gramStart"/>
+      <w:r>
+        <w:rPr>
+          <w:rFonts w:ascii="Courier New" w:eastAsia="Times New Roman" w:hAnsi="Courier New" w:cs="Courier New"/>
+          <w:color w:val="D4D4D4"/>
+          <w:sz w:val="21"/>
+          <w:szCs w:val="21"/>
+        </w:rPr>
+        <w:t>np.random</w:t>
+      </w:r>
+      <w:proofErr w:type="gramEnd"/>
+      <w:r>
+        <w:rPr>
+          <w:rFonts w:ascii="Courier New" w:eastAsia="Times New Roman" w:hAnsi="Courier New" w:cs="Courier New"/>
+          <w:color w:val="D4D4D4"/>
+          <w:sz w:val="21"/>
+          <w:szCs w:val="21"/>
+        </w:rPr>
+        <w:t>.rand</w:t>
+      </w:r>
+      <w:proofErr w:type="spellEnd"/>
+      <w:r>
+        <w:rPr>
+          <w:rFonts w:ascii="Courier New" w:eastAsia="Times New Roman" w:hAnsi="Courier New" w:cs="Courier New"/>
+          <w:color w:val="DCDCDC"/>
+          <w:sz w:val="21"/>
+          <w:szCs w:val="21"/>
+        </w:rPr>
+        <w:t>(</w:t>
+      </w:r>
+      <w:r>
+        <w:rPr>
+          <w:rFonts w:ascii="Courier New" w:eastAsia="Times New Roman" w:hAnsi="Courier New" w:cs="Courier New"/>
+          <w:color w:val="B5CEA8"/>
+          <w:sz w:val="21"/>
+          <w:szCs w:val="21"/>
+        </w:rPr>
+        <w:t>100</w:t>
+      </w:r>
+      <w:r>
+        <w:rPr>
+          <w:rFonts w:ascii="Courier New" w:eastAsia="Times New Roman" w:hAnsi="Courier New" w:cs="Courier New"/>
+          <w:color w:val="DCDCDC"/>
+          <w:sz w:val="21"/>
+          <w:szCs w:val="21"/>
+        </w:rPr>
+        <w:t>,</w:t>
+      </w:r>
+      <w:r>
+        <w:rPr>
+          <w:rFonts w:ascii="Courier New" w:eastAsia="Times New Roman" w:hAnsi="Courier New" w:cs="Courier New"/>
+          <w:color w:val="B5CEA8"/>
+          <w:sz w:val="21"/>
+          <w:szCs w:val="21"/>
+        </w:rPr>
+        <w:t>1</w:t>
+      </w:r>
+      <w:r>
+        <w:rPr>
+          <w:rFonts w:ascii="Courier New" w:eastAsia="Times New Roman" w:hAnsi="Courier New" w:cs="Courier New"/>
+          <w:color w:val="DCDCDC"/>
+          <w:sz w:val="21"/>
+          <w:szCs w:val="21"/>
+        </w:rPr>
+        <w:t>)</w:t>
+      </w:r>
+    </w:p>
+    <w:p>
+      <w:pPr>
+        <w:shd w:val="clear" w:color="auto" w:fill="1E1E1E"/>
+        <w:spacing w:after="0" w:line="285" w:lineRule="atLeast"/>
+        <w:rPr>
+          <w:rFonts w:ascii="Courier New" w:eastAsia="Times New Roman" w:hAnsi="Courier New" w:cs="Courier New"/>
+          <w:color w:val="D4D4D4"/>
+          <w:sz w:val="21"/>
+          <w:szCs w:val="21"/>
+        </w:rPr>
+      </w:pPr>
+      <w:r>
+        <w:rPr>
+          <w:rFonts w:ascii="Courier New" w:eastAsia="Times New Roman" w:hAnsi="Courier New" w:cs="Courier New"/>
+          <w:color w:val="D4D4D4"/>
+          <w:sz w:val="21"/>
+          <w:szCs w:val="21"/>
+        </w:rPr>
+        <w:t>y=</w:t>
+      </w:r>
+      <w:r>
+        <w:rPr>
+          <w:rFonts w:ascii="Courier New" w:eastAsia="Times New Roman" w:hAnsi="Courier New" w:cs="Courier New"/>
+          <w:color w:val="B5CEA8"/>
+          <w:sz w:val="21"/>
+          <w:szCs w:val="21"/>
+        </w:rPr>
+        <w:t>4</w:t>
+      </w:r>
+      <w:r>
+        <w:rPr>
+          <w:rFonts w:ascii="Courier New" w:eastAsia="Times New Roman" w:hAnsi="Courier New" w:cs="Courier New"/>
+          <w:color w:val="D4D4D4"/>
+          <w:sz w:val="21"/>
+          <w:szCs w:val="21"/>
+        </w:rPr>
+        <w:t> +</w:t>
+      </w:r>
+      <w:r>
+        <w:rPr>
+          <w:rFonts w:ascii="Courier New" w:eastAsia="Times New Roman" w:hAnsi="Courier New" w:cs="Courier New"/>
+          <w:color w:val="DCDCDC"/>
+          <w:sz w:val="21"/>
+          <w:szCs w:val="21"/>
+        </w:rPr>
+        <w:t>(</w:t>
+      </w:r>
+      <w:r>
+        <w:rPr>
+          <w:rFonts w:ascii="Courier New" w:eastAsia="Times New Roman" w:hAnsi="Courier New" w:cs="Courier New"/>
+          <w:color w:val="B5CEA8"/>
+          <w:sz w:val="21"/>
+          <w:szCs w:val="21"/>
+        </w:rPr>
+        <w:t>3</w:t>
+      </w:r>
+      <w:r>
+        <w:rPr>
+          <w:rFonts w:ascii="Courier New" w:eastAsia="Times New Roman" w:hAnsi="Courier New" w:cs="Courier New"/>
+          <w:color w:val="D4D4D4"/>
+          <w:sz w:val="21"/>
+          <w:szCs w:val="21"/>
+        </w:rPr>
+        <w:t>*x</w:t>
+      </w:r>
+      <w:r>
+        <w:rPr>
+          <w:rFonts w:ascii="Courier New" w:eastAsia="Times New Roman" w:hAnsi="Courier New" w:cs="Courier New"/>
+          <w:color w:val="DCDCDC"/>
+          <w:sz w:val="21"/>
+          <w:szCs w:val="21"/>
+        </w:rPr>
+        <w:t>)</w:t>
+      </w:r>
+      <w:r>
+        <w:rPr>
+          <w:rFonts w:ascii="Courier New" w:eastAsia="Times New Roman" w:hAnsi="Courier New" w:cs="Courier New"/>
+          <w:color w:val="D4D4D4"/>
+          <w:sz w:val="21"/>
+          <w:szCs w:val="21"/>
+        </w:rPr>
+        <w:t> + </w:t>
+      </w:r>
+      <w:r>
+        <w:rPr>
+          <w:rFonts w:ascii="Courier New" w:eastAsia="Times New Roman" w:hAnsi="Courier New" w:cs="Courier New"/>
+          <w:color w:val="DCDCDC"/>
+          <w:sz w:val="21"/>
+          <w:szCs w:val="21"/>
+        </w:rPr>
+        <w:t>(</w:t>
+      </w:r>
+      <w:r>
+        <w:rPr>
+          <w:rFonts w:ascii="Courier New" w:eastAsia="Times New Roman" w:hAnsi="Courier New" w:cs="Courier New"/>
+          <w:color w:val="B5CEA8"/>
+          <w:sz w:val="21"/>
+          <w:szCs w:val="21"/>
+        </w:rPr>
+        <w:t>10</w:t>
+      </w:r>
+      <w:r>
+        <w:rPr>
+          <w:rFonts w:ascii="Courier New" w:eastAsia="Times New Roman" w:hAnsi="Courier New" w:cs="Courier New"/>
+          <w:color w:val="D4D4D4"/>
+          <w:sz w:val="21"/>
+          <w:szCs w:val="21"/>
+        </w:rPr>
+        <w:t>*</w:t>
+      </w:r>
+      <w:proofErr w:type="spellStart"/>
+      <w:proofErr w:type="gramStart"/>
+      <w:r>
+        <w:rPr>
+          <w:rFonts w:ascii="Courier New" w:eastAsia="Times New Roman" w:hAnsi="Courier New" w:cs="Courier New"/>
+          <w:color w:val="D4D4D4"/>
+          <w:sz w:val="21"/>
+          <w:szCs w:val="21"/>
+        </w:rPr>
+        <w:t>np.random</w:t>
+      </w:r>
+      <w:proofErr w:type="gramEnd"/>
+      <w:r>
+        <w:rPr>
+          <w:rFonts w:ascii="Courier New" w:eastAsia="Times New Roman" w:hAnsi="Courier New" w:cs="Courier New"/>
+          <w:color w:val="D4D4D4"/>
+          <w:sz w:val="21"/>
+          <w:szCs w:val="21"/>
+        </w:rPr>
+        <w:t>.rand</w:t>
+      </w:r>
+      <w:proofErr w:type="spellEnd"/>
+      <w:r>
+        <w:rPr>
+          <w:rFonts w:ascii="Courier New" w:eastAsia="Times New Roman" w:hAnsi="Courier New" w:cs="Courier New"/>
+          <w:color w:val="DCDCDC"/>
+          <w:sz w:val="21"/>
+          <w:szCs w:val="21"/>
+        </w:rPr>
+        <w:t>(</w:t>
+      </w:r>
+      <w:r>
+        <w:rPr>
+          <w:rFonts w:ascii="Courier New" w:eastAsia="Times New Roman" w:hAnsi="Courier New" w:cs="Courier New"/>
+          <w:color w:val="B5CEA8"/>
+          <w:sz w:val="21"/>
+          <w:szCs w:val="21"/>
+        </w:rPr>
+        <w:t>100</w:t>
+      </w:r>
+      <w:r>
+        <w:rPr>
+          <w:rFonts w:ascii="Courier New" w:eastAsia="Times New Roman" w:hAnsi="Courier New" w:cs="Courier New"/>
+          <w:color w:val="DCDCDC"/>
+          <w:sz w:val="21"/>
+          <w:szCs w:val="21"/>
+        </w:rPr>
+        <w:t>,</w:t>
+      </w:r>
+      <w:r>
+        <w:rPr>
+          <w:rFonts w:ascii="Courier New" w:eastAsia="Times New Roman" w:hAnsi="Courier New" w:cs="Courier New"/>
+          <w:color w:val="B5CEA8"/>
+          <w:sz w:val="21"/>
+          <w:szCs w:val="21"/>
+        </w:rPr>
+        <w:t>1</w:t>
+      </w:r>
+      <w:r>
+        <w:rPr>
+          <w:rFonts w:ascii="Courier New" w:eastAsia="Times New Roman" w:hAnsi="Courier New" w:cs="Courier New"/>
+          <w:color w:val="DCDCDC"/>
+          <w:sz w:val="21"/>
+          <w:szCs w:val="21"/>
+        </w:rPr>
+        <w:t>))</w:t>
+      </w:r>
+    </w:p>
+    <w:p>
+      <w:pPr>
+        <w:shd w:val="clear" w:color="auto" w:fill="1E1E1E"/>
+        <w:spacing w:after="0" w:line="285" w:lineRule="atLeast"/>
+        <w:rPr>
+          <w:rFonts w:ascii="Courier New" w:eastAsia="Times New Roman" w:hAnsi="Courier New" w:cs="Courier New"/>
+          <w:color w:val="D4D4D4"/>
+          <w:sz w:val="21"/>
+          <w:szCs w:val="21"/>
+        </w:rPr>
+      </w:pPr>
+      <w:proofErr w:type="spellStart"/>
+      <w:proofErr w:type="gramStart"/>
+      <w:r>
+        <w:rPr>
+          <w:rFonts w:ascii="Courier New" w:eastAsia="Times New Roman" w:hAnsi="Courier New" w:cs="Courier New"/>
+          <w:color w:val="D4D4D4"/>
+          <w:sz w:val="21"/>
+          <w:szCs w:val="21"/>
+        </w:rPr>
+        <w:t>plt.scatter</w:t>
+      </w:r>
+      <w:proofErr w:type="spellEnd"/>
+      <w:proofErr w:type="gramEnd"/>
+      <w:r>
+        <w:rPr>
+          <w:rFonts w:ascii="Courier New" w:eastAsia="Times New Roman" w:hAnsi="Courier New" w:cs="Courier New"/>
+          <w:color w:val="DCDCDC"/>
+          <w:sz w:val="21"/>
+          <w:szCs w:val="21"/>
+        </w:rPr>
+        <w:t>(</w:t>
+      </w:r>
+      <w:proofErr w:type="spellStart"/>
+      <w:r>
+        <w:rPr>
+          <w:rFonts w:ascii="Courier New" w:eastAsia="Times New Roman" w:hAnsi="Courier New" w:cs="Courier New"/>
+          <w:color w:val="D4D4D4"/>
+          <w:sz w:val="21"/>
+          <w:szCs w:val="21"/>
+        </w:rPr>
+        <w:t>x</w:t>
+      </w:r>
+      <w:r>
+        <w:rPr>
+          <w:rFonts w:ascii="Courier New" w:eastAsia="Times New Roman" w:hAnsi="Courier New" w:cs="Courier New"/>
+          <w:color w:val="DCDCDC"/>
+          <w:sz w:val="21"/>
+          <w:szCs w:val="21"/>
+        </w:rPr>
+        <w:t>,</w:t>
+      </w:r>
+      <w:r>
+        <w:rPr>
+          <w:rFonts w:ascii="Courier New" w:eastAsia="Times New Roman" w:hAnsi="Courier New" w:cs="Courier New"/>
+          <w:color w:val="D4D4D4"/>
+          <w:sz w:val="21"/>
+          <w:szCs w:val="21"/>
+        </w:rPr>
+        <w:t>y</w:t>
+      </w:r>
+      <w:proofErr w:type="spellEnd"/>
+      <w:r>
+        <w:rPr>
+          <w:rFonts w:ascii="Courier New" w:eastAsia="Times New Roman" w:hAnsi="Courier New" w:cs="Courier New"/>
+          <w:color w:val="DCDCDC"/>
+          <w:sz w:val="21"/>
+          <w:szCs w:val="21"/>
+        </w:rPr>
+        <w:t>)</w:t>
+      </w:r>
+    </w:p>
+    <w:p>
+      <w:pPr>
+        <w:shd w:val="clear" w:color="auto" w:fill="1E1E1E"/>
+        <w:spacing w:after="0" w:line="285" w:lineRule="atLeast"/>
+        <w:rPr>
+          <w:rFonts w:ascii="Courier New" w:eastAsia="Times New Roman" w:hAnsi="Courier New" w:cs="Courier New"/>
+          <w:color w:val="D4D4D4"/>
+          <w:sz w:val="21"/>
+          <w:szCs w:val="21"/>
+        </w:rPr>
+      </w:pPr>
+      <w:r>
+        <w:rPr>
+          <w:rFonts w:ascii="Courier New" w:eastAsia="Times New Roman" w:hAnsi="Courier New" w:cs="Courier New"/>
+          <w:color w:val="D4D4D4"/>
+          <w:sz w:val="21"/>
+          <w:szCs w:val="21"/>
+        </w:rPr>
+        <w:t>b1 = </w:t>
+      </w:r>
+      <w:r>
+        <w:rPr>
+          <w:rFonts w:ascii="Courier New" w:eastAsia="Times New Roman" w:hAnsi="Courier New" w:cs="Courier New"/>
+          <w:color w:val="DCDCDC"/>
+          <w:sz w:val="21"/>
+          <w:szCs w:val="21"/>
+        </w:rPr>
+        <w:t>(</w:t>
+      </w:r>
+      <w:proofErr w:type="gramStart"/>
+      <w:r>
+        <w:rPr>
+          <w:rFonts w:ascii="Courier New" w:eastAsia="Times New Roman" w:hAnsi="Courier New" w:cs="Courier New"/>
+          <w:color w:val="D4D4D4"/>
+          <w:sz w:val="21"/>
+          <w:szCs w:val="21"/>
+        </w:rPr>
+        <w:t>np.mean</w:t>
+      </w:r>
+      <w:proofErr w:type="gramEnd"/>
+      <w:r>
+        <w:rPr>
+          <w:rFonts w:ascii="Courier New" w:eastAsia="Times New Roman" w:hAnsi="Courier New" w:cs="Courier New"/>
+          <w:color w:val="DCDCDC"/>
+          <w:sz w:val="21"/>
+          <w:szCs w:val="21"/>
+        </w:rPr>
+        <w:t>(</w:t>
+      </w:r>
+      <w:r>
+        <w:rPr>
+          <w:rFonts w:ascii="Courier New" w:eastAsia="Times New Roman" w:hAnsi="Courier New" w:cs="Courier New"/>
+          <w:color w:val="D4D4D4"/>
+          <w:sz w:val="21"/>
+          <w:szCs w:val="21"/>
+        </w:rPr>
+        <w:t>x</w:t>
+      </w:r>
+      <w:r>
+        <w:rPr>
+          <w:rFonts w:ascii="Courier New" w:eastAsia="Times New Roman" w:hAnsi="Courier New" w:cs="Courier New"/>
+          <w:color w:val="DCDCDC"/>
+          <w:sz w:val="21"/>
+          <w:szCs w:val="21"/>
+        </w:rPr>
+        <w:t>)</w:t>
+      </w:r>
+      <w:r>
+        <w:rPr>
+          <w:rFonts w:ascii="Courier New" w:eastAsia="Times New Roman" w:hAnsi="Courier New" w:cs="Courier New"/>
+          <w:color w:val="D4D4D4"/>
+          <w:sz w:val="21"/>
+          <w:szCs w:val="21"/>
+        </w:rPr>
+        <w:t>*np.mean</w:t>
+      </w:r>
+      <w:r>
+        <w:rPr>
+          <w:rFonts w:ascii="Courier New" w:eastAsia="Times New Roman" w:hAnsi="Courier New" w:cs="Courier New"/>
+          <w:color w:val="DCDCDC"/>
+          <w:sz w:val="21"/>
+          <w:szCs w:val="21"/>
+        </w:rPr>
+        <w:t>(</w:t>
+      </w:r>
+      <w:r>
+        <w:rPr>
+          <w:rFonts w:ascii="Courier New" w:eastAsia="Times New Roman" w:hAnsi="Courier New" w:cs="Courier New"/>
+          <w:color w:val="D4D4D4"/>
+          <w:sz w:val="21"/>
+          <w:szCs w:val="21"/>
+        </w:rPr>
+        <w:t>y</w:t>
+      </w:r>
+      <w:r>
+        <w:rPr>
+          <w:rFonts w:ascii="Courier New" w:eastAsia="Times New Roman" w:hAnsi="Courier New" w:cs="Courier New"/>
+          <w:color w:val="DCDCDC"/>
+          <w:sz w:val="21"/>
+          <w:szCs w:val="21"/>
+        </w:rPr>
+        <w:t>)</w:t>
+      </w:r>
+      <w:r>
+        <w:rPr>
+          <w:rFonts w:ascii="Courier New" w:eastAsia="Times New Roman" w:hAnsi="Courier New" w:cs="Courier New"/>
+          <w:color w:val="D4D4D4"/>
+          <w:sz w:val="21"/>
+          <w:szCs w:val="21"/>
+        </w:rPr>
+        <w:t> - np.mean</w:t>
+      </w:r>
+      <w:r>
+        <w:rPr>
+          <w:rFonts w:ascii="Courier New" w:eastAsia="Times New Roman" w:hAnsi="Courier New" w:cs="Courier New"/>
+          <w:color w:val="DCDCDC"/>
+          <w:sz w:val="21"/>
+          <w:szCs w:val="21"/>
+        </w:rPr>
+        <w:t>(</w:t>
+      </w:r>
+      <w:r>
+        <w:rPr>
+          <w:rFonts w:ascii="Courier New" w:eastAsia="Times New Roman" w:hAnsi="Courier New" w:cs="Courier New"/>
+          <w:color w:val="D4D4D4"/>
+          <w:sz w:val="21"/>
+          <w:szCs w:val="21"/>
+        </w:rPr>
+        <w:t>x*y</w:t>
+      </w:r>
+      <w:r>
+        <w:rPr>
+          <w:rFonts w:ascii="Courier New" w:eastAsia="Times New Roman" w:hAnsi="Courier New" w:cs="Courier New"/>
+          <w:color w:val="DCDCDC"/>
+          <w:sz w:val="21"/>
+          <w:szCs w:val="21"/>
+        </w:rPr>
+        <w:t>))</w:t>
+      </w:r>
+      <w:r>
+        <w:rPr>
+          <w:rFonts w:ascii="Courier New" w:eastAsia="Times New Roman" w:hAnsi="Courier New" w:cs="Courier New"/>
+          <w:color w:val="D4D4D4"/>
+          <w:sz w:val="21"/>
+          <w:szCs w:val="21"/>
+        </w:rPr>
+        <w:t>/np.mean</w:t>
+      </w:r>
+      <w:r>
+        <w:rPr>
+          <w:rFonts w:ascii="Courier New" w:eastAsia="Times New Roman" w:hAnsi="Courier New" w:cs="Courier New"/>
+          <w:color w:val="DCDCDC"/>
+          <w:sz w:val="21"/>
+          <w:szCs w:val="21"/>
+        </w:rPr>
+        <w:t>(</w:t>
+      </w:r>
+      <w:r>
+        <w:rPr>
+          <w:rFonts w:ascii="Courier New" w:eastAsia="Times New Roman" w:hAnsi="Courier New" w:cs="Courier New"/>
+          <w:color w:val="D4D4D4"/>
+          <w:sz w:val="21"/>
+          <w:szCs w:val="21"/>
+        </w:rPr>
+        <w:t>x</w:t>
+      </w:r>
+      <w:r>
+        <w:rPr>
+          <w:rFonts w:ascii="Courier New" w:eastAsia="Times New Roman" w:hAnsi="Courier New" w:cs="Courier New"/>
+          <w:color w:val="DCDCDC"/>
+          <w:sz w:val="21"/>
+          <w:szCs w:val="21"/>
+        </w:rPr>
+        <w:t>)</w:t>
+      </w:r>
+      <w:r>
+        <w:rPr>
+          <w:rFonts w:ascii="Courier New" w:eastAsia="Times New Roman" w:hAnsi="Courier New" w:cs="Courier New"/>
+          <w:color w:val="D4D4D4"/>
+          <w:sz w:val="21"/>
+          <w:szCs w:val="21"/>
+        </w:rPr>
+        <w:t>**</w:t>
+      </w:r>
+      <w:r>
+        <w:rPr>
+          <w:rFonts w:ascii="Courier New" w:eastAsia="Times New Roman" w:hAnsi="Courier New" w:cs="Courier New"/>
+          <w:color w:val="B5CEA8"/>
+          <w:sz w:val="21"/>
+          <w:szCs w:val="21"/>
+        </w:rPr>
+        <w:t>2</w:t>
+      </w:r>
+      <w:r>
+        <w:rPr>
+          <w:rFonts w:ascii="Courier New" w:eastAsia="Times New Roman" w:hAnsi="Courier New" w:cs="Courier New"/>
+          <w:color w:val="D4D4D4"/>
+          <w:sz w:val="21"/>
+          <w:szCs w:val="21"/>
+        </w:rPr>
+        <w:t>-np.mean</w:t>
+      </w:r>
+      <w:r>
+        <w:rPr>
+          <w:rFonts w:ascii="Courier New" w:eastAsia="Times New Roman" w:hAnsi="Courier New" w:cs="Courier New"/>
+          <w:color w:val="DCDCDC"/>
+          <w:sz w:val="21"/>
+          <w:szCs w:val="21"/>
+        </w:rPr>
+        <w:t>(</w:t>
+      </w:r>
+      <w:r>
+        <w:rPr>
+          <w:rFonts w:ascii="Courier New" w:eastAsia="Times New Roman" w:hAnsi="Courier New" w:cs="Courier New"/>
+          <w:color w:val="D4D4D4"/>
+          <w:sz w:val="21"/>
+          <w:szCs w:val="21"/>
+        </w:rPr>
+        <w:t>x**</w:t>
+      </w:r>
+      <w:r>
+        <w:rPr>
+          <w:rFonts w:ascii="Courier New" w:eastAsia="Times New Roman" w:hAnsi="Courier New" w:cs="Courier New"/>
+          <w:color w:val="B5CEA8"/>
+          <w:sz w:val="21"/>
+          <w:szCs w:val="21"/>
+        </w:rPr>
+        <w:t>2</w:t>
+      </w:r>
+      <w:r>
+        <w:rPr>
+          <w:rFonts w:ascii="Courier New" w:eastAsia="Times New Roman" w:hAnsi="Courier New" w:cs="Courier New"/>
+          <w:color w:val="DCDCDC"/>
+          <w:sz w:val="21"/>
+          <w:szCs w:val="21"/>
+        </w:rPr>
+        <w:t>)</w:t>
+      </w:r>
+    </w:p>
+    <w:p>
+      <w:pPr>
+        <w:shd w:val="clear" w:color="auto" w:fill="1E1E1E"/>
+        <w:spacing w:after="0" w:line="285" w:lineRule="atLeast"/>
+        <w:rPr>
+          <w:rFonts w:ascii="Courier New" w:eastAsia="Times New Roman" w:hAnsi="Courier New" w:cs="Courier New"/>
+          <w:color w:val="D4D4D4"/>
+          <w:sz w:val="21"/>
+          <w:szCs w:val="21"/>
+        </w:rPr>
+      </w:pPr>
+      <w:r>
+        <w:rPr>
+          <w:rFonts w:ascii="Courier New" w:eastAsia="Times New Roman" w:hAnsi="Courier New" w:cs="Courier New"/>
+          <w:color w:val="D4D4D4"/>
+          <w:sz w:val="21"/>
+          <w:szCs w:val="21"/>
+        </w:rPr>
+        <w:t>b0 = </w:t>
+      </w:r>
+      <w:proofErr w:type="spellStart"/>
+      <w:proofErr w:type="gramStart"/>
+      <w:r>
+        <w:rPr>
+          <w:rFonts w:ascii="Courier New" w:eastAsia="Times New Roman" w:hAnsi="Courier New" w:cs="Courier New"/>
+          <w:color w:val="D4D4D4"/>
+          <w:sz w:val="21"/>
+          <w:szCs w:val="21"/>
+        </w:rPr>
+        <w:t>np.mean</w:t>
+      </w:r>
+      <w:proofErr w:type="spellEnd"/>
+      <w:proofErr w:type="gramEnd"/>
+      <w:r>
+        <w:rPr>
+          <w:rFonts w:ascii="Courier New" w:eastAsia="Times New Roman" w:hAnsi="Courier New" w:cs="Courier New"/>
+          <w:color w:val="DCDCDC"/>
+          <w:sz w:val="21"/>
+          <w:szCs w:val="21"/>
+        </w:rPr>
+        <w:t>(</w:t>
+      </w:r>
+      <w:r>
+        <w:rPr>
+          <w:rFonts w:ascii="Courier New" w:eastAsia="Times New Roman" w:hAnsi="Courier New" w:cs="Courier New"/>
+          <w:color w:val="D4D4D4"/>
+          <w:sz w:val="21"/>
+          <w:szCs w:val="21"/>
+        </w:rPr>
+        <w:t>y</w:t>
+      </w:r>
+      <w:r>
+        <w:rPr>
+          <w:rFonts w:ascii="Courier New" w:eastAsia="Times New Roman" w:hAnsi="Courier New" w:cs="Courier New"/>
+          <w:color w:val="DCDCDC"/>
+          <w:sz w:val="21"/>
+          <w:szCs w:val="21"/>
+        </w:rPr>
+        <w:t>)</w:t>
+      </w:r>
+      <w:r>
+        <w:rPr>
+          <w:rFonts w:ascii="Courier New" w:eastAsia="Times New Roman" w:hAnsi="Courier New" w:cs="Courier New"/>
+          <w:color w:val="D4D4D4"/>
+          <w:sz w:val="21"/>
+          <w:szCs w:val="21"/>
+        </w:rPr>
+        <w:t>-b1*</w:t>
+      </w:r>
+      <w:r>
+        <w:rPr>
+          <w:rFonts w:ascii="Courier New" w:eastAsia="Times New Roman" w:hAnsi="Courier New" w:cs="Courier New"/>
+          <w:color w:val="DCDCDC"/>
+          <w:sz w:val="21"/>
+          <w:szCs w:val="21"/>
+        </w:rPr>
+        <w:t>(</w:t>
+      </w:r>
+      <w:proofErr w:type="spellStart"/>
+      <w:r>
+        <w:rPr>
+          <w:rFonts w:ascii="Courier New" w:eastAsia="Times New Roman" w:hAnsi="Courier New" w:cs="Courier New"/>
+          <w:color w:val="D4D4D4"/>
+          <w:sz w:val="21"/>
+          <w:szCs w:val="21"/>
+        </w:rPr>
+        <w:t>np.mean</w:t>
+      </w:r>
+      <w:proofErr w:type="spellEnd"/>
+      <w:r>
+        <w:rPr>
+          <w:rFonts w:ascii="Courier New" w:eastAsia="Times New Roman" w:hAnsi="Courier New" w:cs="Courier New"/>
+          <w:color w:val="DCDCDC"/>
+          <w:sz w:val="21"/>
+          <w:szCs w:val="21"/>
+        </w:rPr>
+        <w:t>(</w:t>
+      </w:r>
+      <w:r>
+        <w:rPr>
+          <w:rFonts w:ascii="Courier New" w:eastAsia="Times New Roman" w:hAnsi="Courier New" w:cs="Courier New"/>
+          <w:color w:val="D4D4D4"/>
+          <w:sz w:val="21"/>
+          <w:szCs w:val="21"/>
+        </w:rPr>
+        <w:t>x</w:t>
+      </w:r>
+      <w:r>
+        <w:rPr>
+          <w:rFonts w:ascii="Courier New" w:eastAsia="Times New Roman" w:hAnsi="Courier New" w:cs="Courier New"/>
+          <w:color w:val="DCDCDC"/>
+          <w:sz w:val="21"/>
+          <w:szCs w:val="21"/>
+        </w:rPr>
+        <w:t>))</w:t>
+      </w:r>
+    </w:p>
+    <w:p>
+      <w:pPr>
+        <w:shd w:val="clear" w:color="auto" w:fill="1E1E1E"/>
+        <w:spacing w:after="0" w:line="285" w:lineRule="atLeast"/>
+        <w:rPr>
+          <w:rFonts w:ascii="Courier New" w:eastAsia="Times New Roman" w:hAnsi="Courier New" w:cs="Courier New"/>
+          <w:color w:val="D4D4D4"/>
+          <w:sz w:val="21"/>
+          <w:szCs w:val="21"/>
+        </w:rPr>
+      </w:pPr>
+      <w:r>
+        <w:rPr>
+          <w:rFonts w:ascii="Courier New" w:eastAsia="Times New Roman" w:hAnsi="Courier New" w:cs="Courier New"/>
+          <w:color w:val="D4D4D4"/>
+          <w:sz w:val="21"/>
+          <w:szCs w:val="21"/>
+        </w:rPr>
+        <w:t>y_predict1=b0+b1*x</w:t>
+      </w:r>
+    </w:p>
+    <w:p>
+      <w:pPr>
+        <w:shd w:val="clear" w:color="auto" w:fill="1E1E1E"/>
+        <w:spacing w:after="0" w:line="285" w:lineRule="atLeast"/>
+        <w:rPr>
+          <w:rFonts w:ascii="Courier New" w:eastAsia="Times New Roman" w:hAnsi="Courier New" w:cs="Courier New"/>
+          <w:color w:val="D4D4D4"/>
+          <w:sz w:val="21"/>
+          <w:szCs w:val="21"/>
+        </w:rPr>
+      </w:pPr>
+      <w:proofErr w:type="spellStart"/>
+      <w:r>
+        <w:rPr>
+          <w:rFonts w:ascii="Courier New" w:eastAsia="Times New Roman" w:hAnsi="Courier New" w:cs="Courier New"/>
+          <w:color w:val="D4D4D4"/>
+          <w:sz w:val="21"/>
+          <w:szCs w:val="21"/>
+        </w:rPr>
+        <w:t>ssr</w:t>
+      </w:r>
+      <w:proofErr w:type="spellEnd"/>
+      <w:r>
+        <w:rPr>
+          <w:rFonts w:ascii="Courier New" w:eastAsia="Times New Roman" w:hAnsi="Courier New" w:cs="Courier New"/>
+          <w:color w:val="D4D4D4"/>
+          <w:sz w:val="21"/>
+          <w:szCs w:val="21"/>
+        </w:rPr>
+        <w:t>=</w:t>
+      </w:r>
+      <w:proofErr w:type="spellStart"/>
+      <w:r>
+        <w:rPr>
+          <w:rFonts w:ascii="Courier New" w:eastAsia="Times New Roman" w:hAnsi="Courier New" w:cs="Courier New"/>
+          <w:color w:val="D4D4D4"/>
+          <w:sz w:val="21"/>
+          <w:szCs w:val="21"/>
+        </w:rPr>
+        <w:t>np.</w:t>
+      </w:r>
+      <w:r>
+        <w:rPr>
+          <w:rFonts w:ascii="Courier New" w:eastAsia="Times New Roman" w:hAnsi="Courier New" w:cs="Courier New"/>
+          <w:color w:val="DCDCAA"/>
+          <w:sz w:val="21"/>
+          <w:szCs w:val="21"/>
+        </w:rPr>
+        <w:t>sum</w:t>
+      </w:r>
+      <w:proofErr w:type="spellEnd"/>
+      <w:r>
+        <w:rPr>
+          <w:rFonts w:ascii="Courier New" w:eastAsia="Times New Roman" w:hAnsi="Courier New" w:cs="Courier New"/>
+          <w:color w:val="DCDCDC"/>
+          <w:sz w:val="21"/>
+          <w:szCs w:val="21"/>
+        </w:rPr>
+        <w:t>(</w:t>
+      </w:r>
+      <w:proofErr w:type="spellStart"/>
+      <w:proofErr w:type="gramStart"/>
+      <w:r>
+        <w:rPr>
+          <w:rFonts w:ascii="Courier New" w:eastAsia="Times New Roman" w:hAnsi="Courier New" w:cs="Courier New"/>
+          <w:color w:val="D4D4D4"/>
+          <w:sz w:val="21"/>
+          <w:szCs w:val="21"/>
+        </w:rPr>
+        <w:t>np.square</w:t>
+      </w:r>
+      <w:proofErr w:type="spellEnd"/>
+      <w:proofErr w:type="gramEnd"/>
+      <w:r>
+        <w:rPr>
+          <w:rFonts w:ascii="Courier New" w:eastAsia="Times New Roman" w:hAnsi="Courier New" w:cs="Courier New"/>
+          <w:color w:val="DCDCDC"/>
+          <w:sz w:val="21"/>
+          <w:szCs w:val="21"/>
+        </w:rPr>
+        <w:t>(</w:t>
+      </w:r>
+      <w:r>
+        <w:rPr>
+          <w:rFonts w:ascii="Courier New" w:eastAsia="Times New Roman" w:hAnsi="Courier New" w:cs="Courier New"/>
+          <w:color w:val="D4D4D4"/>
+          <w:sz w:val="21"/>
+          <w:szCs w:val="21"/>
+        </w:rPr>
+        <w:t>y_predict1-np.mean</w:t>
+      </w:r>
+      <w:r>
+        <w:rPr>
+          <w:rFonts w:ascii="Courier New" w:eastAsia="Times New Roman" w:hAnsi="Courier New" w:cs="Courier New"/>
+          <w:color w:val="DCDCDC"/>
+          <w:sz w:val="21"/>
+          <w:szCs w:val="21"/>
+        </w:rPr>
+        <w:t>(</w:t>
+      </w:r>
+      <w:r>
+        <w:rPr>
+          <w:rFonts w:ascii="Courier New" w:eastAsia="Times New Roman" w:hAnsi="Courier New" w:cs="Courier New"/>
+          <w:color w:val="D4D4D4"/>
+          <w:sz w:val="21"/>
+          <w:szCs w:val="21"/>
+        </w:rPr>
+        <w:t>y</w:t>
+      </w:r>
+      <w:r>
+        <w:rPr>
+          <w:rFonts w:ascii="Courier New" w:eastAsia="Times New Roman" w:hAnsi="Courier New" w:cs="Courier New"/>
+          <w:color w:val="DCDCDC"/>
+          <w:sz w:val="21"/>
+          <w:szCs w:val="21"/>
+        </w:rPr>
+        <w:t>)))</w:t>
+      </w:r>
+    </w:p>
+    <w:p>
+      <w:pPr>
+        <w:shd w:val="clear" w:color="auto" w:fill="1E1E1E"/>
+        <w:spacing w:after="0" w:line="285" w:lineRule="atLeast"/>
+        <w:rPr>
+          <w:rFonts w:ascii="Courier New" w:eastAsia="Times New Roman" w:hAnsi="Courier New" w:cs="Courier New"/>
+          <w:color w:val="D4D4D4"/>
+          <w:sz w:val="21"/>
+          <w:szCs w:val="21"/>
+        </w:rPr>
+      </w:pPr>
+      <w:proofErr w:type="spellStart"/>
+      <w:r>
+        <w:rPr>
+          <w:rFonts w:ascii="Courier New" w:eastAsia="Times New Roman" w:hAnsi="Courier New" w:cs="Courier New"/>
+          <w:color w:val="D4D4D4"/>
+          <w:sz w:val="21"/>
+          <w:szCs w:val="21"/>
+        </w:rPr>
+        <w:t>sse</w:t>
+      </w:r>
+      <w:proofErr w:type="spellEnd"/>
+      <w:r>
+        <w:rPr>
+          <w:rFonts w:ascii="Courier New" w:eastAsia="Times New Roman" w:hAnsi="Courier New" w:cs="Courier New"/>
+          <w:color w:val="D4D4D4"/>
+          <w:sz w:val="21"/>
+          <w:szCs w:val="21"/>
+        </w:rPr>
+        <w:t>=</w:t>
+      </w:r>
+      <w:proofErr w:type="spellStart"/>
+      <w:r>
+        <w:rPr>
+          <w:rFonts w:ascii="Courier New" w:eastAsia="Times New Roman" w:hAnsi="Courier New" w:cs="Courier New"/>
+          <w:color w:val="D4D4D4"/>
+          <w:sz w:val="21"/>
+          <w:szCs w:val="21"/>
+        </w:rPr>
+        <w:t>np.</w:t>
+      </w:r>
+      <w:r>
+        <w:rPr>
+          <w:rFonts w:ascii="Courier New" w:eastAsia="Times New Roman" w:hAnsi="Courier New" w:cs="Courier New"/>
+          <w:color w:val="DCDCAA"/>
+          <w:sz w:val="21"/>
+          <w:szCs w:val="21"/>
+        </w:rPr>
+        <w:t>sum</w:t>
+      </w:r>
+      <w:proofErr w:type="spellEnd"/>
+      <w:r>
+        <w:rPr>
+          <w:rFonts w:ascii="Courier New" w:eastAsia="Times New Roman" w:hAnsi="Courier New" w:cs="Courier New"/>
+          <w:color w:val="DCDCDC"/>
+          <w:sz w:val="21"/>
+          <w:szCs w:val="21"/>
+        </w:rPr>
+        <w:t>(</w:t>
+      </w:r>
+      <w:proofErr w:type="spellStart"/>
+      <w:proofErr w:type="gramStart"/>
+      <w:r>
+        <w:rPr>
+          <w:rFonts w:ascii="Courier New" w:eastAsia="Times New Roman" w:hAnsi="Courier New" w:cs="Courier New"/>
+          <w:color w:val="D4D4D4"/>
+          <w:sz w:val="21"/>
+          <w:szCs w:val="21"/>
+        </w:rPr>
+        <w:t>np.square</w:t>
+      </w:r>
+      <w:proofErr w:type="spellEnd"/>
+      <w:proofErr w:type="gramEnd"/>
+      <w:r>
+        <w:rPr>
+          <w:rFonts w:ascii="Courier New" w:eastAsia="Times New Roman" w:hAnsi="Courier New" w:cs="Courier New"/>
+          <w:color w:val="DCDCDC"/>
+          <w:sz w:val="21"/>
+          <w:szCs w:val="21"/>
+        </w:rPr>
+        <w:t>(</w:t>
+      </w:r>
+      <w:r>
+        <w:rPr>
+          <w:rFonts w:ascii="Courier New" w:eastAsia="Times New Roman" w:hAnsi="Courier New" w:cs="Courier New"/>
+          <w:color w:val="D4D4D4"/>
+          <w:sz w:val="21"/>
+          <w:szCs w:val="21"/>
+        </w:rPr>
+        <w:t>y-y_predict1</w:t>
+      </w:r>
+      <w:r>
+        <w:rPr>
+          <w:rFonts w:ascii="Courier New" w:eastAsia="Times New Roman" w:hAnsi="Courier New" w:cs="Courier New"/>
+          <w:color w:val="DCDCDC"/>
+          <w:sz w:val="21"/>
+          <w:szCs w:val="21"/>
+        </w:rPr>
+        <w:t>))</w:t>
+      </w:r>
+    </w:p>
+    <w:p>
+      <w:pPr>
+        <w:shd w:val="clear" w:color="auto" w:fill="1E1E1E"/>
+        <w:spacing w:after="0" w:line="285" w:lineRule="atLeast"/>
+        <w:rPr>
+          <w:rFonts w:ascii="Courier New" w:eastAsia="Times New Roman" w:hAnsi="Courier New" w:cs="Courier New"/>
+          <w:color w:val="D4D4D4"/>
+          <w:sz w:val="21"/>
+          <w:szCs w:val="21"/>
+        </w:rPr>
+      </w:pPr>
+      <w:proofErr w:type="spellStart"/>
+      <w:r>
+        <w:rPr>
+          <w:rFonts w:ascii="Courier New" w:eastAsia="Times New Roman" w:hAnsi="Courier New" w:cs="Courier New"/>
+          <w:color w:val="D4D4D4"/>
+          <w:sz w:val="21"/>
+          <w:szCs w:val="21"/>
+        </w:rPr>
+        <w:t>ssto</w:t>
+      </w:r>
+      <w:proofErr w:type="spellEnd"/>
+      <w:r>
+        <w:rPr>
+          <w:rFonts w:ascii="Courier New" w:eastAsia="Times New Roman" w:hAnsi="Courier New" w:cs="Courier New"/>
+          <w:color w:val="D4D4D4"/>
+          <w:sz w:val="21"/>
+          <w:szCs w:val="21"/>
+        </w:rPr>
+        <w:t> = </w:t>
+      </w:r>
+      <w:proofErr w:type="spellStart"/>
+      <w:r>
+        <w:rPr>
+          <w:rFonts w:ascii="Courier New" w:eastAsia="Times New Roman" w:hAnsi="Courier New" w:cs="Courier New"/>
+          <w:color w:val="D4D4D4"/>
+          <w:sz w:val="21"/>
+          <w:szCs w:val="21"/>
+        </w:rPr>
+        <w:t>np.</w:t>
+      </w:r>
+      <w:r>
+        <w:rPr>
+          <w:rFonts w:ascii="Courier New" w:eastAsia="Times New Roman" w:hAnsi="Courier New" w:cs="Courier New"/>
+          <w:color w:val="DCDCAA"/>
+          <w:sz w:val="21"/>
+          <w:szCs w:val="21"/>
+        </w:rPr>
+        <w:t>sum</w:t>
+      </w:r>
+      <w:proofErr w:type="spellEnd"/>
+      <w:r>
+        <w:rPr>
+          <w:rFonts w:ascii="Courier New" w:eastAsia="Times New Roman" w:hAnsi="Courier New" w:cs="Courier New"/>
+          <w:color w:val="DCDCDC"/>
+          <w:sz w:val="21"/>
+          <w:szCs w:val="21"/>
+        </w:rPr>
+        <w:t>(</w:t>
+      </w:r>
+      <w:proofErr w:type="spellStart"/>
+      <w:proofErr w:type="gramStart"/>
+      <w:r>
+        <w:rPr>
+          <w:rFonts w:ascii="Courier New" w:eastAsia="Times New Roman" w:hAnsi="Courier New" w:cs="Courier New"/>
+          <w:color w:val="D4D4D4"/>
+          <w:sz w:val="21"/>
+          <w:szCs w:val="21"/>
+        </w:rPr>
+        <w:t>np.square</w:t>
+      </w:r>
+      <w:proofErr w:type="spellEnd"/>
+      <w:proofErr w:type="gramEnd"/>
+      <w:r>
+        <w:rPr>
+          <w:rFonts w:ascii="Courier New" w:eastAsia="Times New Roman" w:hAnsi="Courier New" w:cs="Courier New"/>
+          <w:color w:val="DCDCDC"/>
+          <w:sz w:val="21"/>
+          <w:szCs w:val="21"/>
+        </w:rPr>
+        <w:t>(</w:t>
+      </w:r>
+      <w:r>
+        <w:rPr>
+          <w:rFonts w:ascii="Courier New" w:eastAsia="Times New Roman" w:hAnsi="Courier New" w:cs="Courier New"/>
+          <w:color w:val="D4D4D4"/>
+          <w:sz w:val="21"/>
+          <w:szCs w:val="21"/>
+        </w:rPr>
+        <w:t>y-</w:t>
+      </w:r>
+      <w:proofErr w:type="spellStart"/>
+      <w:r>
+        <w:rPr>
+          <w:rFonts w:ascii="Courier New" w:eastAsia="Times New Roman" w:hAnsi="Courier New" w:cs="Courier New"/>
+          <w:color w:val="D4D4D4"/>
+          <w:sz w:val="21"/>
+          <w:szCs w:val="21"/>
+        </w:rPr>
+        <w:t>np.mean</w:t>
+      </w:r>
+      <w:proofErr w:type="spellEnd"/>
+      <w:r>
+        <w:rPr>
+          <w:rFonts w:ascii="Courier New" w:eastAsia="Times New Roman" w:hAnsi="Courier New" w:cs="Courier New"/>
+          <w:color w:val="DCDCDC"/>
+          <w:sz w:val="21"/>
+          <w:szCs w:val="21"/>
+        </w:rPr>
+        <w:t>(</w:t>
+      </w:r>
+      <w:r>
+        <w:rPr>
+          <w:rFonts w:ascii="Courier New" w:eastAsia="Times New Roman" w:hAnsi="Courier New" w:cs="Courier New"/>
+          <w:color w:val="D4D4D4"/>
+          <w:sz w:val="21"/>
+          <w:szCs w:val="21"/>
+        </w:rPr>
+        <w:t>y</w:t>
+      </w:r>
+      <w:r>
+        <w:rPr>
+          <w:rFonts w:ascii="Courier New" w:eastAsia="Times New Roman" w:hAnsi="Courier New" w:cs="Courier New"/>
+          <w:color w:val="DCDCDC"/>
+          <w:sz w:val="21"/>
+          <w:szCs w:val="21"/>
+        </w:rPr>
+        <w:t>)))</w:t>
+      </w:r>
+    </w:p>
+    <w:p>
+      <w:pPr>
+        <w:shd w:val="clear" w:color="auto" w:fill="1E1E1E"/>
+        <w:spacing w:after="0" w:line="285" w:lineRule="atLeast"/>
+        <w:rPr>
+          <w:rFonts w:ascii="Courier New" w:eastAsia="Times New Roman" w:hAnsi="Courier New" w:cs="Courier New"/>
+          <w:color w:val="D4D4D4"/>
+          <w:sz w:val="21"/>
+          <w:szCs w:val="21"/>
+        </w:rPr>
+      </w:pPr>
+      <w:proofErr w:type="spellStart"/>
+      <w:r>
+        <w:rPr>
+          <w:rFonts w:ascii="Courier New" w:eastAsia="Times New Roman" w:hAnsi="Courier New" w:cs="Courier New"/>
+          <w:color w:val="D4D4D4"/>
+          <w:sz w:val="21"/>
+          <w:szCs w:val="21"/>
+        </w:rPr>
+        <w:t>rs</w:t>
+      </w:r>
+      <w:proofErr w:type="spellEnd"/>
+      <w:r>
+        <w:rPr>
+          <w:rFonts w:ascii="Courier New" w:eastAsia="Times New Roman" w:hAnsi="Courier New" w:cs="Courier New"/>
+          <w:color w:val="D4D4D4"/>
+          <w:sz w:val="21"/>
+          <w:szCs w:val="21"/>
+        </w:rPr>
+        <w:t> = </w:t>
+      </w:r>
+      <w:proofErr w:type="spellStart"/>
+      <w:r>
+        <w:rPr>
+          <w:rFonts w:ascii="Courier New" w:eastAsia="Times New Roman" w:hAnsi="Courier New" w:cs="Courier New"/>
+          <w:color w:val="D4D4D4"/>
+          <w:sz w:val="21"/>
+          <w:szCs w:val="21"/>
+        </w:rPr>
+        <w:t>ssr</w:t>
+      </w:r>
+      <w:proofErr w:type="spellEnd"/>
+      <w:r>
+        <w:rPr>
+          <w:rFonts w:ascii="Courier New" w:eastAsia="Times New Roman" w:hAnsi="Courier New" w:cs="Courier New"/>
+          <w:color w:val="D4D4D4"/>
+          <w:sz w:val="21"/>
+          <w:szCs w:val="21"/>
+        </w:rPr>
+        <w:t>/</w:t>
+      </w:r>
+      <w:proofErr w:type="spellStart"/>
+      <w:r>
+        <w:rPr>
+          <w:rFonts w:ascii="Courier New" w:eastAsia="Times New Roman" w:hAnsi="Courier New" w:cs="Courier New"/>
+          <w:color w:val="D4D4D4"/>
+          <w:sz w:val="21"/>
+          <w:szCs w:val="21"/>
+        </w:rPr>
+        <w:t>ssto</w:t>
+      </w:r>
+      <w:proofErr w:type="spellEnd"/>
+    </w:p>
+    <w:p>
+      <w:pPr>
+        <w:shd w:val="clear" w:color="auto" w:fill="1E1E1E"/>
+        <w:spacing w:after="0" w:line="285" w:lineRule="atLeast"/>
+        <w:rPr>
+          <w:rFonts w:ascii="Courier New" w:eastAsia="Times New Roman" w:hAnsi="Courier New" w:cs="Courier New"/>
+          <w:color w:val="D4D4D4"/>
+          <w:sz w:val="21"/>
+          <w:szCs w:val="21"/>
+        </w:rPr>
+      </w:pPr>
+      <w:proofErr w:type="spellStart"/>
+      <w:r>
+        <w:rPr>
+          <w:rFonts w:ascii="Courier New" w:eastAsia="Times New Roman" w:hAnsi="Courier New" w:cs="Courier New"/>
+          <w:color w:val="D4D4D4"/>
+          <w:sz w:val="21"/>
+          <w:szCs w:val="21"/>
+        </w:rPr>
+        <w:t>rs</w:t>
+      </w:r>
+      <w:proofErr w:type="spellEnd"/>
+    </w:p>
+    <w:p>
+      <w:pPr>
         <w:shd w:val="clear" w:color="auto" w:fill="FFFFFE"/>
         <w:spacing w:after="0" w:line="285" w:lineRule="atLeast"/>
         <w:rPr>
@@ -1752,6 +5822,329 @@
           <w:szCs w:val="21"/>
         </w:rPr>
       </w:pPr>
+      <w:r>
+        <w:rPr>
+          <w:noProof/>
+        </w:rPr>
+        <w:lastRenderedPageBreak/>
+        <w:drawing>
+          <wp:inline distT="0" distB="0" distL="0" distR="0" wp14:anchorId="5319FE44" wp14:editId="273C5DCE">
+            <wp:extent cx="3819048" cy="2028571"/>
+            <wp:effectExtent l="0" t="0" r="0" b="0"/>
+            <wp:docPr id="1" name="Picture 1"/>
+            <wp:cNvGraphicFramePr>
+              <a:graphicFrameLocks xmlns:a="http://schemas.openxmlformats.org/drawingml/2006/main" noChangeAspect="1"/>
+            </wp:cNvGraphicFramePr>
+            <a:graphic xmlns:a="http://schemas.openxmlformats.org/drawingml/2006/main">
+              <a:graphicData uri="http://schemas.openxmlformats.org/drawingml/2006/picture">
+                <pic:pic xmlns:pic="http://schemas.openxmlformats.org/drawingml/2006/picture">
+                  <pic:nvPicPr>
+                    <pic:cNvPr id="1" name=""/>
+                    <pic:cNvPicPr/>
+                  </pic:nvPicPr>
+                  <pic:blipFill>
+                    <a:blip r:embed="rId8"/>
+                    <a:stretch>
+                      <a:fillRect/>
+                    </a:stretch>
+                  </pic:blipFill>
+                  <pic:spPr>
+                    <a:xfrm>
+                      <a:off x="0" y="0"/>
+                      <a:ext cx="3819048" cy="2028571"/>
+                    </a:xfrm>
+                    <a:prstGeom prst="rect">
+                      <a:avLst/>
+                    </a:prstGeom>
+                  </pic:spPr>
+                </pic:pic>
+              </a:graphicData>
+            </a:graphic>
+          </wp:inline>
+        </w:drawing>
+      </w:r>
+      <w:r>
+        <w:rPr>
+          <w:noProof/>
+        </w:rPr>
+        <w:drawing>
+          <wp:inline distT="0" distB="0" distL="0" distR="0" wp14:anchorId="429590B2" wp14:editId="7EDCCEEF">
+            <wp:extent cx="4466667" cy="590476"/>
+            <wp:effectExtent l="0" t="0" r="0" b="635"/>
+            <wp:docPr id="2" name="Picture 2"/>
+            <wp:cNvGraphicFramePr>
+              <a:graphicFrameLocks xmlns:a="http://schemas.openxmlformats.org/drawingml/2006/main" noChangeAspect="1"/>
+            </wp:cNvGraphicFramePr>
+            <a:graphic xmlns:a="http://schemas.openxmlformats.org/drawingml/2006/main">
+              <a:graphicData uri="http://schemas.openxmlformats.org/drawingml/2006/picture">
+                <pic:pic xmlns:pic="http://schemas.openxmlformats.org/drawingml/2006/picture">
+                  <pic:nvPicPr>
+                    <pic:cNvPr id="1" name=""/>
+                    <pic:cNvPicPr/>
+                  </pic:nvPicPr>
+                  <pic:blipFill>
+                    <a:blip r:embed="rId9"/>
+                    <a:stretch>
+                      <a:fillRect/>
+                    </a:stretch>
+                  </pic:blipFill>
+                  <pic:spPr>
+                    <a:xfrm>
+                      <a:off x="0" y="0"/>
+                      <a:ext cx="4466667" cy="590476"/>
+                    </a:xfrm>
+                    <a:prstGeom prst="rect">
+                      <a:avLst/>
+                    </a:prstGeom>
+                  </pic:spPr>
+                </pic:pic>
+              </a:graphicData>
+            </a:graphic>
+          </wp:inline>
+        </w:drawing>
+      </w:r>
+      <w:r>
+        <w:rPr>
+          <w:noProof/>
+        </w:rPr>
+        <w:drawing>
+          <wp:inline distT="0" distB="0" distL="0" distR="0" wp14:anchorId="0D943E83" wp14:editId="0B2ECE42">
+            <wp:extent cx="3485714" cy="2285714"/>
+            <wp:effectExtent l="0" t="0" r="635" b="635"/>
+            <wp:docPr id="3" name="Picture 3"/>
+            <wp:cNvGraphicFramePr>
+              <a:graphicFrameLocks xmlns:a="http://schemas.openxmlformats.org/drawingml/2006/main" noChangeAspect="1"/>
+            </wp:cNvGraphicFramePr>
+            <a:graphic xmlns:a="http://schemas.openxmlformats.org/drawingml/2006/main">
+              <a:graphicData uri="http://schemas.openxmlformats.org/drawingml/2006/picture">
+                <pic:pic xmlns:pic="http://schemas.openxmlformats.org/drawingml/2006/picture">
+                  <pic:nvPicPr>
+                    <pic:cNvPr id="1" name=""/>
+                    <pic:cNvPicPr/>
+                  </pic:nvPicPr>
+                  <pic:blipFill>
+                    <a:blip r:embed="rId10"/>
+                    <a:stretch>
+                      <a:fillRect/>
+                    </a:stretch>
+                  </pic:blipFill>
+                  <pic:spPr>
+                    <a:xfrm>
+                      <a:off x="0" y="0"/>
+                      <a:ext cx="3485714" cy="2285714"/>
+                    </a:xfrm>
+                    <a:prstGeom prst="rect">
+                      <a:avLst/>
+                    </a:prstGeom>
+                  </pic:spPr>
+                </pic:pic>
+              </a:graphicData>
+            </a:graphic>
+          </wp:inline>
+        </w:drawing>
+      </w:r>
+      <w:r>
+        <w:rPr>
+          <w:noProof/>
+        </w:rPr>
+        <w:drawing>
+          <wp:inline distT="0" distB="0" distL="0" distR="0" wp14:anchorId="713A2280" wp14:editId="5E4A8255">
+            <wp:extent cx="4180952" cy="2523809"/>
+            <wp:effectExtent l="0" t="0" r="0" b="0"/>
+            <wp:docPr id="4" name="Picture 4"/>
+            <wp:cNvGraphicFramePr>
+              <a:graphicFrameLocks xmlns:a="http://schemas.openxmlformats.org/drawingml/2006/main" noChangeAspect="1"/>
+            </wp:cNvGraphicFramePr>
+            <a:graphic xmlns:a="http://schemas.openxmlformats.org/drawingml/2006/main">
+              <a:graphicData uri="http://schemas.openxmlformats.org/drawingml/2006/picture">
+                <pic:pic xmlns:pic="http://schemas.openxmlformats.org/drawingml/2006/picture">
+                  <pic:nvPicPr>
+                    <pic:cNvPr id="1" name=""/>
+                    <pic:cNvPicPr/>
+                  </pic:nvPicPr>
+                  <pic:blipFill>
+                    <a:blip r:embed="rId11"/>
+                    <a:stretch>
+                      <a:fillRect/>
+                    </a:stretch>
+                  </pic:blipFill>
+                  <pic:spPr>
+                    <a:xfrm>
+                      <a:off x="0" y="0"/>
+                      <a:ext cx="4180952" cy="2523809"/>
+                    </a:xfrm>
+                    <a:prstGeom prst="rect">
+                      <a:avLst/>
+                    </a:prstGeom>
+                  </pic:spPr>
+                </pic:pic>
+              </a:graphicData>
+            </a:graphic>
+          </wp:inline>
+        </w:drawing>
+      </w:r>
+      <w:r>
+        <w:rPr>
+          <w:noProof/>
+        </w:rPr>
+        <w:lastRenderedPageBreak/>
+        <w:drawing>
+          <wp:inline distT="0" distB="0" distL="0" distR="0" wp14:anchorId="33525C10" wp14:editId="79A29DF0">
+            <wp:extent cx="4657143" cy="2171429"/>
+            <wp:effectExtent l="0" t="0" r="0" b="635"/>
+            <wp:docPr id="5" name="Picture 5"/>
+            <wp:cNvGraphicFramePr>
+              <a:graphicFrameLocks xmlns:a="http://schemas.openxmlformats.org/drawingml/2006/main" noChangeAspect="1"/>
+            </wp:cNvGraphicFramePr>
+            <a:graphic xmlns:a="http://schemas.openxmlformats.org/drawingml/2006/main">
+              <a:graphicData uri="http://schemas.openxmlformats.org/drawingml/2006/picture">
+                <pic:pic xmlns:pic="http://schemas.openxmlformats.org/drawingml/2006/picture">
+                  <pic:nvPicPr>
+                    <pic:cNvPr id="1" name=""/>
+                    <pic:cNvPicPr/>
+                  </pic:nvPicPr>
+                  <pic:blipFill>
+                    <a:blip r:embed="rId12"/>
+                    <a:stretch>
+                      <a:fillRect/>
+                    </a:stretch>
+                  </pic:blipFill>
+                  <pic:spPr>
+                    <a:xfrm>
+                      <a:off x="0" y="0"/>
+                      <a:ext cx="4657143" cy="2171429"/>
+                    </a:xfrm>
+                    <a:prstGeom prst="rect">
+                      <a:avLst/>
+                    </a:prstGeom>
+                  </pic:spPr>
+                </pic:pic>
+              </a:graphicData>
+            </a:graphic>
+          </wp:inline>
+        </w:drawing>
+      </w:r>
+      <w:r>
+        <w:rPr>
+          <w:noProof/>
+        </w:rPr>
+        <w:drawing>
+          <wp:inline distT="0" distB="0" distL="0" distR="0" wp14:anchorId="576A7CED" wp14:editId="2B4776E7">
+            <wp:extent cx="4447619" cy="2057143"/>
+            <wp:effectExtent l="0" t="0" r="0" b="635"/>
+            <wp:docPr id="6" name="Picture 6"/>
+            <wp:cNvGraphicFramePr>
+              <a:graphicFrameLocks xmlns:a="http://schemas.openxmlformats.org/drawingml/2006/main" noChangeAspect="1"/>
+            </wp:cNvGraphicFramePr>
+            <a:graphic xmlns:a="http://schemas.openxmlformats.org/drawingml/2006/main">
+              <a:graphicData uri="http://schemas.openxmlformats.org/drawingml/2006/picture">
+                <pic:pic xmlns:pic="http://schemas.openxmlformats.org/drawingml/2006/picture">
+                  <pic:nvPicPr>
+                    <pic:cNvPr id="1" name=""/>
+                    <pic:cNvPicPr/>
+                  </pic:nvPicPr>
+                  <pic:blipFill>
+                    <a:blip r:embed="rId13"/>
+                    <a:stretch>
+                      <a:fillRect/>
+                    </a:stretch>
+                  </pic:blipFill>
+                  <pic:spPr>
+                    <a:xfrm>
+                      <a:off x="0" y="0"/>
+                      <a:ext cx="4447619" cy="2057143"/>
+                    </a:xfrm>
+                    <a:prstGeom prst="rect">
+                      <a:avLst/>
+                    </a:prstGeom>
+                  </pic:spPr>
+                </pic:pic>
+              </a:graphicData>
+            </a:graphic>
+          </wp:inline>
+        </w:drawing>
+      </w:r>
+      <w:r>
+        <w:rPr>
+          <w:noProof/>
+        </w:rPr>
+        <w:lastRenderedPageBreak/>
+        <w:drawing>
+          <wp:inline distT="0" distB="0" distL="0" distR="0" wp14:anchorId="59E63D6B" wp14:editId="70CF0E2E">
+            <wp:extent cx="4533333" cy="2238095"/>
+            <wp:effectExtent l="0" t="0" r="635" b="0"/>
+            <wp:docPr id="7" name="Picture 7"/>
+            <wp:cNvGraphicFramePr>
+              <a:graphicFrameLocks xmlns:a="http://schemas.openxmlformats.org/drawingml/2006/main" noChangeAspect="1"/>
+            </wp:cNvGraphicFramePr>
+            <a:graphic xmlns:a="http://schemas.openxmlformats.org/drawingml/2006/main">
+              <a:graphicData uri="http://schemas.openxmlformats.org/drawingml/2006/picture">
+                <pic:pic xmlns:pic="http://schemas.openxmlformats.org/drawingml/2006/picture">
+                  <pic:nvPicPr>
+                    <pic:cNvPr id="1" name=""/>
+                    <pic:cNvPicPr/>
+                  </pic:nvPicPr>
+                  <pic:blipFill>
+                    <a:blip r:embed="rId14"/>
+                    <a:stretch>
+                      <a:fillRect/>
+                    </a:stretch>
+                  </pic:blipFill>
+                  <pic:spPr>
+                    <a:xfrm>
+                      <a:off x="0" y="0"/>
+                      <a:ext cx="4533333" cy="2238095"/>
+                    </a:xfrm>
+                    <a:prstGeom prst="rect">
+                      <a:avLst/>
+                    </a:prstGeom>
+                  </pic:spPr>
+                </pic:pic>
+              </a:graphicData>
+            </a:graphic>
+          </wp:inline>
+        </w:drawing>
+      </w:r>
+      <w:r>
+        <w:rPr>
+          <w:noProof/>
+        </w:rPr>
+        <w:drawing>
+          <wp:inline distT="0" distB="0" distL="0" distR="0" wp14:anchorId="4D771184" wp14:editId="6BE7E4F8">
+            <wp:extent cx="4085714" cy="2257143"/>
+            <wp:effectExtent l="0" t="0" r="0" b="0"/>
+            <wp:docPr id="8" name="Picture 8"/>
+            <wp:cNvGraphicFramePr>
+              <a:graphicFrameLocks xmlns:a="http://schemas.openxmlformats.org/drawingml/2006/main" noChangeAspect="1"/>
+            </wp:cNvGraphicFramePr>
+            <a:graphic xmlns:a="http://schemas.openxmlformats.org/drawingml/2006/main">
+              <a:graphicData uri="http://schemas.openxmlformats.org/drawingml/2006/picture">
+                <pic:pic xmlns:pic="http://schemas.openxmlformats.org/drawingml/2006/picture">
+                  <pic:nvPicPr>
+                    <pic:cNvPr id="1" name=""/>
+                    <pic:cNvPicPr/>
+                  </pic:nvPicPr>
+                  <pic:blipFill>
+                    <a:blip r:embed="rId15"/>
+                    <a:stretch>
+                      <a:fillRect/>
+                    </a:stretch>
+                  </pic:blipFill>
+                  <pic:spPr>
+                    <a:xfrm>
+                      <a:off x="0" y="0"/>
+                      <a:ext cx="4085714" cy="2257143"/>
+                    </a:xfrm>
+                    <a:prstGeom prst="rect">
+                      <a:avLst/>
+                    </a:prstGeom>
+                  </pic:spPr>
+                </pic:pic>
+              </a:graphicData>
+            </a:graphic>
+          </wp:inline>
+        </w:drawing>
+      </w:r>
     </w:p>
     <w:sectPr>
       <w:pgSz w:w="12240" w:h="15840"/>
@@ -2043,6 +6436,7 @@
     <w:lsdException w:name="HTML Sample" w:semiHidden="1" w:unhideWhenUsed="1"/>
     <w:lsdException w:name="HTML Typewriter" w:semiHidden="1" w:unhideWhenUsed="1"/>
     <w:lsdException w:name="HTML Variable" w:semiHidden="1" w:unhideWhenUsed="1"/>
+    <w:lsdException w:name="Normal Table" w:semiHidden="1" w:unhideWhenUsed="1"/>
     <w:lsdException w:name="annotation subject" w:semiHidden="1" w:unhideWhenUsed="1"/>
     <w:lsdException w:name="No List" w:semiHidden="1" w:unhideWhenUsed="1"/>
     <w:lsdException w:name="Outline List 1" w:semiHidden="1" w:unhideWhenUsed="1"/>
@@ -2085,8 +6479,11 @@
     <w:lsdException w:name="Table Contemporary" w:semiHidden="1" w:unhideWhenUsed="1"/>
     <w:lsdException w:name="Table Elegant" w:semiHidden="1" w:unhideWhenUsed="1"/>
     <w:lsdException w:name="Table Professional" w:semiHidden="1" w:unhideWhenUsed="1"/>
+    <w:lsdException w:name="Table Subtle 1" w:semiHidden="1" w:unhideWhenUsed="1"/>
     <w:lsdException w:name="Table Subtle 2" w:semiHidden="1" w:unhideWhenUsed="1"/>
     <w:lsdException w:name="Table Web 1" w:semiHidden="1" w:unhideWhenUsed="1"/>
+    <w:lsdException w:name="Table Web 2" w:semiHidden="1" w:unhideWhenUsed="1"/>
+    <w:lsdException w:name="Table Web 3" w:semiHidden="1" w:unhideWhenUsed="1"/>
     <w:lsdException w:name="Balloon Text" w:semiHidden="1" w:unhideWhenUsed="1"/>
     <w:lsdException w:name="Table Grid" w:uiPriority="59"/>
     <w:lsdException w:name="Table Theme" w:semiHidden="1" w:unhideWhenUsed="1"/>
@@ -2630,21 +7027,6 @@
 </file>
 
 <file path=customXml/item1.xml><?xml version="1.0" encoding="utf-8"?>
-<p:properties xmlns:p="http://schemas.microsoft.com/office/2006/metadata/properties" xmlns:xsi="http://www.w3.org/2001/XMLSchema-instance" xmlns:pc="http://schemas.microsoft.com/office/infopath/2007/PartnerControls">
-  <documentManagement/>
-</p:properties>
-</file>
-
-<file path=customXml/item2.xml><?xml version="1.0" encoding="utf-8"?>
-<?mso-contentType ?>
-<FormTemplates xmlns="http://schemas.microsoft.com/sharepoint/v3/contenttype/forms">
-  <Display>DocumentLibraryForm</Display>
-  <Edit>DocumentLibraryForm</Edit>
-  <New>DocumentLibraryForm</New>
-</FormTemplates>
-</file>
-
-<file path=customXml/item3.xml><?xml version="1.0" encoding="utf-8"?>
 <ct:contentTypeSchema xmlns:ct="http://schemas.microsoft.com/office/2006/metadata/contentType" xmlns:ma="http://schemas.microsoft.com/office/2006/metadata/properties/metaAttributes" ct:_="" ma:_="" ma:contentTypeName="Document" ma:contentTypeID="0x0101006A92F1126E650D428AAF4DCCFBB26E19" ma:contentTypeVersion="2" ma:contentTypeDescription="Create a new document." ma:contentTypeScope="" ma:versionID="e301797d7c2b62e6c7b5c831ddb8a292">
   <xsd:schema xmlns:xsd="http://www.w3.org/2001/XMLSchema" xmlns:xs="http://www.w3.org/2001/XMLSchema" xmlns:p="http://schemas.microsoft.com/office/2006/metadata/properties" xmlns:ns2="28a4c2e2-19fe-42a5-bd58-72eddb65ae70" targetNamespace="http://schemas.microsoft.com/office/2006/metadata/properties" ma:root="true" ma:fieldsID="b9f14c03ef65cd0974307c402b4fff40" ns2:_="">
     <xsd:import namespace="28a4c2e2-19fe-42a5-bd58-72eddb65ae70"/>
@@ -2776,24 +7158,22 @@
 </ct:contentTypeSchema>
 </file>
 
-<file path=customXml/itemProps1.xml><?xml version="1.0" encoding="utf-8"?>
-<ds:datastoreItem xmlns:ds="http://schemas.openxmlformats.org/officeDocument/2006/customXml" ds:itemID="{40284823-19A8-46C0-B7DF-9F8734F78885}">
-  <ds:schemaRefs>
-    <ds:schemaRef ds:uri="http://schemas.microsoft.com/office/2006/metadata/properties"/>
-    <ds:schemaRef ds:uri="http://schemas.microsoft.com/office/infopath/2007/PartnerControls"/>
-  </ds:schemaRefs>
-</ds:datastoreItem>
+<file path=customXml/item2.xml><?xml version="1.0" encoding="utf-8"?>
+<?mso-contentType ?>
+<FormTemplates xmlns="http://schemas.microsoft.com/sharepoint/v3/contenttype/forms">
+  <Display>DocumentLibraryForm</Display>
+  <Edit>DocumentLibraryForm</Edit>
+  <New>DocumentLibraryForm</New>
+</FormTemplates>
 </file>
 
-<file path=customXml/itemProps2.xml><?xml version="1.0" encoding="utf-8"?>
-<ds:datastoreItem xmlns:ds="http://schemas.openxmlformats.org/officeDocument/2006/customXml" ds:itemID="{EC9D99DC-8FC9-400B-A687-B80416658A98}">
-  <ds:schemaRefs>
-    <ds:schemaRef ds:uri="http://schemas.microsoft.com/sharepoint/v3/contenttype/forms"/>
-  </ds:schemaRefs>
-</ds:datastoreItem>
+<file path=customXml/item3.xml><?xml version="1.0" encoding="utf-8"?>
+<p:properties xmlns:p="http://schemas.microsoft.com/office/2006/metadata/properties" xmlns:xsi="http://www.w3.org/2001/XMLSchema-instance" xmlns:pc="http://schemas.microsoft.com/office/infopath/2007/PartnerControls">
+  <documentManagement/>
+</p:properties>
 </file>
 
-<file path=customXml/itemProps3.xml><?xml version="1.0" encoding="utf-8"?>
+<file path=customXml/itemProps1.xml><?xml version="1.0" encoding="utf-8"?>
 <ds:datastoreItem xmlns:ds="http://schemas.openxmlformats.org/officeDocument/2006/customXml" ds:itemID="{9E2308EA-01FC-4438-A527-B2D0401DA551}">
   <ds:schemaRefs>
     <ds:schemaRef ds:uri="http://schemas.microsoft.com/office/2006/metadata/contentType"/>
@@ -2809,4 +7189,21 @@
     <ds:schemaRef ds:uri="http://schemas.microsoft.com/internal/obd"/>
   </ds:schemaRefs>
 </ds:datastoreItem>
+</file>
+
+<file path=customXml/itemProps2.xml><?xml version="1.0" encoding="utf-8"?>
+<ds:datastoreItem xmlns:ds="http://schemas.openxmlformats.org/officeDocument/2006/customXml" ds:itemID="{EC9D99DC-8FC9-400B-A687-B80416658A98}">
+  <ds:schemaRefs>
+    <ds:schemaRef ds:uri="http://schemas.microsoft.com/sharepoint/v3/contenttype/forms"/>
+  </ds:schemaRefs>
+</ds:datastoreItem>
+</file>
+
+<file path=customXml/itemProps3.xml><?xml version="1.0" encoding="utf-8"?>
+<ds:datastoreItem xmlns:ds="http://schemas.openxmlformats.org/officeDocument/2006/customXml" ds:itemID="{40284823-19A8-46C0-B7DF-9F8734F78885}">
+  <ds:schemaRefs>
+    <ds:schemaRef ds:uri="http://schemas.microsoft.com/office/2006/metadata/properties"/>
+    <ds:schemaRef ds:uri="http://schemas.microsoft.com/office/infopath/2007/PartnerControls"/>
+  </ds:schemaRefs>
+</ds:datastoreItem>
 </file>
</xml_diff>

<commit_message>
ml lab 2 done
</commit_message>
<xml_diff>
--- a/ibmML/2/Expt2_new_simple_linear_regression.docx
+++ b/ibmML/2/Expt2_new_simple_linear_regression.docx
@@ -64,8 +64,6 @@
         </w:rPr>
         <w:t xml:space="preserve"> </w:t>
       </w:r>
-      <w:proofErr w:type="spellStart"/>
-      <w:proofErr w:type="gramStart"/>
       <w:r>
         <w:rPr>
           <w:rFonts w:ascii="Consolas" w:eastAsia="Times New Roman" w:hAnsi="Consolas" w:cs="Consolas"/>
@@ -73,27 +71,7 @@
           <w:sz w:val="20"/>
           <w:szCs w:val="20"/>
         </w:rPr>
-        <w:t>LinearRegression</w:t>
-      </w:r>
-      <w:proofErr w:type="spellEnd"/>
-      <w:r>
-        <w:rPr>
-          <w:rFonts w:ascii="Consolas" w:eastAsia="Times New Roman" w:hAnsi="Consolas" w:cs="Consolas"/>
-          <w:color w:val="000000"/>
-          <w:sz w:val="20"/>
-          <w:szCs w:val="20"/>
-        </w:rPr>
-        <w:t>(</w:t>
-      </w:r>
-      <w:proofErr w:type="gramEnd"/>
-      <w:r>
-        <w:rPr>
-          <w:rFonts w:ascii="Consolas" w:eastAsia="Times New Roman" w:hAnsi="Consolas" w:cs="Consolas"/>
-          <w:color w:val="000000"/>
-          <w:sz w:val="20"/>
-          <w:szCs w:val="20"/>
-        </w:rPr>
-        <w:t>)</w:t>
+        <w:t>LinearRegression()</w:t>
       </w:r>
     </w:p>
     <w:p>
@@ -132,7 +110,6 @@
         </w:rPr>
         <w:t> as the instance of </w:t>
       </w:r>
-      <w:proofErr w:type="spellStart"/>
       <w:r>
         <w:rPr>
           <w:rFonts w:ascii="Consolas" w:eastAsia="Times New Roman" w:hAnsi="Consolas" w:cs="Consolas"/>
@@ -140,7 +117,6 @@
         </w:rPr>
         <w:t>LinearRegression</w:t>
       </w:r>
-      <w:proofErr w:type="spellEnd"/>
       <w:r>
         <w:rPr>
           <w:rFonts w:ascii="Segoe UI" w:eastAsia="Times New Roman" w:hAnsi="Segoe UI" w:cs="Segoe UI"/>
@@ -150,7 +126,6 @@
         </w:rPr>
         <w:t>. You can provide several optional parameters to </w:t>
       </w:r>
-      <w:proofErr w:type="spellStart"/>
       <w:r>
         <w:rPr>
           <w:rFonts w:ascii="Consolas" w:eastAsia="Times New Roman" w:hAnsi="Consolas" w:cs="Consolas"/>
@@ -158,7 +133,6 @@
         </w:rPr>
         <w:t>LinearRegression</w:t>
       </w:r>
-      <w:proofErr w:type="spellEnd"/>
       <w:r>
         <w:rPr>
           <w:rFonts w:ascii="Segoe UI" w:eastAsia="Times New Roman" w:hAnsi="Segoe UI" w:cs="Segoe UI"/>
@@ -184,7 +158,6 @@
           <w:szCs w:val="27"/>
         </w:rPr>
       </w:pPr>
-      <w:proofErr w:type="spellStart"/>
       <w:r>
         <w:rPr>
           <w:rFonts w:ascii="Consolas" w:eastAsia="Times New Roman" w:hAnsi="Consolas" w:cs="Consolas"/>
@@ -194,7 +167,6 @@
         </w:rPr>
         <w:t>fit_intercept</w:t>
       </w:r>
-      <w:proofErr w:type="spellEnd"/>
       <w:r>
         <w:rPr>
           <w:rFonts w:ascii="Segoe UI" w:eastAsia="Times New Roman" w:hAnsi="Segoe UI" w:cs="Segoe UI"/>
@@ -368,7 +340,6 @@
           <w:szCs w:val="27"/>
         </w:rPr>
       </w:pPr>
-      <w:proofErr w:type="spellStart"/>
       <w:r>
         <w:rPr>
           <w:rFonts w:ascii="Consolas" w:eastAsia="Times New Roman" w:hAnsi="Consolas" w:cs="Consolas"/>
@@ -378,7 +349,6 @@
         </w:rPr>
         <w:t>copy_X</w:t>
       </w:r>
-      <w:proofErr w:type="spellEnd"/>
       <w:r>
         <w:rPr>
           <w:rFonts w:ascii="Segoe UI" w:eastAsia="Times New Roman" w:hAnsi="Segoe UI" w:cs="Segoe UI"/>
@@ -452,7 +422,6 @@
           <w:szCs w:val="27"/>
         </w:rPr>
       </w:pPr>
-      <w:proofErr w:type="spellStart"/>
       <w:r>
         <w:rPr>
           <w:rFonts w:ascii="Consolas" w:eastAsia="Times New Roman" w:hAnsi="Consolas" w:cs="Consolas"/>
@@ -462,7 +431,6 @@
         </w:rPr>
         <w:t>n_jobs</w:t>
       </w:r>
-      <w:proofErr w:type="spellEnd"/>
       <w:r>
         <w:rPr>
           <w:rFonts w:ascii="Segoe UI" w:eastAsia="Times New Roman" w:hAnsi="Segoe UI" w:cs="Segoe UI"/>
@@ -608,9 +576,44 @@
           <w:sz w:val="21"/>
           <w:szCs w:val="21"/>
         </w:rPr>
-        <w:t># import the package numpy and the class LinearRegression from </w:t>
-      </w:r>
-      <w:proofErr w:type="gramStart"/>
+        <w:t># import the package numpy and the class LinearRegression from sklearn.linear_model</w:t>
+      </w:r>
+    </w:p>
+    <w:p>
+      <w:pPr>
+        <w:shd w:val="clear" w:color="auto" w:fill="FFFFFE"/>
+        <w:spacing w:after="0" w:line="285" w:lineRule="atLeast"/>
+        <w:rPr>
+          <w:rFonts w:ascii="Courier New" w:eastAsia="Times New Roman" w:hAnsi="Courier New" w:cs="Courier New"/>
+          <w:color w:val="000000"/>
+          <w:sz w:val="21"/>
+          <w:szCs w:val="21"/>
+        </w:rPr>
+      </w:pPr>
+    </w:p>
+    <w:p>
+      <w:pPr>
+        <w:shd w:val="clear" w:color="auto" w:fill="FFFFFE"/>
+        <w:spacing w:after="0" w:line="285" w:lineRule="atLeast"/>
+        <w:rPr>
+          <w:rFonts w:ascii="Courier New" w:eastAsia="Times New Roman" w:hAnsi="Courier New" w:cs="Courier New"/>
+          <w:color w:val="000000"/>
+          <w:sz w:val="21"/>
+          <w:szCs w:val="21"/>
+        </w:rPr>
+      </w:pPr>
+    </w:p>
+    <w:p>
+      <w:pPr>
+        <w:shd w:val="clear" w:color="auto" w:fill="FFFFFE"/>
+        <w:spacing w:after="0" w:line="285" w:lineRule="atLeast"/>
+        <w:rPr>
+          <w:rFonts w:ascii="Courier New" w:eastAsia="Times New Roman" w:hAnsi="Courier New" w:cs="Courier New"/>
+          <w:color w:val="000000"/>
+          <w:sz w:val="21"/>
+          <w:szCs w:val="21"/>
+        </w:rPr>
+      </w:pPr>
       <w:r>
         <w:rPr>
           <w:rFonts w:ascii="Courier New" w:eastAsia="Times New Roman" w:hAnsi="Courier New" w:cs="Courier New"/>
@@ -618,9 +621,20 @@
           <w:sz w:val="21"/>
           <w:szCs w:val="21"/>
         </w:rPr>
-        <w:t>sklearn.linear</w:t>
-      </w:r>
-      <w:proofErr w:type="gramEnd"/>
+        <w:t>#Step 2: Provide data</w:t>
+      </w:r>
+    </w:p>
+    <w:p>
+      <w:pPr>
+        <w:shd w:val="clear" w:color="auto" w:fill="FFFFFE"/>
+        <w:spacing w:after="0" w:line="285" w:lineRule="atLeast"/>
+        <w:rPr>
+          <w:rFonts w:ascii="Courier New" w:eastAsia="Times New Roman" w:hAnsi="Courier New" w:cs="Courier New"/>
+          <w:color w:val="000000"/>
+          <w:sz w:val="21"/>
+          <w:szCs w:val="21"/>
+        </w:rPr>
+      </w:pPr>
       <w:r>
         <w:rPr>
           <w:rFonts w:ascii="Courier New" w:eastAsia="Times New Roman" w:hAnsi="Courier New" w:cs="Courier New"/>
@@ -628,7 +642,7 @@
           <w:sz w:val="21"/>
           <w:szCs w:val="21"/>
         </w:rPr>
-        <w:t>_model</w:t>
+        <w:t>#defining data to work with. The inputs,x and output,y  should be arrays</w:t>
       </w:r>
     </w:p>
     <w:p>
@@ -673,7 +687,7 @@
           <w:sz w:val="21"/>
           <w:szCs w:val="21"/>
         </w:rPr>
-        <w:t>#Step 2: Provide data</w:t>
+        <w:t># .reshape() on x because this array is required to be two-dimensionalto have one column and as many rows as necessary. </w:t>
       </w:r>
     </w:p>
     <w:p>
@@ -687,6 +701,30 @@
           <w:szCs w:val="21"/>
         </w:rPr>
       </w:pPr>
+    </w:p>
+    <w:p>
+      <w:pPr>
+        <w:shd w:val="clear" w:color="auto" w:fill="FFFFFE"/>
+        <w:spacing w:after="0" w:line="285" w:lineRule="atLeast"/>
+        <w:rPr>
+          <w:rFonts w:ascii="Courier New" w:eastAsia="Times New Roman" w:hAnsi="Courier New" w:cs="Courier New"/>
+          <w:color w:val="000000"/>
+          <w:sz w:val="21"/>
+          <w:szCs w:val="21"/>
+        </w:rPr>
+      </w:pPr>
+    </w:p>
+    <w:p>
+      <w:pPr>
+        <w:shd w:val="clear" w:color="auto" w:fill="FFFFFE"/>
+        <w:spacing w:after="0" w:line="285" w:lineRule="atLeast"/>
+        <w:rPr>
+          <w:rFonts w:ascii="Courier New" w:eastAsia="Times New Roman" w:hAnsi="Courier New" w:cs="Courier New"/>
+          <w:color w:val="000000"/>
+          <w:sz w:val="21"/>
+          <w:szCs w:val="21"/>
+        </w:rPr>
+      </w:pPr>
       <w:r>
         <w:rPr>
           <w:rFonts w:ascii="Courier New" w:eastAsia="Times New Roman" w:hAnsi="Courier New" w:cs="Courier New"/>
@@ -694,9 +732,32 @@
           <w:sz w:val="21"/>
           <w:szCs w:val="21"/>
         </w:rPr>
-        <w:t>#defining data to work with. The </w:t>
-      </w:r>
-      <w:proofErr w:type="gramStart"/>
+        <w:t>#Step 3: Create a model and fit it</w:t>
+      </w:r>
+    </w:p>
+    <w:p>
+      <w:pPr>
+        <w:shd w:val="clear" w:color="auto" w:fill="FFFFFE"/>
+        <w:spacing w:after="0" w:line="285" w:lineRule="atLeast"/>
+        <w:rPr>
+          <w:rFonts w:ascii="Courier New" w:eastAsia="Times New Roman" w:hAnsi="Courier New" w:cs="Courier New"/>
+          <w:color w:val="000000"/>
+          <w:sz w:val="21"/>
+          <w:szCs w:val="21"/>
+        </w:rPr>
+      </w:pPr>
+    </w:p>
+    <w:p>
+      <w:pPr>
+        <w:shd w:val="clear" w:color="auto" w:fill="FFFFFE"/>
+        <w:spacing w:after="0" w:line="285" w:lineRule="atLeast"/>
+        <w:rPr>
+          <w:rFonts w:ascii="Courier New" w:eastAsia="Times New Roman" w:hAnsi="Courier New" w:cs="Courier New"/>
+          <w:color w:val="000000"/>
+          <w:sz w:val="21"/>
+          <w:szCs w:val="21"/>
+        </w:rPr>
+      </w:pPr>
       <w:r>
         <w:rPr>
           <w:rFonts w:ascii="Courier New" w:eastAsia="Times New Roman" w:hAnsi="Courier New" w:cs="Courier New"/>
@@ -704,9 +765,44 @@
           <w:sz w:val="21"/>
           <w:szCs w:val="21"/>
         </w:rPr>
-        <w:t>inputs,x</w:t>
-      </w:r>
-      <w:proofErr w:type="gramEnd"/>
+        <w:t># create a linear regression model and fit it using the existing data</w:t>
+      </w:r>
+    </w:p>
+    <w:p>
+      <w:pPr>
+        <w:shd w:val="clear" w:color="auto" w:fill="FFFFFE"/>
+        <w:spacing w:after="0" w:line="285" w:lineRule="atLeast"/>
+        <w:rPr>
+          <w:rFonts w:ascii="Courier New" w:eastAsia="Times New Roman" w:hAnsi="Courier New" w:cs="Courier New"/>
+          <w:color w:val="000000"/>
+          <w:sz w:val="21"/>
+          <w:szCs w:val="21"/>
+        </w:rPr>
+      </w:pPr>
+    </w:p>
+    <w:p>
+      <w:pPr>
+        <w:shd w:val="clear" w:color="auto" w:fill="FFFFFE"/>
+        <w:spacing w:after="0" w:line="285" w:lineRule="atLeast"/>
+        <w:rPr>
+          <w:rFonts w:ascii="Courier New" w:eastAsia="Times New Roman" w:hAnsi="Courier New" w:cs="Courier New"/>
+          <w:color w:val="000000"/>
+          <w:sz w:val="21"/>
+          <w:szCs w:val="21"/>
+        </w:rPr>
+      </w:pPr>
+    </w:p>
+    <w:p>
+      <w:pPr>
+        <w:shd w:val="clear" w:color="auto" w:fill="FFFFFE"/>
+        <w:spacing w:after="0" w:line="285" w:lineRule="atLeast"/>
+        <w:rPr>
+          <w:rFonts w:ascii="Courier New" w:eastAsia="Times New Roman" w:hAnsi="Courier New" w:cs="Courier New"/>
+          <w:color w:val="000000"/>
+          <w:sz w:val="21"/>
+          <w:szCs w:val="21"/>
+        </w:rPr>
+      </w:pPr>
       <w:r>
         <w:rPr>
           <w:rFonts w:ascii="Courier New" w:eastAsia="Times New Roman" w:hAnsi="Courier New" w:cs="Courier New"/>
@@ -714,206 +810,7 @@
           <w:sz w:val="21"/>
           <w:szCs w:val="21"/>
         </w:rPr>
-        <w:t> and output,y  should be arrays</w:t>
-      </w:r>
-    </w:p>
-    <w:p>
-      <w:pPr>
-        <w:shd w:val="clear" w:color="auto" w:fill="FFFFFE"/>
-        <w:spacing w:after="0" w:line="285" w:lineRule="atLeast"/>
-        <w:rPr>
-          <w:rFonts w:ascii="Courier New" w:eastAsia="Times New Roman" w:hAnsi="Courier New" w:cs="Courier New"/>
-          <w:color w:val="000000"/>
-          <w:sz w:val="21"/>
-          <w:szCs w:val="21"/>
-        </w:rPr>
-      </w:pPr>
-    </w:p>
-    <w:p>
-      <w:pPr>
-        <w:shd w:val="clear" w:color="auto" w:fill="FFFFFE"/>
-        <w:spacing w:after="0" w:line="285" w:lineRule="atLeast"/>
-        <w:rPr>
-          <w:rFonts w:ascii="Courier New" w:eastAsia="Times New Roman" w:hAnsi="Courier New" w:cs="Courier New"/>
-          <w:color w:val="000000"/>
-          <w:sz w:val="21"/>
-          <w:szCs w:val="21"/>
-        </w:rPr>
-      </w:pPr>
-    </w:p>
-    <w:p>
-      <w:pPr>
-        <w:shd w:val="clear" w:color="auto" w:fill="FFFFFE"/>
-        <w:spacing w:after="0" w:line="285" w:lineRule="atLeast"/>
-        <w:rPr>
-          <w:rFonts w:ascii="Courier New" w:eastAsia="Times New Roman" w:hAnsi="Courier New" w:cs="Courier New"/>
-          <w:color w:val="000000"/>
-          <w:sz w:val="21"/>
-          <w:szCs w:val="21"/>
-        </w:rPr>
-      </w:pPr>
-      <w:proofErr w:type="gramStart"/>
-      <w:r>
-        <w:rPr>
-          <w:rFonts w:ascii="Courier New" w:eastAsia="Times New Roman" w:hAnsi="Courier New" w:cs="Courier New"/>
-          <w:color w:val="008000"/>
-          <w:sz w:val="21"/>
-          <w:szCs w:val="21"/>
-        </w:rPr>
-        <w:t># .reshape</w:t>
-      </w:r>
-      <w:proofErr w:type="gramEnd"/>
-      <w:r>
-        <w:rPr>
-          <w:rFonts w:ascii="Courier New" w:eastAsia="Times New Roman" w:hAnsi="Courier New" w:cs="Courier New"/>
-          <w:color w:val="008000"/>
-          <w:sz w:val="21"/>
-          <w:szCs w:val="21"/>
-        </w:rPr>
-        <w:t>() on x because this array is required to be two-dimensionalto have one column and as many rows as necessary. </w:t>
-      </w:r>
-    </w:p>
-    <w:p>
-      <w:pPr>
-        <w:shd w:val="clear" w:color="auto" w:fill="FFFFFE"/>
-        <w:spacing w:after="0" w:line="285" w:lineRule="atLeast"/>
-        <w:rPr>
-          <w:rFonts w:ascii="Courier New" w:eastAsia="Times New Roman" w:hAnsi="Courier New" w:cs="Courier New"/>
-          <w:color w:val="000000"/>
-          <w:sz w:val="21"/>
-          <w:szCs w:val="21"/>
-        </w:rPr>
-      </w:pPr>
-    </w:p>
-    <w:p>
-      <w:pPr>
-        <w:shd w:val="clear" w:color="auto" w:fill="FFFFFE"/>
-        <w:spacing w:after="0" w:line="285" w:lineRule="atLeast"/>
-        <w:rPr>
-          <w:rFonts w:ascii="Courier New" w:eastAsia="Times New Roman" w:hAnsi="Courier New" w:cs="Courier New"/>
-          <w:color w:val="000000"/>
-          <w:sz w:val="21"/>
-          <w:szCs w:val="21"/>
-        </w:rPr>
-      </w:pPr>
-    </w:p>
-    <w:p>
-      <w:pPr>
-        <w:shd w:val="clear" w:color="auto" w:fill="FFFFFE"/>
-        <w:spacing w:after="0" w:line="285" w:lineRule="atLeast"/>
-        <w:rPr>
-          <w:rFonts w:ascii="Courier New" w:eastAsia="Times New Roman" w:hAnsi="Courier New" w:cs="Courier New"/>
-          <w:color w:val="000000"/>
-          <w:sz w:val="21"/>
-          <w:szCs w:val="21"/>
-        </w:rPr>
-      </w:pPr>
-      <w:r>
-        <w:rPr>
-          <w:rFonts w:ascii="Courier New" w:eastAsia="Times New Roman" w:hAnsi="Courier New" w:cs="Courier New"/>
-          <w:color w:val="008000"/>
-          <w:sz w:val="21"/>
-          <w:szCs w:val="21"/>
-        </w:rPr>
-        <w:t>#Step 3: Create a model and fit it</w:t>
-      </w:r>
-    </w:p>
-    <w:p>
-      <w:pPr>
-        <w:shd w:val="clear" w:color="auto" w:fill="FFFFFE"/>
-        <w:spacing w:after="0" w:line="285" w:lineRule="atLeast"/>
-        <w:rPr>
-          <w:rFonts w:ascii="Courier New" w:eastAsia="Times New Roman" w:hAnsi="Courier New" w:cs="Courier New"/>
-          <w:color w:val="000000"/>
-          <w:sz w:val="21"/>
-          <w:szCs w:val="21"/>
-        </w:rPr>
-      </w:pPr>
-    </w:p>
-    <w:p>
-      <w:pPr>
-        <w:shd w:val="clear" w:color="auto" w:fill="FFFFFE"/>
-        <w:spacing w:after="0" w:line="285" w:lineRule="atLeast"/>
-        <w:rPr>
-          <w:rFonts w:ascii="Courier New" w:eastAsia="Times New Roman" w:hAnsi="Courier New" w:cs="Courier New"/>
-          <w:color w:val="000000"/>
-          <w:sz w:val="21"/>
-          <w:szCs w:val="21"/>
-        </w:rPr>
-      </w:pPr>
-      <w:r>
-        <w:rPr>
-          <w:rFonts w:ascii="Courier New" w:eastAsia="Times New Roman" w:hAnsi="Courier New" w:cs="Courier New"/>
-          <w:color w:val="008000"/>
-          <w:sz w:val="21"/>
-          <w:szCs w:val="21"/>
-        </w:rPr>
-        <w:t># create a linear regression model and fit it using the existing data</w:t>
-      </w:r>
-    </w:p>
-    <w:p>
-      <w:pPr>
-        <w:shd w:val="clear" w:color="auto" w:fill="FFFFFE"/>
-        <w:spacing w:after="0" w:line="285" w:lineRule="atLeast"/>
-        <w:rPr>
-          <w:rFonts w:ascii="Courier New" w:eastAsia="Times New Roman" w:hAnsi="Courier New" w:cs="Courier New"/>
-          <w:color w:val="000000"/>
-          <w:sz w:val="21"/>
-          <w:szCs w:val="21"/>
-        </w:rPr>
-      </w:pPr>
-    </w:p>
-    <w:p>
-      <w:pPr>
-        <w:shd w:val="clear" w:color="auto" w:fill="FFFFFE"/>
-        <w:spacing w:after="0" w:line="285" w:lineRule="atLeast"/>
-        <w:rPr>
-          <w:rFonts w:ascii="Courier New" w:eastAsia="Times New Roman" w:hAnsi="Courier New" w:cs="Courier New"/>
-          <w:color w:val="000000"/>
-          <w:sz w:val="21"/>
-          <w:szCs w:val="21"/>
-        </w:rPr>
-      </w:pPr>
-    </w:p>
-    <w:p>
-      <w:pPr>
-        <w:shd w:val="clear" w:color="auto" w:fill="FFFFFE"/>
-        <w:spacing w:after="0" w:line="285" w:lineRule="atLeast"/>
-        <w:rPr>
-          <w:rFonts w:ascii="Courier New" w:eastAsia="Times New Roman" w:hAnsi="Courier New" w:cs="Courier New"/>
-          <w:color w:val="000000"/>
-          <w:sz w:val="21"/>
-          <w:szCs w:val="21"/>
-        </w:rPr>
-      </w:pPr>
-      <w:r>
-        <w:rPr>
-          <w:rFonts w:ascii="Courier New" w:eastAsia="Times New Roman" w:hAnsi="Courier New" w:cs="Courier New"/>
-          <w:color w:val="008000"/>
-          <w:sz w:val="21"/>
-          <w:szCs w:val="21"/>
-        </w:rPr>
-        <w:t># </w:t>
-      </w:r>
-      <w:proofErr w:type="gramStart"/>
-      <w:r>
-        <w:rPr>
-          <w:rFonts w:ascii="Courier New" w:eastAsia="Times New Roman" w:hAnsi="Courier New" w:cs="Courier New"/>
-          <w:color w:val="008000"/>
-          <w:sz w:val="21"/>
-          <w:szCs w:val="21"/>
-        </w:rPr>
-        <w:t>With .fit</w:t>
-      </w:r>
-      <w:proofErr w:type="gramEnd"/>
-      <w:r>
-        <w:rPr>
-          <w:rFonts w:ascii="Courier New" w:eastAsia="Times New Roman" w:hAnsi="Courier New" w:cs="Courier New"/>
-          <w:color w:val="008000"/>
-          <w:sz w:val="21"/>
-          <w:szCs w:val="21"/>
-        </w:rPr>
-        <w:t>(), you calculate the optimal values of the weights </w:t>
+        <w:t># With .fit(), you calculate the optimal values of the weights </w:t>
       </w:r>
       <w:r>
         <w:rPr>
@@ -991,27 +888,7 @@
           <w:sz w:val="21"/>
           <w:szCs w:val="21"/>
         </w:rPr>
-        <w:t># In other words</w:t>
-      </w:r>
-      <w:proofErr w:type="gramStart"/>
-      <w:r>
-        <w:rPr>
-          <w:rFonts w:ascii="Courier New" w:eastAsia="Times New Roman" w:hAnsi="Courier New" w:cs="Courier New"/>
-          <w:color w:val="008000"/>
-          <w:sz w:val="21"/>
-          <w:szCs w:val="21"/>
-        </w:rPr>
-        <w:t>, .fit</w:t>
-      </w:r>
-      <w:proofErr w:type="gramEnd"/>
-      <w:r>
-        <w:rPr>
-          <w:rFonts w:ascii="Courier New" w:eastAsia="Times New Roman" w:hAnsi="Courier New" w:cs="Courier New"/>
-          <w:color w:val="008000"/>
-          <w:sz w:val="21"/>
-          <w:szCs w:val="21"/>
-        </w:rPr>
-        <w:t>() fits the model. It returns self, which is the variable model itself.</w:t>
+        <w:t># In other words, .fit() fits the model. It returns self, which is the variable model itself.</w:t>
       </w:r>
     </w:p>
     <w:p>
@@ -1140,9 +1017,32 @@
           <w:sz w:val="21"/>
           <w:szCs w:val="21"/>
         </w:rPr>
-        <w:t>²) </w:t>
-      </w:r>
-      <w:proofErr w:type="gramStart"/>
+        <w:t>²) with .score() called on model</w:t>
+      </w:r>
+    </w:p>
+    <w:p>
+      <w:pPr>
+        <w:shd w:val="clear" w:color="auto" w:fill="FFFFFE"/>
+        <w:spacing w:after="0" w:line="285" w:lineRule="atLeast"/>
+        <w:rPr>
+          <w:rFonts w:ascii="Courier New" w:eastAsia="Times New Roman" w:hAnsi="Courier New" w:cs="Courier New"/>
+          <w:color w:val="000000"/>
+          <w:sz w:val="21"/>
+          <w:szCs w:val="21"/>
+        </w:rPr>
+      </w:pPr>
+    </w:p>
+    <w:p>
+      <w:pPr>
+        <w:shd w:val="clear" w:color="auto" w:fill="FFFFFE"/>
+        <w:spacing w:after="0" w:line="285" w:lineRule="atLeast"/>
+        <w:rPr>
+          <w:rFonts w:ascii="Courier New" w:eastAsia="Times New Roman" w:hAnsi="Courier New" w:cs="Courier New"/>
+          <w:color w:val="000000"/>
+          <w:sz w:val="21"/>
+          <w:szCs w:val="21"/>
+        </w:rPr>
+      </w:pPr>
       <w:r>
         <w:rPr>
           <w:rFonts w:ascii="Courier New" w:eastAsia="Times New Roman" w:hAnsi="Courier New" w:cs="Courier New"/>
@@ -1150,9 +1050,32 @@
           <w:sz w:val="21"/>
           <w:szCs w:val="21"/>
         </w:rPr>
-        <w:t>with .score</w:t>
-      </w:r>
-      <w:proofErr w:type="gramEnd"/>
+        <w:t># you get coefficient of determination: 0.715875613747954</w:t>
+      </w:r>
+    </w:p>
+    <w:p>
+      <w:pPr>
+        <w:shd w:val="clear" w:color="auto" w:fill="FFFFFE"/>
+        <w:spacing w:after="0" w:line="285" w:lineRule="atLeast"/>
+        <w:rPr>
+          <w:rFonts w:ascii="Courier New" w:eastAsia="Times New Roman" w:hAnsi="Courier New" w:cs="Courier New"/>
+          <w:color w:val="000000"/>
+          <w:sz w:val="21"/>
+          <w:szCs w:val="21"/>
+        </w:rPr>
+      </w:pPr>
+    </w:p>
+    <w:p>
+      <w:pPr>
+        <w:shd w:val="clear" w:color="auto" w:fill="FFFFFE"/>
+        <w:spacing w:after="0" w:line="285" w:lineRule="atLeast"/>
+        <w:rPr>
+          <w:rFonts w:ascii="Courier New" w:eastAsia="Times New Roman" w:hAnsi="Courier New" w:cs="Courier New"/>
+          <w:color w:val="000000"/>
+          <w:sz w:val="21"/>
+          <w:szCs w:val="21"/>
+        </w:rPr>
+      </w:pPr>
       <w:r>
         <w:rPr>
           <w:rFonts w:ascii="Courier New" w:eastAsia="Times New Roman" w:hAnsi="Courier New" w:cs="Courier New"/>
@@ -1160,93 +1083,7 @@
           <w:sz w:val="21"/>
           <w:szCs w:val="21"/>
         </w:rPr>
-        <w:t>() called on model</w:t>
-      </w:r>
-    </w:p>
-    <w:p>
-      <w:pPr>
-        <w:shd w:val="clear" w:color="auto" w:fill="FFFFFE"/>
-        <w:spacing w:after="0" w:line="285" w:lineRule="atLeast"/>
-        <w:rPr>
-          <w:rFonts w:ascii="Courier New" w:eastAsia="Times New Roman" w:hAnsi="Courier New" w:cs="Courier New"/>
-          <w:color w:val="000000"/>
-          <w:sz w:val="21"/>
-          <w:szCs w:val="21"/>
-        </w:rPr>
-      </w:pPr>
-    </w:p>
-    <w:p>
-      <w:pPr>
-        <w:shd w:val="clear" w:color="auto" w:fill="FFFFFE"/>
-        <w:spacing w:after="0" w:line="285" w:lineRule="atLeast"/>
-        <w:rPr>
-          <w:rFonts w:ascii="Courier New" w:eastAsia="Times New Roman" w:hAnsi="Courier New" w:cs="Courier New"/>
-          <w:color w:val="000000"/>
-          <w:sz w:val="21"/>
-          <w:szCs w:val="21"/>
-        </w:rPr>
-      </w:pPr>
-      <w:r>
-        <w:rPr>
-          <w:rFonts w:ascii="Courier New" w:eastAsia="Times New Roman" w:hAnsi="Courier New" w:cs="Courier New"/>
-          <w:color w:val="008000"/>
-          <w:sz w:val="21"/>
-          <w:szCs w:val="21"/>
-        </w:rPr>
-        <w:t># you get coefficient of determination: 0.715875613747954</w:t>
-      </w:r>
-    </w:p>
-    <w:p>
-      <w:pPr>
-        <w:shd w:val="clear" w:color="auto" w:fill="FFFFFE"/>
-        <w:spacing w:after="0" w:line="285" w:lineRule="atLeast"/>
-        <w:rPr>
-          <w:rFonts w:ascii="Courier New" w:eastAsia="Times New Roman" w:hAnsi="Courier New" w:cs="Courier New"/>
-          <w:color w:val="000000"/>
-          <w:sz w:val="21"/>
-          <w:szCs w:val="21"/>
-        </w:rPr>
-      </w:pPr>
-    </w:p>
-    <w:p>
-      <w:pPr>
-        <w:shd w:val="clear" w:color="auto" w:fill="FFFFFE"/>
-        <w:spacing w:after="0" w:line="285" w:lineRule="atLeast"/>
-        <w:rPr>
-          <w:rFonts w:ascii="Courier New" w:eastAsia="Times New Roman" w:hAnsi="Courier New" w:cs="Courier New"/>
-          <w:color w:val="000000"/>
-          <w:sz w:val="21"/>
-          <w:szCs w:val="21"/>
-        </w:rPr>
-      </w:pPr>
-      <w:r>
-        <w:rPr>
-          <w:rFonts w:ascii="Courier New" w:eastAsia="Times New Roman" w:hAnsi="Courier New" w:cs="Courier New"/>
-          <w:color w:val="008000"/>
-          <w:sz w:val="21"/>
-          <w:szCs w:val="21"/>
-        </w:rPr>
-        <w:t># The attributes of model </w:t>
-      </w:r>
-      <w:proofErr w:type="gramStart"/>
-      <w:r>
-        <w:rPr>
-          <w:rFonts w:ascii="Courier New" w:eastAsia="Times New Roman" w:hAnsi="Courier New" w:cs="Courier New"/>
-          <w:color w:val="008000"/>
-          <w:sz w:val="21"/>
-          <w:szCs w:val="21"/>
-        </w:rPr>
-        <w:t>are .intercept</w:t>
-      </w:r>
-      <w:proofErr w:type="gramEnd"/>
-      <w:r>
-        <w:rPr>
-          <w:rFonts w:ascii="Courier New" w:eastAsia="Times New Roman" w:hAnsi="Courier New" w:cs="Courier New"/>
-          <w:color w:val="008000"/>
-          <w:sz w:val="21"/>
-          <w:szCs w:val="21"/>
-        </w:rPr>
-        <w:t>_, which represents the coefficient, </w:t>
+        <w:t># The attributes of model are .intercept_, which represents the coefficient, </w:t>
       </w:r>
       <w:r>
         <w:rPr>
@@ -1285,38 +1122,7 @@
           <w:sz w:val="21"/>
           <w:szCs w:val="21"/>
         </w:rPr>
-        <w:t>#</w:t>
-      </w:r>
-      <w:proofErr w:type="gramStart"/>
-      <w:r>
-        <w:rPr>
-          <w:rFonts w:ascii="Courier New" w:eastAsia="Times New Roman" w:hAnsi="Courier New" w:cs="Courier New"/>
-          <w:color w:val="008000"/>
-          <w:sz w:val="21"/>
-          <w:szCs w:val="21"/>
-        </w:rPr>
-        <w:t>and .</w:t>
-      </w:r>
-      <w:proofErr w:type="spellStart"/>
-      <w:r>
-        <w:rPr>
-          <w:rFonts w:ascii="Courier New" w:eastAsia="Times New Roman" w:hAnsi="Courier New" w:cs="Courier New"/>
-          <w:color w:val="008000"/>
-          <w:sz w:val="21"/>
-          <w:szCs w:val="21"/>
-        </w:rPr>
-        <w:t>coef</w:t>
-      </w:r>
-      <w:proofErr w:type="spellEnd"/>
-      <w:proofErr w:type="gramEnd"/>
-      <w:r>
-        <w:rPr>
-          <w:rFonts w:ascii="Courier New" w:eastAsia="Times New Roman" w:hAnsi="Courier New" w:cs="Courier New"/>
-          <w:color w:val="008000"/>
-          <w:sz w:val="21"/>
-          <w:szCs w:val="21"/>
-        </w:rPr>
-        <w:t>_, which represents </w:t>
+        <w:t>#and .coef_, which represents </w:t>
       </w:r>
       <w:r>
         <w:rPr>
@@ -1424,9 +1230,32 @@
           <w:sz w:val="21"/>
           <w:szCs w:val="21"/>
         </w:rPr>
-        <w:t># You can notice </w:t>
-      </w:r>
-      <w:proofErr w:type="gramStart"/>
+        <w:t># You can notice that .intercept_ is a scalar, while .coef_ is an array</w:t>
+      </w:r>
+    </w:p>
+    <w:p>
+      <w:pPr>
+        <w:shd w:val="clear" w:color="auto" w:fill="FFFFFE"/>
+        <w:spacing w:after="0" w:line="285" w:lineRule="atLeast"/>
+        <w:rPr>
+          <w:rFonts w:ascii="Courier New" w:eastAsia="Times New Roman" w:hAnsi="Courier New" w:cs="Courier New"/>
+          <w:color w:val="000000"/>
+          <w:sz w:val="21"/>
+          <w:szCs w:val="21"/>
+        </w:rPr>
+      </w:pPr>
+    </w:p>
+    <w:p>
+      <w:pPr>
+        <w:shd w:val="clear" w:color="auto" w:fill="FFFFFE"/>
+        <w:spacing w:after="0" w:line="285" w:lineRule="atLeast"/>
+        <w:rPr>
+          <w:rFonts w:ascii="Courier New" w:eastAsia="Times New Roman" w:hAnsi="Courier New" w:cs="Courier New"/>
+          <w:color w:val="000000"/>
+          <w:sz w:val="21"/>
+          <w:szCs w:val="21"/>
+        </w:rPr>
+      </w:pPr>
       <w:r>
         <w:rPr>
           <w:rFonts w:ascii="Courier New" w:eastAsia="Times New Roman" w:hAnsi="Courier New" w:cs="Courier New"/>
@@ -1434,9 +1263,32 @@
           <w:sz w:val="21"/>
           <w:szCs w:val="21"/>
         </w:rPr>
-        <w:t>that .intercept</w:t>
-      </w:r>
-      <w:proofErr w:type="gramEnd"/>
+        <w:t>#x_predict=16</w:t>
+      </w:r>
+    </w:p>
+    <w:p>
+      <w:pPr>
+        <w:shd w:val="clear" w:color="auto" w:fill="FFFFFE"/>
+        <w:spacing w:after="0" w:line="285" w:lineRule="atLeast"/>
+        <w:rPr>
+          <w:rFonts w:ascii="Courier New" w:eastAsia="Times New Roman" w:hAnsi="Courier New" w:cs="Courier New"/>
+          <w:color w:val="000000"/>
+          <w:sz w:val="21"/>
+          <w:szCs w:val="21"/>
+        </w:rPr>
+      </w:pPr>
+    </w:p>
+    <w:p>
+      <w:pPr>
+        <w:shd w:val="clear" w:color="auto" w:fill="FFFFFE"/>
+        <w:spacing w:after="0" w:line="285" w:lineRule="atLeast"/>
+        <w:rPr>
+          <w:rFonts w:ascii="Courier New" w:eastAsia="Times New Roman" w:hAnsi="Courier New" w:cs="Courier New"/>
+          <w:color w:val="000000"/>
+          <w:sz w:val="21"/>
+          <w:szCs w:val="21"/>
+        </w:rPr>
+      </w:pPr>
       <w:r>
         <w:rPr>
           <w:rFonts w:ascii="Courier New" w:eastAsia="Times New Roman" w:hAnsi="Courier New" w:cs="Courier New"/>
@@ -1444,7 +1296,7 @@
           <w:sz w:val="21"/>
           <w:szCs w:val="21"/>
         </w:rPr>
-        <w:t>_ is a scalar, while .coef_ is an array</w:t>
+        <w:t># verify result for x_predict=x using hard coding</w:t>
       </w:r>
     </w:p>
     <w:p>
@@ -1477,7 +1329,7 @@
           <w:sz w:val="21"/>
           <w:szCs w:val="21"/>
         </w:rPr>
-        <w:t>#x_predict=16</w:t>
+        <w:t>#y_pred_verify = model.intercept_ + model.coef_ * x_predict   # why model.coef_ ? why not model.coef?</w:t>
       </w:r>
     </w:p>
     <w:p>
@@ -1491,6 +1343,15 @@
           <w:szCs w:val="21"/>
         </w:rPr>
       </w:pPr>
+      <w:r>
+        <w:rPr>
+          <w:rFonts w:ascii="Courier New" w:eastAsia="Times New Roman" w:hAnsi="Courier New" w:cs="Courier New"/>
+          <w:color w:val="008000"/>
+          <w:sz w:val="21"/>
+          <w:szCs w:val="21"/>
+        </w:rPr>
+        <w:t>#print('verify response:', y_pred_verify, sep='\n')</w:t>
+      </w:r>
     </w:p>
     <w:p>
       <w:pPr>
@@ -1503,6 +1364,18 @@
           <w:szCs w:val="21"/>
         </w:rPr>
       </w:pPr>
+    </w:p>
+    <w:p>
+      <w:pPr>
+        <w:shd w:val="clear" w:color="auto" w:fill="FFFFFE"/>
+        <w:spacing w:after="0" w:line="285" w:lineRule="atLeast"/>
+        <w:rPr>
+          <w:rFonts w:ascii="Courier New" w:eastAsia="Times New Roman" w:hAnsi="Courier New" w:cs="Courier New"/>
+          <w:color w:val="000000"/>
+          <w:sz w:val="21"/>
+          <w:szCs w:val="21"/>
+        </w:rPr>
+      </w:pPr>
       <w:r>
         <w:rPr>
           <w:rFonts w:ascii="Courier New" w:eastAsia="Times New Roman" w:hAnsi="Courier New" w:cs="Courier New"/>
@@ -1510,28 +1383,1690 @@
           <w:sz w:val="21"/>
           <w:szCs w:val="21"/>
         </w:rPr>
-        <w:t># verify result for </w:t>
-      </w:r>
-      <w:proofErr w:type="spellStart"/>
-      <w:r>
-        <w:rPr>
-          <w:rFonts w:ascii="Courier New" w:eastAsia="Times New Roman" w:hAnsi="Courier New" w:cs="Courier New"/>
-          <w:color w:val="008000"/>
-          <w:sz w:val="21"/>
-          <w:szCs w:val="21"/>
+        <w:t>#plt.axis([0, 60, 0, 50])</w:t>
+      </w:r>
+    </w:p>
+    <w:p>
+      <w:pPr>
+        <w:shd w:val="clear" w:color="auto" w:fill="FFFFFE"/>
+        <w:spacing w:after="0" w:line="285" w:lineRule="atLeast"/>
+        <w:rPr>
+          <w:rFonts w:ascii="Courier New" w:eastAsia="Times New Roman" w:hAnsi="Courier New" w:cs="Courier New"/>
+          <w:color w:val="000000"/>
+          <w:sz w:val="21"/>
+          <w:szCs w:val="21"/>
+        </w:rPr>
+      </w:pPr>
+      <w:r>
+        <w:rPr>
+          <w:rFonts w:ascii="Courier New" w:eastAsia="Times New Roman" w:hAnsi="Courier New" w:cs="Courier New"/>
+          <w:color w:val="000000"/>
+          <w:sz w:val="21"/>
+          <w:szCs w:val="21"/>
+        </w:rPr>
+        <w:t>       </w:t>
+      </w:r>
+    </w:p>
+    <w:p>
+      <w:pPr>
+        <w:shd w:val="clear" w:color="auto" w:fill="1E1E1E"/>
+        <w:spacing w:after="0" w:line="285" w:lineRule="atLeast"/>
+        <w:rPr>
+          <w:rFonts w:ascii="Courier New" w:eastAsia="Times New Roman" w:hAnsi="Courier New" w:cs="Courier New"/>
+          <w:color w:val="D4D4D4"/>
+          <w:sz w:val="21"/>
+          <w:szCs w:val="21"/>
+          <w:lang w:val="en-IN" w:eastAsia="en-IN"/>
+        </w:rPr>
+      </w:pPr>
+      <w:r>
+        <w:rPr>
+          <w:rFonts w:ascii="Courier New" w:eastAsia="Times New Roman" w:hAnsi="Courier New" w:cs="Courier New"/>
+          <w:color w:val="C586C0"/>
+          <w:sz w:val="21"/>
+          <w:szCs w:val="21"/>
+          <w:lang w:val="en-IN" w:eastAsia="en-IN"/>
+        </w:rPr>
+        <w:t>import</w:t>
+      </w:r>
+      <w:r>
+        <w:rPr>
+          <w:rFonts w:ascii="Courier New" w:eastAsia="Times New Roman" w:hAnsi="Courier New" w:cs="Courier New"/>
+          <w:color w:val="D4D4D4"/>
+          <w:sz w:val="21"/>
+          <w:szCs w:val="21"/>
+          <w:lang w:val="en-IN" w:eastAsia="en-IN"/>
+        </w:rPr>
+        <w:t> numpy </w:t>
+      </w:r>
+      <w:r>
+        <w:rPr>
+          <w:rFonts w:ascii="Courier New" w:eastAsia="Times New Roman" w:hAnsi="Courier New" w:cs="Courier New"/>
+          <w:color w:val="C586C0"/>
+          <w:sz w:val="21"/>
+          <w:szCs w:val="21"/>
+          <w:lang w:val="en-IN" w:eastAsia="en-IN"/>
+        </w:rPr>
+        <w:t>as</w:t>
+      </w:r>
+      <w:r>
+        <w:rPr>
+          <w:rFonts w:ascii="Courier New" w:eastAsia="Times New Roman" w:hAnsi="Courier New" w:cs="Courier New"/>
+          <w:color w:val="D4D4D4"/>
+          <w:sz w:val="21"/>
+          <w:szCs w:val="21"/>
+          <w:lang w:val="en-IN" w:eastAsia="en-IN"/>
+        </w:rPr>
+        <w:t> np</w:t>
+      </w:r>
+    </w:p>
+    <w:p>
+      <w:pPr>
+        <w:shd w:val="clear" w:color="auto" w:fill="1E1E1E"/>
+        <w:spacing w:after="0" w:line="285" w:lineRule="atLeast"/>
+        <w:rPr>
+          <w:rFonts w:ascii="Courier New" w:eastAsia="Times New Roman" w:hAnsi="Courier New" w:cs="Courier New"/>
+          <w:color w:val="D4D4D4"/>
+          <w:sz w:val="21"/>
+          <w:szCs w:val="21"/>
+          <w:lang w:val="en-IN" w:eastAsia="en-IN"/>
+        </w:rPr>
+      </w:pPr>
+      <w:r>
+        <w:rPr>
+          <w:rFonts w:ascii="Courier New" w:eastAsia="Times New Roman" w:hAnsi="Courier New" w:cs="Courier New"/>
+          <w:color w:val="C586C0"/>
+          <w:sz w:val="21"/>
+          <w:szCs w:val="21"/>
+          <w:lang w:val="en-IN" w:eastAsia="en-IN"/>
+        </w:rPr>
+        <w:t>from</w:t>
+      </w:r>
+      <w:r>
+        <w:rPr>
+          <w:rFonts w:ascii="Courier New" w:eastAsia="Times New Roman" w:hAnsi="Courier New" w:cs="Courier New"/>
+          <w:color w:val="D4D4D4"/>
+          <w:sz w:val="21"/>
+          <w:szCs w:val="21"/>
+          <w:lang w:val="en-IN" w:eastAsia="en-IN"/>
+        </w:rPr>
+        <w:t> sklearn.linear_model </w:t>
+      </w:r>
+      <w:r>
+        <w:rPr>
+          <w:rFonts w:ascii="Courier New" w:eastAsia="Times New Roman" w:hAnsi="Courier New" w:cs="Courier New"/>
+          <w:color w:val="C586C0"/>
+          <w:sz w:val="21"/>
+          <w:szCs w:val="21"/>
+          <w:lang w:val="en-IN" w:eastAsia="en-IN"/>
+        </w:rPr>
+        <w:t>import</w:t>
+      </w:r>
+      <w:r>
+        <w:rPr>
+          <w:rFonts w:ascii="Courier New" w:eastAsia="Times New Roman" w:hAnsi="Courier New" w:cs="Courier New"/>
+          <w:color w:val="D4D4D4"/>
+          <w:sz w:val="21"/>
+          <w:szCs w:val="21"/>
+          <w:lang w:val="en-IN" w:eastAsia="en-IN"/>
+        </w:rPr>
+        <w:t> LinearRegression</w:t>
+      </w:r>
+    </w:p>
+    <w:p>
+      <w:pPr>
+        <w:shd w:val="clear" w:color="auto" w:fill="1E1E1E"/>
+        <w:spacing w:after="0" w:line="285" w:lineRule="atLeast"/>
+        <w:rPr>
+          <w:rFonts w:ascii="Courier New" w:eastAsia="Times New Roman" w:hAnsi="Courier New" w:cs="Courier New"/>
+          <w:color w:val="D4D4D4"/>
+          <w:sz w:val="21"/>
+          <w:szCs w:val="21"/>
+          <w:lang w:val="en-IN" w:eastAsia="en-IN"/>
+        </w:rPr>
+      </w:pPr>
+      <w:r>
+        <w:rPr>
+          <w:rFonts w:ascii="Courier New" w:eastAsia="Times New Roman" w:hAnsi="Courier New" w:cs="Courier New"/>
+          <w:color w:val="C586C0"/>
+          <w:sz w:val="21"/>
+          <w:szCs w:val="21"/>
+          <w:lang w:val="en-IN" w:eastAsia="en-IN"/>
+        </w:rPr>
+        <w:t>import</w:t>
+      </w:r>
+      <w:r>
+        <w:rPr>
+          <w:rFonts w:ascii="Courier New" w:eastAsia="Times New Roman" w:hAnsi="Courier New" w:cs="Courier New"/>
+          <w:color w:val="D4D4D4"/>
+          <w:sz w:val="21"/>
+          <w:szCs w:val="21"/>
+          <w:lang w:val="en-IN" w:eastAsia="en-IN"/>
+        </w:rPr>
+        <w:t> matplotlib.pyplot </w:t>
+      </w:r>
+      <w:r>
+        <w:rPr>
+          <w:rFonts w:ascii="Courier New" w:eastAsia="Times New Roman" w:hAnsi="Courier New" w:cs="Courier New"/>
+          <w:color w:val="C586C0"/>
+          <w:sz w:val="21"/>
+          <w:szCs w:val="21"/>
+          <w:lang w:val="en-IN" w:eastAsia="en-IN"/>
+        </w:rPr>
+        <w:t>as</w:t>
+      </w:r>
+      <w:r>
+        <w:rPr>
+          <w:rFonts w:ascii="Courier New" w:eastAsia="Times New Roman" w:hAnsi="Courier New" w:cs="Courier New"/>
+          <w:color w:val="D4D4D4"/>
+          <w:sz w:val="21"/>
+          <w:szCs w:val="21"/>
+          <w:lang w:val="en-IN" w:eastAsia="en-IN"/>
+        </w:rPr>
+        <w:t> plt</w:t>
+      </w:r>
+    </w:p>
+    <w:p>
+      <w:pPr>
+        <w:shd w:val="clear" w:color="auto" w:fill="FFFFFE"/>
+        <w:spacing w:after="0" w:line="285" w:lineRule="atLeast"/>
+        <w:rPr>
+          <w:rFonts w:ascii="Courier New" w:eastAsia="Times New Roman" w:hAnsi="Courier New" w:cs="Courier New"/>
+          <w:color w:val="000000"/>
+          <w:sz w:val="21"/>
+          <w:szCs w:val="21"/>
+        </w:rPr>
+      </w:pPr>
+    </w:p>
+    <w:p>
+      <w:pPr>
+        <w:shd w:val="clear" w:color="auto" w:fill="1E1E1E"/>
+        <w:spacing w:after="0" w:line="285" w:lineRule="atLeast"/>
+        <w:rPr>
+          <w:rFonts w:ascii="Courier New" w:eastAsia="Times New Roman" w:hAnsi="Courier New" w:cs="Courier New"/>
+          <w:color w:val="D4D4D4"/>
+          <w:sz w:val="21"/>
+          <w:szCs w:val="21"/>
+          <w:lang w:val="en-IN" w:eastAsia="en-IN"/>
+        </w:rPr>
+      </w:pPr>
+      <w:r>
+        <w:rPr>
+          <w:rFonts w:ascii="Courier New" w:eastAsia="Times New Roman" w:hAnsi="Courier New" w:cs="Courier New"/>
+          <w:color w:val="D4D4D4"/>
+          <w:sz w:val="21"/>
+          <w:szCs w:val="21"/>
+          <w:lang w:val="en-IN" w:eastAsia="en-IN"/>
+        </w:rPr>
+        <w:t>x=np.array</w:t>
+      </w:r>
+      <w:r>
+        <w:rPr>
+          <w:rFonts w:ascii="Courier New" w:eastAsia="Times New Roman" w:hAnsi="Courier New" w:cs="Courier New"/>
+          <w:color w:val="DCDCDC"/>
+          <w:sz w:val="21"/>
+          <w:szCs w:val="21"/>
+          <w:lang w:val="en-IN" w:eastAsia="en-IN"/>
+        </w:rPr>
+        <w:t>([</w:t>
+      </w:r>
+      <w:r>
+        <w:rPr>
+          <w:rFonts w:ascii="Courier New" w:eastAsia="Times New Roman" w:hAnsi="Courier New" w:cs="Courier New"/>
+          <w:color w:val="B5CEA8"/>
+          <w:sz w:val="21"/>
+          <w:szCs w:val="21"/>
+          <w:lang w:val="en-IN" w:eastAsia="en-IN"/>
+        </w:rPr>
+        <w:t>5</w:t>
+      </w:r>
+      <w:r>
+        <w:rPr>
+          <w:rFonts w:ascii="Courier New" w:eastAsia="Times New Roman" w:hAnsi="Courier New" w:cs="Courier New"/>
+          <w:color w:val="DCDCDC"/>
+          <w:sz w:val="21"/>
+          <w:szCs w:val="21"/>
+          <w:lang w:val="en-IN" w:eastAsia="en-IN"/>
+        </w:rPr>
+        <w:t>,</w:t>
+      </w:r>
+      <w:r>
+        <w:rPr>
+          <w:rFonts w:ascii="Courier New" w:eastAsia="Times New Roman" w:hAnsi="Courier New" w:cs="Courier New"/>
+          <w:color w:val="B5CEA8"/>
+          <w:sz w:val="21"/>
+          <w:szCs w:val="21"/>
+          <w:lang w:val="en-IN" w:eastAsia="en-IN"/>
+        </w:rPr>
+        <w:t>15</w:t>
+      </w:r>
+      <w:r>
+        <w:rPr>
+          <w:rFonts w:ascii="Courier New" w:eastAsia="Times New Roman" w:hAnsi="Courier New" w:cs="Courier New"/>
+          <w:color w:val="DCDCDC"/>
+          <w:sz w:val="21"/>
+          <w:szCs w:val="21"/>
+          <w:lang w:val="en-IN" w:eastAsia="en-IN"/>
+        </w:rPr>
+        <w:t>,</w:t>
+      </w:r>
+      <w:r>
+        <w:rPr>
+          <w:rFonts w:ascii="Courier New" w:eastAsia="Times New Roman" w:hAnsi="Courier New" w:cs="Courier New"/>
+          <w:color w:val="B5CEA8"/>
+          <w:sz w:val="21"/>
+          <w:szCs w:val="21"/>
+          <w:lang w:val="en-IN" w:eastAsia="en-IN"/>
+        </w:rPr>
+        <w:t>25</w:t>
+      </w:r>
+      <w:r>
+        <w:rPr>
+          <w:rFonts w:ascii="Courier New" w:eastAsia="Times New Roman" w:hAnsi="Courier New" w:cs="Courier New"/>
+          <w:color w:val="DCDCDC"/>
+          <w:sz w:val="21"/>
+          <w:szCs w:val="21"/>
+          <w:lang w:val="en-IN" w:eastAsia="en-IN"/>
+        </w:rPr>
+        <w:t>,</w:t>
+      </w:r>
+      <w:r>
+        <w:rPr>
+          <w:rFonts w:ascii="Courier New" w:eastAsia="Times New Roman" w:hAnsi="Courier New" w:cs="Courier New"/>
+          <w:color w:val="B5CEA8"/>
+          <w:sz w:val="21"/>
+          <w:szCs w:val="21"/>
+          <w:lang w:val="en-IN" w:eastAsia="en-IN"/>
+        </w:rPr>
+        <w:t>35</w:t>
+      </w:r>
+      <w:r>
+        <w:rPr>
+          <w:rFonts w:ascii="Courier New" w:eastAsia="Times New Roman" w:hAnsi="Courier New" w:cs="Courier New"/>
+          <w:color w:val="DCDCDC"/>
+          <w:sz w:val="21"/>
+          <w:szCs w:val="21"/>
+          <w:lang w:val="en-IN" w:eastAsia="en-IN"/>
+        </w:rPr>
+        <w:t>,</w:t>
+      </w:r>
+      <w:r>
+        <w:rPr>
+          <w:rFonts w:ascii="Courier New" w:eastAsia="Times New Roman" w:hAnsi="Courier New" w:cs="Courier New"/>
+          <w:color w:val="B5CEA8"/>
+          <w:sz w:val="21"/>
+          <w:szCs w:val="21"/>
+          <w:lang w:val="en-IN" w:eastAsia="en-IN"/>
+        </w:rPr>
+        <w:t>45</w:t>
+      </w:r>
+      <w:r>
+        <w:rPr>
+          <w:rFonts w:ascii="Courier New" w:eastAsia="Times New Roman" w:hAnsi="Courier New" w:cs="Courier New"/>
+          <w:color w:val="DCDCDC"/>
+          <w:sz w:val="21"/>
+          <w:szCs w:val="21"/>
+          <w:lang w:val="en-IN" w:eastAsia="en-IN"/>
+        </w:rPr>
+        <w:t>,</w:t>
+      </w:r>
+      <w:r>
+        <w:rPr>
+          <w:rFonts w:ascii="Courier New" w:eastAsia="Times New Roman" w:hAnsi="Courier New" w:cs="Courier New"/>
+          <w:color w:val="B5CEA8"/>
+          <w:sz w:val="21"/>
+          <w:szCs w:val="21"/>
+          <w:lang w:val="en-IN" w:eastAsia="en-IN"/>
+        </w:rPr>
+        <w:t>55</w:t>
+      </w:r>
+      <w:r>
+        <w:rPr>
+          <w:rFonts w:ascii="Courier New" w:eastAsia="Times New Roman" w:hAnsi="Courier New" w:cs="Courier New"/>
+          <w:color w:val="DCDCDC"/>
+          <w:sz w:val="21"/>
+          <w:szCs w:val="21"/>
+          <w:lang w:val="en-IN" w:eastAsia="en-IN"/>
+        </w:rPr>
+        <w:t>])</w:t>
+      </w:r>
+    </w:p>
+    <w:p>
+      <w:pPr>
+        <w:shd w:val="clear" w:color="auto" w:fill="1E1E1E"/>
+        <w:spacing w:after="0" w:line="285" w:lineRule="atLeast"/>
+        <w:rPr>
+          <w:rFonts w:ascii="Courier New" w:eastAsia="Times New Roman" w:hAnsi="Courier New" w:cs="Courier New"/>
+          <w:color w:val="D4D4D4"/>
+          <w:sz w:val="21"/>
+          <w:szCs w:val="21"/>
+          <w:lang w:val="en-IN" w:eastAsia="en-IN"/>
+        </w:rPr>
+      </w:pPr>
+      <w:r>
+        <w:rPr>
+          <w:rFonts w:ascii="Courier New" w:eastAsia="Times New Roman" w:hAnsi="Courier New" w:cs="Courier New"/>
+          <w:color w:val="D4D4D4"/>
+          <w:sz w:val="21"/>
+          <w:szCs w:val="21"/>
+          <w:lang w:val="en-IN" w:eastAsia="en-IN"/>
+        </w:rPr>
+        <w:t>xm=x</w:t>
+      </w:r>
+    </w:p>
+    <w:p>
+      <w:pPr>
+        <w:shd w:val="clear" w:color="auto" w:fill="1E1E1E"/>
+        <w:spacing w:after="0" w:line="285" w:lineRule="atLeast"/>
+        <w:rPr>
+          <w:rFonts w:ascii="Courier New" w:eastAsia="Times New Roman" w:hAnsi="Courier New" w:cs="Courier New"/>
+          <w:color w:val="D4D4D4"/>
+          <w:sz w:val="21"/>
+          <w:szCs w:val="21"/>
+          <w:lang w:val="en-IN" w:eastAsia="en-IN"/>
+        </w:rPr>
+      </w:pPr>
+      <w:r>
+        <w:rPr>
+          <w:rFonts w:ascii="Courier New" w:eastAsia="Times New Roman" w:hAnsi="Courier New" w:cs="Courier New"/>
+          <w:color w:val="D4D4D4"/>
+          <w:sz w:val="21"/>
+          <w:szCs w:val="21"/>
+          <w:lang w:val="en-IN" w:eastAsia="en-IN"/>
+        </w:rPr>
+        <w:t>x=x.reshape</w:t>
+      </w:r>
+      <w:r>
+        <w:rPr>
+          <w:rFonts w:ascii="Courier New" w:eastAsia="Times New Roman" w:hAnsi="Courier New" w:cs="Courier New"/>
+          <w:color w:val="DCDCDC"/>
+          <w:sz w:val="21"/>
+          <w:szCs w:val="21"/>
+          <w:lang w:val="en-IN" w:eastAsia="en-IN"/>
+        </w:rPr>
+        <w:t>((</w:t>
+      </w:r>
+      <w:r>
+        <w:rPr>
+          <w:rFonts w:ascii="Courier New" w:eastAsia="Times New Roman" w:hAnsi="Courier New" w:cs="Courier New"/>
+          <w:color w:val="B5CEA8"/>
+          <w:sz w:val="21"/>
+          <w:szCs w:val="21"/>
+          <w:lang w:val="en-IN" w:eastAsia="en-IN"/>
+        </w:rPr>
+        <w:t>-1</w:t>
+      </w:r>
+      <w:r>
+        <w:rPr>
+          <w:rFonts w:ascii="Courier New" w:eastAsia="Times New Roman" w:hAnsi="Courier New" w:cs="Courier New"/>
+          <w:color w:val="DCDCDC"/>
+          <w:sz w:val="21"/>
+          <w:szCs w:val="21"/>
+          <w:lang w:val="en-IN" w:eastAsia="en-IN"/>
+        </w:rPr>
+        <w:t>,</w:t>
+      </w:r>
+      <w:r>
+        <w:rPr>
+          <w:rFonts w:ascii="Courier New" w:eastAsia="Times New Roman" w:hAnsi="Courier New" w:cs="Courier New"/>
+          <w:color w:val="B5CEA8"/>
+          <w:sz w:val="21"/>
+          <w:szCs w:val="21"/>
+          <w:lang w:val="en-IN" w:eastAsia="en-IN"/>
+        </w:rPr>
+        <w:t>1</w:t>
+      </w:r>
+      <w:r>
+        <w:rPr>
+          <w:rFonts w:ascii="Courier New" w:eastAsia="Times New Roman" w:hAnsi="Courier New" w:cs="Courier New"/>
+          <w:color w:val="DCDCDC"/>
+          <w:sz w:val="21"/>
+          <w:szCs w:val="21"/>
+          <w:lang w:val="en-IN" w:eastAsia="en-IN"/>
+        </w:rPr>
+        <w:t>))</w:t>
+      </w:r>
+    </w:p>
+    <w:p>
+      <w:pPr>
+        <w:shd w:val="clear" w:color="auto" w:fill="FFFFFE"/>
+        <w:spacing w:after="0" w:line="285" w:lineRule="atLeast"/>
+        <w:rPr>
+          <w:rFonts w:ascii="Courier New" w:eastAsia="Times New Roman" w:hAnsi="Courier New" w:cs="Courier New"/>
+          <w:color w:val="000000"/>
+          <w:sz w:val="21"/>
+          <w:szCs w:val="21"/>
+        </w:rPr>
+      </w:pPr>
+    </w:p>
+    <w:p>
+      <w:pPr>
+        <w:shd w:val="clear" w:color="auto" w:fill="1E1E1E"/>
+        <w:spacing w:after="0" w:line="285" w:lineRule="atLeast"/>
+        <w:rPr>
+          <w:rFonts w:ascii="Courier New" w:eastAsia="Times New Roman" w:hAnsi="Courier New" w:cs="Courier New"/>
+          <w:color w:val="D4D4D4"/>
+          <w:sz w:val="21"/>
+          <w:szCs w:val="21"/>
+          <w:lang w:val="en-IN" w:eastAsia="en-IN"/>
+        </w:rPr>
+      </w:pPr>
+      <w:r>
+        <w:rPr>
+          <w:rFonts w:ascii="Courier New" w:eastAsia="Times New Roman" w:hAnsi="Courier New" w:cs="Courier New"/>
+          <w:color w:val="D4D4D4"/>
+          <w:sz w:val="21"/>
+          <w:szCs w:val="21"/>
+          <w:lang w:val="en-IN" w:eastAsia="en-IN"/>
+        </w:rPr>
+        <w:t>y=np.array</w:t>
+      </w:r>
+      <w:r>
+        <w:rPr>
+          <w:rFonts w:ascii="Courier New" w:eastAsia="Times New Roman" w:hAnsi="Courier New" w:cs="Courier New"/>
+          <w:color w:val="DCDCDC"/>
+          <w:sz w:val="21"/>
+          <w:szCs w:val="21"/>
+          <w:lang w:val="en-IN" w:eastAsia="en-IN"/>
+        </w:rPr>
+        <w:t>([</w:t>
+      </w:r>
+      <w:r>
+        <w:rPr>
+          <w:rFonts w:ascii="Courier New" w:eastAsia="Times New Roman" w:hAnsi="Courier New" w:cs="Courier New"/>
+          <w:color w:val="B5CEA8"/>
+          <w:sz w:val="21"/>
+          <w:szCs w:val="21"/>
+          <w:lang w:val="en-IN" w:eastAsia="en-IN"/>
+        </w:rPr>
+        <w:t>11</w:t>
+      </w:r>
+      <w:r>
+        <w:rPr>
+          <w:rFonts w:ascii="Courier New" w:eastAsia="Times New Roman" w:hAnsi="Courier New" w:cs="Courier New"/>
+          <w:color w:val="DCDCDC"/>
+          <w:sz w:val="21"/>
+          <w:szCs w:val="21"/>
+          <w:lang w:val="en-IN" w:eastAsia="en-IN"/>
+        </w:rPr>
+        <w:t>,</w:t>
+      </w:r>
+      <w:r>
+        <w:rPr>
+          <w:rFonts w:ascii="Courier New" w:eastAsia="Times New Roman" w:hAnsi="Courier New" w:cs="Courier New"/>
+          <w:color w:val="B5CEA8"/>
+          <w:sz w:val="21"/>
+          <w:szCs w:val="21"/>
+          <w:lang w:val="en-IN" w:eastAsia="en-IN"/>
+        </w:rPr>
+        <w:t>16</w:t>
+      </w:r>
+      <w:r>
+        <w:rPr>
+          <w:rFonts w:ascii="Courier New" w:eastAsia="Times New Roman" w:hAnsi="Courier New" w:cs="Courier New"/>
+          <w:color w:val="DCDCDC"/>
+          <w:sz w:val="21"/>
+          <w:szCs w:val="21"/>
+          <w:lang w:val="en-IN" w:eastAsia="en-IN"/>
+        </w:rPr>
+        <w:t>,</w:t>
+      </w:r>
+      <w:r>
+        <w:rPr>
+          <w:rFonts w:ascii="Courier New" w:eastAsia="Times New Roman" w:hAnsi="Courier New" w:cs="Courier New"/>
+          <w:color w:val="B5CEA8"/>
+          <w:sz w:val="21"/>
+          <w:szCs w:val="21"/>
+          <w:lang w:val="en-IN" w:eastAsia="en-IN"/>
+        </w:rPr>
+        <w:t>18</w:t>
+      </w:r>
+      <w:r>
+        <w:rPr>
+          <w:rFonts w:ascii="Courier New" w:eastAsia="Times New Roman" w:hAnsi="Courier New" w:cs="Courier New"/>
+          <w:color w:val="DCDCDC"/>
+          <w:sz w:val="21"/>
+          <w:szCs w:val="21"/>
+          <w:lang w:val="en-IN" w:eastAsia="en-IN"/>
+        </w:rPr>
+        <w:t>,</w:t>
+      </w:r>
+      <w:r>
+        <w:rPr>
+          <w:rFonts w:ascii="Courier New" w:eastAsia="Times New Roman" w:hAnsi="Courier New" w:cs="Courier New"/>
+          <w:color w:val="B5CEA8"/>
+          <w:sz w:val="21"/>
+          <w:szCs w:val="21"/>
+          <w:lang w:val="en-IN" w:eastAsia="en-IN"/>
+        </w:rPr>
+        <w:t>30</w:t>
+      </w:r>
+      <w:r>
+        <w:rPr>
+          <w:rFonts w:ascii="Courier New" w:eastAsia="Times New Roman" w:hAnsi="Courier New" w:cs="Courier New"/>
+          <w:color w:val="DCDCDC"/>
+          <w:sz w:val="21"/>
+          <w:szCs w:val="21"/>
+          <w:lang w:val="en-IN" w:eastAsia="en-IN"/>
+        </w:rPr>
+        <w:t>,</w:t>
+      </w:r>
+      <w:r>
+        <w:rPr>
+          <w:rFonts w:ascii="Courier New" w:eastAsia="Times New Roman" w:hAnsi="Courier New" w:cs="Courier New"/>
+          <w:color w:val="B5CEA8"/>
+          <w:sz w:val="21"/>
+          <w:szCs w:val="21"/>
+          <w:lang w:val="en-IN" w:eastAsia="en-IN"/>
+        </w:rPr>
+        <w:t>22</w:t>
+      </w:r>
+      <w:r>
+        <w:rPr>
+          <w:rFonts w:ascii="Courier New" w:eastAsia="Times New Roman" w:hAnsi="Courier New" w:cs="Courier New"/>
+          <w:color w:val="DCDCDC"/>
+          <w:sz w:val="21"/>
+          <w:szCs w:val="21"/>
+          <w:lang w:val="en-IN" w:eastAsia="en-IN"/>
+        </w:rPr>
+        <w:t>,</w:t>
+      </w:r>
+      <w:r>
+        <w:rPr>
+          <w:rFonts w:ascii="Courier New" w:eastAsia="Times New Roman" w:hAnsi="Courier New" w:cs="Courier New"/>
+          <w:color w:val="B5CEA8"/>
+          <w:sz w:val="21"/>
+          <w:szCs w:val="21"/>
+          <w:lang w:val="en-IN" w:eastAsia="en-IN"/>
+        </w:rPr>
+        <w:t>38</w:t>
+      </w:r>
+      <w:r>
+        <w:rPr>
+          <w:rFonts w:ascii="Courier New" w:eastAsia="Times New Roman" w:hAnsi="Courier New" w:cs="Courier New"/>
+          <w:color w:val="DCDCDC"/>
+          <w:sz w:val="21"/>
+          <w:szCs w:val="21"/>
+          <w:lang w:val="en-IN" w:eastAsia="en-IN"/>
+        </w:rPr>
+        <w:t>])</w:t>
+      </w:r>
+    </w:p>
+    <w:p>
+      <w:pPr>
+        <w:shd w:val="clear" w:color="auto" w:fill="1E1E1E"/>
+        <w:spacing w:after="0" w:line="285" w:lineRule="atLeast"/>
+        <w:rPr>
+          <w:rFonts w:ascii="Courier New" w:eastAsia="Times New Roman" w:hAnsi="Courier New" w:cs="Courier New"/>
+          <w:color w:val="D4D4D4"/>
+          <w:sz w:val="21"/>
+          <w:szCs w:val="21"/>
+          <w:lang w:val="en-IN" w:eastAsia="en-IN"/>
+        </w:rPr>
+      </w:pPr>
+      <w:r>
+        <w:rPr>
+          <w:rFonts w:ascii="Courier New" w:eastAsia="Times New Roman" w:hAnsi="Courier New" w:cs="Courier New"/>
+          <w:color w:val="D4D4D4"/>
+          <w:sz w:val="21"/>
+          <w:szCs w:val="21"/>
+          <w:lang w:val="en-IN" w:eastAsia="en-IN"/>
+        </w:rPr>
+        <w:t>ym=y</w:t>
+      </w:r>
+    </w:p>
+    <w:p>
+      <w:pPr>
+        <w:shd w:val="clear" w:color="auto" w:fill="1E1E1E"/>
+        <w:spacing w:after="0" w:line="285" w:lineRule="atLeast"/>
+        <w:rPr>
+          <w:rFonts w:ascii="Courier New" w:eastAsia="Times New Roman" w:hAnsi="Courier New" w:cs="Courier New"/>
+          <w:color w:val="D4D4D4"/>
+          <w:sz w:val="21"/>
+          <w:szCs w:val="21"/>
+          <w:lang w:val="en-IN" w:eastAsia="en-IN"/>
+        </w:rPr>
+      </w:pPr>
+      <w:r>
+        <w:rPr>
+          <w:rFonts w:ascii="Courier New" w:eastAsia="Times New Roman" w:hAnsi="Courier New" w:cs="Courier New"/>
+          <w:color w:val="D4D4D4"/>
+          <w:sz w:val="21"/>
+          <w:szCs w:val="21"/>
+          <w:lang w:val="en-IN" w:eastAsia="en-IN"/>
+        </w:rPr>
+        <w:t>y.shape</w:t>
+      </w:r>
+    </w:p>
+    <w:p>
+      <w:pPr>
+        <w:shd w:val="clear" w:color="auto" w:fill="1E1E1E"/>
+        <w:spacing w:after="0" w:line="285" w:lineRule="atLeast"/>
+        <w:rPr>
+          <w:rFonts w:ascii="Courier New" w:eastAsia="Times New Roman" w:hAnsi="Courier New" w:cs="Courier New"/>
+          <w:color w:val="D4D4D4"/>
+          <w:sz w:val="21"/>
+          <w:szCs w:val="21"/>
+          <w:lang w:val="en-IN" w:eastAsia="en-IN"/>
+        </w:rPr>
+      </w:pPr>
+    </w:p>
+    <w:p>
+      <w:pPr>
+        <w:shd w:val="clear" w:color="auto" w:fill="FFFFFE"/>
+        <w:spacing w:after="0" w:line="285" w:lineRule="atLeast"/>
+        <w:rPr>
+          <w:rFonts w:ascii="Courier New" w:eastAsia="Times New Roman" w:hAnsi="Courier New" w:cs="Courier New"/>
+          <w:color w:val="000000"/>
+          <w:sz w:val="21"/>
+          <w:szCs w:val="21"/>
+        </w:rPr>
+      </w:pPr>
+    </w:p>
+    <w:p>
+      <w:pPr>
+        <w:shd w:val="clear" w:color="auto" w:fill="1E1E1E"/>
+        <w:spacing w:after="0" w:line="285" w:lineRule="atLeast"/>
+        <w:rPr>
+          <w:rFonts w:ascii="Courier New" w:eastAsia="Times New Roman" w:hAnsi="Courier New" w:cs="Courier New"/>
+          <w:color w:val="D4D4D4"/>
+          <w:sz w:val="21"/>
+          <w:szCs w:val="21"/>
+          <w:lang w:val="en-IN" w:eastAsia="en-IN"/>
+        </w:rPr>
+      </w:pPr>
+      <w:r>
+        <w:rPr>
+          <w:rFonts w:ascii="Courier New" w:eastAsia="Times New Roman" w:hAnsi="Courier New" w:cs="Courier New"/>
+          <w:color w:val="D4D4D4"/>
+          <w:sz w:val="21"/>
+          <w:szCs w:val="21"/>
+          <w:lang w:val="en-IN" w:eastAsia="en-IN"/>
+        </w:rPr>
+        <w:t>plt.scatter</w:t>
+      </w:r>
+      <w:r>
+        <w:rPr>
+          <w:rFonts w:ascii="Courier New" w:eastAsia="Times New Roman" w:hAnsi="Courier New" w:cs="Courier New"/>
+          <w:color w:val="DCDCDC"/>
+          <w:sz w:val="21"/>
+          <w:szCs w:val="21"/>
+          <w:lang w:val="en-IN" w:eastAsia="en-IN"/>
+        </w:rPr>
+        <w:t>(</w:t>
+      </w:r>
+      <w:r>
+        <w:rPr>
+          <w:rFonts w:ascii="Courier New" w:eastAsia="Times New Roman" w:hAnsi="Courier New" w:cs="Courier New"/>
+          <w:color w:val="D4D4D4"/>
+          <w:sz w:val="21"/>
+          <w:szCs w:val="21"/>
+          <w:lang w:val="en-IN" w:eastAsia="en-IN"/>
+        </w:rPr>
+        <w:t>x</w:t>
+      </w:r>
+      <w:r>
+        <w:rPr>
+          <w:rFonts w:ascii="Courier New" w:eastAsia="Times New Roman" w:hAnsi="Courier New" w:cs="Courier New"/>
+          <w:color w:val="DCDCDC"/>
+          <w:sz w:val="21"/>
+          <w:szCs w:val="21"/>
+          <w:lang w:val="en-IN" w:eastAsia="en-IN"/>
+        </w:rPr>
+        <w:t>,</w:t>
+      </w:r>
+      <w:r>
+        <w:rPr>
+          <w:rFonts w:ascii="Courier New" w:eastAsia="Times New Roman" w:hAnsi="Courier New" w:cs="Courier New"/>
+          <w:color w:val="D4D4D4"/>
+          <w:sz w:val="21"/>
+          <w:szCs w:val="21"/>
+          <w:lang w:val="en-IN" w:eastAsia="en-IN"/>
+        </w:rPr>
+        <w:t>y</w:t>
+      </w:r>
+      <w:r>
+        <w:rPr>
+          <w:rFonts w:ascii="Courier New" w:eastAsia="Times New Roman" w:hAnsi="Courier New" w:cs="Courier New"/>
+          <w:color w:val="DCDCDC"/>
+          <w:sz w:val="21"/>
+          <w:szCs w:val="21"/>
+          <w:lang w:val="en-IN" w:eastAsia="en-IN"/>
+        </w:rPr>
+        <w:t>)</w:t>
+      </w:r>
+    </w:p>
+    <w:p>
+      <w:pPr>
+        <w:shd w:val="clear" w:color="auto" w:fill="FFFFFE"/>
+        <w:spacing w:after="0" w:line="285" w:lineRule="atLeast"/>
+        <w:rPr>
+          <w:rFonts w:ascii="Courier New" w:eastAsia="Times New Roman" w:hAnsi="Courier New" w:cs="Courier New"/>
+          <w:color w:val="000000"/>
+          <w:sz w:val="21"/>
+          <w:szCs w:val="21"/>
+        </w:rPr>
+      </w:pPr>
+      <w:r>
+        <w:rPr>
+          <w:rFonts w:ascii="Courier New" w:eastAsia="Times New Roman" w:hAnsi="Courier New" w:cs="Courier New"/>
+          <w:color w:val="000000"/>
+          <w:sz w:val="21"/>
+          <w:szCs w:val="21"/>
+        </w:rPr>
+        <w:lastRenderedPageBreak/>
+        <w:drawing>
+          <wp:inline distT="0" distB="0" distL="0" distR="0" wp14:anchorId="49472D1F" wp14:editId="253B5C71">
+            <wp:extent cx="5943600" cy="3357245"/>
+            <wp:effectExtent l="0" t="0" r="0" b="0"/>
+            <wp:docPr id="1" name="Picture 1"/>
+            <wp:cNvGraphicFramePr>
+              <a:graphicFrameLocks xmlns:a="http://schemas.openxmlformats.org/drawingml/2006/main" noChangeAspect="1"/>
+            </wp:cNvGraphicFramePr>
+            <a:graphic xmlns:a="http://schemas.openxmlformats.org/drawingml/2006/main">
+              <a:graphicData uri="http://schemas.openxmlformats.org/drawingml/2006/picture">
+                <pic:pic xmlns:pic="http://schemas.openxmlformats.org/drawingml/2006/picture">
+                  <pic:nvPicPr>
+                    <pic:cNvPr id="1" name=""/>
+                    <pic:cNvPicPr/>
+                  </pic:nvPicPr>
+                  <pic:blipFill>
+                    <a:blip r:embed="rId8"/>
+                    <a:stretch>
+                      <a:fillRect/>
+                    </a:stretch>
+                  </pic:blipFill>
+                  <pic:spPr>
+                    <a:xfrm>
+                      <a:off x="0" y="0"/>
+                      <a:ext cx="5943600" cy="3357245"/>
+                    </a:xfrm>
+                    <a:prstGeom prst="rect">
+                      <a:avLst/>
+                    </a:prstGeom>
+                  </pic:spPr>
+                </pic:pic>
+              </a:graphicData>
+            </a:graphic>
+          </wp:inline>
+        </w:drawing>
+      </w:r>
+    </w:p>
+    <w:p>
+      <w:pPr>
+        <w:shd w:val="clear" w:color="auto" w:fill="1E1E1E"/>
+        <w:spacing w:after="0" w:line="285" w:lineRule="atLeast"/>
+        <w:rPr>
+          <w:rFonts w:ascii="Courier New" w:eastAsia="Times New Roman" w:hAnsi="Courier New" w:cs="Courier New"/>
+          <w:color w:val="D4D4D4"/>
+          <w:sz w:val="21"/>
+          <w:szCs w:val="21"/>
+          <w:lang w:val="en-IN" w:eastAsia="en-IN"/>
+        </w:rPr>
+      </w:pPr>
+      <w:r>
+        <w:rPr>
+          <w:rFonts w:ascii="Courier New" w:eastAsia="Times New Roman" w:hAnsi="Courier New" w:cs="Courier New"/>
+          <w:color w:val="D4D4D4"/>
+          <w:sz w:val="21"/>
+          <w:szCs w:val="21"/>
+          <w:lang w:val="en-IN" w:eastAsia="en-IN"/>
+        </w:rPr>
+        <w:t>model = LinearRegression</w:t>
+      </w:r>
+      <w:r>
+        <w:rPr>
+          <w:rFonts w:ascii="Courier New" w:eastAsia="Times New Roman" w:hAnsi="Courier New" w:cs="Courier New"/>
+          <w:color w:val="DCDCDC"/>
+          <w:sz w:val="21"/>
+          <w:szCs w:val="21"/>
+          <w:lang w:val="en-IN" w:eastAsia="en-IN"/>
+        </w:rPr>
+        <w:t>()</w:t>
+      </w:r>
+    </w:p>
+    <w:p>
+      <w:pPr>
+        <w:shd w:val="clear" w:color="auto" w:fill="1E1E1E"/>
+        <w:spacing w:after="0" w:line="285" w:lineRule="atLeast"/>
+        <w:rPr>
+          <w:rFonts w:ascii="Courier New" w:eastAsia="Times New Roman" w:hAnsi="Courier New" w:cs="Courier New"/>
+          <w:color w:val="D4D4D4"/>
+          <w:sz w:val="21"/>
+          <w:szCs w:val="21"/>
+          <w:lang w:val="en-IN" w:eastAsia="en-IN"/>
+        </w:rPr>
+      </w:pPr>
+      <w:r>
+        <w:rPr>
+          <w:rFonts w:ascii="Courier New" w:eastAsia="Times New Roman" w:hAnsi="Courier New" w:cs="Courier New"/>
+          <w:color w:val="D4D4D4"/>
+          <w:sz w:val="21"/>
+          <w:szCs w:val="21"/>
+          <w:lang w:val="en-IN" w:eastAsia="en-IN"/>
+        </w:rPr>
+        <w:t>model</w:t>
+      </w:r>
+    </w:p>
+    <w:p>
+      <w:pPr>
+        <w:shd w:val="clear" w:color="auto" w:fill="1E1E1E"/>
+        <w:spacing w:after="0" w:line="285" w:lineRule="atLeast"/>
+        <w:rPr>
+          <w:rFonts w:ascii="Courier New" w:eastAsia="Times New Roman" w:hAnsi="Courier New" w:cs="Courier New"/>
+          <w:color w:val="D4D4D4"/>
+          <w:sz w:val="21"/>
+          <w:szCs w:val="21"/>
+          <w:lang w:val="en-IN" w:eastAsia="en-IN"/>
+        </w:rPr>
+      </w:pPr>
+      <w:r>
+        <w:rPr>
+          <w:rFonts w:ascii="Courier New" w:eastAsia="Times New Roman" w:hAnsi="Courier New" w:cs="Courier New"/>
+          <w:color w:val="D4D4D4"/>
+          <w:sz w:val="21"/>
+          <w:szCs w:val="21"/>
+          <w:lang w:val="en-IN" w:eastAsia="en-IN"/>
+        </w:rPr>
+        <w:t>model.fit</w:t>
+      </w:r>
+      <w:r>
+        <w:rPr>
+          <w:rFonts w:ascii="Courier New" w:eastAsia="Times New Roman" w:hAnsi="Courier New" w:cs="Courier New"/>
+          <w:color w:val="DCDCDC"/>
+          <w:sz w:val="21"/>
+          <w:szCs w:val="21"/>
+          <w:lang w:val="en-IN" w:eastAsia="en-IN"/>
+        </w:rPr>
+        <w:t>(</w:t>
+      </w:r>
+      <w:r>
+        <w:rPr>
+          <w:rFonts w:ascii="Courier New" w:eastAsia="Times New Roman" w:hAnsi="Courier New" w:cs="Courier New"/>
+          <w:color w:val="D4D4D4"/>
+          <w:sz w:val="21"/>
+          <w:szCs w:val="21"/>
+          <w:lang w:val="en-IN" w:eastAsia="en-IN"/>
+        </w:rPr>
+        <w:t>x</w:t>
+      </w:r>
+      <w:r>
+        <w:rPr>
+          <w:rFonts w:ascii="Courier New" w:eastAsia="Times New Roman" w:hAnsi="Courier New" w:cs="Courier New"/>
+          <w:color w:val="DCDCDC"/>
+          <w:sz w:val="21"/>
+          <w:szCs w:val="21"/>
+          <w:lang w:val="en-IN" w:eastAsia="en-IN"/>
+        </w:rPr>
+        <w:t>,</w:t>
+      </w:r>
+      <w:r>
+        <w:rPr>
+          <w:rFonts w:ascii="Courier New" w:eastAsia="Times New Roman" w:hAnsi="Courier New" w:cs="Courier New"/>
+          <w:color w:val="D4D4D4"/>
+          <w:sz w:val="21"/>
+          <w:szCs w:val="21"/>
+          <w:lang w:val="en-IN" w:eastAsia="en-IN"/>
+        </w:rPr>
+        <w:t>y</w:t>
+      </w:r>
+      <w:r>
+        <w:rPr>
+          <w:rFonts w:ascii="Courier New" w:eastAsia="Times New Roman" w:hAnsi="Courier New" w:cs="Courier New"/>
+          <w:color w:val="DCDCDC"/>
+          <w:sz w:val="21"/>
+          <w:szCs w:val="21"/>
+          <w:lang w:val="en-IN" w:eastAsia="en-IN"/>
+        </w:rPr>
+        <w:t>)</w:t>
+      </w:r>
+    </w:p>
+    <w:p>
+      <w:pPr>
+        <w:shd w:val="clear" w:color="auto" w:fill="FFFFFE"/>
+        <w:spacing w:after="0" w:line="285" w:lineRule="atLeast"/>
+        <w:rPr>
+          <w:rFonts w:ascii="Courier New" w:eastAsia="Times New Roman" w:hAnsi="Courier New" w:cs="Courier New"/>
+          <w:color w:val="000000"/>
+          <w:sz w:val="21"/>
+          <w:szCs w:val="21"/>
+        </w:rPr>
+      </w:pPr>
+    </w:p>
+    <w:p>
+      <w:pPr>
+        <w:shd w:val="clear" w:color="auto" w:fill="1E1E1E"/>
+        <w:spacing w:after="0" w:line="285" w:lineRule="atLeast"/>
+        <w:rPr>
+          <w:rFonts w:ascii="Courier New" w:eastAsia="Times New Roman" w:hAnsi="Courier New" w:cs="Courier New"/>
+          <w:color w:val="D4D4D4"/>
+          <w:sz w:val="21"/>
+          <w:szCs w:val="21"/>
+          <w:lang w:val="en-IN" w:eastAsia="en-IN"/>
+        </w:rPr>
+      </w:pPr>
+      <w:r>
+        <w:rPr>
+          <w:rFonts w:ascii="Courier New" w:eastAsia="Times New Roman" w:hAnsi="Courier New" w:cs="Courier New"/>
+          <w:color w:val="D4D4D4"/>
+          <w:sz w:val="21"/>
+          <w:szCs w:val="21"/>
+          <w:lang w:val="en-IN" w:eastAsia="en-IN"/>
+        </w:rPr>
+        <w:t>r_sq=model.score</w:t>
+      </w:r>
+      <w:r>
+        <w:rPr>
+          <w:rFonts w:ascii="Courier New" w:eastAsia="Times New Roman" w:hAnsi="Courier New" w:cs="Courier New"/>
+          <w:color w:val="DCDCDC"/>
+          <w:sz w:val="21"/>
+          <w:szCs w:val="21"/>
+          <w:lang w:val="en-IN" w:eastAsia="en-IN"/>
+        </w:rPr>
+        <w:t>(</w:t>
+      </w:r>
+      <w:r>
+        <w:rPr>
+          <w:rFonts w:ascii="Courier New" w:eastAsia="Times New Roman" w:hAnsi="Courier New" w:cs="Courier New"/>
+          <w:color w:val="D4D4D4"/>
+          <w:sz w:val="21"/>
+          <w:szCs w:val="21"/>
+          <w:lang w:val="en-IN" w:eastAsia="en-IN"/>
+        </w:rPr>
+        <w:t>x</w:t>
+      </w:r>
+      <w:r>
+        <w:rPr>
+          <w:rFonts w:ascii="Courier New" w:eastAsia="Times New Roman" w:hAnsi="Courier New" w:cs="Courier New"/>
+          <w:color w:val="DCDCDC"/>
+          <w:sz w:val="21"/>
+          <w:szCs w:val="21"/>
+          <w:lang w:val="en-IN" w:eastAsia="en-IN"/>
+        </w:rPr>
+        <w:t>,</w:t>
+      </w:r>
+      <w:r>
+        <w:rPr>
+          <w:rFonts w:ascii="Courier New" w:eastAsia="Times New Roman" w:hAnsi="Courier New" w:cs="Courier New"/>
+          <w:color w:val="D4D4D4"/>
+          <w:sz w:val="21"/>
+          <w:szCs w:val="21"/>
+          <w:lang w:val="en-IN" w:eastAsia="en-IN"/>
+        </w:rPr>
+        <w:t>y</w:t>
+      </w:r>
+      <w:r>
+        <w:rPr>
+          <w:rFonts w:ascii="Courier New" w:eastAsia="Times New Roman" w:hAnsi="Courier New" w:cs="Courier New"/>
+          <w:color w:val="DCDCDC"/>
+          <w:sz w:val="21"/>
+          <w:szCs w:val="21"/>
+          <w:lang w:val="en-IN" w:eastAsia="en-IN"/>
+        </w:rPr>
+        <w:t>)</w:t>
+      </w:r>
+    </w:p>
+    <w:p>
+      <w:pPr>
+        <w:shd w:val="clear" w:color="auto" w:fill="1E1E1E"/>
+        <w:spacing w:after="0" w:line="285" w:lineRule="atLeast"/>
+        <w:rPr>
+          <w:rFonts w:ascii="Courier New" w:eastAsia="Times New Roman" w:hAnsi="Courier New" w:cs="Courier New"/>
+          <w:color w:val="D4D4D4"/>
+          <w:sz w:val="21"/>
+          <w:szCs w:val="21"/>
+          <w:lang w:val="en-IN" w:eastAsia="en-IN"/>
+        </w:rPr>
+      </w:pPr>
+      <w:r>
+        <w:rPr>
+          <w:rFonts w:ascii="Courier New" w:eastAsia="Times New Roman" w:hAnsi="Courier New" w:cs="Courier New"/>
+          <w:color w:val="DCDCAA"/>
+          <w:sz w:val="21"/>
+          <w:szCs w:val="21"/>
+          <w:lang w:val="en-IN" w:eastAsia="en-IN"/>
+        </w:rPr>
+        <w:t>print</w:t>
+      </w:r>
+      <w:r>
+        <w:rPr>
+          <w:rFonts w:ascii="Courier New" w:eastAsia="Times New Roman" w:hAnsi="Courier New" w:cs="Courier New"/>
+          <w:color w:val="DCDCDC"/>
+          <w:sz w:val="21"/>
+          <w:szCs w:val="21"/>
+          <w:lang w:val="en-IN" w:eastAsia="en-IN"/>
+        </w:rPr>
+        <w:t>(</w:t>
+      </w:r>
+      <w:r>
+        <w:rPr>
+          <w:rFonts w:ascii="Courier New" w:eastAsia="Times New Roman" w:hAnsi="Courier New" w:cs="Courier New"/>
+          <w:color w:val="CE9178"/>
+          <w:sz w:val="21"/>
+          <w:szCs w:val="21"/>
+          <w:lang w:val="en-IN" w:eastAsia="en-IN"/>
+        </w:rPr>
+        <w:t>"COEFF OF DETERMINATION = "</w:t>
+      </w:r>
+      <w:r>
+        <w:rPr>
+          <w:rFonts w:ascii="Courier New" w:eastAsia="Times New Roman" w:hAnsi="Courier New" w:cs="Courier New"/>
+          <w:color w:val="DCDCDC"/>
+          <w:sz w:val="21"/>
+          <w:szCs w:val="21"/>
+          <w:lang w:val="en-IN" w:eastAsia="en-IN"/>
+        </w:rPr>
+        <w:t>,</w:t>
+      </w:r>
+      <w:r>
+        <w:rPr>
+          <w:rFonts w:ascii="Courier New" w:eastAsia="Times New Roman" w:hAnsi="Courier New" w:cs="Courier New"/>
+          <w:color w:val="D4D4D4"/>
+          <w:sz w:val="21"/>
+          <w:szCs w:val="21"/>
+          <w:lang w:val="en-IN" w:eastAsia="en-IN"/>
+        </w:rPr>
+        <w:t>r_sq</w:t>
+      </w:r>
+      <w:r>
+        <w:rPr>
+          <w:rFonts w:ascii="Courier New" w:eastAsia="Times New Roman" w:hAnsi="Courier New" w:cs="Courier New"/>
+          <w:color w:val="DCDCDC"/>
+          <w:sz w:val="21"/>
+          <w:szCs w:val="21"/>
+          <w:lang w:val="en-IN" w:eastAsia="en-IN"/>
+        </w:rPr>
+        <w:t>)</w:t>
+      </w:r>
+    </w:p>
+    <w:p>
+      <w:pPr>
+        <w:shd w:val="clear" w:color="auto" w:fill="FFFFFE"/>
+        <w:spacing w:after="0" w:line="285" w:lineRule="atLeast"/>
+        <w:rPr>
+          <w:rFonts w:ascii="Courier New" w:eastAsia="Times New Roman" w:hAnsi="Courier New" w:cs="Courier New"/>
+          <w:color w:val="000000"/>
+          <w:sz w:val="21"/>
+          <w:szCs w:val="21"/>
+        </w:rPr>
+      </w:pPr>
+      <w:r>
+        <w:rPr>
+          <w:rFonts w:ascii="Courier New" w:eastAsia="Times New Roman" w:hAnsi="Courier New" w:cs="Courier New"/>
+          <w:color w:val="000000"/>
+          <w:sz w:val="21"/>
+          <w:szCs w:val="21"/>
+        </w:rPr>
+        <w:drawing>
+          <wp:inline distT="0" distB="0" distL="0" distR="0" wp14:anchorId="536C7A64" wp14:editId="618796DB">
+            <wp:extent cx="5943600" cy="2195830"/>
+            <wp:effectExtent l="0" t="0" r="0" b="0"/>
+            <wp:docPr id="2" name="Picture 2"/>
+            <wp:cNvGraphicFramePr>
+              <a:graphicFrameLocks xmlns:a="http://schemas.openxmlformats.org/drawingml/2006/main" noChangeAspect="1"/>
+            </wp:cNvGraphicFramePr>
+            <a:graphic xmlns:a="http://schemas.openxmlformats.org/drawingml/2006/main">
+              <a:graphicData uri="http://schemas.openxmlformats.org/drawingml/2006/picture">
+                <pic:pic xmlns:pic="http://schemas.openxmlformats.org/drawingml/2006/picture">
+                  <pic:nvPicPr>
+                    <pic:cNvPr id="1" name=""/>
+                    <pic:cNvPicPr/>
+                  </pic:nvPicPr>
+                  <pic:blipFill>
+                    <a:blip r:embed="rId9"/>
+                    <a:stretch>
+                      <a:fillRect/>
+                    </a:stretch>
+                  </pic:blipFill>
+                  <pic:spPr>
+                    <a:xfrm>
+                      <a:off x="0" y="0"/>
+                      <a:ext cx="5943600" cy="2195830"/>
+                    </a:xfrm>
+                    <a:prstGeom prst="rect">
+                      <a:avLst/>
+                    </a:prstGeom>
+                  </pic:spPr>
+                </pic:pic>
+              </a:graphicData>
+            </a:graphic>
+          </wp:inline>
+        </w:drawing>
+      </w:r>
+    </w:p>
+    <w:p>
+      <w:pPr>
+        <w:shd w:val="clear" w:color="auto" w:fill="1E1E1E"/>
+        <w:spacing w:after="0" w:line="285" w:lineRule="atLeast"/>
+        <w:rPr>
+          <w:rFonts w:ascii="Courier New" w:eastAsia="Times New Roman" w:hAnsi="Courier New" w:cs="Courier New"/>
+          <w:color w:val="D4D4D4"/>
+          <w:sz w:val="21"/>
+          <w:szCs w:val="21"/>
+          <w:lang w:val="en-IN" w:eastAsia="en-IN"/>
+        </w:rPr>
+      </w:pPr>
+      <w:r>
+        <w:rPr>
+          <w:rFonts w:ascii="Courier New" w:eastAsia="Times New Roman" w:hAnsi="Courier New" w:cs="Courier New"/>
+          <w:color w:val="D4D4D4"/>
+          <w:sz w:val="21"/>
+          <w:szCs w:val="21"/>
+          <w:lang w:val="en-IN" w:eastAsia="en-IN"/>
+        </w:rPr>
+        <w:t>plt.scatter</w:t>
+      </w:r>
+      <w:r>
+        <w:rPr>
+          <w:rFonts w:ascii="Courier New" w:eastAsia="Times New Roman" w:hAnsi="Courier New" w:cs="Courier New"/>
+          <w:color w:val="DCDCDC"/>
+          <w:sz w:val="21"/>
+          <w:szCs w:val="21"/>
+          <w:lang w:val="en-IN" w:eastAsia="en-IN"/>
+        </w:rPr>
+        <w:t>(</w:t>
+      </w:r>
+      <w:r>
+        <w:rPr>
+          <w:rFonts w:ascii="Courier New" w:eastAsia="Times New Roman" w:hAnsi="Courier New" w:cs="Courier New"/>
+          <w:color w:val="D4D4D4"/>
+          <w:sz w:val="21"/>
+          <w:szCs w:val="21"/>
+          <w:lang w:val="en-IN" w:eastAsia="en-IN"/>
+        </w:rPr>
+        <w:t>x</w:t>
+      </w:r>
+      <w:r>
+        <w:rPr>
+          <w:rFonts w:ascii="Courier New" w:eastAsia="Times New Roman" w:hAnsi="Courier New" w:cs="Courier New"/>
+          <w:color w:val="DCDCDC"/>
+          <w:sz w:val="21"/>
+          <w:szCs w:val="21"/>
+          <w:lang w:val="en-IN" w:eastAsia="en-IN"/>
+        </w:rPr>
+        <w:t>,</w:t>
+      </w:r>
+      <w:r>
+        <w:rPr>
+          <w:rFonts w:ascii="Courier New" w:eastAsia="Times New Roman" w:hAnsi="Courier New" w:cs="Courier New"/>
+          <w:color w:val="D4D4D4"/>
+          <w:sz w:val="21"/>
+          <w:szCs w:val="21"/>
+          <w:lang w:val="en-IN" w:eastAsia="en-IN"/>
+        </w:rPr>
+        <w:t>y</w:t>
+      </w:r>
+      <w:r>
+        <w:rPr>
+          <w:rFonts w:ascii="Courier New" w:eastAsia="Times New Roman" w:hAnsi="Courier New" w:cs="Courier New"/>
+          <w:color w:val="DCDCDC"/>
+          <w:sz w:val="21"/>
+          <w:szCs w:val="21"/>
+          <w:lang w:val="en-IN" w:eastAsia="en-IN"/>
+        </w:rPr>
+        <w:t>)</w:t>
+      </w:r>
+    </w:p>
+    <w:p>
+      <w:pPr>
+        <w:shd w:val="clear" w:color="auto" w:fill="1E1E1E"/>
+        <w:spacing w:after="0" w:line="285" w:lineRule="atLeast"/>
+        <w:rPr>
+          <w:rFonts w:ascii="Courier New" w:eastAsia="Times New Roman" w:hAnsi="Courier New" w:cs="Courier New"/>
+          <w:color w:val="D4D4D4"/>
+          <w:sz w:val="21"/>
+          <w:szCs w:val="21"/>
+          <w:lang w:val="en-IN" w:eastAsia="en-IN"/>
+        </w:rPr>
+      </w:pPr>
+      <w:r>
+        <w:rPr>
+          <w:rFonts w:ascii="Courier New" w:eastAsia="Times New Roman" w:hAnsi="Courier New" w:cs="Courier New"/>
+          <w:color w:val="D4D4D4"/>
+          <w:sz w:val="21"/>
+          <w:szCs w:val="21"/>
+          <w:lang w:val="en-IN" w:eastAsia="en-IN"/>
+        </w:rPr>
+        <w:t>plt.plot</w:t>
+      </w:r>
+      <w:r>
+        <w:rPr>
+          <w:rFonts w:ascii="Courier New" w:eastAsia="Times New Roman" w:hAnsi="Courier New" w:cs="Courier New"/>
+          <w:color w:val="DCDCDC"/>
+          <w:sz w:val="21"/>
+          <w:szCs w:val="21"/>
+          <w:lang w:val="en-IN" w:eastAsia="en-IN"/>
+        </w:rPr>
+        <w:t>(</w:t>
+      </w:r>
+      <w:r>
+        <w:rPr>
+          <w:rFonts w:ascii="Courier New" w:eastAsia="Times New Roman" w:hAnsi="Courier New" w:cs="Courier New"/>
+          <w:color w:val="D4D4D4"/>
+          <w:sz w:val="21"/>
+          <w:szCs w:val="21"/>
+          <w:lang w:val="en-IN" w:eastAsia="en-IN"/>
         </w:rPr>
         <w:t>x_predict</w:t>
       </w:r>
-      <w:proofErr w:type="spellEnd"/>
-      <w:r>
-        <w:rPr>
-          <w:rFonts w:ascii="Courier New" w:eastAsia="Times New Roman" w:hAnsi="Courier New" w:cs="Courier New"/>
-          <w:color w:val="008000"/>
-          <w:sz w:val="21"/>
-          <w:szCs w:val="21"/>
-        </w:rPr>
-        <w:t>=x using hard coding</w:t>
-      </w:r>
+      <w:r>
+        <w:rPr>
+          <w:rFonts w:ascii="Courier New" w:eastAsia="Times New Roman" w:hAnsi="Courier New" w:cs="Courier New"/>
+          <w:color w:val="DCDCDC"/>
+          <w:sz w:val="21"/>
+          <w:szCs w:val="21"/>
+          <w:lang w:val="en-IN" w:eastAsia="en-IN"/>
+        </w:rPr>
+        <w:t>,</w:t>
+      </w:r>
+      <w:r>
+        <w:rPr>
+          <w:rFonts w:ascii="Courier New" w:eastAsia="Times New Roman" w:hAnsi="Courier New" w:cs="Courier New"/>
+          <w:color w:val="D4D4D4"/>
+          <w:sz w:val="21"/>
+          <w:szCs w:val="21"/>
+          <w:lang w:val="en-IN" w:eastAsia="en-IN"/>
+        </w:rPr>
+        <w:t>y_predict</w:t>
+      </w:r>
+      <w:r>
+        <w:rPr>
+          <w:rFonts w:ascii="Courier New" w:eastAsia="Times New Roman" w:hAnsi="Courier New" w:cs="Courier New"/>
+          <w:color w:val="DCDCDC"/>
+          <w:sz w:val="21"/>
+          <w:szCs w:val="21"/>
+          <w:lang w:val="en-IN" w:eastAsia="en-IN"/>
+        </w:rPr>
+        <w:t>,</w:t>
+      </w:r>
+      <w:r>
+        <w:rPr>
+          <w:rFonts w:ascii="Courier New" w:eastAsia="Times New Roman" w:hAnsi="Courier New" w:cs="Courier New"/>
+          <w:color w:val="CE9178"/>
+          <w:sz w:val="21"/>
+          <w:szCs w:val="21"/>
+          <w:lang w:val="en-IN" w:eastAsia="en-IN"/>
+        </w:rPr>
+        <w:t>"r-"</w:t>
+      </w:r>
+      <w:r>
+        <w:rPr>
+          <w:rFonts w:ascii="Courier New" w:eastAsia="Times New Roman" w:hAnsi="Courier New" w:cs="Courier New"/>
+          <w:color w:val="DCDCDC"/>
+          <w:sz w:val="21"/>
+          <w:szCs w:val="21"/>
+          <w:lang w:val="en-IN" w:eastAsia="en-IN"/>
+        </w:rPr>
+        <w:t>)</w:t>
+      </w:r>
+    </w:p>
+    <w:p>
+      <w:pPr>
+        <w:shd w:val="clear" w:color="auto" w:fill="1E1E1E"/>
+        <w:spacing w:after="0" w:line="285" w:lineRule="atLeast"/>
+        <w:rPr>
+          <w:rFonts w:ascii="Courier New" w:eastAsia="Times New Roman" w:hAnsi="Courier New" w:cs="Courier New"/>
+          <w:color w:val="D4D4D4"/>
+          <w:sz w:val="21"/>
+          <w:szCs w:val="21"/>
+          <w:lang w:val="en-IN" w:eastAsia="en-IN"/>
+        </w:rPr>
+      </w:pPr>
+      <w:r>
+        <w:rPr>
+          <w:rFonts w:ascii="Courier New" w:eastAsia="Times New Roman" w:hAnsi="Courier New" w:cs="Courier New"/>
+          <w:color w:val="D4D4D4"/>
+          <w:sz w:val="21"/>
+          <w:szCs w:val="21"/>
+          <w:lang w:val="en-IN" w:eastAsia="en-IN"/>
+        </w:rPr>
+        <w:t>plt.xlabel</w:t>
+      </w:r>
+      <w:r>
+        <w:rPr>
+          <w:rFonts w:ascii="Courier New" w:eastAsia="Times New Roman" w:hAnsi="Courier New" w:cs="Courier New"/>
+          <w:color w:val="DCDCDC"/>
+          <w:sz w:val="21"/>
+          <w:szCs w:val="21"/>
+          <w:lang w:val="en-IN" w:eastAsia="en-IN"/>
+        </w:rPr>
+        <w:t>(</w:t>
+      </w:r>
+      <w:r>
+        <w:rPr>
+          <w:rFonts w:ascii="Courier New" w:eastAsia="Times New Roman" w:hAnsi="Courier New" w:cs="Courier New"/>
+          <w:color w:val="CE9178"/>
+          <w:sz w:val="21"/>
+          <w:szCs w:val="21"/>
+          <w:lang w:val="en-IN" w:eastAsia="en-IN"/>
+        </w:rPr>
+        <w:t>"independent Variable, x"</w:t>
+      </w:r>
+      <w:r>
+        <w:rPr>
+          <w:rFonts w:ascii="Courier New" w:eastAsia="Times New Roman" w:hAnsi="Courier New" w:cs="Courier New"/>
+          <w:color w:val="DCDCDC"/>
+          <w:sz w:val="21"/>
+          <w:szCs w:val="21"/>
+          <w:lang w:val="en-IN" w:eastAsia="en-IN"/>
+        </w:rPr>
+        <w:t>)</w:t>
+      </w:r>
+    </w:p>
+    <w:p>
+      <w:pPr>
+        <w:shd w:val="clear" w:color="auto" w:fill="1E1E1E"/>
+        <w:spacing w:after="0" w:line="285" w:lineRule="atLeast"/>
+        <w:rPr>
+          <w:rFonts w:ascii="Courier New" w:eastAsia="Times New Roman" w:hAnsi="Courier New" w:cs="Courier New"/>
+          <w:color w:val="D4D4D4"/>
+          <w:sz w:val="21"/>
+          <w:szCs w:val="21"/>
+          <w:lang w:val="en-IN" w:eastAsia="en-IN"/>
+        </w:rPr>
+      </w:pPr>
+      <w:r>
+        <w:rPr>
+          <w:rFonts w:ascii="Courier New" w:eastAsia="Times New Roman" w:hAnsi="Courier New" w:cs="Courier New"/>
+          <w:color w:val="D4D4D4"/>
+          <w:sz w:val="21"/>
+          <w:szCs w:val="21"/>
+          <w:lang w:val="en-IN" w:eastAsia="en-IN"/>
+        </w:rPr>
+        <w:t>plt.ylabel</w:t>
+      </w:r>
+      <w:r>
+        <w:rPr>
+          <w:rFonts w:ascii="Courier New" w:eastAsia="Times New Roman" w:hAnsi="Courier New" w:cs="Courier New"/>
+          <w:color w:val="DCDCDC"/>
+          <w:sz w:val="21"/>
+          <w:szCs w:val="21"/>
+          <w:lang w:val="en-IN" w:eastAsia="en-IN"/>
+        </w:rPr>
+        <w:t>(</w:t>
+      </w:r>
+      <w:r>
+        <w:rPr>
+          <w:rFonts w:ascii="Courier New" w:eastAsia="Times New Roman" w:hAnsi="Courier New" w:cs="Courier New"/>
+          <w:color w:val="CE9178"/>
+          <w:sz w:val="21"/>
+          <w:szCs w:val="21"/>
+          <w:lang w:val="en-IN" w:eastAsia="en-IN"/>
+        </w:rPr>
+        <w:t>"dependent Variable, y"</w:t>
+      </w:r>
+      <w:r>
+        <w:rPr>
+          <w:rFonts w:ascii="Courier New" w:eastAsia="Times New Roman" w:hAnsi="Courier New" w:cs="Courier New"/>
+          <w:color w:val="DCDCDC"/>
+          <w:sz w:val="21"/>
+          <w:szCs w:val="21"/>
+          <w:lang w:val="en-IN" w:eastAsia="en-IN"/>
+        </w:rPr>
+        <w:t>)</w:t>
+      </w:r>
+    </w:p>
+    <w:p>
+      <w:pPr>
+        <w:shd w:val="clear" w:color="auto" w:fill="1E1E1E"/>
+        <w:spacing w:after="0" w:line="285" w:lineRule="atLeast"/>
+        <w:rPr>
+          <w:rFonts w:ascii="Courier New" w:eastAsia="Times New Roman" w:hAnsi="Courier New" w:cs="Courier New"/>
+          <w:color w:val="D4D4D4"/>
+          <w:sz w:val="21"/>
+          <w:szCs w:val="21"/>
+          <w:lang w:val="en-IN" w:eastAsia="en-IN"/>
+        </w:rPr>
+      </w:pPr>
+      <w:r>
+        <w:rPr>
+          <w:rFonts w:ascii="Courier New" w:eastAsia="Times New Roman" w:hAnsi="Courier New" w:cs="Courier New"/>
+          <w:color w:val="D4D4D4"/>
+          <w:sz w:val="21"/>
+          <w:szCs w:val="21"/>
+          <w:lang w:val="en-IN" w:eastAsia="en-IN"/>
+        </w:rPr>
+        <w:t>plt.title</w:t>
+      </w:r>
+      <w:r>
+        <w:rPr>
+          <w:rFonts w:ascii="Courier New" w:eastAsia="Times New Roman" w:hAnsi="Courier New" w:cs="Courier New"/>
+          <w:color w:val="DCDCDC"/>
+          <w:sz w:val="21"/>
+          <w:szCs w:val="21"/>
+          <w:lang w:val="en-IN" w:eastAsia="en-IN"/>
+        </w:rPr>
+        <w:t>(</w:t>
+      </w:r>
+      <w:r>
+        <w:rPr>
+          <w:rFonts w:ascii="Courier New" w:eastAsia="Times New Roman" w:hAnsi="Courier New" w:cs="Courier New"/>
+          <w:color w:val="CE9178"/>
+          <w:sz w:val="21"/>
+          <w:szCs w:val="21"/>
+          <w:lang w:val="en-IN" w:eastAsia="en-IN"/>
+        </w:rPr>
+        <w:t>"DATA POINTS"</w:t>
+      </w:r>
+      <w:r>
+        <w:rPr>
+          <w:rFonts w:ascii="Courier New" w:eastAsia="Times New Roman" w:hAnsi="Courier New" w:cs="Courier New"/>
+          <w:color w:val="DCDCDC"/>
+          <w:sz w:val="21"/>
+          <w:szCs w:val="21"/>
+          <w:lang w:val="en-IN" w:eastAsia="en-IN"/>
+        </w:rPr>
+        <w:t>)</w:t>
+      </w:r>
+    </w:p>
+    <w:p>
+      <w:pPr>
+        <w:shd w:val="clear" w:color="auto" w:fill="1E1E1E"/>
+        <w:spacing w:after="0" w:line="285" w:lineRule="atLeast"/>
+        <w:rPr>
+          <w:rFonts w:ascii="Courier New" w:eastAsia="Times New Roman" w:hAnsi="Courier New" w:cs="Courier New"/>
+          <w:color w:val="D4D4D4"/>
+          <w:sz w:val="21"/>
+          <w:szCs w:val="21"/>
+          <w:lang w:val="en-IN" w:eastAsia="en-IN"/>
+        </w:rPr>
+      </w:pPr>
+      <w:r>
+        <w:rPr>
+          <w:rFonts w:ascii="Courier New" w:eastAsia="Times New Roman" w:hAnsi="Courier New" w:cs="Courier New"/>
+          <w:color w:val="D4D4D4"/>
+          <w:sz w:val="21"/>
+          <w:szCs w:val="21"/>
+          <w:lang w:val="en-IN" w:eastAsia="en-IN"/>
+        </w:rPr>
+        <w:t>ybar = np.array</w:t>
+      </w:r>
+      <w:r>
+        <w:rPr>
+          <w:rFonts w:ascii="Courier New" w:eastAsia="Times New Roman" w:hAnsi="Courier New" w:cs="Courier New"/>
+          <w:color w:val="DCDCDC"/>
+          <w:sz w:val="21"/>
+          <w:szCs w:val="21"/>
+          <w:lang w:val="en-IN" w:eastAsia="en-IN"/>
+        </w:rPr>
+        <w:t>([</w:t>
+      </w:r>
+      <w:r>
+        <w:rPr>
+          <w:rFonts w:ascii="Courier New" w:eastAsia="Times New Roman" w:hAnsi="Courier New" w:cs="Courier New"/>
+          <w:color w:val="D4D4D4"/>
+          <w:sz w:val="21"/>
+          <w:szCs w:val="21"/>
+          <w:lang w:val="en-IN" w:eastAsia="en-IN"/>
+        </w:rPr>
+        <w:t>np.mean</w:t>
+      </w:r>
+      <w:r>
+        <w:rPr>
+          <w:rFonts w:ascii="Courier New" w:eastAsia="Times New Roman" w:hAnsi="Courier New" w:cs="Courier New"/>
+          <w:color w:val="DCDCDC"/>
+          <w:sz w:val="21"/>
+          <w:szCs w:val="21"/>
+          <w:lang w:val="en-IN" w:eastAsia="en-IN"/>
+        </w:rPr>
+        <w:t>(</w:t>
+      </w:r>
+      <w:r>
+        <w:rPr>
+          <w:rFonts w:ascii="Courier New" w:eastAsia="Times New Roman" w:hAnsi="Courier New" w:cs="Courier New"/>
+          <w:color w:val="D4D4D4"/>
+          <w:sz w:val="21"/>
+          <w:szCs w:val="21"/>
+          <w:lang w:val="en-IN" w:eastAsia="en-IN"/>
+        </w:rPr>
+        <w:t>y</w:t>
+      </w:r>
+      <w:r>
+        <w:rPr>
+          <w:rFonts w:ascii="Courier New" w:eastAsia="Times New Roman" w:hAnsi="Courier New" w:cs="Courier New"/>
+          <w:color w:val="DCDCDC"/>
+          <w:sz w:val="21"/>
+          <w:szCs w:val="21"/>
+          <w:lang w:val="en-IN" w:eastAsia="en-IN"/>
+        </w:rPr>
+        <w:t>)]</w:t>
+      </w:r>
+      <w:r>
+        <w:rPr>
+          <w:rFonts w:ascii="Courier New" w:eastAsia="Times New Roman" w:hAnsi="Courier New" w:cs="Courier New"/>
+          <w:color w:val="D4D4D4"/>
+          <w:sz w:val="21"/>
+          <w:szCs w:val="21"/>
+          <w:lang w:val="en-IN" w:eastAsia="en-IN"/>
+        </w:rPr>
+        <w:t>*</w:t>
+      </w:r>
+      <w:r>
+        <w:rPr>
+          <w:rFonts w:ascii="Courier New" w:eastAsia="Times New Roman" w:hAnsi="Courier New" w:cs="Courier New"/>
+          <w:color w:val="B5CEA8"/>
+          <w:sz w:val="21"/>
+          <w:szCs w:val="21"/>
+          <w:lang w:val="en-IN" w:eastAsia="en-IN"/>
+        </w:rPr>
+        <w:t>6</w:t>
+      </w:r>
+      <w:r>
+        <w:rPr>
+          <w:rFonts w:ascii="Courier New" w:eastAsia="Times New Roman" w:hAnsi="Courier New" w:cs="Courier New"/>
+          <w:color w:val="DCDCDC"/>
+          <w:sz w:val="21"/>
+          <w:szCs w:val="21"/>
+          <w:lang w:val="en-IN" w:eastAsia="en-IN"/>
+        </w:rPr>
+        <w:t>)</w:t>
+      </w:r>
+    </w:p>
+    <w:p>
+      <w:pPr>
+        <w:shd w:val="clear" w:color="auto" w:fill="1E1E1E"/>
+        <w:spacing w:after="0" w:line="285" w:lineRule="atLeast"/>
+        <w:rPr>
+          <w:rFonts w:ascii="Courier New" w:eastAsia="Times New Roman" w:hAnsi="Courier New" w:cs="Courier New"/>
+          <w:color w:val="D4D4D4"/>
+          <w:sz w:val="21"/>
+          <w:szCs w:val="21"/>
+          <w:lang w:val="en-IN" w:eastAsia="en-IN"/>
+        </w:rPr>
+      </w:pPr>
+      <w:r>
+        <w:rPr>
+          <w:rFonts w:ascii="Courier New" w:eastAsia="Times New Roman" w:hAnsi="Courier New" w:cs="Courier New"/>
+          <w:color w:val="D4D4D4"/>
+          <w:sz w:val="21"/>
+          <w:szCs w:val="21"/>
+          <w:lang w:val="en-IN" w:eastAsia="en-IN"/>
+        </w:rPr>
+        <w:t>plt.plot</w:t>
+      </w:r>
+      <w:r>
+        <w:rPr>
+          <w:rFonts w:ascii="Courier New" w:eastAsia="Times New Roman" w:hAnsi="Courier New" w:cs="Courier New"/>
+          <w:color w:val="DCDCDC"/>
+          <w:sz w:val="21"/>
+          <w:szCs w:val="21"/>
+          <w:lang w:val="en-IN" w:eastAsia="en-IN"/>
+        </w:rPr>
+        <w:t>(</w:t>
+      </w:r>
+      <w:r>
+        <w:rPr>
+          <w:rFonts w:ascii="Courier New" w:eastAsia="Times New Roman" w:hAnsi="Courier New" w:cs="Courier New"/>
+          <w:color w:val="D4D4D4"/>
+          <w:sz w:val="21"/>
+          <w:szCs w:val="21"/>
+          <w:lang w:val="en-IN" w:eastAsia="en-IN"/>
+        </w:rPr>
+        <w:t>x_predict</w:t>
+      </w:r>
+      <w:r>
+        <w:rPr>
+          <w:rFonts w:ascii="Courier New" w:eastAsia="Times New Roman" w:hAnsi="Courier New" w:cs="Courier New"/>
+          <w:color w:val="DCDCDC"/>
+          <w:sz w:val="21"/>
+          <w:szCs w:val="21"/>
+          <w:lang w:val="en-IN" w:eastAsia="en-IN"/>
+        </w:rPr>
+        <w:t>,</w:t>
+      </w:r>
+      <w:r>
+        <w:rPr>
+          <w:rFonts w:ascii="Courier New" w:eastAsia="Times New Roman" w:hAnsi="Courier New" w:cs="Courier New"/>
+          <w:color w:val="D4D4D4"/>
+          <w:sz w:val="21"/>
+          <w:szCs w:val="21"/>
+          <w:lang w:val="en-IN" w:eastAsia="en-IN"/>
+        </w:rPr>
+        <w:t>ybar</w:t>
+      </w:r>
+      <w:r>
+        <w:rPr>
+          <w:rFonts w:ascii="Courier New" w:eastAsia="Times New Roman" w:hAnsi="Courier New" w:cs="Courier New"/>
+          <w:color w:val="DCDCDC"/>
+          <w:sz w:val="21"/>
+          <w:szCs w:val="21"/>
+          <w:lang w:val="en-IN" w:eastAsia="en-IN"/>
+        </w:rPr>
+        <w:t>,</w:t>
+      </w:r>
+      <w:r>
+        <w:rPr>
+          <w:rFonts w:ascii="Courier New" w:eastAsia="Times New Roman" w:hAnsi="Courier New" w:cs="Courier New"/>
+          <w:color w:val="CE9178"/>
+          <w:sz w:val="21"/>
+          <w:szCs w:val="21"/>
+          <w:lang w:val="en-IN" w:eastAsia="en-IN"/>
+        </w:rPr>
+        <w:t>"g-"</w:t>
+      </w:r>
+      <w:r>
+        <w:rPr>
+          <w:rFonts w:ascii="Courier New" w:eastAsia="Times New Roman" w:hAnsi="Courier New" w:cs="Courier New"/>
+          <w:color w:val="DCDCDC"/>
+          <w:sz w:val="21"/>
+          <w:szCs w:val="21"/>
+          <w:lang w:val="en-IN" w:eastAsia="en-IN"/>
+        </w:rPr>
+        <w:t>)</w:t>
+      </w:r>
+    </w:p>
+    <w:p>
+      <w:pPr>
+        <w:shd w:val="clear" w:color="auto" w:fill="1E1E1E"/>
+        <w:spacing w:after="0" w:line="285" w:lineRule="atLeast"/>
+        <w:rPr>
+          <w:rFonts w:ascii="Courier New" w:eastAsia="Times New Roman" w:hAnsi="Courier New" w:cs="Courier New"/>
+          <w:color w:val="D4D4D4"/>
+          <w:sz w:val="21"/>
+          <w:szCs w:val="21"/>
+          <w:lang w:val="en-IN" w:eastAsia="en-IN"/>
+        </w:rPr>
+      </w:pPr>
     </w:p>
     <w:p>
       <w:pPr>
@@ -1544,6 +3079,389 @@
           <w:szCs w:val="21"/>
         </w:rPr>
       </w:pPr>
+      <w:r>
+        <w:rPr>
+          <w:rFonts w:ascii="Courier New" w:eastAsia="Times New Roman" w:hAnsi="Courier New" w:cs="Courier New"/>
+          <w:color w:val="000000"/>
+          <w:sz w:val="21"/>
+          <w:szCs w:val="21"/>
+        </w:rPr>
+        <w:lastRenderedPageBreak/>
+        <w:drawing>
+          <wp:inline distT="0" distB="0" distL="0" distR="0" wp14:anchorId="6F00F7E5" wp14:editId="7BD3EC56">
+            <wp:extent cx="5943600" cy="3383280"/>
+            <wp:effectExtent l="0" t="0" r="0" b="7620"/>
+            <wp:docPr id="3" name="Picture 3"/>
+            <wp:cNvGraphicFramePr>
+              <a:graphicFrameLocks xmlns:a="http://schemas.openxmlformats.org/drawingml/2006/main" noChangeAspect="1"/>
+            </wp:cNvGraphicFramePr>
+            <a:graphic xmlns:a="http://schemas.openxmlformats.org/drawingml/2006/main">
+              <a:graphicData uri="http://schemas.openxmlformats.org/drawingml/2006/picture">
+                <pic:pic xmlns:pic="http://schemas.openxmlformats.org/drawingml/2006/picture">
+                  <pic:nvPicPr>
+                    <pic:cNvPr id="1" name=""/>
+                    <pic:cNvPicPr/>
+                  </pic:nvPicPr>
+                  <pic:blipFill>
+                    <a:blip r:embed="rId10"/>
+                    <a:stretch>
+                      <a:fillRect/>
+                    </a:stretch>
+                  </pic:blipFill>
+                  <pic:spPr>
+                    <a:xfrm>
+                      <a:off x="0" y="0"/>
+                      <a:ext cx="5943600" cy="3383280"/>
+                    </a:xfrm>
+                    <a:prstGeom prst="rect">
+                      <a:avLst/>
+                    </a:prstGeom>
+                  </pic:spPr>
+                </pic:pic>
+              </a:graphicData>
+            </a:graphic>
+          </wp:inline>
+        </w:drawing>
+      </w:r>
+    </w:p>
+    <w:p>
+      <w:pPr>
+        <w:shd w:val="clear" w:color="auto" w:fill="1E1E1E"/>
+        <w:spacing w:after="0" w:line="285" w:lineRule="atLeast"/>
+        <w:rPr>
+          <w:rFonts w:ascii="Courier New" w:eastAsia="Times New Roman" w:hAnsi="Courier New" w:cs="Courier New"/>
+          <w:color w:val="D4D4D4"/>
+          <w:sz w:val="21"/>
+          <w:szCs w:val="21"/>
+          <w:lang w:val="en-IN" w:eastAsia="en-IN"/>
+        </w:rPr>
+      </w:pPr>
+      <w:r>
+        <w:rPr>
+          <w:rFonts w:ascii="Courier New" w:eastAsia="Times New Roman" w:hAnsi="Courier New" w:cs="Courier New"/>
+          <w:color w:val="D4D4D4"/>
+          <w:sz w:val="21"/>
+          <w:szCs w:val="21"/>
+          <w:lang w:val="en-IN" w:eastAsia="en-IN"/>
+        </w:rPr>
+        <w:t>x=</w:t>
+      </w:r>
+      <w:r>
+        <w:rPr>
+          <w:rFonts w:ascii="Courier New" w:eastAsia="Times New Roman" w:hAnsi="Courier New" w:cs="Courier New"/>
+          <w:color w:val="B5CEA8"/>
+          <w:sz w:val="21"/>
+          <w:szCs w:val="21"/>
+          <w:lang w:val="en-IN" w:eastAsia="en-IN"/>
+        </w:rPr>
+        <w:t>2</w:t>
+      </w:r>
+      <w:r>
+        <w:rPr>
+          <w:rFonts w:ascii="Courier New" w:eastAsia="Times New Roman" w:hAnsi="Courier New" w:cs="Courier New"/>
+          <w:color w:val="D4D4D4"/>
+          <w:sz w:val="21"/>
+          <w:szCs w:val="21"/>
+          <w:lang w:val="en-IN" w:eastAsia="en-IN"/>
+        </w:rPr>
+        <w:t>*np.random.rand</w:t>
+      </w:r>
+      <w:r>
+        <w:rPr>
+          <w:rFonts w:ascii="Courier New" w:eastAsia="Times New Roman" w:hAnsi="Courier New" w:cs="Courier New"/>
+          <w:color w:val="DCDCDC"/>
+          <w:sz w:val="21"/>
+          <w:szCs w:val="21"/>
+          <w:lang w:val="en-IN" w:eastAsia="en-IN"/>
+        </w:rPr>
+        <w:t>(</w:t>
+      </w:r>
+      <w:r>
+        <w:rPr>
+          <w:rFonts w:ascii="Courier New" w:eastAsia="Times New Roman" w:hAnsi="Courier New" w:cs="Courier New"/>
+          <w:color w:val="B5CEA8"/>
+          <w:sz w:val="21"/>
+          <w:szCs w:val="21"/>
+          <w:lang w:val="en-IN" w:eastAsia="en-IN"/>
+        </w:rPr>
+        <w:t>100</w:t>
+      </w:r>
+      <w:r>
+        <w:rPr>
+          <w:rFonts w:ascii="Courier New" w:eastAsia="Times New Roman" w:hAnsi="Courier New" w:cs="Courier New"/>
+          <w:color w:val="DCDCDC"/>
+          <w:sz w:val="21"/>
+          <w:szCs w:val="21"/>
+          <w:lang w:val="en-IN" w:eastAsia="en-IN"/>
+        </w:rPr>
+        <w:t>,</w:t>
+      </w:r>
+      <w:r>
+        <w:rPr>
+          <w:rFonts w:ascii="Courier New" w:eastAsia="Times New Roman" w:hAnsi="Courier New" w:cs="Courier New"/>
+          <w:color w:val="B5CEA8"/>
+          <w:sz w:val="21"/>
+          <w:szCs w:val="21"/>
+          <w:lang w:val="en-IN" w:eastAsia="en-IN"/>
+        </w:rPr>
+        <w:t>1</w:t>
+      </w:r>
+      <w:r>
+        <w:rPr>
+          <w:rFonts w:ascii="Courier New" w:eastAsia="Times New Roman" w:hAnsi="Courier New" w:cs="Courier New"/>
+          <w:color w:val="DCDCDC"/>
+          <w:sz w:val="21"/>
+          <w:szCs w:val="21"/>
+          <w:lang w:val="en-IN" w:eastAsia="en-IN"/>
+        </w:rPr>
+        <w:t>)</w:t>
+      </w:r>
+    </w:p>
+    <w:p>
+      <w:pPr>
+        <w:shd w:val="clear" w:color="auto" w:fill="1E1E1E"/>
+        <w:spacing w:after="0" w:line="285" w:lineRule="atLeast"/>
+        <w:rPr>
+          <w:rFonts w:ascii="Courier New" w:eastAsia="Times New Roman" w:hAnsi="Courier New" w:cs="Courier New"/>
+          <w:color w:val="D4D4D4"/>
+          <w:sz w:val="21"/>
+          <w:szCs w:val="21"/>
+          <w:lang w:val="en-IN" w:eastAsia="en-IN"/>
+        </w:rPr>
+      </w:pPr>
+      <w:r>
+        <w:rPr>
+          <w:rFonts w:ascii="Courier New" w:eastAsia="Times New Roman" w:hAnsi="Courier New" w:cs="Courier New"/>
+          <w:color w:val="D4D4D4"/>
+          <w:sz w:val="21"/>
+          <w:szCs w:val="21"/>
+          <w:lang w:val="en-IN" w:eastAsia="en-IN"/>
+        </w:rPr>
+        <w:t>y=</w:t>
+      </w:r>
+      <w:r>
+        <w:rPr>
+          <w:rFonts w:ascii="Courier New" w:eastAsia="Times New Roman" w:hAnsi="Courier New" w:cs="Courier New"/>
+          <w:color w:val="B5CEA8"/>
+          <w:sz w:val="21"/>
+          <w:szCs w:val="21"/>
+          <w:lang w:val="en-IN" w:eastAsia="en-IN"/>
+        </w:rPr>
+        <w:t>4</w:t>
+      </w:r>
+      <w:r>
+        <w:rPr>
+          <w:rFonts w:ascii="Courier New" w:eastAsia="Times New Roman" w:hAnsi="Courier New" w:cs="Courier New"/>
+          <w:color w:val="D4D4D4"/>
+          <w:sz w:val="21"/>
+          <w:szCs w:val="21"/>
+          <w:lang w:val="en-IN" w:eastAsia="en-IN"/>
+        </w:rPr>
+        <w:t> +</w:t>
+      </w:r>
+      <w:r>
+        <w:rPr>
+          <w:rFonts w:ascii="Courier New" w:eastAsia="Times New Roman" w:hAnsi="Courier New" w:cs="Courier New"/>
+          <w:color w:val="DCDCDC"/>
+          <w:sz w:val="21"/>
+          <w:szCs w:val="21"/>
+          <w:lang w:val="en-IN" w:eastAsia="en-IN"/>
+        </w:rPr>
+        <w:t>(</w:t>
+      </w:r>
+      <w:r>
+        <w:rPr>
+          <w:rFonts w:ascii="Courier New" w:eastAsia="Times New Roman" w:hAnsi="Courier New" w:cs="Courier New"/>
+          <w:color w:val="B5CEA8"/>
+          <w:sz w:val="21"/>
+          <w:szCs w:val="21"/>
+          <w:lang w:val="en-IN" w:eastAsia="en-IN"/>
+        </w:rPr>
+        <w:t>3</w:t>
+      </w:r>
+      <w:r>
+        <w:rPr>
+          <w:rFonts w:ascii="Courier New" w:eastAsia="Times New Roman" w:hAnsi="Courier New" w:cs="Courier New"/>
+          <w:color w:val="D4D4D4"/>
+          <w:sz w:val="21"/>
+          <w:szCs w:val="21"/>
+          <w:lang w:val="en-IN" w:eastAsia="en-IN"/>
+        </w:rPr>
+        <w:t>*x</w:t>
+      </w:r>
+      <w:r>
+        <w:rPr>
+          <w:rFonts w:ascii="Courier New" w:eastAsia="Times New Roman" w:hAnsi="Courier New" w:cs="Courier New"/>
+          <w:color w:val="DCDCDC"/>
+          <w:sz w:val="21"/>
+          <w:szCs w:val="21"/>
+          <w:lang w:val="en-IN" w:eastAsia="en-IN"/>
+        </w:rPr>
+        <w:t>)</w:t>
+      </w:r>
+      <w:r>
+        <w:rPr>
+          <w:rFonts w:ascii="Courier New" w:eastAsia="Times New Roman" w:hAnsi="Courier New" w:cs="Courier New"/>
+          <w:color w:val="D4D4D4"/>
+          <w:sz w:val="21"/>
+          <w:szCs w:val="21"/>
+          <w:lang w:val="en-IN" w:eastAsia="en-IN"/>
+        </w:rPr>
+        <w:t> + </w:t>
+      </w:r>
+      <w:r>
+        <w:rPr>
+          <w:rFonts w:ascii="Courier New" w:eastAsia="Times New Roman" w:hAnsi="Courier New" w:cs="Courier New"/>
+          <w:color w:val="DCDCDC"/>
+          <w:sz w:val="21"/>
+          <w:szCs w:val="21"/>
+          <w:lang w:val="en-IN" w:eastAsia="en-IN"/>
+        </w:rPr>
+        <w:t>(</w:t>
+      </w:r>
+      <w:r>
+        <w:rPr>
+          <w:rFonts w:ascii="Courier New" w:eastAsia="Times New Roman" w:hAnsi="Courier New" w:cs="Courier New"/>
+          <w:color w:val="B5CEA8"/>
+          <w:sz w:val="21"/>
+          <w:szCs w:val="21"/>
+          <w:lang w:val="en-IN" w:eastAsia="en-IN"/>
+        </w:rPr>
+        <w:t>2</w:t>
+      </w:r>
+      <w:r>
+        <w:rPr>
+          <w:rFonts w:ascii="Courier New" w:eastAsia="Times New Roman" w:hAnsi="Courier New" w:cs="Courier New"/>
+          <w:color w:val="D4D4D4"/>
+          <w:sz w:val="21"/>
+          <w:szCs w:val="21"/>
+          <w:lang w:val="en-IN" w:eastAsia="en-IN"/>
+        </w:rPr>
+        <w:t>*np.random.rand</w:t>
+      </w:r>
+      <w:r>
+        <w:rPr>
+          <w:rFonts w:ascii="Courier New" w:eastAsia="Times New Roman" w:hAnsi="Courier New" w:cs="Courier New"/>
+          <w:color w:val="DCDCDC"/>
+          <w:sz w:val="21"/>
+          <w:szCs w:val="21"/>
+          <w:lang w:val="en-IN" w:eastAsia="en-IN"/>
+        </w:rPr>
+        <w:t>(</w:t>
+      </w:r>
+      <w:r>
+        <w:rPr>
+          <w:rFonts w:ascii="Courier New" w:eastAsia="Times New Roman" w:hAnsi="Courier New" w:cs="Courier New"/>
+          <w:color w:val="B5CEA8"/>
+          <w:sz w:val="21"/>
+          <w:szCs w:val="21"/>
+          <w:lang w:val="en-IN" w:eastAsia="en-IN"/>
+        </w:rPr>
+        <w:t>100</w:t>
+      </w:r>
+      <w:r>
+        <w:rPr>
+          <w:rFonts w:ascii="Courier New" w:eastAsia="Times New Roman" w:hAnsi="Courier New" w:cs="Courier New"/>
+          <w:color w:val="DCDCDC"/>
+          <w:sz w:val="21"/>
+          <w:szCs w:val="21"/>
+          <w:lang w:val="en-IN" w:eastAsia="en-IN"/>
+        </w:rPr>
+        <w:t>,</w:t>
+      </w:r>
+      <w:r>
+        <w:rPr>
+          <w:rFonts w:ascii="Courier New" w:eastAsia="Times New Roman" w:hAnsi="Courier New" w:cs="Courier New"/>
+          <w:color w:val="B5CEA8"/>
+          <w:sz w:val="21"/>
+          <w:szCs w:val="21"/>
+          <w:lang w:val="en-IN" w:eastAsia="en-IN"/>
+        </w:rPr>
+        <w:t>1</w:t>
+      </w:r>
+      <w:r>
+        <w:rPr>
+          <w:rFonts w:ascii="Courier New" w:eastAsia="Times New Roman" w:hAnsi="Courier New" w:cs="Courier New"/>
+          <w:color w:val="DCDCDC"/>
+          <w:sz w:val="21"/>
+          <w:szCs w:val="21"/>
+          <w:lang w:val="en-IN" w:eastAsia="en-IN"/>
+        </w:rPr>
+        <w:t>))</w:t>
+      </w:r>
+    </w:p>
+    <w:p>
+      <w:pPr>
+        <w:shd w:val="clear" w:color="auto" w:fill="1E1E1E"/>
+        <w:spacing w:after="0" w:line="285" w:lineRule="atLeast"/>
+        <w:rPr>
+          <w:rFonts w:ascii="Courier New" w:eastAsia="Times New Roman" w:hAnsi="Courier New" w:cs="Courier New"/>
+          <w:color w:val="D4D4D4"/>
+          <w:sz w:val="21"/>
+          <w:szCs w:val="21"/>
+          <w:lang w:val="en-IN" w:eastAsia="en-IN"/>
+        </w:rPr>
+      </w:pPr>
+      <w:r>
+        <w:rPr>
+          <w:rFonts w:ascii="Courier New" w:eastAsia="Times New Roman" w:hAnsi="Courier New" w:cs="Courier New"/>
+          <w:color w:val="D4D4D4"/>
+          <w:sz w:val="21"/>
+          <w:szCs w:val="21"/>
+          <w:lang w:val="en-IN" w:eastAsia="en-IN"/>
+        </w:rPr>
+        <w:t>plt.scatter</w:t>
+      </w:r>
+      <w:r>
+        <w:rPr>
+          <w:rFonts w:ascii="Courier New" w:eastAsia="Times New Roman" w:hAnsi="Courier New" w:cs="Courier New"/>
+          <w:color w:val="DCDCDC"/>
+          <w:sz w:val="21"/>
+          <w:szCs w:val="21"/>
+          <w:lang w:val="en-IN" w:eastAsia="en-IN"/>
+        </w:rPr>
+        <w:t>(</w:t>
+      </w:r>
+      <w:r>
+        <w:rPr>
+          <w:rFonts w:ascii="Courier New" w:eastAsia="Times New Roman" w:hAnsi="Courier New" w:cs="Courier New"/>
+          <w:color w:val="D4D4D4"/>
+          <w:sz w:val="21"/>
+          <w:szCs w:val="21"/>
+          <w:lang w:val="en-IN" w:eastAsia="en-IN"/>
+        </w:rPr>
+        <w:t>x</w:t>
+      </w:r>
+      <w:r>
+        <w:rPr>
+          <w:rFonts w:ascii="Courier New" w:eastAsia="Times New Roman" w:hAnsi="Courier New" w:cs="Courier New"/>
+          <w:color w:val="DCDCDC"/>
+          <w:sz w:val="21"/>
+          <w:szCs w:val="21"/>
+          <w:lang w:val="en-IN" w:eastAsia="en-IN"/>
+        </w:rPr>
+        <w:t>,</w:t>
+      </w:r>
+      <w:r>
+        <w:rPr>
+          <w:rFonts w:ascii="Courier New" w:eastAsia="Times New Roman" w:hAnsi="Courier New" w:cs="Courier New"/>
+          <w:color w:val="D4D4D4"/>
+          <w:sz w:val="21"/>
+          <w:szCs w:val="21"/>
+          <w:lang w:val="en-IN" w:eastAsia="en-IN"/>
+        </w:rPr>
+        <w:t>y</w:t>
+      </w:r>
+      <w:r>
+        <w:rPr>
+          <w:rFonts w:ascii="Courier New" w:eastAsia="Times New Roman" w:hAnsi="Courier New" w:cs="Courier New"/>
+          <w:color w:val="DCDCDC"/>
+          <w:sz w:val="21"/>
+          <w:szCs w:val="21"/>
+          <w:lang w:val="en-IN" w:eastAsia="en-IN"/>
+        </w:rPr>
+        <w:t>)</w:t>
+      </w:r>
     </w:p>
     <w:p>
       <w:pPr>
@@ -1559,31 +3477,384 @@
       <w:r>
         <w:rPr>
           <w:rFonts w:ascii="Courier New" w:eastAsia="Times New Roman" w:hAnsi="Courier New" w:cs="Courier New"/>
-          <w:color w:val="008000"/>
-          <w:sz w:val="21"/>
-          <w:szCs w:val="21"/>
-        </w:rPr>
-        <w:t>#y_pred_verify = </w:t>
-      </w:r>
-      <w:proofErr w:type="gramStart"/>
-      <w:r>
-        <w:rPr>
-          <w:rFonts w:ascii="Courier New" w:eastAsia="Times New Roman" w:hAnsi="Courier New" w:cs="Courier New"/>
-          <w:color w:val="008000"/>
-          <w:sz w:val="21"/>
-          <w:szCs w:val="21"/>
-        </w:rPr>
-        <w:t>model.intercept</w:t>
-      </w:r>
-      <w:proofErr w:type="gramEnd"/>
-      <w:r>
-        <w:rPr>
-          <w:rFonts w:ascii="Courier New" w:eastAsia="Times New Roman" w:hAnsi="Courier New" w:cs="Courier New"/>
-          <w:color w:val="008000"/>
-          <w:sz w:val="21"/>
-          <w:szCs w:val="21"/>
-        </w:rPr>
-        <w:t>_ + model.coef_ * x_predict   # why model.coef_ ? why not model.coef?</w:t>
+          <w:color w:val="000000"/>
+          <w:sz w:val="21"/>
+          <w:szCs w:val="21"/>
+        </w:rPr>
+        <w:drawing>
+          <wp:inline distT="0" distB="0" distL="0" distR="0" wp14:anchorId="2A616229" wp14:editId="6A5EC5B9">
+            <wp:extent cx="5943600" cy="2980055"/>
+            <wp:effectExtent l="0" t="0" r="0" b="0"/>
+            <wp:docPr id="4" name="Picture 4"/>
+            <wp:cNvGraphicFramePr>
+              <a:graphicFrameLocks xmlns:a="http://schemas.openxmlformats.org/drawingml/2006/main" noChangeAspect="1"/>
+            </wp:cNvGraphicFramePr>
+            <a:graphic xmlns:a="http://schemas.openxmlformats.org/drawingml/2006/main">
+              <a:graphicData uri="http://schemas.openxmlformats.org/drawingml/2006/picture">
+                <pic:pic xmlns:pic="http://schemas.openxmlformats.org/drawingml/2006/picture">
+                  <pic:nvPicPr>
+                    <pic:cNvPr id="1" name=""/>
+                    <pic:cNvPicPr/>
+                  </pic:nvPicPr>
+                  <pic:blipFill>
+                    <a:blip r:embed="rId11"/>
+                    <a:stretch>
+                      <a:fillRect/>
+                    </a:stretch>
+                  </pic:blipFill>
+                  <pic:spPr>
+                    <a:xfrm>
+                      <a:off x="0" y="0"/>
+                      <a:ext cx="5943600" cy="2980055"/>
+                    </a:xfrm>
+                    <a:prstGeom prst="rect">
+                      <a:avLst/>
+                    </a:prstGeom>
+                  </pic:spPr>
+                </pic:pic>
+              </a:graphicData>
+            </a:graphic>
+          </wp:inline>
+        </w:drawing>
+      </w:r>
+    </w:p>
+    <w:p>
+      <w:pPr>
+        <w:shd w:val="clear" w:color="auto" w:fill="1E1E1E"/>
+        <w:spacing w:after="0" w:line="285" w:lineRule="atLeast"/>
+        <w:rPr>
+          <w:rFonts w:ascii="Courier New" w:eastAsia="Times New Roman" w:hAnsi="Courier New" w:cs="Courier New"/>
+          <w:color w:val="D4D4D4"/>
+          <w:sz w:val="21"/>
+          <w:szCs w:val="21"/>
+          <w:lang w:val="en-IN" w:eastAsia="en-IN"/>
+        </w:rPr>
+      </w:pPr>
+      <w:r>
+        <w:rPr>
+          <w:rFonts w:ascii="Courier New" w:eastAsia="Times New Roman" w:hAnsi="Courier New" w:cs="Courier New"/>
+          <w:color w:val="D4D4D4"/>
+          <w:sz w:val="21"/>
+          <w:szCs w:val="21"/>
+          <w:lang w:val="en-IN" w:eastAsia="en-IN"/>
+        </w:rPr>
+        <w:t>x=</w:t>
+      </w:r>
+      <w:r>
+        <w:rPr>
+          <w:rFonts w:ascii="Courier New" w:eastAsia="Times New Roman" w:hAnsi="Courier New" w:cs="Courier New"/>
+          <w:color w:val="B5CEA8"/>
+          <w:sz w:val="21"/>
+          <w:szCs w:val="21"/>
+          <w:lang w:val="en-IN" w:eastAsia="en-IN"/>
+        </w:rPr>
+        <w:t>2</w:t>
+      </w:r>
+      <w:r>
+        <w:rPr>
+          <w:rFonts w:ascii="Courier New" w:eastAsia="Times New Roman" w:hAnsi="Courier New" w:cs="Courier New"/>
+          <w:color w:val="D4D4D4"/>
+          <w:sz w:val="21"/>
+          <w:szCs w:val="21"/>
+          <w:lang w:val="en-IN" w:eastAsia="en-IN"/>
+        </w:rPr>
+        <w:t>*np.random.rand</w:t>
+      </w:r>
+      <w:r>
+        <w:rPr>
+          <w:rFonts w:ascii="Courier New" w:eastAsia="Times New Roman" w:hAnsi="Courier New" w:cs="Courier New"/>
+          <w:color w:val="DCDCDC"/>
+          <w:sz w:val="21"/>
+          <w:szCs w:val="21"/>
+          <w:lang w:val="en-IN" w:eastAsia="en-IN"/>
+        </w:rPr>
+        <w:t>(</w:t>
+      </w:r>
+      <w:r>
+        <w:rPr>
+          <w:rFonts w:ascii="Courier New" w:eastAsia="Times New Roman" w:hAnsi="Courier New" w:cs="Courier New"/>
+          <w:color w:val="B5CEA8"/>
+          <w:sz w:val="21"/>
+          <w:szCs w:val="21"/>
+          <w:lang w:val="en-IN" w:eastAsia="en-IN"/>
+        </w:rPr>
+        <w:t>100</w:t>
+      </w:r>
+      <w:r>
+        <w:rPr>
+          <w:rFonts w:ascii="Courier New" w:eastAsia="Times New Roman" w:hAnsi="Courier New" w:cs="Courier New"/>
+          <w:color w:val="DCDCDC"/>
+          <w:sz w:val="21"/>
+          <w:szCs w:val="21"/>
+          <w:lang w:val="en-IN" w:eastAsia="en-IN"/>
+        </w:rPr>
+        <w:t>,</w:t>
+      </w:r>
+      <w:r>
+        <w:rPr>
+          <w:rFonts w:ascii="Courier New" w:eastAsia="Times New Roman" w:hAnsi="Courier New" w:cs="Courier New"/>
+          <w:color w:val="B5CEA8"/>
+          <w:sz w:val="21"/>
+          <w:szCs w:val="21"/>
+          <w:lang w:val="en-IN" w:eastAsia="en-IN"/>
+        </w:rPr>
+        <w:t>1</w:t>
+      </w:r>
+      <w:r>
+        <w:rPr>
+          <w:rFonts w:ascii="Courier New" w:eastAsia="Times New Roman" w:hAnsi="Courier New" w:cs="Courier New"/>
+          <w:color w:val="DCDCDC"/>
+          <w:sz w:val="21"/>
+          <w:szCs w:val="21"/>
+          <w:lang w:val="en-IN" w:eastAsia="en-IN"/>
+        </w:rPr>
+        <w:t>)</w:t>
+      </w:r>
+    </w:p>
+    <w:p>
+      <w:pPr>
+        <w:shd w:val="clear" w:color="auto" w:fill="1E1E1E"/>
+        <w:spacing w:after="0" w:line="285" w:lineRule="atLeast"/>
+        <w:rPr>
+          <w:rFonts w:ascii="Courier New" w:eastAsia="Times New Roman" w:hAnsi="Courier New" w:cs="Courier New"/>
+          <w:color w:val="D4D4D4"/>
+          <w:sz w:val="21"/>
+          <w:szCs w:val="21"/>
+          <w:lang w:val="en-IN" w:eastAsia="en-IN"/>
+        </w:rPr>
+      </w:pPr>
+      <w:r>
+        <w:rPr>
+          <w:rFonts w:ascii="Courier New" w:eastAsia="Times New Roman" w:hAnsi="Courier New" w:cs="Courier New"/>
+          <w:color w:val="D4D4D4"/>
+          <w:sz w:val="21"/>
+          <w:szCs w:val="21"/>
+          <w:lang w:val="en-IN" w:eastAsia="en-IN"/>
+        </w:rPr>
+        <w:t>y=</w:t>
+      </w:r>
+      <w:r>
+        <w:rPr>
+          <w:rFonts w:ascii="Courier New" w:eastAsia="Times New Roman" w:hAnsi="Courier New" w:cs="Courier New"/>
+          <w:color w:val="B5CEA8"/>
+          <w:sz w:val="21"/>
+          <w:szCs w:val="21"/>
+          <w:lang w:val="en-IN" w:eastAsia="en-IN"/>
+        </w:rPr>
+        <w:t>4</w:t>
+      </w:r>
+      <w:r>
+        <w:rPr>
+          <w:rFonts w:ascii="Courier New" w:eastAsia="Times New Roman" w:hAnsi="Courier New" w:cs="Courier New"/>
+          <w:color w:val="D4D4D4"/>
+          <w:sz w:val="21"/>
+          <w:szCs w:val="21"/>
+          <w:lang w:val="en-IN" w:eastAsia="en-IN"/>
+        </w:rPr>
+        <w:t> -</w:t>
+      </w:r>
+      <w:r>
+        <w:rPr>
+          <w:rFonts w:ascii="Courier New" w:eastAsia="Times New Roman" w:hAnsi="Courier New" w:cs="Courier New"/>
+          <w:color w:val="DCDCDC"/>
+          <w:sz w:val="21"/>
+          <w:szCs w:val="21"/>
+          <w:lang w:val="en-IN" w:eastAsia="en-IN"/>
+        </w:rPr>
+        <w:t>(</w:t>
+      </w:r>
+      <w:r>
+        <w:rPr>
+          <w:rFonts w:ascii="Courier New" w:eastAsia="Times New Roman" w:hAnsi="Courier New" w:cs="Courier New"/>
+          <w:color w:val="B5CEA8"/>
+          <w:sz w:val="21"/>
+          <w:szCs w:val="21"/>
+          <w:lang w:val="en-IN" w:eastAsia="en-IN"/>
+        </w:rPr>
+        <w:t>3</w:t>
+      </w:r>
+      <w:r>
+        <w:rPr>
+          <w:rFonts w:ascii="Courier New" w:eastAsia="Times New Roman" w:hAnsi="Courier New" w:cs="Courier New"/>
+          <w:color w:val="D4D4D4"/>
+          <w:sz w:val="21"/>
+          <w:szCs w:val="21"/>
+          <w:lang w:val="en-IN" w:eastAsia="en-IN"/>
+        </w:rPr>
+        <w:t>*x</w:t>
+      </w:r>
+      <w:r>
+        <w:rPr>
+          <w:rFonts w:ascii="Courier New" w:eastAsia="Times New Roman" w:hAnsi="Courier New" w:cs="Courier New"/>
+          <w:color w:val="DCDCDC"/>
+          <w:sz w:val="21"/>
+          <w:szCs w:val="21"/>
+          <w:lang w:val="en-IN" w:eastAsia="en-IN"/>
+        </w:rPr>
+        <w:t>)</w:t>
+      </w:r>
+      <w:r>
+        <w:rPr>
+          <w:rFonts w:ascii="Courier New" w:eastAsia="Times New Roman" w:hAnsi="Courier New" w:cs="Courier New"/>
+          <w:color w:val="D4D4D4"/>
+          <w:sz w:val="21"/>
+          <w:szCs w:val="21"/>
+          <w:lang w:val="en-IN" w:eastAsia="en-IN"/>
+        </w:rPr>
+        <w:t> + </w:t>
+      </w:r>
+      <w:r>
+        <w:rPr>
+          <w:rFonts w:ascii="Courier New" w:eastAsia="Times New Roman" w:hAnsi="Courier New" w:cs="Courier New"/>
+          <w:color w:val="DCDCDC"/>
+          <w:sz w:val="21"/>
+          <w:szCs w:val="21"/>
+          <w:lang w:val="en-IN" w:eastAsia="en-IN"/>
+        </w:rPr>
+        <w:t>(</w:t>
+      </w:r>
+      <w:r>
+        <w:rPr>
+          <w:rFonts w:ascii="Courier New" w:eastAsia="Times New Roman" w:hAnsi="Courier New" w:cs="Courier New"/>
+          <w:color w:val="B5CEA8"/>
+          <w:sz w:val="21"/>
+          <w:szCs w:val="21"/>
+          <w:lang w:val="en-IN" w:eastAsia="en-IN"/>
+        </w:rPr>
+        <w:t>2</w:t>
+      </w:r>
+      <w:r>
+        <w:rPr>
+          <w:rFonts w:ascii="Courier New" w:eastAsia="Times New Roman" w:hAnsi="Courier New" w:cs="Courier New"/>
+          <w:color w:val="D4D4D4"/>
+          <w:sz w:val="21"/>
+          <w:szCs w:val="21"/>
+          <w:lang w:val="en-IN" w:eastAsia="en-IN"/>
+        </w:rPr>
+        <w:t>*np.random.rand</w:t>
+      </w:r>
+      <w:r>
+        <w:rPr>
+          <w:rFonts w:ascii="Courier New" w:eastAsia="Times New Roman" w:hAnsi="Courier New" w:cs="Courier New"/>
+          <w:color w:val="DCDCDC"/>
+          <w:sz w:val="21"/>
+          <w:szCs w:val="21"/>
+          <w:lang w:val="en-IN" w:eastAsia="en-IN"/>
+        </w:rPr>
+        <w:t>(</w:t>
+      </w:r>
+      <w:r>
+        <w:rPr>
+          <w:rFonts w:ascii="Courier New" w:eastAsia="Times New Roman" w:hAnsi="Courier New" w:cs="Courier New"/>
+          <w:color w:val="B5CEA8"/>
+          <w:sz w:val="21"/>
+          <w:szCs w:val="21"/>
+          <w:lang w:val="en-IN" w:eastAsia="en-IN"/>
+        </w:rPr>
+        <w:t>100</w:t>
+      </w:r>
+      <w:r>
+        <w:rPr>
+          <w:rFonts w:ascii="Courier New" w:eastAsia="Times New Roman" w:hAnsi="Courier New" w:cs="Courier New"/>
+          <w:color w:val="DCDCDC"/>
+          <w:sz w:val="21"/>
+          <w:szCs w:val="21"/>
+          <w:lang w:val="en-IN" w:eastAsia="en-IN"/>
+        </w:rPr>
+        <w:t>,</w:t>
+      </w:r>
+      <w:r>
+        <w:rPr>
+          <w:rFonts w:ascii="Courier New" w:eastAsia="Times New Roman" w:hAnsi="Courier New" w:cs="Courier New"/>
+          <w:color w:val="B5CEA8"/>
+          <w:sz w:val="21"/>
+          <w:szCs w:val="21"/>
+          <w:lang w:val="en-IN" w:eastAsia="en-IN"/>
+        </w:rPr>
+        <w:t>1</w:t>
+      </w:r>
+      <w:r>
+        <w:rPr>
+          <w:rFonts w:ascii="Courier New" w:eastAsia="Times New Roman" w:hAnsi="Courier New" w:cs="Courier New"/>
+          <w:color w:val="DCDCDC"/>
+          <w:sz w:val="21"/>
+          <w:szCs w:val="21"/>
+          <w:lang w:val="en-IN" w:eastAsia="en-IN"/>
+        </w:rPr>
+        <w:t>))</w:t>
+      </w:r>
+    </w:p>
+    <w:p>
+      <w:pPr>
+        <w:shd w:val="clear" w:color="auto" w:fill="1E1E1E"/>
+        <w:spacing w:after="0" w:line="285" w:lineRule="atLeast"/>
+        <w:rPr>
+          <w:rFonts w:ascii="Courier New" w:eastAsia="Times New Roman" w:hAnsi="Courier New" w:cs="Courier New"/>
+          <w:color w:val="D4D4D4"/>
+          <w:sz w:val="21"/>
+          <w:szCs w:val="21"/>
+          <w:lang w:val="en-IN" w:eastAsia="en-IN"/>
+        </w:rPr>
+      </w:pPr>
+      <w:r>
+        <w:rPr>
+          <w:rFonts w:ascii="Courier New" w:eastAsia="Times New Roman" w:hAnsi="Courier New" w:cs="Courier New"/>
+          <w:color w:val="D4D4D4"/>
+          <w:sz w:val="21"/>
+          <w:szCs w:val="21"/>
+          <w:lang w:val="en-IN" w:eastAsia="en-IN"/>
+        </w:rPr>
+        <w:t>plt.scatter</w:t>
+      </w:r>
+      <w:r>
+        <w:rPr>
+          <w:rFonts w:ascii="Courier New" w:eastAsia="Times New Roman" w:hAnsi="Courier New" w:cs="Courier New"/>
+          <w:color w:val="DCDCDC"/>
+          <w:sz w:val="21"/>
+          <w:szCs w:val="21"/>
+          <w:lang w:val="en-IN" w:eastAsia="en-IN"/>
+        </w:rPr>
+        <w:t>(</w:t>
+      </w:r>
+      <w:r>
+        <w:rPr>
+          <w:rFonts w:ascii="Courier New" w:eastAsia="Times New Roman" w:hAnsi="Courier New" w:cs="Courier New"/>
+          <w:color w:val="D4D4D4"/>
+          <w:sz w:val="21"/>
+          <w:szCs w:val="21"/>
+          <w:lang w:val="en-IN" w:eastAsia="en-IN"/>
+        </w:rPr>
+        <w:t>x</w:t>
+      </w:r>
+      <w:r>
+        <w:rPr>
+          <w:rFonts w:ascii="Courier New" w:eastAsia="Times New Roman" w:hAnsi="Courier New" w:cs="Courier New"/>
+          <w:color w:val="DCDCDC"/>
+          <w:sz w:val="21"/>
+          <w:szCs w:val="21"/>
+          <w:lang w:val="en-IN" w:eastAsia="en-IN"/>
+        </w:rPr>
+        <w:t>,</w:t>
+      </w:r>
+      <w:r>
+        <w:rPr>
+          <w:rFonts w:ascii="Courier New" w:eastAsia="Times New Roman" w:hAnsi="Courier New" w:cs="Courier New"/>
+          <w:color w:val="D4D4D4"/>
+          <w:sz w:val="21"/>
+          <w:szCs w:val="21"/>
+          <w:lang w:val="en-IN" w:eastAsia="en-IN"/>
+        </w:rPr>
+        <w:t>y</w:t>
+      </w:r>
+      <w:r>
+        <w:rPr>
+          <w:rFonts w:ascii="Courier New" w:eastAsia="Times New Roman" w:hAnsi="Courier New" w:cs="Courier New"/>
+          <w:color w:val="DCDCDC"/>
+          <w:sz w:val="21"/>
+          <w:szCs w:val="21"/>
+          <w:lang w:val="en-IN" w:eastAsia="en-IN"/>
+        </w:rPr>
+        <w:t>)</w:t>
       </w:r>
     </w:p>
     <w:p>
@@ -1600,71 +3871,385 @@
       <w:r>
         <w:rPr>
           <w:rFonts w:ascii="Courier New" w:eastAsia="Times New Roman" w:hAnsi="Courier New" w:cs="Courier New"/>
-          <w:color w:val="008000"/>
-          <w:sz w:val="21"/>
-          <w:szCs w:val="21"/>
-        </w:rPr>
-        <w:t>#</w:t>
-      </w:r>
-      <w:proofErr w:type="gramStart"/>
-      <w:r>
-        <w:rPr>
-          <w:rFonts w:ascii="Courier New" w:eastAsia="Times New Roman" w:hAnsi="Courier New" w:cs="Courier New"/>
-          <w:color w:val="008000"/>
-          <w:sz w:val="21"/>
-          <w:szCs w:val="21"/>
-        </w:rPr>
-        <w:t>print(</w:t>
-      </w:r>
-      <w:proofErr w:type="gramEnd"/>
-      <w:r>
-        <w:rPr>
-          <w:rFonts w:ascii="Courier New" w:eastAsia="Times New Roman" w:hAnsi="Courier New" w:cs="Courier New"/>
-          <w:color w:val="008000"/>
-          <w:sz w:val="21"/>
-          <w:szCs w:val="21"/>
-        </w:rPr>
-        <w:t>'verify response:', </w:t>
-      </w:r>
-      <w:proofErr w:type="spellStart"/>
-      <w:r>
-        <w:rPr>
-          <w:rFonts w:ascii="Courier New" w:eastAsia="Times New Roman" w:hAnsi="Courier New" w:cs="Courier New"/>
-          <w:color w:val="008000"/>
-          <w:sz w:val="21"/>
-          <w:szCs w:val="21"/>
-        </w:rPr>
-        <w:t>y_pred_verify</w:t>
-      </w:r>
-      <w:proofErr w:type="spellEnd"/>
-      <w:r>
-        <w:rPr>
-          <w:rFonts w:ascii="Courier New" w:eastAsia="Times New Roman" w:hAnsi="Courier New" w:cs="Courier New"/>
-          <w:color w:val="008000"/>
-          <w:sz w:val="21"/>
-          <w:szCs w:val="21"/>
-        </w:rPr>
-        <w:t>, </w:t>
-      </w:r>
-      <w:proofErr w:type="spellStart"/>
-      <w:r>
-        <w:rPr>
-          <w:rFonts w:ascii="Courier New" w:eastAsia="Times New Roman" w:hAnsi="Courier New" w:cs="Courier New"/>
-          <w:color w:val="008000"/>
-          <w:sz w:val="21"/>
-          <w:szCs w:val="21"/>
-        </w:rPr>
-        <w:t>sep</w:t>
-      </w:r>
-      <w:proofErr w:type="spellEnd"/>
-      <w:r>
-        <w:rPr>
-          <w:rFonts w:ascii="Courier New" w:eastAsia="Times New Roman" w:hAnsi="Courier New" w:cs="Courier New"/>
-          <w:color w:val="008000"/>
-          <w:sz w:val="21"/>
-          <w:szCs w:val="21"/>
-        </w:rPr>
-        <w:t>='\n')</w:t>
+          <w:color w:val="000000"/>
+          <w:sz w:val="21"/>
+          <w:szCs w:val="21"/>
+        </w:rPr>
+        <w:lastRenderedPageBreak/>
+        <w:drawing>
+          <wp:inline distT="0" distB="0" distL="0" distR="0" wp14:anchorId="20E34F07" wp14:editId="01D77D7C">
+            <wp:extent cx="5943600" cy="2918460"/>
+            <wp:effectExtent l="0" t="0" r="0" b="0"/>
+            <wp:docPr id="5" name="Picture 5"/>
+            <wp:cNvGraphicFramePr>
+              <a:graphicFrameLocks xmlns:a="http://schemas.openxmlformats.org/drawingml/2006/main" noChangeAspect="1"/>
+            </wp:cNvGraphicFramePr>
+            <a:graphic xmlns:a="http://schemas.openxmlformats.org/drawingml/2006/main">
+              <a:graphicData uri="http://schemas.openxmlformats.org/drawingml/2006/picture">
+                <pic:pic xmlns:pic="http://schemas.openxmlformats.org/drawingml/2006/picture">
+                  <pic:nvPicPr>
+                    <pic:cNvPr id="1" name=""/>
+                    <pic:cNvPicPr/>
+                  </pic:nvPicPr>
+                  <pic:blipFill>
+                    <a:blip r:embed="rId12"/>
+                    <a:stretch>
+                      <a:fillRect/>
+                    </a:stretch>
+                  </pic:blipFill>
+                  <pic:spPr>
+                    <a:xfrm>
+                      <a:off x="0" y="0"/>
+                      <a:ext cx="5943600" cy="2918460"/>
+                    </a:xfrm>
+                    <a:prstGeom prst="rect">
+                      <a:avLst/>
+                    </a:prstGeom>
+                  </pic:spPr>
+                </pic:pic>
+              </a:graphicData>
+            </a:graphic>
+          </wp:inline>
+        </w:drawing>
+      </w:r>
+    </w:p>
+    <w:p>
+      <w:pPr>
+        <w:shd w:val="clear" w:color="auto" w:fill="1E1E1E"/>
+        <w:spacing w:after="0" w:line="285" w:lineRule="atLeast"/>
+        <w:rPr>
+          <w:rFonts w:ascii="Courier New" w:eastAsia="Times New Roman" w:hAnsi="Courier New" w:cs="Courier New"/>
+          <w:color w:val="D4D4D4"/>
+          <w:sz w:val="21"/>
+          <w:szCs w:val="21"/>
+          <w:lang w:val="en-IN" w:eastAsia="en-IN"/>
+        </w:rPr>
+      </w:pPr>
+      <w:r>
+        <w:rPr>
+          <w:rFonts w:ascii="Courier New" w:eastAsia="Times New Roman" w:hAnsi="Courier New" w:cs="Courier New"/>
+          <w:color w:val="D4D4D4"/>
+          <w:sz w:val="21"/>
+          <w:szCs w:val="21"/>
+          <w:lang w:val="en-IN" w:eastAsia="en-IN"/>
+        </w:rPr>
+        <w:t>x=</w:t>
+      </w:r>
+      <w:r>
+        <w:rPr>
+          <w:rFonts w:ascii="Courier New" w:eastAsia="Times New Roman" w:hAnsi="Courier New" w:cs="Courier New"/>
+          <w:color w:val="B5CEA8"/>
+          <w:sz w:val="21"/>
+          <w:szCs w:val="21"/>
+          <w:lang w:val="en-IN" w:eastAsia="en-IN"/>
+        </w:rPr>
+        <w:t>2</w:t>
+      </w:r>
+      <w:r>
+        <w:rPr>
+          <w:rFonts w:ascii="Courier New" w:eastAsia="Times New Roman" w:hAnsi="Courier New" w:cs="Courier New"/>
+          <w:color w:val="D4D4D4"/>
+          <w:sz w:val="21"/>
+          <w:szCs w:val="21"/>
+          <w:lang w:val="en-IN" w:eastAsia="en-IN"/>
+        </w:rPr>
+        <w:t>*np.random.rand</w:t>
+      </w:r>
+      <w:r>
+        <w:rPr>
+          <w:rFonts w:ascii="Courier New" w:eastAsia="Times New Roman" w:hAnsi="Courier New" w:cs="Courier New"/>
+          <w:color w:val="DCDCDC"/>
+          <w:sz w:val="21"/>
+          <w:szCs w:val="21"/>
+          <w:lang w:val="en-IN" w:eastAsia="en-IN"/>
+        </w:rPr>
+        <w:t>(</w:t>
+      </w:r>
+      <w:r>
+        <w:rPr>
+          <w:rFonts w:ascii="Courier New" w:eastAsia="Times New Roman" w:hAnsi="Courier New" w:cs="Courier New"/>
+          <w:color w:val="B5CEA8"/>
+          <w:sz w:val="21"/>
+          <w:szCs w:val="21"/>
+          <w:lang w:val="en-IN" w:eastAsia="en-IN"/>
+        </w:rPr>
+        <w:t>100</w:t>
+      </w:r>
+      <w:r>
+        <w:rPr>
+          <w:rFonts w:ascii="Courier New" w:eastAsia="Times New Roman" w:hAnsi="Courier New" w:cs="Courier New"/>
+          <w:color w:val="DCDCDC"/>
+          <w:sz w:val="21"/>
+          <w:szCs w:val="21"/>
+          <w:lang w:val="en-IN" w:eastAsia="en-IN"/>
+        </w:rPr>
+        <w:t>,</w:t>
+      </w:r>
+      <w:r>
+        <w:rPr>
+          <w:rFonts w:ascii="Courier New" w:eastAsia="Times New Roman" w:hAnsi="Courier New" w:cs="Courier New"/>
+          <w:color w:val="B5CEA8"/>
+          <w:sz w:val="21"/>
+          <w:szCs w:val="21"/>
+          <w:lang w:val="en-IN" w:eastAsia="en-IN"/>
+        </w:rPr>
+        <w:t>1</w:t>
+      </w:r>
+      <w:r>
+        <w:rPr>
+          <w:rFonts w:ascii="Courier New" w:eastAsia="Times New Roman" w:hAnsi="Courier New" w:cs="Courier New"/>
+          <w:color w:val="DCDCDC"/>
+          <w:sz w:val="21"/>
+          <w:szCs w:val="21"/>
+          <w:lang w:val="en-IN" w:eastAsia="en-IN"/>
+        </w:rPr>
+        <w:t>)</w:t>
+      </w:r>
+    </w:p>
+    <w:p>
+      <w:pPr>
+        <w:shd w:val="clear" w:color="auto" w:fill="1E1E1E"/>
+        <w:spacing w:after="0" w:line="285" w:lineRule="atLeast"/>
+        <w:rPr>
+          <w:rFonts w:ascii="Courier New" w:eastAsia="Times New Roman" w:hAnsi="Courier New" w:cs="Courier New"/>
+          <w:color w:val="D4D4D4"/>
+          <w:sz w:val="21"/>
+          <w:szCs w:val="21"/>
+          <w:lang w:val="en-IN" w:eastAsia="en-IN"/>
+        </w:rPr>
+      </w:pPr>
+      <w:r>
+        <w:rPr>
+          <w:rFonts w:ascii="Courier New" w:eastAsia="Times New Roman" w:hAnsi="Courier New" w:cs="Courier New"/>
+          <w:color w:val="D4D4D4"/>
+          <w:sz w:val="21"/>
+          <w:szCs w:val="21"/>
+          <w:lang w:val="en-IN" w:eastAsia="en-IN"/>
+        </w:rPr>
+        <w:t>y=</w:t>
+      </w:r>
+      <w:r>
+        <w:rPr>
+          <w:rFonts w:ascii="Courier New" w:eastAsia="Times New Roman" w:hAnsi="Courier New" w:cs="Courier New"/>
+          <w:color w:val="B5CEA8"/>
+          <w:sz w:val="21"/>
+          <w:szCs w:val="21"/>
+          <w:lang w:val="en-IN" w:eastAsia="en-IN"/>
+        </w:rPr>
+        <w:t>4</w:t>
+      </w:r>
+      <w:r>
+        <w:rPr>
+          <w:rFonts w:ascii="Courier New" w:eastAsia="Times New Roman" w:hAnsi="Courier New" w:cs="Courier New"/>
+          <w:color w:val="D4D4D4"/>
+          <w:sz w:val="21"/>
+          <w:szCs w:val="21"/>
+          <w:lang w:val="en-IN" w:eastAsia="en-IN"/>
+        </w:rPr>
+        <w:t> +</w:t>
+      </w:r>
+      <w:r>
+        <w:rPr>
+          <w:rFonts w:ascii="Courier New" w:eastAsia="Times New Roman" w:hAnsi="Courier New" w:cs="Courier New"/>
+          <w:color w:val="DCDCDC"/>
+          <w:sz w:val="21"/>
+          <w:szCs w:val="21"/>
+          <w:lang w:val="en-IN" w:eastAsia="en-IN"/>
+        </w:rPr>
+        <w:t>(</w:t>
+      </w:r>
+      <w:r>
+        <w:rPr>
+          <w:rFonts w:ascii="Courier New" w:eastAsia="Times New Roman" w:hAnsi="Courier New" w:cs="Courier New"/>
+          <w:color w:val="B5CEA8"/>
+          <w:sz w:val="21"/>
+          <w:szCs w:val="21"/>
+          <w:lang w:val="en-IN" w:eastAsia="en-IN"/>
+        </w:rPr>
+        <w:t>3</w:t>
+      </w:r>
+      <w:r>
+        <w:rPr>
+          <w:rFonts w:ascii="Courier New" w:eastAsia="Times New Roman" w:hAnsi="Courier New" w:cs="Courier New"/>
+          <w:color w:val="D4D4D4"/>
+          <w:sz w:val="21"/>
+          <w:szCs w:val="21"/>
+          <w:lang w:val="en-IN" w:eastAsia="en-IN"/>
+        </w:rPr>
+        <w:t>*x</w:t>
+      </w:r>
+      <w:r>
+        <w:rPr>
+          <w:rFonts w:ascii="Courier New" w:eastAsia="Times New Roman" w:hAnsi="Courier New" w:cs="Courier New"/>
+          <w:color w:val="DCDCDC"/>
+          <w:sz w:val="21"/>
+          <w:szCs w:val="21"/>
+          <w:lang w:val="en-IN" w:eastAsia="en-IN"/>
+        </w:rPr>
+        <w:t>)</w:t>
+      </w:r>
+      <w:r>
+        <w:rPr>
+          <w:rFonts w:ascii="Courier New" w:eastAsia="Times New Roman" w:hAnsi="Courier New" w:cs="Courier New"/>
+          <w:color w:val="D4D4D4"/>
+          <w:sz w:val="21"/>
+          <w:szCs w:val="21"/>
+          <w:lang w:val="en-IN" w:eastAsia="en-IN"/>
+        </w:rPr>
+        <w:t> + </w:t>
+      </w:r>
+      <w:r>
+        <w:rPr>
+          <w:rFonts w:ascii="Courier New" w:eastAsia="Times New Roman" w:hAnsi="Courier New" w:cs="Courier New"/>
+          <w:color w:val="DCDCDC"/>
+          <w:sz w:val="21"/>
+          <w:szCs w:val="21"/>
+          <w:lang w:val="en-IN" w:eastAsia="en-IN"/>
+        </w:rPr>
+        <w:t>(</w:t>
+      </w:r>
+      <w:r>
+        <w:rPr>
+          <w:rFonts w:ascii="Courier New" w:eastAsia="Times New Roman" w:hAnsi="Courier New" w:cs="Courier New"/>
+          <w:color w:val="B5CEA8"/>
+          <w:sz w:val="21"/>
+          <w:szCs w:val="21"/>
+          <w:lang w:val="en-IN" w:eastAsia="en-IN"/>
+        </w:rPr>
+        <w:t>10</w:t>
+      </w:r>
+      <w:r>
+        <w:rPr>
+          <w:rFonts w:ascii="Courier New" w:eastAsia="Times New Roman" w:hAnsi="Courier New" w:cs="Courier New"/>
+          <w:color w:val="D4D4D4"/>
+          <w:sz w:val="21"/>
+          <w:szCs w:val="21"/>
+          <w:lang w:val="en-IN" w:eastAsia="en-IN"/>
+        </w:rPr>
+        <w:t>*np.random.rand</w:t>
+      </w:r>
+      <w:r>
+        <w:rPr>
+          <w:rFonts w:ascii="Courier New" w:eastAsia="Times New Roman" w:hAnsi="Courier New" w:cs="Courier New"/>
+          <w:color w:val="DCDCDC"/>
+          <w:sz w:val="21"/>
+          <w:szCs w:val="21"/>
+          <w:lang w:val="en-IN" w:eastAsia="en-IN"/>
+        </w:rPr>
+        <w:t>(</w:t>
+      </w:r>
+      <w:r>
+        <w:rPr>
+          <w:rFonts w:ascii="Courier New" w:eastAsia="Times New Roman" w:hAnsi="Courier New" w:cs="Courier New"/>
+          <w:color w:val="B5CEA8"/>
+          <w:sz w:val="21"/>
+          <w:szCs w:val="21"/>
+          <w:lang w:val="en-IN" w:eastAsia="en-IN"/>
+        </w:rPr>
+        <w:t>100</w:t>
+      </w:r>
+      <w:r>
+        <w:rPr>
+          <w:rFonts w:ascii="Courier New" w:eastAsia="Times New Roman" w:hAnsi="Courier New" w:cs="Courier New"/>
+          <w:color w:val="DCDCDC"/>
+          <w:sz w:val="21"/>
+          <w:szCs w:val="21"/>
+          <w:lang w:val="en-IN" w:eastAsia="en-IN"/>
+        </w:rPr>
+        <w:t>,</w:t>
+      </w:r>
+      <w:r>
+        <w:rPr>
+          <w:rFonts w:ascii="Courier New" w:eastAsia="Times New Roman" w:hAnsi="Courier New" w:cs="Courier New"/>
+          <w:color w:val="B5CEA8"/>
+          <w:sz w:val="21"/>
+          <w:szCs w:val="21"/>
+          <w:lang w:val="en-IN" w:eastAsia="en-IN"/>
+        </w:rPr>
+        <w:t>1</w:t>
+      </w:r>
+      <w:r>
+        <w:rPr>
+          <w:rFonts w:ascii="Courier New" w:eastAsia="Times New Roman" w:hAnsi="Courier New" w:cs="Courier New"/>
+          <w:color w:val="DCDCDC"/>
+          <w:sz w:val="21"/>
+          <w:szCs w:val="21"/>
+          <w:lang w:val="en-IN" w:eastAsia="en-IN"/>
+        </w:rPr>
+        <w:t>))</w:t>
+      </w:r>
+    </w:p>
+    <w:p>
+      <w:pPr>
+        <w:shd w:val="clear" w:color="auto" w:fill="1E1E1E"/>
+        <w:spacing w:after="0" w:line="285" w:lineRule="atLeast"/>
+        <w:rPr>
+          <w:rFonts w:ascii="Courier New" w:eastAsia="Times New Roman" w:hAnsi="Courier New" w:cs="Courier New"/>
+          <w:color w:val="D4D4D4"/>
+          <w:sz w:val="21"/>
+          <w:szCs w:val="21"/>
+          <w:lang w:val="en-IN" w:eastAsia="en-IN"/>
+        </w:rPr>
+      </w:pPr>
+      <w:r>
+        <w:rPr>
+          <w:rFonts w:ascii="Courier New" w:eastAsia="Times New Roman" w:hAnsi="Courier New" w:cs="Courier New"/>
+          <w:color w:val="D4D4D4"/>
+          <w:sz w:val="21"/>
+          <w:szCs w:val="21"/>
+          <w:lang w:val="en-IN" w:eastAsia="en-IN"/>
+        </w:rPr>
+        <w:t>plt.scatter</w:t>
+      </w:r>
+      <w:r>
+        <w:rPr>
+          <w:rFonts w:ascii="Courier New" w:eastAsia="Times New Roman" w:hAnsi="Courier New" w:cs="Courier New"/>
+          <w:color w:val="DCDCDC"/>
+          <w:sz w:val="21"/>
+          <w:szCs w:val="21"/>
+          <w:lang w:val="en-IN" w:eastAsia="en-IN"/>
+        </w:rPr>
+        <w:t>(</w:t>
+      </w:r>
+      <w:r>
+        <w:rPr>
+          <w:rFonts w:ascii="Courier New" w:eastAsia="Times New Roman" w:hAnsi="Courier New" w:cs="Courier New"/>
+          <w:color w:val="D4D4D4"/>
+          <w:sz w:val="21"/>
+          <w:szCs w:val="21"/>
+          <w:lang w:val="en-IN" w:eastAsia="en-IN"/>
+        </w:rPr>
+        <w:t>x</w:t>
+      </w:r>
+      <w:r>
+        <w:rPr>
+          <w:rFonts w:ascii="Courier New" w:eastAsia="Times New Roman" w:hAnsi="Courier New" w:cs="Courier New"/>
+          <w:color w:val="DCDCDC"/>
+          <w:sz w:val="21"/>
+          <w:szCs w:val="21"/>
+          <w:lang w:val="en-IN" w:eastAsia="en-IN"/>
+        </w:rPr>
+        <w:t>,</w:t>
+      </w:r>
+      <w:r>
+        <w:rPr>
+          <w:rFonts w:ascii="Courier New" w:eastAsia="Times New Roman" w:hAnsi="Courier New" w:cs="Courier New"/>
+          <w:color w:val="D4D4D4"/>
+          <w:sz w:val="21"/>
+          <w:szCs w:val="21"/>
+          <w:lang w:val="en-IN" w:eastAsia="en-IN"/>
+        </w:rPr>
+        <w:t>y</w:t>
+      </w:r>
+      <w:r>
+        <w:rPr>
+          <w:rFonts w:ascii="Courier New" w:eastAsia="Times New Roman" w:hAnsi="Courier New" w:cs="Courier New"/>
+          <w:color w:val="DCDCDC"/>
+          <w:sz w:val="21"/>
+          <w:szCs w:val="21"/>
+          <w:lang w:val="en-IN" w:eastAsia="en-IN"/>
+        </w:rPr>
+        <w:t>)</w:t>
       </w:r>
     </w:p>
     <w:p>
@@ -1678,6 +4263,783 @@
           <w:szCs w:val="21"/>
         </w:rPr>
       </w:pPr>
+      <w:r>
+        <w:rPr>
+          <w:rFonts w:ascii="Courier New" w:eastAsia="Times New Roman" w:hAnsi="Courier New" w:cs="Courier New"/>
+          <w:color w:val="000000"/>
+          <w:sz w:val="21"/>
+          <w:szCs w:val="21"/>
+        </w:rPr>
+        <w:drawing>
+          <wp:inline distT="0" distB="0" distL="0" distR="0" wp14:anchorId="53F6D28C" wp14:editId="17B35C24">
+            <wp:extent cx="5943600" cy="2886710"/>
+            <wp:effectExtent l="0" t="0" r="0" b="8890"/>
+            <wp:docPr id="6" name="Picture 6"/>
+            <wp:cNvGraphicFramePr>
+              <a:graphicFrameLocks xmlns:a="http://schemas.openxmlformats.org/drawingml/2006/main" noChangeAspect="1"/>
+            </wp:cNvGraphicFramePr>
+            <a:graphic xmlns:a="http://schemas.openxmlformats.org/drawingml/2006/main">
+              <a:graphicData uri="http://schemas.openxmlformats.org/drawingml/2006/picture">
+                <pic:pic xmlns:pic="http://schemas.openxmlformats.org/drawingml/2006/picture">
+                  <pic:nvPicPr>
+                    <pic:cNvPr id="1" name=""/>
+                    <pic:cNvPicPr/>
+                  </pic:nvPicPr>
+                  <pic:blipFill>
+                    <a:blip r:embed="rId13"/>
+                    <a:stretch>
+                      <a:fillRect/>
+                    </a:stretch>
+                  </pic:blipFill>
+                  <pic:spPr>
+                    <a:xfrm>
+                      <a:off x="0" y="0"/>
+                      <a:ext cx="5943600" cy="2886710"/>
+                    </a:xfrm>
+                    <a:prstGeom prst="rect">
+                      <a:avLst/>
+                    </a:prstGeom>
+                  </pic:spPr>
+                </pic:pic>
+              </a:graphicData>
+            </a:graphic>
+          </wp:inline>
+        </w:drawing>
+      </w:r>
+    </w:p>
+    <w:p>
+      <w:pPr>
+        <w:shd w:val="clear" w:color="auto" w:fill="1E1E1E"/>
+        <w:spacing w:after="0" w:line="285" w:lineRule="atLeast"/>
+        <w:rPr>
+          <w:rFonts w:ascii="Courier New" w:eastAsia="Times New Roman" w:hAnsi="Courier New" w:cs="Courier New"/>
+          <w:color w:val="D4D4D4"/>
+          <w:sz w:val="21"/>
+          <w:szCs w:val="21"/>
+          <w:lang w:val="en-IN" w:eastAsia="en-IN"/>
+        </w:rPr>
+      </w:pPr>
+      <w:r>
+        <w:rPr>
+          <w:rFonts w:ascii="Courier New" w:eastAsia="Times New Roman" w:hAnsi="Courier New" w:cs="Courier New"/>
+          <w:color w:val="D4D4D4"/>
+          <w:sz w:val="21"/>
+          <w:szCs w:val="21"/>
+          <w:lang w:val="en-IN" w:eastAsia="en-IN"/>
+        </w:rPr>
+        <w:t>b1 = </w:t>
+      </w:r>
+      <w:r>
+        <w:rPr>
+          <w:rFonts w:ascii="Courier New" w:eastAsia="Times New Roman" w:hAnsi="Courier New" w:cs="Courier New"/>
+          <w:color w:val="DCDCDC"/>
+          <w:sz w:val="21"/>
+          <w:szCs w:val="21"/>
+          <w:lang w:val="en-IN" w:eastAsia="en-IN"/>
+        </w:rPr>
+        <w:t>(</w:t>
+      </w:r>
+      <w:r>
+        <w:rPr>
+          <w:rFonts w:ascii="Courier New" w:eastAsia="Times New Roman" w:hAnsi="Courier New" w:cs="Courier New"/>
+          <w:color w:val="D4D4D4"/>
+          <w:sz w:val="21"/>
+          <w:szCs w:val="21"/>
+          <w:lang w:val="en-IN" w:eastAsia="en-IN"/>
+        </w:rPr>
+        <w:t>np.mean</w:t>
+      </w:r>
+      <w:r>
+        <w:rPr>
+          <w:rFonts w:ascii="Courier New" w:eastAsia="Times New Roman" w:hAnsi="Courier New" w:cs="Courier New"/>
+          <w:color w:val="DCDCDC"/>
+          <w:sz w:val="21"/>
+          <w:szCs w:val="21"/>
+          <w:lang w:val="en-IN" w:eastAsia="en-IN"/>
+        </w:rPr>
+        <w:t>(</w:t>
+      </w:r>
+      <w:r>
+        <w:rPr>
+          <w:rFonts w:ascii="Courier New" w:eastAsia="Times New Roman" w:hAnsi="Courier New" w:cs="Courier New"/>
+          <w:color w:val="D4D4D4"/>
+          <w:sz w:val="21"/>
+          <w:szCs w:val="21"/>
+          <w:lang w:val="en-IN" w:eastAsia="en-IN"/>
+        </w:rPr>
+        <w:t>x</w:t>
+      </w:r>
+      <w:r>
+        <w:rPr>
+          <w:rFonts w:ascii="Courier New" w:eastAsia="Times New Roman" w:hAnsi="Courier New" w:cs="Courier New"/>
+          <w:color w:val="DCDCDC"/>
+          <w:sz w:val="21"/>
+          <w:szCs w:val="21"/>
+          <w:lang w:val="en-IN" w:eastAsia="en-IN"/>
+        </w:rPr>
+        <w:t>)</w:t>
+      </w:r>
+      <w:r>
+        <w:rPr>
+          <w:rFonts w:ascii="Courier New" w:eastAsia="Times New Roman" w:hAnsi="Courier New" w:cs="Courier New"/>
+          <w:color w:val="D4D4D4"/>
+          <w:sz w:val="21"/>
+          <w:szCs w:val="21"/>
+          <w:lang w:val="en-IN" w:eastAsia="en-IN"/>
+        </w:rPr>
+        <w:t>*np.mean</w:t>
+      </w:r>
+      <w:r>
+        <w:rPr>
+          <w:rFonts w:ascii="Courier New" w:eastAsia="Times New Roman" w:hAnsi="Courier New" w:cs="Courier New"/>
+          <w:color w:val="DCDCDC"/>
+          <w:sz w:val="21"/>
+          <w:szCs w:val="21"/>
+          <w:lang w:val="en-IN" w:eastAsia="en-IN"/>
+        </w:rPr>
+        <w:t>(</w:t>
+      </w:r>
+      <w:r>
+        <w:rPr>
+          <w:rFonts w:ascii="Courier New" w:eastAsia="Times New Roman" w:hAnsi="Courier New" w:cs="Courier New"/>
+          <w:color w:val="D4D4D4"/>
+          <w:sz w:val="21"/>
+          <w:szCs w:val="21"/>
+          <w:lang w:val="en-IN" w:eastAsia="en-IN"/>
+        </w:rPr>
+        <w:t>y</w:t>
+      </w:r>
+      <w:r>
+        <w:rPr>
+          <w:rFonts w:ascii="Courier New" w:eastAsia="Times New Roman" w:hAnsi="Courier New" w:cs="Courier New"/>
+          <w:color w:val="DCDCDC"/>
+          <w:sz w:val="21"/>
+          <w:szCs w:val="21"/>
+          <w:lang w:val="en-IN" w:eastAsia="en-IN"/>
+        </w:rPr>
+        <w:t>)</w:t>
+      </w:r>
+      <w:r>
+        <w:rPr>
+          <w:rFonts w:ascii="Courier New" w:eastAsia="Times New Roman" w:hAnsi="Courier New" w:cs="Courier New"/>
+          <w:color w:val="D4D4D4"/>
+          <w:sz w:val="21"/>
+          <w:szCs w:val="21"/>
+          <w:lang w:val="en-IN" w:eastAsia="en-IN"/>
+        </w:rPr>
+        <w:t> - np.mean</w:t>
+      </w:r>
+      <w:r>
+        <w:rPr>
+          <w:rFonts w:ascii="Courier New" w:eastAsia="Times New Roman" w:hAnsi="Courier New" w:cs="Courier New"/>
+          <w:color w:val="DCDCDC"/>
+          <w:sz w:val="21"/>
+          <w:szCs w:val="21"/>
+          <w:lang w:val="en-IN" w:eastAsia="en-IN"/>
+        </w:rPr>
+        <w:t>(</w:t>
+      </w:r>
+      <w:r>
+        <w:rPr>
+          <w:rFonts w:ascii="Courier New" w:eastAsia="Times New Roman" w:hAnsi="Courier New" w:cs="Courier New"/>
+          <w:color w:val="D4D4D4"/>
+          <w:sz w:val="21"/>
+          <w:szCs w:val="21"/>
+          <w:lang w:val="en-IN" w:eastAsia="en-IN"/>
+        </w:rPr>
+        <w:t>x*y</w:t>
+      </w:r>
+      <w:r>
+        <w:rPr>
+          <w:rFonts w:ascii="Courier New" w:eastAsia="Times New Roman" w:hAnsi="Courier New" w:cs="Courier New"/>
+          <w:color w:val="DCDCDC"/>
+          <w:sz w:val="21"/>
+          <w:szCs w:val="21"/>
+          <w:lang w:val="en-IN" w:eastAsia="en-IN"/>
+        </w:rPr>
+        <w:t>))</w:t>
+      </w:r>
+      <w:r>
+        <w:rPr>
+          <w:rFonts w:ascii="Courier New" w:eastAsia="Times New Roman" w:hAnsi="Courier New" w:cs="Courier New"/>
+          <w:color w:val="D4D4D4"/>
+          <w:sz w:val="21"/>
+          <w:szCs w:val="21"/>
+          <w:lang w:val="en-IN" w:eastAsia="en-IN"/>
+        </w:rPr>
+        <w:t>/np.mean</w:t>
+      </w:r>
+      <w:r>
+        <w:rPr>
+          <w:rFonts w:ascii="Courier New" w:eastAsia="Times New Roman" w:hAnsi="Courier New" w:cs="Courier New"/>
+          <w:color w:val="DCDCDC"/>
+          <w:sz w:val="21"/>
+          <w:szCs w:val="21"/>
+          <w:lang w:val="en-IN" w:eastAsia="en-IN"/>
+        </w:rPr>
+        <w:t>(</w:t>
+      </w:r>
+      <w:r>
+        <w:rPr>
+          <w:rFonts w:ascii="Courier New" w:eastAsia="Times New Roman" w:hAnsi="Courier New" w:cs="Courier New"/>
+          <w:color w:val="D4D4D4"/>
+          <w:sz w:val="21"/>
+          <w:szCs w:val="21"/>
+          <w:lang w:val="en-IN" w:eastAsia="en-IN"/>
+        </w:rPr>
+        <w:t>x</w:t>
+      </w:r>
+      <w:r>
+        <w:rPr>
+          <w:rFonts w:ascii="Courier New" w:eastAsia="Times New Roman" w:hAnsi="Courier New" w:cs="Courier New"/>
+          <w:color w:val="DCDCDC"/>
+          <w:sz w:val="21"/>
+          <w:szCs w:val="21"/>
+          <w:lang w:val="en-IN" w:eastAsia="en-IN"/>
+        </w:rPr>
+        <w:t>)</w:t>
+      </w:r>
+      <w:r>
+        <w:rPr>
+          <w:rFonts w:ascii="Courier New" w:eastAsia="Times New Roman" w:hAnsi="Courier New" w:cs="Courier New"/>
+          <w:color w:val="D4D4D4"/>
+          <w:sz w:val="21"/>
+          <w:szCs w:val="21"/>
+          <w:lang w:val="en-IN" w:eastAsia="en-IN"/>
+        </w:rPr>
+        <w:t>**</w:t>
+      </w:r>
+      <w:r>
+        <w:rPr>
+          <w:rFonts w:ascii="Courier New" w:eastAsia="Times New Roman" w:hAnsi="Courier New" w:cs="Courier New"/>
+          <w:color w:val="B5CEA8"/>
+          <w:sz w:val="21"/>
+          <w:szCs w:val="21"/>
+          <w:lang w:val="en-IN" w:eastAsia="en-IN"/>
+        </w:rPr>
+        <w:t>2</w:t>
+      </w:r>
+      <w:r>
+        <w:rPr>
+          <w:rFonts w:ascii="Courier New" w:eastAsia="Times New Roman" w:hAnsi="Courier New" w:cs="Courier New"/>
+          <w:color w:val="D4D4D4"/>
+          <w:sz w:val="21"/>
+          <w:szCs w:val="21"/>
+          <w:lang w:val="en-IN" w:eastAsia="en-IN"/>
+        </w:rPr>
+        <w:t>-np.mean</w:t>
+      </w:r>
+      <w:r>
+        <w:rPr>
+          <w:rFonts w:ascii="Courier New" w:eastAsia="Times New Roman" w:hAnsi="Courier New" w:cs="Courier New"/>
+          <w:color w:val="DCDCDC"/>
+          <w:sz w:val="21"/>
+          <w:szCs w:val="21"/>
+          <w:lang w:val="en-IN" w:eastAsia="en-IN"/>
+        </w:rPr>
+        <w:t>(</w:t>
+      </w:r>
+      <w:r>
+        <w:rPr>
+          <w:rFonts w:ascii="Courier New" w:eastAsia="Times New Roman" w:hAnsi="Courier New" w:cs="Courier New"/>
+          <w:color w:val="D4D4D4"/>
+          <w:sz w:val="21"/>
+          <w:szCs w:val="21"/>
+          <w:lang w:val="en-IN" w:eastAsia="en-IN"/>
+        </w:rPr>
+        <w:t>x**</w:t>
+      </w:r>
+      <w:r>
+        <w:rPr>
+          <w:rFonts w:ascii="Courier New" w:eastAsia="Times New Roman" w:hAnsi="Courier New" w:cs="Courier New"/>
+          <w:color w:val="B5CEA8"/>
+          <w:sz w:val="21"/>
+          <w:szCs w:val="21"/>
+          <w:lang w:val="en-IN" w:eastAsia="en-IN"/>
+        </w:rPr>
+        <w:t>2</w:t>
+      </w:r>
+      <w:r>
+        <w:rPr>
+          <w:rFonts w:ascii="Courier New" w:eastAsia="Times New Roman" w:hAnsi="Courier New" w:cs="Courier New"/>
+          <w:color w:val="DCDCDC"/>
+          <w:sz w:val="21"/>
+          <w:szCs w:val="21"/>
+          <w:lang w:val="en-IN" w:eastAsia="en-IN"/>
+        </w:rPr>
+        <w:t>)</w:t>
+      </w:r>
+    </w:p>
+    <w:p>
+      <w:pPr>
+        <w:shd w:val="clear" w:color="auto" w:fill="1E1E1E"/>
+        <w:spacing w:after="0" w:line="285" w:lineRule="atLeast"/>
+        <w:rPr>
+          <w:rFonts w:ascii="Courier New" w:eastAsia="Times New Roman" w:hAnsi="Courier New" w:cs="Courier New"/>
+          <w:color w:val="D4D4D4"/>
+          <w:sz w:val="21"/>
+          <w:szCs w:val="21"/>
+          <w:lang w:val="en-IN" w:eastAsia="en-IN"/>
+        </w:rPr>
+      </w:pPr>
+      <w:r>
+        <w:rPr>
+          <w:rFonts w:ascii="Courier New" w:eastAsia="Times New Roman" w:hAnsi="Courier New" w:cs="Courier New"/>
+          <w:color w:val="D4D4D4"/>
+          <w:sz w:val="21"/>
+          <w:szCs w:val="21"/>
+          <w:lang w:val="en-IN" w:eastAsia="en-IN"/>
+        </w:rPr>
+        <w:t>b0 = np.mean</w:t>
+      </w:r>
+      <w:r>
+        <w:rPr>
+          <w:rFonts w:ascii="Courier New" w:eastAsia="Times New Roman" w:hAnsi="Courier New" w:cs="Courier New"/>
+          <w:color w:val="DCDCDC"/>
+          <w:sz w:val="21"/>
+          <w:szCs w:val="21"/>
+          <w:lang w:val="en-IN" w:eastAsia="en-IN"/>
+        </w:rPr>
+        <w:t>(</w:t>
+      </w:r>
+      <w:r>
+        <w:rPr>
+          <w:rFonts w:ascii="Courier New" w:eastAsia="Times New Roman" w:hAnsi="Courier New" w:cs="Courier New"/>
+          <w:color w:val="D4D4D4"/>
+          <w:sz w:val="21"/>
+          <w:szCs w:val="21"/>
+          <w:lang w:val="en-IN" w:eastAsia="en-IN"/>
+        </w:rPr>
+        <w:t>y</w:t>
+      </w:r>
+      <w:r>
+        <w:rPr>
+          <w:rFonts w:ascii="Courier New" w:eastAsia="Times New Roman" w:hAnsi="Courier New" w:cs="Courier New"/>
+          <w:color w:val="DCDCDC"/>
+          <w:sz w:val="21"/>
+          <w:szCs w:val="21"/>
+          <w:lang w:val="en-IN" w:eastAsia="en-IN"/>
+        </w:rPr>
+        <w:t>)</w:t>
+      </w:r>
+      <w:r>
+        <w:rPr>
+          <w:rFonts w:ascii="Courier New" w:eastAsia="Times New Roman" w:hAnsi="Courier New" w:cs="Courier New"/>
+          <w:color w:val="D4D4D4"/>
+          <w:sz w:val="21"/>
+          <w:szCs w:val="21"/>
+          <w:lang w:val="en-IN" w:eastAsia="en-IN"/>
+        </w:rPr>
+        <w:t>-b1*</w:t>
+      </w:r>
+      <w:r>
+        <w:rPr>
+          <w:rFonts w:ascii="Courier New" w:eastAsia="Times New Roman" w:hAnsi="Courier New" w:cs="Courier New"/>
+          <w:color w:val="DCDCDC"/>
+          <w:sz w:val="21"/>
+          <w:szCs w:val="21"/>
+          <w:lang w:val="en-IN" w:eastAsia="en-IN"/>
+        </w:rPr>
+        <w:t>(</w:t>
+      </w:r>
+      <w:r>
+        <w:rPr>
+          <w:rFonts w:ascii="Courier New" w:eastAsia="Times New Roman" w:hAnsi="Courier New" w:cs="Courier New"/>
+          <w:color w:val="D4D4D4"/>
+          <w:sz w:val="21"/>
+          <w:szCs w:val="21"/>
+          <w:lang w:val="en-IN" w:eastAsia="en-IN"/>
+        </w:rPr>
+        <w:t>np.mean</w:t>
+      </w:r>
+      <w:r>
+        <w:rPr>
+          <w:rFonts w:ascii="Courier New" w:eastAsia="Times New Roman" w:hAnsi="Courier New" w:cs="Courier New"/>
+          <w:color w:val="DCDCDC"/>
+          <w:sz w:val="21"/>
+          <w:szCs w:val="21"/>
+          <w:lang w:val="en-IN" w:eastAsia="en-IN"/>
+        </w:rPr>
+        <w:t>(</w:t>
+      </w:r>
+      <w:r>
+        <w:rPr>
+          <w:rFonts w:ascii="Courier New" w:eastAsia="Times New Roman" w:hAnsi="Courier New" w:cs="Courier New"/>
+          <w:color w:val="D4D4D4"/>
+          <w:sz w:val="21"/>
+          <w:szCs w:val="21"/>
+          <w:lang w:val="en-IN" w:eastAsia="en-IN"/>
+        </w:rPr>
+        <w:t>x</w:t>
+      </w:r>
+      <w:r>
+        <w:rPr>
+          <w:rFonts w:ascii="Courier New" w:eastAsia="Times New Roman" w:hAnsi="Courier New" w:cs="Courier New"/>
+          <w:color w:val="DCDCDC"/>
+          <w:sz w:val="21"/>
+          <w:szCs w:val="21"/>
+          <w:lang w:val="en-IN" w:eastAsia="en-IN"/>
+        </w:rPr>
+        <w:t>))</w:t>
+      </w:r>
+    </w:p>
+    <w:p>
+      <w:pPr>
+        <w:shd w:val="clear" w:color="auto" w:fill="1E1E1E"/>
+        <w:spacing w:after="0" w:line="285" w:lineRule="atLeast"/>
+        <w:rPr>
+          <w:rFonts w:ascii="Courier New" w:eastAsia="Times New Roman" w:hAnsi="Courier New" w:cs="Courier New"/>
+          <w:color w:val="D4D4D4"/>
+          <w:sz w:val="21"/>
+          <w:szCs w:val="21"/>
+          <w:lang w:val="en-IN" w:eastAsia="en-IN"/>
+        </w:rPr>
+      </w:pPr>
+      <w:r>
+        <w:rPr>
+          <w:rFonts w:ascii="Courier New" w:eastAsia="Times New Roman" w:hAnsi="Courier New" w:cs="Courier New"/>
+          <w:color w:val="D4D4D4"/>
+          <w:sz w:val="21"/>
+          <w:szCs w:val="21"/>
+          <w:lang w:val="en-IN" w:eastAsia="en-IN"/>
+        </w:rPr>
+        <w:t>y_predict1=b0+b1*x</w:t>
+      </w:r>
+    </w:p>
+    <w:p>
+      <w:pPr>
+        <w:shd w:val="clear" w:color="auto" w:fill="1E1E1E"/>
+        <w:spacing w:after="0" w:line="285" w:lineRule="atLeast"/>
+        <w:rPr>
+          <w:rFonts w:ascii="Courier New" w:eastAsia="Times New Roman" w:hAnsi="Courier New" w:cs="Courier New"/>
+          <w:color w:val="D4D4D4"/>
+          <w:sz w:val="21"/>
+          <w:szCs w:val="21"/>
+          <w:lang w:val="en-IN" w:eastAsia="en-IN"/>
+        </w:rPr>
+      </w:pPr>
+      <w:r>
+        <w:rPr>
+          <w:rFonts w:ascii="Courier New" w:eastAsia="Times New Roman" w:hAnsi="Courier New" w:cs="Courier New"/>
+          <w:color w:val="D4D4D4"/>
+          <w:sz w:val="21"/>
+          <w:szCs w:val="21"/>
+          <w:lang w:val="en-IN" w:eastAsia="en-IN"/>
+        </w:rPr>
+        <w:t>ssr=np.</w:t>
+      </w:r>
+      <w:r>
+        <w:rPr>
+          <w:rFonts w:ascii="Courier New" w:eastAsia="Times New Roman" w:hAnsi="Courier New" w:cs="Courier New"/>
+          <w:color w:val="DCDCAA"/>
+          <w:sz w:val="21"/>
+          <w:szCs w:val="21"/>
+          <w:lang w:val="en-IN" w:eastAsia="en-IN"/>
+        </w:rPr>
+        <w:t>sum</w:t>
+      </w:r>
+      <w:r>
+        <w:rPr>
+          <w:rFonts w:ascii="Courier New" w:eastAsia="Times New Roman" w:hAnsi="Courier New" w:cs="Courier New"/>
+          <w:color w:val="DCDCDC"/>
+          <w:sz w:val="21"/>
+          <w:szCs w:val="21"/>
+          <w:lang w:val="en-IN" w:eastAsia="en-IN"/>
+        </w:rPr>
+        <w:t>(</w:t>
+      </w:r>
+      <w:r>
+        <w:rPr>
+          <w:rFonts w:ascii="Courier New" w:eastAsia="Times New Roman" w:hAnsi="Courier New" w:cs="Courier New"/>
+          <w:color w:val="D4D4D4"/>
+          <w:sz w:val="21"/>
+          <w:szCs w:val="21"/>
+          <w:lang w:val="en-IN" w:eastAsia="en-IN"/>
+        </w:rPr>
+        <w:t>np.square</w:t>
+      </w:r>
+      <w:r>
+        <w:rPr>
+          <w:rFonts w:ascii="Courier New" w:eastAsia="Times New Roman" w:hAnsi="Courier New" w:cs="Courier New"/>
+          <w:color w:val="DCDCDC"/>
+          <w:sz w:val="21"/>
+          <w:szCs w:val="21"/>
+          <w:lang w:val="en-IN" w:eastAsia="en-IN"/>
+        </w:rPr>
+        <w:t>(</w:t>
+      </w:r>
+      <w:r>
+        <w:rPr>
+          <w:rFonts w:ascii="Courier New" w:eastAsia="Times New Roman" w:hAnsi="Courier New" w:cs="Courier New"/>
+          <w:color w:val="D4D4D4"/>
+          <w:sz w:val="21"/>
+          <w:szCs w:val="21"/>
+          <w:lang w:val="en-IN" w:eastAsia="en-IN"/>
+        </w:rPr>
+        <w:t>y_predict1-np.mean</w:t>
+      </w:r>
+      <w:r>
+        <w:rPr>
+          <w:rFonts w:ascii="Courier New" w:eastAsia="Times New Roman" w:hAnsi="Courier New" w:cs="Courier New"/>
+          <w:color w:val="DCDCDC"/>
+          <w:sz w:val="21"/>
+          <w:szCs w:val="21"/>
+          <w:lang w:val="en-IN" w:eastAsia="en-IN"/>
+        </w:rPr>
+        <w:t>(</w:t>
+      </w:r>
+      <w:r>
+        <w:rPr>
+          <w:rFonts w:ascii="Courier New" w:eastAsia="Times New Roman" w:hAnsi="Courier New" w:cs="Courier New"/>
+          <w:color w:val="D4D4D4"/>
+          <w:sz w:val="21"/>
+          <w:szCs w:val="21"/>
+          <w:lang w:val="en-IN" w:eastAsia="en-IN"/>
+        </w:rPr>
+        <w:t>y</w:t>
+      </w:r>
+      <w:r>
+        <w:rPr>
+          <w:rFonts w:ascii="Courier New" w:eastAsia="Times New Roman" w:hAnsi="Courier New" w:cs="Courier New"/>
+          <w:color w:val="DCDCDC"/>
+          <w:sz w:val="21"/>
+          <w:szCs w:val="21"/>
+          <w:lang w:val="en-IN" w:eastAsia="en-IN"/>
+        </w:rPr>
+        <w:t>)))</w:t>
+      </w:r>
+    </w:p>
+    <w:p>
+      <w:pPr>
+        <w:shd w:val="clear" w:color="auto" w:fill="1E1E1E"/>
+        <w:spacing w:after="0" w:line="285" w:lineRule="atLeast"/>
+        <w:rPr>
+          <w:rFonts w:ascii="Courier New" w:eastAsia="Times New Roman" w:hAnsi="Courier New" w:cs="Courier New"/>
+          <w:color w:val="D4D4D4"/>
+          <w:sz w:val="21"/>
+          <w:szCs w:val="21"/>
+          <w:lang w:val="en-IN" w:eastAsia="en-IN"/>
+        </w:rPr>
+      </w:pPr>
+      <w:r>
+        <w:rPr>
+          <w:rFonts w:ascii="Courier New" w:eastAsia="Times New Roman" w:hAnsi="Courier New" w:cs="Courier New"/>
+          <w:color w:val="D4D4D4"/>
+          <w:sz w:val="21"/>
+          <w:szCs w:val="21"/>
+          <w:lang w:val="en-IN" w:eastAsia="en-IN"/>
+        </w:rPr>
+        <w:t>sse=np.</w:t>
+      </w:r>
+      <w:r>
+        <w:rPr>
+          <w:rFonts w:ascii="Courier New" w:eastAsia="Times New Roman" w:hAnsi="Courier New" w:cs="Courier New"/>
+          <w:color w:val="DCDCAA"/>
+          <w:sz w:val="21"/>
+          <w:szCs w:val="21"/>
+          <w:lang w:val="en-IN" w:eastAsia="en-IN"/>
+        </w:rPr>
+        <w:t>sum</w:t>
+      </w:r>
+      <w:r>
+        <w:rPr>
+          <w:rFonts w:ascii="Courier New" w:eastAsia="Times New Roman" w:hAnsi="Courier New" w:cs="Courier New"/>
+          <w:color w:val="DCDCDC"/>
+          <w:sz w:val="21"/>
+          <w:szCs w:val="21"/>
+          <w:lang w:val="en-IN" w:eastAsia="en-IN"/>
+        </w:rPr>
+        <w:t>(</w:t>
+      </w:r>
+      <w:r>
+        <w:rPr>
+          <w:rFonts w:ascii="Courier New" w:eastAsia="Times New Roman" w:hAnsi="Courier New" w:cs="Courier New"/>
+          <w:color w:val="D4D4D4"/>
+          <w:sz w:val="21"/>
+          <w:szCs w:val="21"/>
+          <w:lang w:val="en-IN" w:eastAsia="en-IN"/>
+        </w:rPr>
+        <w:t>np.square</w:t>
+      </w:r>
+      <w:r>
+        <w:rPr>
+          <w:rFonts w:ascii="Courier New" w:eastAsia="Times New Roman" w:hAnsi="Courier New" w:cs="Courier New"/>
+          <w:color w:val="DCDCDC"/>
+          <w:sz w:val="21"/>
+          <w:szCs w:val="21"/>
+          <w:lang w:val="en-IN" w:eastAsia="en-IN"/>
+        </w:rPr>
+        <w:t>(</w:t>
+      </w:r>
+      <w:r>
+        <w:rPr>
+          <w:rFonts w:ascii="Courier New" w:eastAsia="Times New Roman" w:hAnsi="Courier New" w:cs="Courier New"/>
+          <w:color w:val="D4D4D4"/>
+          <w:sz w:val="21"/>
+          <w:szCs w:val="21"/>
+          <w:lang w:val="en-IN" w:eastAsia="en-IN"/>
+        </w:rPr>
+        <w:t>y-y_predict1</w:t>
+      </w:r>
+      <w:r>
+        <w:rPr>
+          <w:rFonts w:ascii="Courier New" w:eastAsia="Times New Roman" w:hAnsi="Courier New" w:cs="Courier New"/>
+          <w:color w:val="DCDCDC"/>
+          <w:sz w:val="21"/>
+          <w:szCs w:val="21"/>
+          <w:lang w:val="en-IN" w:eastAsia="en-IN"/>
+        </w:rPr>
+        <w:t>))</w:t>
+      </w:r>
+    </w:p>
+    <w:p>
+      <w:pPr>
+        <w:shd w:val="clear" w:color="auto" w:fill="1E1E1E"/>
+        <w:spacing w:after="0" w:line="285" w:lineRule="atLeast"/>
+        <w:rPr>
+          <w:rFonts w:ascii="Courier New" w:eastAsia="Times New Roman" w:hAnsi="Courier New" w:cs="Courier New"/>
+          <w:color w:val="D4D4D4"/>
+          <w:sz w:val="21"/>
+          <w:szCs w:val="21"/>
+          <w:lang w:val="en-IN" w:eastAsia="en-IN"/>
+        </w:rPr>
+      </w:pPr>
+      <w:r>
+        <w:rPr>
+          <w:rFonts w:ascii="Courier New" w:eastAsia="Times New Roman" w:hAnsi="Courier New" w:cs="Courier New"/>
+          <w:color w:val="D4D4D4"/>
+          <w:sz w:val="21"/>
+          <w:szCs w:val="21"/>
+          <w:lang w:val="en-IN" w:eastAsia="en-IN"/>
+        </w:rPr>
+        <w:t>ssto = np.</w:t>
+      </w:r>
+      <w:r>
+        <w:rPr>
+          <w:rFonts w:ascii="Courier New" w:eastAsia="Times New Roman" w:hAnsi="Courier New" w:cs="Courier New"/>
+          <w:color w:val="DCDCAA"/>
+          <w:sz w:val="21"/>
+          <w:szCs w:val="21"/>
+          <w:lang w:val="en-IN" w:eastAsia="en-IN"/>
+        </w:rPr>
+        <w:t>sum</w:t>
+      </w:r>
+      <w:r>
+        <w:rPr>
+          <w:rFonts w:ascii="Courier New" w:eastAsia="Times New Roman" w:hAnsi="Courier New" w:cs="Courier New"/>
+          <w:color w:val="DCDCDC"/>
+          <w:sz w:val="21"/>
+          <w:szCs w:val="21"/>
+          <w:lang w:val="en-IN" w:eastAsia="en-IN"/>
+        </w:rPr>
+        <w:t>(</w:t>
+      </w:r>
+      <w:r>
+        <w:rPr>
+          <w:rFonts w:ascii="Courier New" w:eastAsia="Times New Roman" w:hAnsi="Courier New" w:cs="Courier New"/>
+          <w:color w:val="D4D4D4"/>
+          <w:sz w:val="21"/>
+          <w:szCs w:val="21"/>
+          <w:lang w:val="en-IN" w:eastAsia="en-IN"/>
+        </w:rPr>
+        <w:t>np.square</w:t>
+      </w:r>
+      <w:r>
+        <w:rPr>
+          <w:rFonts w:ascii="Courier New" w:eastAsia="Times New Roman" w:hAnsi="Courier New" w:cs="Courier New"/>
+          <w:color w:val="DCDCDC"/>
+          <w:sz w:val="21"/>
+          <w:szCs w:val="21"/>
+          <w:lang w:val="en-IN" w:eastAsia="en-IN"/>
+        </w:rPr>
+        <w:t>(</w:t>
+      </w:r>
+      <w:r>
+        <w:rPr>
+          <w:rFonts w:ascii="Courier New" w:eastAsia="Times New Roman" w:hAnsi="Courier New" w:cs="Courier New"/>
+          <w:color w:val="D4D4D4"/>
+          <w:sz w:val="21"/>
+          <w:szCs w:val="21"/>
+          <w:lang w:val="en-IN" w:eastAsia="en-IN"/>
+        </w:rPr>
+        <w:t>y-np.mean</w:t>
+      </w:r>
+      <w:r>
+        <w:rPr>
+          <w:rFonts w:ascii="Courier New" w:eastAsia="Times New Roman" w:hAnsi="Courier New" w:cs="Courier New"/>
+          <w:color w:val="DCDCDC"/>
+          <w:sz w:val="21"/>
+          <w:szCs w:val="21"/>
+          <w:lang w:val="en-IN" w:eastAsia="en-IN"/>
+        </w:rPr>
+        <w:t>(</w:t>
+      </w:r>
+      <w:r>
+        <w:rPr>
+          <w:rFonts w:ascii="Courier New" w:eastAsia="Times New Roman" w:hAnsi="Courier New" w:cs="Courier New"/>
+          <w:color w:val="D4D4D4"/>
+          <w:sz w:val="21"/>
+          <w:szCs w:val="21"/>
+          <w:lang w:val="en-IN" w:eastAsia="en-IN"/>
+        </w:rPr>
+        <w:t>y</w:t>
+      </w:r>
+      <w:r>
+        <w:rPr>
+          <w:rFonts w:ascii="Courier New" w:eastAsia="Times New Roman" w:hAnsi="Courier New" w:cs="Courier New"/>
+          <w:color w:val="DCDCDC"/>
+          <w:sz w:val="21"/>
+          <w:szCs w:val="21"/>
+          <w:lang w:val="en-IN" w:eastAsia="en-IN"/>
+        </w:rPr>
+        <w:t>)))</w:t>
+      </w:r>
+    </w:p>
+    <w:p>
+      <w:pPr>
+        <w:shd w:val="clear" w:color="auto" w:fill="1E1E1E"/>
+        <w:spacing w:after="0" w:line="285" w:lineRule="atLeast"/>
+        <w:rPr>
+          <w:rFonts w:ascii="Courier New" w:eastAsia="Times New Roman" w:hAnsi="Courier New" w:cs="Courier New"/>
+          <w:color w:val="D4D4D4"/>
+          <w:sz w:val="21"/>
+          <w:szCs w:val="21"/>
+          <w:lang w:val="en-IN" w:eastAsia="en-IN"/>
+        </w:rPr>
+      </w:pPr>
+      <w:r>
+        <w:rPr>
+          <w:rFonts w:ascii="Courier New" w:eastAsia="Times New Roman" w:hAnsi="Courier New" w:cs="Courier New"/>
+          <w:color w:val="D4D4D4"/>
+          <w:sz w:val="21"/>
+          <w:szCs w:val="21"/>
+          <w:lang w:val="en-IN" w:eastAsia="en-IN"/>
+        </w:rPr>
+        <w:t>rs = ssr/ssto</w:t>
+      </w:r>
+    </w:p>
+    <w:p>
+      <w:pPr>
+        <w:shd w:val="clear" w:color="auto" w:fill="1E1E1E"/>
+        <w:spacing w:after="0" w:line="285" w:lineRule="atLeast"/>
+        <w:rPr>
+          <w:rFonts w:ascii="Courier New" w:eastAsia="Times New Roman" w:hAnsi="Courier New" w:cs="Courier New"/>
+          <w:color w:val="D4D4D4"/>
+          <w:sz w:val="21"/>
+          <w:szCs w:val="21"/>
+          <w:lang w:val="en-IN" w:eastAsia="en-IN"/>
+        </w:rPr>
+      </w:pPr>
+      <w:r>
+        <w:rPr>
+          <w:rFonts w:ascii="Courier New" w:eastAsia="Times New Roman" w:hAnsi="Courier New" w:cs="Courier New"/>
+          <w:color w:val="D4D4D4"/>
+          <w:sz w:val="21"/>
+          <w:szCs w:val="21"/>
+          <w:lang w:val="en-IN" w:eastAsia="en-IN"/>
+        </w:rPr>
+        <w:t>rs</w:t>
+      </w:r>
     </w:p>
     <w:p>
       <w:pPr>
@@ -1693,65 +5055,47 @@
       <w:r>
         <w:rPr>
           <w:rFonts w:ascii="Courier New" w:eastAsia="Times New Roman" w:hAnsi="Courier New" w:cs="Courier New"/>
-          <w:color w:val="008000"/>
-          <w:sz w:val="21"/>
-          <w:szCs w:val="21"/>
-        </w:rPr>
-        <w:t>#</w:t>
-      </w:r>
-      <w:proofErr w:type="gramStart"/>
-      <w:r>
-        <w:rPr>
-          <w:rFonts w:ascii="Courier New" w:eastAsia="Times New Roman" w:hAnsi="Courier New" w:cs="Courier New"/>
-          <w:color w:val="008000"/>
-          <w:sz w:val="21"/>
-          <w:szCs w:val="21"/>
-        </w:rPr>
-        <w:t>plt.axis</w:t>
-      </w:r>
-      <w:proofErr w:type="gramEnd"/>
-      <w:r>
-        <w:rPr>
-          <w:rFonts w:ascii="Courier New" w:eastAsia="Times New Roman" w:hAnsi="Courier New" w:cs="Courier New"/>
-          <w:color w:val="008000"/>
-          <w:sz w:val="21"/>
-          <w:szCs w:val="21"/>
-        </w:rPr>
-        <w:t>([0, 60, 0, 50])</w:t>
-      </w:r>
-    </w:p>
-    <w:p>
-      <w:pPr>
-        <w:shd w:val="clear" w:color="auto" w:fill="FFFFFE"/>
-        <w:spacing w:after="0" w:line="285" w:lineRule="atLeast"/>
-        <w:rPr>
-          <w:rFonts w:ascii="Courier New" w:eastAsia="Times New Roman" w:hAnsi="Courier New" w:cs="Courier New"/>
-          <w:color w:val="000000"/>
-          <w:sz w:val="21"/>
-          <w:szCs w:val="21"/>
-        </w:rPr>
-      </w:pPr>
-      <w:r>
-        <w:rPr>
-          <w:rFonts w:ascii="Courier New" w:eastAsia="Times New Roman" w:hAnsi="Courier New" w:cs="Courier New"/>
-          <w:color w:val="000000"/>
-          <w:sz w:val="21"/>
-          <w:szCs w:val="21"/>
-        </w:rPr>
-        <w:t>       </w:t>
-      </w:r>
-    </w:p>
-    <w:p>
-      <w:pPr>
-        <w:shd w:val="clear" w:color="auto" w:fill="FFFFFE"/>
-        <w:spacing w:after="0" w:line="285" w:lineRule="atLeast"/>
-        <w:rPr>
-          <w:rFonts w:ascii="Courier New" w:eastAsia="Times New Roman" w:hAnsi="Courier New" w:cs="Courier New"/>
-          <w:color w:val="000000"/>
-          <w:sz w:val="21"/>
-          <w:szCs w:val="21"/>
-        </w:rPr>
-      </w:pPr>
+          <w:color w:val="000000"/>
+          <w:sz w:val="21"/>
+          <w:szCs w:val="21"/>
+        </w:rPr>
+        <w:lastRenderedPageBreak/>
+        <w:drawing>
+          <wp:inline distT="0" distB="0" distL="0" distR="0" wp14:anchorId="77585C99" wp14:editId="3588C2E3">
+            <wp:extent cx="5943600" cy="2080895"/>
+            <wp:effectExtent l="0" t="0" r="0" b="0"/>
+            <wp:docPr id="7" name="Picture 7"/>
+            <wp:cNvGraphicFramePr>
+              <a:graphicFrameLocks xmlns:a="http://schemas.openxmlformats.org/drawingml/2006/main" noChangeAspect="1"/>
+            </wp:cNvGraphicFramePr>
+            <a:graphic xmlns:a="http://schemas.openxmlformats.org/drawingml/2006/main">
+              <a:graphicData uri="http://schemas.openxmlformats.org/drawingml/2006/picture">
+                <pic:pic xmlns:pic="http://schemas.openxmlformats.org/drawingml/2006/picture">
+                  <pic:nvPicPr>
+                    <pic:cNvPr id="1" name=""/>
+                    <pic:cNvPicPr/>
+                  </pic:nvPicPr>
+                  <pic:blipFill>
+                    <a:blip r:embed="rId14"/>
+                    <a:stretch>
+                      <a:fillRect/>
+                    </a:stretch>
+                  </pic:blipFill>
+                  <pic:spPr>
+                    <a:xfrm>
+                      <a:off x="0" y="0"/>
+                      <a:ext cx="5943600" cy="2080895"/>
+                    </a:xfrm>
+                    <a:prstGeom prst="rect">
+                      <a:avLst/>
+                    </a:prstGeom>
+                  </pic:spPr>
+                </pic:pic>
+              </a:graphicData>
+            </a:graphic>
+          </wp:inline>
+        </w:drawing>
+      </w:r>
     </w:p>
     <w:sectPr>
       <w:pgSz w:w="12240" w:h="15840"/>
@@ -2043,6 +5387,7 @@
     <w:lsdException w:name="HTML Sample" w:semiHidden="1" w:unhideWhenUsed="1"/>
     <w:lsdException w:name="HTML Typewriter" w:semiHidden="1" w:unhideWhenUsed="1"/>
     <w:lsdException w:name="HTML Variable" w:semiHidden="1" w:unhideWhenUsed="1"/>
+    <w:lsdException w:name="Normal Table" w:semiHidden="1" w:unhideWhenUsed="1"/>
     <w:lsdException w:name="annotation subject" w:semiHidden="1" w:unhideWhenUsed="1"/>
     <w:lsdException w:name="No List" w:semiHidden="1" w:unhideWhenUsed="1"/>
     <w:lsdException w:name="Outline List 1" w:semiHidden="1" w:unhideWhenUsed="1"/>
@@ -2085,8 +5430,11 @@
     <w:lsdException w:name="Table Contemporary" w:semiHidden="1" w:unhideWhenUsed="1"/>
     <w:lsdException w:name="Table Elegant" w:semiHidden="1" w:unhideWhenUsed="1"/>
     <w:lsdException w:name="Table Professional" w:semiHidden="1" w:unhideWhenUsed="1"/>
+    <w:lsdException w:name="Table Subtle 1" w:semiHidden="1" w:unhideWhenUsed="1"/>
     <w:lsdException w:name="Table Subtle 2" w:semiHidden="1" w:unhideWhenUsed="1"/>
     <w:lsdException w:name="Table Web 1" w:semiHidden="1" w:unhideWhenUsed="1"/>
+    <w:lsdException w:name="Table Web 2" w:semiHidden="1" w:unhideWhenUsed="1"/>
+    <w:lsdException w:name="Table Web 3" w:semiHidden="1" w:unhideWhenUsed="1"/>
     <w:lsdException w:name="Balloon Text" w:semiHidden="1" w:unhideWhenUsed="1"/>
     <w:lsdException w:name="Table Grid" w:uiPriority="59"/>
     <w:lsdException w:name="Table Theme" w:semiHidden="1" w:unhideWhenUsed="1"/>
@@ -2630,21 +5978,6 @@
 </file>
 
 <file path=customXml/item1.xml><?xml version="1.0" encoding="utf-8"?>
-<p:properties xmlns:p="http://schemas.microsoft.com/office/2006/metadata/properties" xmlns:xsi="http://www.w3.org/2001/XMLSchema-instance" xmlns:pc="http://schemas.microsoft.com/office/infopath/2007/PartnerControls">
-  <documentManagement/>
-</p:properties>
-</file>
-
-<file path=customXml/item2.xml><?xml version="1.0" encoding="utf-8"?>
-<?mso-contentType ?>
-<FormTemplates xmlns="http://schemas.microsoft.com/sharepoint/v3/contenttype/forms">
-  <Display>DocumentLibraryForm</Display>
-  <Edit>DocumentLibraryForm</Edit>
-  <New>DocumentLibraryForm</New>
-</FormTemplates>
-</file>
-
-<file path=customXml/item3.xml><?xml version="1.0" encoding="utf-8"?>
 <ct:contentTypeSchema xmlns:ct="http://schemas.microsoft.com/office/2006/metadata/contentType" xmlns:ma="http://schemas.microsoft.com/office/2006/metadata/properties/metaAttributes" ct:_="" ma:_="" ma:contentTypeName="Document" ma:contentTypeID="0x0101006A92F1126E650D428AAF4DCCFBB26E19" ma:contentTypeVersion="2" ma:contentTypeDescription="Create a new document." ma:contentTypeScope="" ma:versionID="e301797d7c2b62e6c7b5c831ddb8a292">
   <xsd:schema xmlns:xsd="http://www.w3.org/2001/XMLSchema" xmlns:xs="http://www.w3.org/2001/XMLSchema" xmlns:p="http://schemas.microsoft.com/office/2006/metadata/properties" xmlns:ns2="28a4c2e2-19fe-42a5-bd58-72eddb65ae70" targetNamespace="http://schemas.microsoft.com/office/2006/metadata/properties" ma:root="true" ma:fieldsID="b9f14c03ef65cd0974307c402b4fff40" ns2:_="">
     <xsd:import namespace="28a4c2e2-19fe-42a5-bd58-72eddb65ae70"/>
@@ -2776,24 +6109,22 @@
 </ct:contentTypeSchema>
 </file>
 
-<file path=customXml/itemProps1.xml><?xml version="1.0" encoding="utf-8"?>
-<ds:datastoreItem xmlns:ds="http://schemas.openxmlformats.org/officeDocument/2006/customXml" ds:itemID="{40284823-19A8-46C0-B7DF-9F8734F78885}">
-  <ds:schemaRefs>
-    <ds:schemaRef ds:uri="http://schemas.microsoft.com/office/2006/metadata/properties"/>
-    <ds:schemaRef ds:uri="http://schemas.microsoft.com/office/infopath/2007/PartnerControls"/>
-  </ds:schemaRefs>
-</ds:datastoreItem>
+<file path=customXml/item2.xml><?xml version="1.0" encoding="utf-8"?>
+<?mso-contentType ?>
+<FormTemplates xmlns="http://schemas.microsoft.com/sharepoint/v3/contenttype/forms">
+  <Display>DocumentLibraryForm</Display>
+  <Edit>DocumentLibraryForm</Edit>
+  <New>DocumentLibraryForm</New>
+</FormTemplates>
 </file>
 
-<file path=customXml/itemProps2.xml><?xml version="1.0" encoding="utf-8"?>
-<ds:datastoreItem xmlns:ds="http://schemas.openxmlformats.org/officeDocument/2006/customXml" ds:itemID="{EC9D99DC-8FC9-400B-A687-B80416658A98}">
-  <ds:schemaRefs>
-    <ds:schemaRef ds:uri="http://schemas.microsoft.com/sharepoint/v3/contenttype/forms"/>
-  </ds:schemaRefs>
-</ds:datastoreItem>
+<file path=customXml/item3.xml><?xml version="1.0" encoding="utf-8"?>
+<p:properties xmlns:p="http://schemas.microsoft.com/office/2006/metadata/properties" xmlns:xsi="http://www.w3.org/2001/XMLSchema-instance" xmlns:pc="http://schemas.microsoft.com/office/infopath/2007/PartnerControls">
+  <documentManagement/>
+</p:properties>
 </file>
 
-<file path=customXml/itemProps3.xml><?xml version="1.0" encoding="utf-8"?>
+<file path=customXml/itemProps1.xml><?xml version="1.0" encoding="utf-8"?>
 <ds:datastoreItem xmlns:ds="http://schemas.openxmlformats.org/officeDocument/2006/customXml" ds:itemID="{9E2308EA-01FC-4438-A527-B2D0401DA551}">
   <ds:schemaRefs>
     <ds:schemaRef ds:uri="http://schemas.microsoft.com/office/2006/metadata/contentType"/>
@@ -2809,4 +6140,21 @@
     <ds:schemaRef ds:uri="http://schemas.microsoft.com/internal/obd"/>
   </ds:schemaRefs>
 </ds:datastoreItem>
+</file>
+
+<file path=customXml/itemProps2.xml><?xml version="1.0" encoding="utf-8"?>
+<ds:datastoreItem xmlns:ds="http://schemas.openxmlformats.org/officeDocument/2006/customXml" ds:itemID="{EC9D99DC-8FC9-400B-A687-B80416658A98}">
+  <ds:schemaRefs>
+    <ds:schemaRef ds:uri="http://schemas.microsoft.com/sharepoint/v3/contenttype/forms"/>
+  </ds:schemaRefs>
+</ds:datastoreItem>
+</file>
+
+<file path=customXml/itemProps3.xml><?xml version="1.0" encoding="utf-8"?>
+<ds:datastoreItem xmlns:ds="http://schemas.openxmlformats.org/officeDocument/2006/customXml" ds:itemID="{40284823-19A8-46C0-B7DF-9F8734F78885}">
+  <ds:schemaRefs>
+    <ds:schemaRef ds:uri="http://schemas.microsoft.com/office/2006/metadata/properties"/>
+    <ds:schemaRef ds:uri="http://schemas.microsoft.com/office/infopath/2007/PartnerControls"/>
+  </ds:schemaRefs>
+</ds:datastoreItem>
 </file>
</xml_diff>